<commit_message>
Updated Project Proposal to OneDrive version
</commit_message>
<xml_diff>
--- a/Documents/Project Proposal.docx
+++ b/Documents/Project Proposal.docx
@@ -128,7 +128,7 @@
           <w:sz w:val="48"/>
           <w:szCs w:val="48"/>
         </w:rPr>
-        <w:t>The Health Vegan</w:t>
+        <w:t>The Healthy Vegan</w:t>
       </w:r>
     </w:p>
     <w:p>
@@ -303,16 +303,19 @@
             <w:t>Contents</w:t>
           </w:r>
         </w:p>
+        <w:bookmarkStart w:id="0" w:name="_GoBack"/>
+        <w:bookmarkEnd w:id="0"/>
         <w:p>
           <w:pPr>
             <w:pStyle w:val="TOC1"/>
             <w:tabs>
-              <w:tab w:val="left" w:pos="660"/>
               <w:tab w:val="right" w:leader="dot" w:pos="9016"/>
             </w:tabs>
             <w:rPr>
-              <w:rFonts w:eastAsiaTheme="minorEastAsia"/>
+              <w:rFonts w:asciiTheme="minorHAnsi" w:eastAsiaTheme="minorEastAsia" w:hAnsiTheme="minorHAnsi" w:cstheme="minorBidi"/>
               <w:noProof/>
+              <w:sz w:val="22"/>
+              <w:szCs w:val="22"/>
               <w:lang w:eastAsia="en-IE"/>
             </w:rPr>
           </w:pPr>
@@ -325,18 +328,93 @@
           <w:r>
             <w:fldChar w:fldCharType="separate"/>
           </w:r>
-          <w:hyperlink w:anchor="_Toc55211786" w:history="1">
+          <w:hyperlink w:anchor="_Toc55467609" w:history="1">
             <w:r>
               <w:rPr>
                 <w:rStyle w:val="Hyperlink"/>
                 <w:noProof/>
               </w:rPr>
-              <w:t>1.0</w:t>
-            </w:r>
-            <w:r>
-              <w:rPr>
-                <w:rFonts w:eastAsiaTheme="minorEastAsia"/>
-                <w:noProof/>
+              <w:t>Annotations</w:t>
+            </w:r>
+            <w:r>
+              <w:rPr>
+                <w:noProof/>
+                <w:webHidden/>
+              </w:rPr>
+              <w:tab/>
+            </w:r>
+            <w:r>
+              <w:rPr>
+                <w:noProof/>
+                <w:webHidden/>
+              </w:rPr>
+              <w:fldChar w:fldCharType="begin"/>
+            </w:r>
+            <w:r>
+              <w:rPr>
+                <w:noProof/>
+                <w:webHidden/>
+              </w:rPr>
+              <w:instrText xml:space="preserve"> PAGEREF _Toc55467609 \h </w:instrText>
+            </w:r>
+            <w:r>
+              <w:rPr>
+                <w:noProof/>
+                <w:webHidden/>
+              </w:rPr>
+            </w:r>
+            <w:r>
+              <w:rPr>
+                <w:noProof/>
+                <w:webHidden/>
+              </w:rPr>
+              <w:fldChar w:fldCharType="separate"/>
+            </w:r>
+            <w:r>
+              <w:rPr>
+                <w:noProof/>
+                <w:webHidden/>
+              </w:rPr>
+              <w:t>2</w:t>
+            </w:r>
+            <w:r>
+              <w:rPr>
+                <w:noProof/>
+                <w:webHidden/>
+              </w:rPr>
+              <w:fldChar w:fldCharType="end"/>
+            </w:r>
+          </w:hyperlink>
+        </w:p>
+        <w:p>
+          <w:pPr>
+            <w:pStyle w:val="TOC1"/>
+            <w:tabs>
+              <w:tab w:val="left" w:pos="440"/>
+              <w:tab w:val="right" w:leader="dot" w:pos="9016"/>
+            </w:tabs>
+            <w:rPr>
+              <w:rFonts w:asciiTheme="minorHAnsi" w:eastAsiaTheme="minorEastAsia" w:hAnsiTheme="minorHAnsi" w:cstheme="minorBidi"/>
+              <w:noProof/>
+              <w:sz w:val="22"/>
+              <w:szCs w:val="22"/>
+              <w:lang w:eastAsia="en-IE"/>
+            </w:rPr>
+          </w:pPr>
+          <w:hyperlink w:anchor="_Toc55467610" w:history="1">
+            <w:r>
+              <w:rPr>
+                <w:rStyle w:val="Hyperlink"/>
+                <w:noProof/>
+              </w:rPr>
+              <w:t>1.</w:t>
+            </w:r>
+            <w:r>
+              <w:rPr>
+                <w:rFonts w:asciiTheme="minorHAnsi" w:eastAsiaTheme="minorEastAsia" w:hAnsiTheme="minorHAnsi" w:cstheme="minorBidi"/>
+                <w:noProof/>
+                <w:sz w:val="22"/>
+                <w:szCs w:val="22"/>
                 <w:lang w:eastAsia="en-IE"/>
               </w:rPr>
               <w:tab/>
@@ -367,7 +445,7 @@
                 <w:noProof/>
                 <w:webHidden/>
               </w:rPr>
-              <w:instrText xml:space="preserve"> PAGEREF _Toc55211786 \h </w:instrText>
+              <w:instrText xml:space="preserve"> PAGEREF _Toc55467610 \h </w:instrText>
             </w:r>
             <w:r>
               <w:rPr>
@@ -387,7 +465,907 @@
                 <w:noProof/>
                 <w:webHidden/>
               </w:rPr>
-              <w:t>1</w:t>
+              <w:t>2</w:t>
+            </w:r>
+            <w:r>
+              <w:rPr>
+                <w:noProof/>
+                <w:webHidden/>
+              </w:rPr>
+              <w:fldChar w:fldCharType="end"/>
+            </w:r>
+          </w:hyperlink>
+        </w:p>
+        <w:p>
+          <w:pPr>
+            <w:pStyle w:val="TOC2"/>
+            <w:tabs>
+              <w:tab w:val="right" w:leader="dot" w:pos="9016"/>
+            </w:tabs>
+            <w:rPr>
+              <w:rFonts w:asciiTheme="minorHAnsi" w:eastAsiaTheme="minorEastAsia" w:hAnsiTheme="minorHAnsi" w:cstheme="minorBidi"/>
+              <w:noProof/>
+              <w:sz w:val="22"/>
+              <w:szCs w:val="22"/>
+              <w:lang w:eastAsia="en-IE"/>
+            </w:rPr>
+          </w:pPr>
+          <w:hyperlink w:anchor="_Toc55467611" w:history="1">
+            <w:r>
+              <w:rPr>
+                <w:rStyle w:val="Hyperlink"/>
+                <w:noProof/>
+              </w:rPr>
+              <w:t>General</w:t>
+            </w:r>
+            <w:r>
+              <w:rPr>
+                <w:noProof/>
+                <w:webHidden/>
+              </w:rPr>
+              <w:tab/>
+            </w:r>
+            <w:r>
+              <w:rPr>
+                <w:noProof/>
+                <w:webHidden/>
+              </w:rPr>
+              <w:fldChar w:fldCharType="begin"/>
+            </w:r>
+            <w:r>
+              <w:rPr>
+                <w:noProof/>
+                <w:webHidden/>
+              </w:rPr>
+              <w:instrText xml:space="preserve"> PAGEREF _Toc55467611 \h </w:instrText>
+            </w:r>
+            <w:r>
+              <w:rPr>
+                <w:noProof/>
+                <w:webHidden/>
+              </w:rPr>
+            </w:r>
+            <w:r>
+              <w:rPr>
+                <w:noProof/>
+                <w:webHidden/>
+              </w:rPr>
+              <w:fldChar w:fldCharType="separate"/>
+            </w:r>
+            <w:r>
+              <w:rPr>
+                <w:noProof/>
+                <w:webHidden/>
+              </w:rPr>
+              <w:t>2</w:t>
+            </w:r>
+            <w:r>
+              <w:rPr>
+                <w:noProof/>
+                <w:webHidden/>
+              </w:rPr>
+              <w:fldChar w:fldCharType="end"/>
+            </w:r>
+          </w:hyperlink>
+        </w:p>
+        <w:p>
+          <w:pPr>
+            <w:pStyle w:val="TOC2"/>
+            <w:tabs>
+              <w:tab w:val="right" w:leader="dot" w:pos="9016"/>
+            </w:tabs>
+            <w:rPr>
+              <w:rFonts w:asciiTheme="minorHAnsi" w:eastAsiaTheme="minorEastAsia" w:hAnsiTheme="minorHAnsi" w:cstheme="minorBidi"/>
+              <w:noProof/>
+              <w:sz w:val="22"/>
+              <w:szCs w:val="22"/>
+              <w:lang w:eastAsia="en-IE"/>
+            </w:rPr>
+          </w:pPr>
+          <w:hyperlink w:anchor="_Toc55467612" w:history="1">
+            <w:r>
+              <w:rPr>
+                <w:rStyle w:val="Hyperlink"/>
+                <w:noProof/>
+              </w:rPr>
+              <w:t>Checking health</w:t>
+            </w:r>
+            <w:r>
+              <w:rPr>
+                <w:noProof/>
+                <w:webHidden/>
+              </w:rPr>
+              <w:tab/>
+            </w:r>
+            <w:r>
+              <w:rPr>
+                <w:noProof/>
+                <w:webHidden/>
+              </w:rPr>
+              <w:fldChar w:fldCharType="begin"/>
+            </w:r>
+            <w:r>
+              <w:rPr>
+                <w:noProof/>
+                <w:webHidden/>
+              </w:rPr>
+              <w:instrText xml:space="preserve"> PAGEREF _Toc55467612 \h </w:instrText>
+            </w:r>
+            <w:r>
+              <w:rPr>
+                <w:noProof/>
+                <w:webHidden/>
+              </w:rPr>
+            </w:r>
+            <w:r>
+              <w:rPr>
+                <w:noProof/>
+                <w:webHidden/>
+              </w:rPr>
+              <w:fldChar w:fldCharType="separate"/>
+            </w:r>
+            <w:r>
+              <w:rPr>
+                <w:noProof/>
+                <w:webHidden/>
+              </w:rPr>
+              <w:t>2</w:t>
+            </w:r>
+            <w:r>
+              <w:rPr>
+                <w:noProof/>
+                <w:webHidden/>
+              </w:rPr>
+              <w:fldChar w:fldCharType="end"/>
+            </w:r>
+          </w:hyperlink>
+        </w:p>
+        <w:p>
+          <w:pPr>
+            <w:pStyle w:val="TOC2"/>
+            <w:tabs>
+              <w:tab w:val="right" w:leader="dot" w:pos="9016"/>
+            </w:tabs>
+            <w:rPr>
+              <w:rFonts w:asciiTheme="minorHAnsi" w:eastAsiaTheme="minorEastAsia" w:hAnsiTheme="minorHAnsi" w:cstheme="minorBidi"/>
+              <w:noProof/>
+              <w:sz w:val="22"/>
+              <w:szCs w:val="22"/>
+              <w:lang w:eastAsia="en-IE"/>
+            </w:rPr>
+          </w:pPr>
+          <w:hyperlink w:anchor="_Toc55467613" w:history="1">
+            <w:r>
+              <w:rPr>
+                <w:rStyle w:val="Hyperlink"/>
+                <w:noProof/>
+              </w:rPr>
+              <w:t>Features</w:t>
+            </w:r>
+            <w:r>
+              <w:rPr>
+                <w:noProof/>
+                <w:webHidden/>
+              </w:rPr>
+              <w:tab/>
+            </w:r>
+            <w:r>
+              <w:rPr>
+                <w:noProof/>
+                <w:webHidden/>
+              </w:rPr>
+              <w:fldChar w:fldCharType="begin"/>
+            </w:r>
+            <w:r>
+              <w:rPr>
+                <w:noProof/>
+                <w:webHidden/>
+              </w:rPr>
+              <w:instrText xml:space="preserve"> PAGEREF _Toc55467613 \h </w:instrText>
+            </w:r>
+            <w:r>
+              <w:rPr>
+                <w:noProof/>
+                <w:webHidden/>
+              </w:rPr>
+            </w:r>
+            <w:r>
+              <w:rPr>
+                <w:noProof/>
+                <w:webHidden/>
+              </w:rPr>
+              <w:fldChar w:fldCharType="separate"/>
+            </w:r>
+            <w:r>
+              <w:rPr>
+                <w:noProof/>
+                <w:webHidden/>
+              </w:rPr>
+              <w:t>2</w:t>
+            </w:r>
+            <w:r>
+              <w:rPr>
+                <w:noProof/>
+                <w:webHidden/>
+              </w:rPr>
+              <w:fldChar w:fldCharType="end"/>
+            </w:r>
+          </w:hyperlink>
+        </w:p>
+        <w:p>
+          <w:pPr>
+            <w:pStyle w:val="TOC2"/>
+            <w:tabs>
+              <w:tab w:val="right" w:leader="dot" w:pos="9016"/>
+            </w:tabs>
+            <w:rPr>
+              <w:rFonts w:asciiTheme="minorHAnsi" w:eastAsiaTheme="minorEastAsia" w:hAnsiTheme="minorHAnsi" w:cstheme="minorBidi"/>
+              <w:noProof/>
+              <w:sz w:val="22"/>
+              <w:szCs w:val="22"/>
+              <w:lang w:eastAsia="en-IE"/>
+            </w:rPr>
+          </w:pPr>
+          <w:hyperlink w:anchor="_Toc55467614" w:history="1">
+            <w:r>
+              <w:rPr>
+                <w:rStyle w:val="Hyperlink"/>
+                <w:noProof/>
+              </w:rPr>
+              <w:t>Database</w:t>
+            </w:r>
+            <w:r>
+              <w:rPr>
+                <w:noProof/>
+                <w:webHidden/>
+              </w:rPr>
+              <w:tab/>
+            </w:r>
+            <w:r>
+              <w:rPr>
+                <w:noProof/>
+                <w:webHidden/>
+              </w:rPr>
+              <w:fldChar w:fldCharType="begin"/>
+            </w:r>
+            <w:r>
+              <w:rPr>
+                <w:noProof/>
+                <w:webHidden/>
+              </w:rPr>
+              <w:instrText xml:space="preserve"> PAGEREF _Toc55467614 \h </w:instrText>
+            </w:r>
+            <w:r>
+              <w:rPr>
+                <w:noProof/>
+                <w:webHidden/>
+              </w:rPr>
+            </w:r>
+            <w:r>
+              <w:rPr>
+                <w:noProof/>
+                <w:webHidden/>
+              </w:rPr>
+              <w:fldChar w:fldCharType="separate"/>
+            </w:r>
+            <w:r>
+              <w:rPr>
+                <w:noProof/>
+                <w:webHidden/>
+              </w:rPr>
+              <w:t>3</w:t>
+            </w:r>
+            <w:r>
+              <w:rPr>
+                <w:noProof/>
+                <w:webHidden/>
+              </w:rPr>
+              <w:fldChar w:fldCharType="end"/>
+            </w:r>
+          </w:hyperlink>
+        </w:p>
+        <w:p>
+          <w:pPr>
+            <w:pStyle w:val="TOC2"/>
+            <w:tabs>
+              <w:tab w:val="right" w:leader="dot" w:pos="9016"/>
+            </w:tabs>
+            <w:rPr>
+              <w:rFonts w:asciiTheme="minorHAnsi" w:eastAsiaTheme="minorEastAsia" w:hAnsiTheme="minorHAnsi" w:cstheme="minorBidi"/>
+              <w:noProof/>
+              <w:sz w:val="22"/>
+              <w:szCs w:val="22"/>
+              <w:lang w:eastAsia="en-IE"/>
+            </w:rPr>
+          </w:pPr>
+          <w:hyperlink w:anchor="_Toc55467615" w:history="1">
+            <w:r>
+              <w:rPr>
+                <w:rStyle w:val="Hyperlink"/>
+                <w:noProof/>
+              </w:rPr>
+              <w:t>Artificial Intelligence</w:t>
+            </w:r>
+            <w:r>
+              <w:rPr>
+                <w:noProof/>
+                <w:webHidden/>
+              </w:rPr>
+              <w:tab/>
+            </w:r>
+            <w:r>
+              <w:rPr>
+                <w:noProof/>
+                <w:webHidden/>
+              </w:rPr>
+              <w:fldChar w:fldCharType="begin"/>
+            </w:r>
+            <w:r>
+              <w:rPr>
+                <w:noProof/>
+                <w:webHidden/>
+              </w:rPr>
+              <w:instrText xml:space="preserve"> PAGEREF _Toc55467615 \h </w:instrText>
+            </w:r>
+            <w:r>
+              <w:rPr>
+                <w:noProof/>
+                <w:webHidden/>
+              </w:rPr>
+            </w:r>
+            <w:r>
+              <w:rPr>
+                <w:noProof/>
+                <w:webHidden/>
+              </w:rPr>
+              <w:fldChar w:fldCharType="separate"/>
+            </w:r>
+            <w:r>
+              <w:rPr>
+                <w:noProof/>
+                <w:webHidden/>
+              </w:rPr>
+              <w:t>3</w:t>
+            </w:r>
+            <w:r>
+              <w:rPr>
+                <w:noProof/>
+                <w:webHidden/>
+              </w:rPr>
+              <w:fldChar w:fldCharType="end"/>
+            </w:r>
+          </w:hyperlink>
+        </w:p>
+        <w:p>
+          <w:pPr>
+            <w:pStyle w:val="TOC1"/>
+            <w:tabs>
+              <w:tab w:val="left" w:pos="440"/>
+              <w:tab w:val="right" w:leader="dot" w:pos="9016"/>
+            </w:tabs>
+            <w:rPr>
+              <w:rFonts w:asciiTheme="minorHAnsi" w:eastAsiaTheme="minorEastAsia" w:hAnsiTheme="minorHAnsi" w:cstheme="minorBidi"/>
+              <w:noProof/>
+              <w:sz w:val="22"/>
+              <w:szCs w:val="22"/>
+              <w:lang w:eastAsia="en-IE"/>
+            </w:rPr>
+          </w:pPr>
+          <w:hyperlink w:anchor="_Toc55467616" w:history="1">
+            <w:r>
+              <w:rPr>
+                <w:rStyle w:val="Hyperlink"/>
+                <w:noProof/>
+              </w:rPr>
+              <w:t>2.</w:t>
+            </w:r>
+            <w:r>
+              <w:rPr>
+                <w:rFonts w:asciiTheme="minorHAnsi" w:eastAsiaTheme="minorEastAsia" w:hAnsiTheme="minorHAnsi" w:cstheme="minorBidi"/>
+                <w:noProof/>
+                <w:sz w:val="22"/>
+                <w:szCs w:val="22"/>
+                <w:lang w:eastAsia="en-IE"/>
+              </w:rPr>
+              <w:tab/>
+            </w:r>
+            <w:r>
+              <w:rPr>
+                <w:rStyle w:val="Hyperlink"/>
+                <w:noProof/>
+              </w:rPr>
+              <w:t>Background</w:t>
+            </w:r>
+            <w:r>
+              <w:rPr>
+                <w:noProof/>
+                <w:webHidden/>
+              </w:rPr>
+              <w:tab/>
+            </w:r>
+            <w:r>
+              <w:rPr>
+                <w:noProof/>
+                <w:webHidden/>
+              </w:rPr>
+              <w:fldChar w:fldCharType="begin"/>
+            </w:r>
+            <w:r>
+              <w:rPr>
+                <w:noProof/>
+                <w:webHidden/>
+              </w:rPr>
+              <w:instrText xml:space="preserve"> PAGEREF _Toc55467616 \h </w:instrText>
+            </w:r>
+            <w:r>
+              <w:rPr>
+                <w:noProof/>
+                <w:webHidden/>
+              </w:rPr>
+            </w:r>
+            <w:r>
+              <w:rPr>
+                <w:noProof/>
+                <w:webHidden/>
+              </w:rPr>
+              <w:fldChar w:fldCharType="separate"/>
+            </w:r>
+            <w:r>
+              <w:rPr>
+                <w:noProof/>
+                <w:webHidden/>
+              </w:rPr>
+              <w:t>3</w:t>
+            </w:r>
+            <w:r>
+              <w:rPr>
+                <w:noProof/>
+                <w:webHidden/>
+              </w:rPr>
+              <w:fldChar w:fldCharType="end"/>
+            </w:r>
+          </w:hyperlink>
+        </w:p>
+        <w:p>
+          <w:pPr>
+            <w:pStyle w:val="TOC1"/>
+            <w:tabs>
+              <w:tab w:val="left" w:pos="440"/>
+              <w:tab w:val="right" w:leader="dot" w:pos="9016"/>
+            </w:tabs>
+            <w:rPr>
+              <w:rFonts w:asciiTheme="minorHAnsi" w:eastAsiaTheme="minorEastAsia" w:hAnsiTheme="minorHAnsi" w:cstheme="minorBidi"/>
+              <w:noProof/>
+              <w:sz w:val="22"/>
+              <w:szCs w:val="22"/>
+              <w:lang w:eastAsia="en-IE"/>
+            </w:rPr>
+          </w:pPr>
+          <w:hyperlink w:anchor="_Toc55467617" w:history="1">
+            <w:r>
+              <w:rPr>
+                <w:rStyle w:val="Hyperlink"/>
+                <w:noProof/>
+              </w:rPr>
+              <w:t>3.</w:t>
+            </w:r>
+            <w:r>
+              <w:rPr>
+                <w:rFonts w:asciiTheme="minorHAnsi" w:eastAsiaTheme="minorEastAsia" w:hAnsiTheme="minorHAnsi" w:cstheme="minorBidi"/>
+                <w:noProof/>
+                <w:sz w:val="22"/>
+                <w:szCs w:val="22"/>
+                <w:lang w:eastAsia="en-IE"/>
+              </w:rPr>
+              <w:tab/>
+            </w:r>
+            <w:r>
+              <w:rPr>
+                <w:rStyle w:val="Hyperlink"/>
+                <w:noProof/>
+              </w:rPr>
+              <w:t>Technical Approach</w:t>
+            </w:r>
+            <w:r>
+              <w:rPr>
+                <w:noProof/>
+                <w:webHidden/>
+              </w:rPr>
+              <w:tab/>
+            </w:r>
+            <w:r>
+              <w:rPr>
+                <w:noProof/>
+                <w:webHidden/>
+              </w:rPr>
+              <w:fldChar w:fldCharType="begin"/>
+            </w:r>
+            <w:r>
+              <w:rPr>
+                <w:noProof/>
+                <w:webHidden/>
+              </w:rPr>
+              <w:instrText xml:space="preserve"> PAGEREF _Toc55467617 \h </w:instrText>
+            </w:r>
+            <w:r>
+              <w:rPr>
+                <w:noProof/>
+                <w:webHidden/>
+              </w:rPr>
+            </w:r>
+            <w:r>
+              <w:rPr>
+                <w:noProof/>
+                <w:webHidden/>
+              </w:rPr>
+              <w:fldChar w:fldCharType="separate"/>
+            </w:r>
+            <w:r>
+              <w:rPr>
+                <w:noProof/>
+                <w:webHidden/>
+              </w:rPr>
+              <w:t>4</w:t>
+            </w:r>
+            <w:r>
+              <w:rPr>
+                <w:noProof/>
+                <w:webHidden/>
+              </w:rPr>
+              <w:fldChar w:fldCharType="end"/>
+            </w:r>
+          </w:hyperlink>
+        </w:p>
+        <w:p>
+          <w:pPr>
+            <w:pStyle w:val="TOC2"/>
+            <w:tabs>
+              <w:tab w:val="right" w:leader="dot" w:pos="9016"/>
+            </w:tabs>
+            <w:rPr>
+              <w:rFonts w:asciiTheme="minorHAnsi" w:eastAsiaTheme="minorEastAsia" w:hAnsiTheme="minorHAnsi" w:cstheme="minorBidi"/>
+              <w:noProof/>
+              <w:sz w:val="22"/>
+              <w:szCs w:val="22"/>
+              <w:lang w:eastAsia="en-IE"/>
+            </w:rPr>
+          </w:pPr>
+          <w:hyperlink w:anchor="_Toc55467618" w:history="1">
+            <w:r>
+              <w:rPr>
+                <w:rStyle w:val="Hyperlink"/>
+                <w:noProof/>
+              </w:rPr>
+              <w:t>Profile</w:t>
+            </w:r>
+            <w:r>
+              <w:rPr>
+                <w:noProof/>
+                <w:webHidden/>
+              </w:rPr>
+              <w:tab/>
+            </w:r>
+            <w:r>
+              <w:rPr>
+                <w:noProof/>
+                <w:webHidden/>
+              </w:rPr>
+              <w:fldChar w:fldCharType="begin"/>
+            </w:r>
+            <w:r>
+              <w:rPr>
+                <w:noProof/>
+                <w:webHidden/>
+              </w:rPr>
+              <w:instrText xml:space="preserve"> PAGEREF _Toc55467618 \h </w:instrText>
+            </w:r>
+            <w:r>
+              <w:rPr>
+                <w:noProof/>
+                <w:webHidden/>
+              </w:rPr>
+            </w:r>
+            <w:r>
+              <w:rPr>
+                <w:noProof/>
+                <w:webHidden/>
+              </w:rPr>
+              <w:fldChar w:fldCharType="separate"/>
+            </w:r>
+            <w:r>
+              <w:rPr>
+                <w:noProof/>
+                <w:webHidden/>
+              </w:rPr>
+              <w:t>4</w:t>
+            </w:r>
+            <w:r>
+              <w:rPr>
+                <w:noProof/>
+                <w:webHidden/>
+              </w:rPr>
+              <w:fldChar w:fldCharType="end"/>
+            </w:r>
+          </w:hyperlink>
+        </w:p>
+        <w:p>
+          <w:pPr>
+            <w:pStyle w:val="TOC2"/>
+            <w:tabs>
+              <w:tab w:val="right" w:leader="dot" w:pos="9016"/>
+            </w:tabs>
+            <w:rPr>
+              <w:rFonts w:asciiTheme="minorHAnsi" w:eastAsiaTheme="minorEastAsia" w:hAnsiTheme="minorHAnsi" w:cstheme="minorBidi"/>
+              <w:noProof/>
+              <w:sz w:val="22"/>
+              <w:szCs w:val="22"/>
+              <w:lang w:eastAsia="en-IE"/>
+            </w:rPr>
+          </w:pPr>
+          <w:hyperlink w:anchor="_Toc55467619" w:history="1">
+            <w:r>
+              <w:rPr>
+                <w:rStyle w:val="Hyperlink"/>
+                <w:noProof/>
+              </w:rPr>
+              <w:t>Food product querying</w:t>
+            </w:r>
+            <w:r>
+              <w:rPr>
+                <w:noProof/>
+                <w:webHidden/>
+              </w:rPr>
+              <w:tab/>
+            </w:r>
+            <w:r>
+              <w:rPr>
+                <w:noProof/>
+                <w:webHidden/>
+              </w:rPr>
+              <w:fldChar w:fldCharType="begin"/>
+            </w:r>
+            <w:r>
+              <w:rPr>
+                <w:noProof/>
+                <w:webHidden/>
+              </w:rPr>
+              <w:instrText xml:space="preserve"> PAGEREF _Toc55467619 \h </w:instrText>
+            </w:r>
+            <w:r>
+              <w:rPr>
+                <w:noProof/>
+                <w:webHidden/>
+              </w:rPr>
+            </w:r>
+            <w:r>
+              <w:rPr>
+                <w:noProof/>
+                <w:webHidden/>
+              </w:rPr>
+              <w:fldChar w:fldCharType="separate"/>
+            </w:r>
+            <w:r>
+              <w:rPr>
+                <w:noProof/>
+                <w:webHidden/>
+              </w:rPr>
+              <w:t>4</w:t>
+            </w:r>
+            <w:r>
+              <w:rPr>
+                <w:noProof/>
+                <w:webHidden/>
+              </w:rPr>
+              <w:fldChar w:fldCharType="end"/>
+            </w:r>
+          </w:hyperlink>
+        </w:p>
+        <w:p>
+          <w:pPr>
+            <w:pStyle w:val="TOC2"/>
+            <w:tabs>
+              <w:tab w:val="right" w:leader="dot" w:pos="9016"/>
+            </w:tabs>
+            <w:rPr>
+              <w:rFonts w:asciiTheme="minorHAnsi" w:eastAsiaTheme="minorEastAsia" w:hAnsiTheme="minorHAnsi" w:cstheme="minorBidi"/>
+              <w:noProof/>
+              <w:sz w:val="22"/>
+              <w:szCs w:val="22"/>
+              <w:lang w:eastAsia="en-IE"/>
+            </w:rPr>
+          </w:pPr>
+          <w:hyperlink w:anchor="_Toc55467620" w:history="1">
+            <w:r>
+              <w:rPr>
+                <w:rStyle w:val="Hyperlink"/>
+                <w:noProof/>
+              </w:rPr>
+              <w:t>Health and fitness</w:t>
+            </w:r>
+            <w:r>
+              <w:rPr>
+                <w:noProof/>
+                <w:webHidden/>
+              </w:rPr>
+              <w:tab/>
+            </w:r>
+            <w:r>
+              <w:rPr>
+                <w:noProof/>
+                <w:webHidden/>
+              </w:rPr>
+              <w:fldChar w:fldCharType="begin"/>
+            </w:r>
+            <w:r>
+              <w:rPr>
+                <w:noProof/>
+                <w:webHidden/>
+              </w:rPr>
+              <w:instrText xml:space="preserve"> PAGEREF _Toc55467620 \h </w:instrText>
+            </w:r>
+            <w:r>
+              <w:rPr>
+                <w:noProof/>
+                <w:webHidden/>
+              </w:rPr>
+            </w:r>
+            <w:r>
+              <w:rPr>
+                <w:noProof/>
+                <w:webHidden/>
+              </w:rPr>
+              <w:fldChar w:fldCharType="separate"/>
+            </w:r>
+            <w:r>
+              <w:rPr>
+                <w:noProof/>
+                <w:webHidden/>
+              </w:rPr>
+              <w:t>4</w:t>
+            </w:r>
+            <w:r>
+              <w:rPr>
+                <w:noProof/>
+                <w:webHidden/>
+              </w:rPr>
+              <w:fldChar w:fldCharType="end"/>
+            </w:r>
+          </w:hyperlink>
+        </w:p>
+        <w:p>
+          <w:pPr>
+            <w:pStyle w:val="TOC2"/>
+            <w:tabs>
+              <w:tab w:val="right" w:leader="dot" w:pos="9016"/>
+            </w:tabs>
+            <w:rPr>
+              <w:rFonts w:asciiTheme="minorHAnsi" w:eastAsiaTheme="minorEastAsia" w:hAnsiTheme="minorHAnsi" w:cstheme="minorBidi"/>
+              <w:noProof/>
+              <w:sz w:val="22"/>
+              <w:szCs w:val="22"/>
+              <w:lang w:eastAsia="en-IE"/>
+            </w:rPr>
+          </w:pPr>
+          <w:hyperlink w:anchor="_Toc55467621" w:history="1">
+            <w:r>
+              <w:rPr>
+                <w:rStyle w:val="Hyperlink"/>
+                <w:noProof/>
+              </w:rPr>
+              <w:t>Checking sclera</w:t>
+            </w:r>
+            <w:r>
+              <w:rPr>
+                <w:noProof/>
+                <w:webHidden/>
+              </w:rPr>
+              <w:tab/>
+            </w:r>
+            <w:r>
+              <w:rPr>
+                <w:noProof/>
+                <w:webHidden/>
+              </w:rPr>
+              <w:fldChar w:fldCharType="begin"/>
+            </w:r>
+            <w:r>
+              <w:rPr>
+                <w:noProof/>
+                <w:webHidden/>
+              </w:rPr>
+              <w:instrText xml:space="preserve"> PAGEREF _Toc55467621 \h </w:instrText>
+            </w:r>
+            <w:r>
+              <w:rPr>
+                <w:noProof/>
+                <w:webHidden/>
+              </w:rPr>
+            </w:r>
+            <w:r>
+              <w:rPr>
+                <w:noProof/>
+                <w:webHidden/>
+              </w:rPr>
+              <w:fldChar w:fldCharType="separate"/>
+            </w:r>
+            <w:r>
+              <w:rPr>
+                <w:noProof/>
+                <w:webHidden/>
+              </w:rPr>
+              <w:t>4</w:t>
+            </w:r>
+            <w:r>
+              <w:rPr>
+                <w:noProof/>
+                <w:webHidden/>
+              </w:rPr>
+              <w:fldChar w:fldCharType="end"/>
+            </w:r>
+          </w:hyperlink>
+        </w:p>
+        <w:p>
+          <w:pPr>
+            <w:pStyle w:val="TOC2"/>
+            <w:tabs>
+              <w:tab w:val="right" w:leader="dot" w:pos="9016"/>
+            </w:tabs>
+            <w:rPr>
+              <w:rFonts w:asciiTheme="minorHAnsi" w:eastAsiaTheme="minorEastAsia" w:hAnsiTheme="minorHAnsi" w:cstheme="minorBidi"/>
+              <w:noProof/>
+              <w:sz w:val="22"/>
+              <w:szCs w:val="22"/>
+              <w:lang w:eastAsia="en-IE"/>
+            </w:rPr>
+          </w:pPr>
+          <w:hyperlink w:anchor="_Toc55467622" w:history="1">
+            <w:r>
+              <w:rPr>
+                <w:rStyle w:val="Hyperlink"/>
+                <w:noProof/>
+              </w:rPr>
+              <w:t>Version control and methodologies</w:t>
+            </w:r>
+            <w:r>
+              <w:rPr>
+                <w:noProof/>
+                <w:webHidden/>
+              </w:rPr>
+              <w:tab/>
+            </w:r>
+            <w:r>
+              <w:rPr>
+                <w:noProof/>
+                <w:webHidden/>
+              </w:rPr>
+              <w:fldChar w:fldCharType="begin"/>
+            </w:r>
+            <w:r>
+              <w:rPr>
+                <w:noProof/>
+                <w:webHidden/>
+              </w:rPr>
+              <w:instrText xml:space="preserve"> PAGEREF _Toc55467622 \h </w:instrText>
+            </w:r>
+            <w:r>
+              <w:rPr>
+                <w:noProof/>
+                <w:webHidden/>
+              </w:rPr>
+            </w:r>
+            <w:r>
+              <w:rPr>
+                <w:noProof/>
+                <w:webHidden/>
+              </w:rPr>
+              <w:fldChar w:fldCharType="separate"/>
+            </w:r>
+            <w:r>
+              <w:rPr>
+                <w:noProof/>
+                <w:webHidden/>
+              </w:rPr>
+              <w:t>4</w:t>
             </w:r>
             <w:r>
               <w:rPr>
@@ -406,23 +1384,27 @@
               <w:tab w:val="right" w:leader="dot" w:pos="9016"/>
             </w:tabs>
             <w:rPr>
-              <w:rFonts w:eastAsiaTheme="minorEastAsia"/>
+              <w:rFonts w:asciiTheme="minorHAnsi" w:eastAsiaTheme="minorEastAsia" w:hAnsiTheme="minorHAnsi" w:cstheme="minorBidi"/>
               <w:noProof/>
+              <w:sz w:val="22"/>
+              <w:szCs w:val="22"/>
               <w:lang w:eastAsia="en-IE"/>
             </w:rPr>
           </w:pPr>
-          <w:hyperlink w:anchor="_Toc55211787" w:history="1">
+          <w:hyperlink w:anchor="_Toc55467623" w:history="1">
             <w:r>
               <w:rPr>
                 <w:rStyle w:val="Hyperlink"/>
                 <w:noProof/>
               </w:rPr>
-              <w:t>2.0</w:t>
-            </w:r>
-            <w:r>
-              <w:rPr>
-                <w:rFonts w:eastAsiaTheme="minorEastAsia"/>
-                <w:noProof/>
+              <w:t>1.0</w:t>
+            </w:r>
+            <w:r>
+              <w:rPr>
+                <w:rFonts w:asciiTheme="minorHAnsi" w:eastAsiaTheme="minorEastAsia" w:hAnsiTheme="minorHAnsi" w:cstheme="minorBidi"/>
+                <w:noProof/>
+                <w:sz w:val="22"/>
+                <w:szCs w:val="22"/>
                 <w:lang w:eastAsia="en-IE"/>
               </w:rPr>
               <w:tab/>
@@ -432,7 +1414,7 @@
                 <w:rStyle w:val="Hyperlink"/>
                 <w:noProof/>
               </w:rPr>
-              <w:t>Background</w:t>
+              <w:t>Special Resources Required</w:t>
             </w:r>
             <w:r>
               <w:rPr>
@@ -453,7 +1435,7 @@
                 <w:noProof/>
                 <w:webHidden/>
               </w:rPr>
-              <w:instrText xml:space="preserve"> PAGEREF _Toc55211787 \h </w:instrText>
+              <w:instrText xml:space="preserve"> PAGEREF _Toc55467623 \h </w:instrText>
             </w:r>
             <w:r>
               <w:rPr>
@@ -473,7 +1455,7 @@
                 <w:noProof/>
                 <w:webHidden/>
               </w:rPr>
-              <w:t>2</w:t>
+              <w:t>5</w:t>
             </w:r>
             <w:r>
               <w:rPr>
@@ -492,23 +1474,27 @@
               <w:tab w:val="right" w:leader="dot" w:pos="9016"/>
             </w:tabs>
             <w:rPr>
-              <w:rFonts w:eastAsiaTheme="minorEastAsia"/>
+              <w:rFonts w:asciiTheme="minorHAnsi" w:eastAsiaTheme="minorEastAsia" w:hAnsiTheme="minorHAnsi" w:cstheme="minorBidi"/>
               <w:noProof/>
+              <w:sz w:val="22"/>
+              <w:szCs w:val="22"/>
               <w:lang w:eastAsia="en-IE"/>
             </w:rPr>
           </w:pPr>
-          <w:hyperlink w:anchor="_Toc55211788" w:history="1">
+          <w:hyperlink w:anchor="_Toc55467624" w:history="1">
             <w:r>
               <w:rPr>
                 <w:rStyle w:val="Hyperlink"/>
                 <w:noProof/>
               </w:rPr>
-              <w:t>3.0</w:t>
-            </w:r>
-            <w:r>
-              <w:rPr>
-                <w:rFonts w:eastAsiaTheme="minorEastAsia"/>
-                <w:noProof/>
+              <w:t>2.0</w:t>
+            </w:r>
+            <w:r>
+              <w:rPr>
+                <w:rFonts w:asciiTheme="minorHAnsi" w:eastAsiaTheme="minorEastAsia" w:hAnsiTheme="minorHAnsi" w:cstheme="minorBidi"/>
+                <w:noProof/>
+                <w:sz w:val="22"/>
+                <w:szCs w:val="22"/>
                 <w:lang w:eastAsia="en-IE"/>
               </w:rPr>
               <w:tab/>
@@ -518,7 +1504,7 @@
                 <w:rStyle w:val="Hyperlink"/>
                 <w:noProof/>
               </w:rPr>
-              <w:t>Technical Approach</w:t>
+              <w:t>Project Plan</w:t>
             </w:r>
             <w:r>
               <w:rPr>
@@ -539,7 +1525,7 @@
                 <w:noProof/>
                 <w:webHidden/>
               </w:rPr>
-              <w:instrText xml:space="preserve"> PAGEREF _Toc55211788 \h </w:instrText>
+              <w:instrText xml:space="preserve"> PAGEREF _Toc55467624 \h </w:instrText>
             </w:r>
             <w:r>
               <w:rPr>
@@ -559,7 +1545,7 @@
                 <w:noProof/>
                 <w:webHidden/>
               </w:rPr>
-              <w:t>2</w:t>
+              <w:t>5</w:t>
             </w:r>
             <w:r>
               <w:rPr>
@@ -578,23 +1564,27 @@
               <w:tab w:val="right" w:leader="dot" w:pos="9016"/>
             </w:tabs>
             <w:rPr>
-              <w:rFonts w:eastAsiaTheme="minorEastAsia"/>
+              <w:rFonts w:asciiTheme="minorHAnsi" w:eastAsiaTheme="minorEastAsia" w:hAnsiTheme="minorHAnsi" w:cstheme="minorBidi"/>
               <w:noProof/>
+              <w:sz w:val="22"/>
+              <w:szCs w:val="22"/>
               <w:lang w:eastAsia="en-IE"/>
             </w:rPr>
           </w:pPr>
-          <w:hyperlink w:anchor="_Toc55211789" w:history="1">
+          <w:hyperlink w:anchor="_Toc55467625" w:history="1">
             <w:r>
               <w:rPr>
                 <w:rStyle w:val="Hyperlink"/>
                 <w:noProof/>
               </w:rPr>
-              <w:t>4.0</w:t>
-            </w:r>
-            <w:r>
-              <w:rPr>
-                <w:rFonts w:eastAsiaTheme="minorEastAsia"/>
-                <w:noProof/>
+              <w:t>3.0</w:t>
+            </w:r>
+            <w:r>
+              <w:rPr>
+                <w:rFonts w:asciiTheme="minorHAnsi" w:eastAsiaTheme="minorEastAsia" w:hAnsiTheme="minorHAnsi" w:cstheme="minorBidi"/>
+                <w:noProof/>
+                <w:sz w:val="22"/>
+                <w:szCs w:val="22"/>
                 <w:lang w:eastAsia="en-IE"/>
               </w:rPr>
               <w:tab/>
@@ -604,7 +1594,7 @@
                 <w:rStyle w:val="Hyperlink"/>
                 <w:noProof/>
               </w:rPr>
-              <w:t>Special Resources Required</w:t>
+              <w:t>Technical Details</w:t>
             </w:r>
             <w:r>
               <w:rPr>
@@ -625,7 +1615,7 @@
                 <w:noProof/>
                 <w:webHidden/>
               </w:rPr>
-              <w:instrText xml:space="preserve"> PAGEREF _Toc55211789 \h </w:instrText>
+              <w:instrText xml:space="preserve"> PAGEREF _Toc55467625 \h </w:instrText>
             </w:r>
             <w:r>
               <w:rPr>
@@ -645,7 +1635,7 @@
                 <w:noProof/>
                 <w:webHidden/>
               </w:rPr>
-              <w:t>2</w:t>
+              <w:t>5</w:t>
             </w:r>
             <w:r>
               <w:rPr>
@@ -664,23 +1654,27 @@
               <w:tab w:val="right" w:leader="dot" w:pos="9016"/>
             </w:tabs>
             <w:rPr>
-              <w:rFonts w:eastAsiaTheme="minorEastAsia"/>
+              <w:rFonts w:asciiTheme="minorHAnsi" w:eastAsiaTheme="minorEastAsia" w:hAnsiTheme="minorHAnsi" w:cstheme="minorBidi"/>
               <w:noProof/>
+              <w:sz w:val="22"/>
+              <w:szCs w:val="22"/>
               <w:lang w:eastAsia="en-IE"/>
             </w:rPr>
           </w:pPr>
-          <w:hyperlink w:anchor="_Toc55211790" w:history="1">
+          <w:hyperlink w:anchor="_Toc55467626" w:history="1">
             <w:r>
               <w:rPr>
                 <w:rStyle w:val="Hyperlink"/>
                 <w:noProof/>
               </w:rPr>
-              <w:t>5.0</w:t>
-            </w:r>
-            <w:r>
-              <w:rPr>
-                <w:rFonts w:eastAsiaTheme="minorEastAsia"/>
-                <w:noProof/>
+              <w:t>4.0</w:t>
+            </w:r>
+            <w:r>
+              <w:rPr>
+                <w:rFonts w:asciiTheme="minorHAnsi" w:eastAsiaTheme="minorEastAsia" w:hAnsiTheme="minorHAnsi" w:cstheme="minorBidi"/>
+                <w:noProof/>
+                <w:sz w:val="22"/>
+                <w:szCs w:val="22"/>
                 <w:lang w:eastAsia="en-IE"/>
               </w:rPr>
               <w:tab/>
@@ -690,7 +1684,7 @@
                 <w:rStyle w:val="Hyperlink"/>
                 <w:noProof/>
               </w:rPr>
-              <w:t>Project Plan</w:t>
+              <w:t>Evaluation</w:t>
             </w:r>
             <w:r>
               <w:rPr>
@@ -711,7 +1705,7 @@
                 <w:noProof/>
                 <w:webHidden/>
               </w:rPr>
-              <w:instrText xml:space="preserve"> PAGEREF _Toc55211790 \h </w:instrText>
+              <w:instrText xml:space="preserve"> PAGEREF _Toc55467626 \h </w:instrText>
             </w:r>
             <w:r>
               <w:rPr>
@@ -731,179 +1725,7 @@
                 <w:noProof/>
                 <w:webHidden/>
               </w:rPr>
-              <w:t>2</w:t>
-            </w:r>
-            <w:r>
-              <w:rPr>
-                <w:noProof/>
-                <w:webHidden/>
-              </w:rPr>
-              <w:fldChar w:fldCharType="end"/>
-            </w:r>
-          </w:hyperlink>
-        </w:p>
-        <w:p>
-          <w:pPr>
-            <w:pStyle w:val="TOC1"/>
-            <w:tabs>
-              <w:tab w:val="left" w:pos="660"/>
-              <w:tab w:val="right" w:leader="dot" w:pos="9016"/>
-            </w:tabs>
-            <w:rPr>
-              <w:rFonts w:eastAsiaTheme="minorEastAsia"/>
-              <w:noProof/>
-              <w:lang w:eastAsia="en-IE"/>
-            </w:rPr>
-          </w:pPr>
-          <w:hyperlink w:anchor="_Toc55211791" w:history="1">
-            <w:r>
-              <w:rPr>
-                <w:rStyle w:val="Hyperlink"/>
-                <w:noProof/>
-              </w:rPr>
-              <w:t>6.0</w:t>
-            </w:r>
-            <w:r>
-              <w:rPr>
-                <w:rFonts w:eastAsiaTheme="minorEastAsia"/>
-                <w:noProof/>
-                <w:lang w:eastAsia="en-IE"/>
-              </w:rPr>
-              <w:tab/>
-            </w:r>
-            <w:r>
-              <w:rPr>
-                <w:rStyle w:val="Hyperlink"/>
-                <w:noProof/>
-              </w:rPr>
-              <w:t>Technical Details</w:t>
-            </w:r>
-            <w:r>
-              <w:rPr>
-                <w:noProof/>
-                <w:webHidden/>
-              </w:rPr>
-              <w:tab/>
-            </w:r>
-            <w:r>
-              <w:rPr>
-                <w:noProof/>
-                <w:webHidden/>
-              </w:rPr>
-              <w:fldChar w:fldCharType="begin"/>
-            </w:r>
-            <w:r>
-              <w:rPr>
-                <w:noProof/>
-                <w:webHidden/>
-              </w:rPr>
-              <w:instrText xml:space="preserve"> PAGEREF _Toc55211791 \h </w:instrText>
-            </w:r>
-            <w:r>
-              <w:rPr>
-                <w:noProof/>
-                <w:webHidden/>
-              </w:rPr>
-            </w:r>
-            <w:r>
-              <w:rPr>
-                <w:noProof/>
-                <w:webHidden/>
-              </w:rPr>
-              <w:fldChar w:fldCharType="separate"/>
-            </w:r>
-            <w:r>
-              <w:rPr>
-                <w:noProof/>
-                <w:webHidden/>
-              </w:rPr>
-              <w:t>2</w:t>
-            </w:r>
-            <w:r>
-              <w:rPr>
-                <w:noProof/>
-                <w:webHidden/>
-              </w:rPr>
-              <w:fldChar w:fldCharType="end"/>
-            </w:r>
-          </w:hyperlink>
-        </w:p>
-        <w:p>
-          <w:pPr>
-            <w:pStyle w:val="TOC1"/>
-            <w:tabs>
-              <w:tab w:val="left" w:pos="660"/>
-              <w:tab w:val="right" w:leader="dot" w:pos="9016"/>
-            </w:tabs>
-            <w:rPr>
-              <w:rFonts w:eastAsiaTheme="minorEastAsia"/>
-              <w:noProof/>
-              <w:lang w:eastAsia="en-IE"/>
-            </w:rPr>
-          </w:pPr>
-          <w:hyperlink w:anchor="_Toc55211792" w:history="1">
-            <w:r>
-              <w:rPr>
-                <w:rStyle w:val="Hyperlink"/>
-                <w:noProof/>
-              </w:rPr>
-              <w:t>7.0</w:t>
-            </w:r>
-            <w:r>
-              <w:rPr>
-                <w:rFonts w:eastAsiaTheme="minorEastAsia"/>
-                <w:noProof/>
-                <w:lang w:eastAsia="en-IE"/>
-              </w:rPr>
-              <w:tab/>
-            </w:r>
-            <w:r>
-              <w:rPr>
-                <w:rStyle w:val="Hyperlink"/>
-                <w:noProof/>
-              </w:rPr>
-              <w:t>Evaluation</w:t>
-            </w:r>
-            <w:r>
-              <w:rPr>
-                <w:noProof/>
-                <w:webHidden/>
-              </w:rPr>
-              <w:tab/>
-            </w:r>
-            <w:r>
-              <w:rPr>
-                <w:noProof/>
-                <w:webHidden/>
-              </w:rPr>
-              <w:fldChar w:fldCharType="begin"/>
-            </w:r>
-            <w:r>
-              <w:rPr>
-                <w:noProof/>
-                <w:webHidden/>
-              </w:rPr>
-              <w:instrText xml:space="preserve"> PAGEREF _Toc55211792 \h </w:instrText>
-            </w:r>
-            <w:r>
-              <w:rPr>
-                <w:noProof/>
-                <w:webHidden/>
-              </w:rPr>
-            </w:r>
-            <w:r>
-              <w:rPr>
-                <w:noProof/>
-                <w:webHidden/>
-              </w:rPr>
-              <w:fldChar w:fldCharType="separate"/>
-            </w:r>
-            <w:r>
-              <w:rPr>
-                <w:noProof/>
-                <w:webHidden/>
-              </w:rPr>
-              <w:t>2</w:t>
+              <w:t>5</w:t>
             </w:r>
             <w:r>
               <w:rPr>
@@ -1034,11 +1856,11 @@
       <w:pPr>
         <w:pStyle w:val="Heading1"/>
       </w:pPr>
-      <w:r>
-        <w:lastRenderedPageBreak/>
+      <w:bookmarkStart w:id="1" w:name="_Toc55467609"/>
+      <w:r>
         <w:t>Annotations</w:t>
       </w:r>
-      <w:bookmarkStart w:id="0" w:name="_Toc55211786"/>
+      <w:bookmarkEnd w:id="1"/>
     </w:p>
     <w:tbl>
       <w:tblPr>
@@ -1164,18 +1986,21 @@
           <w:numId w:val="7"/>
         </w:numPr>
       </w:pPr>
+      <w:bookmarkStart w:id="2" w:name="_Toc55467610"/>
       <w:r>
         <w:t>Objectives</w:t>
       </w:r>
-      <w:bookmarkEnd w:id="0"/>
+      <w:bookmarkEnd w:id="2"/>
     </w:p>
     <w:p>
       <w:pPr>
         <w:pStyle w:val="Heading2"/>
       </w:pPr>
+      <w:bookmarkStart w:id="3" w:name="_Toc55467611"/>
       <w:r>
         <w:t>General</w:t>
       </w:r>
+      <w:bookmarkEnd w:id="3"/>
     </w:p>
     <w:p>
       <w:r>
@@ -1204,9 +2029,11 @@
       <w:pPr>
         <w:pStyle w:val="Heading2"/>
       </w:pPr>
+      <w:bookmarkStart w:id="4" w:name="_Toc55467612"/>
       <w:r>
         <w:t>Checking health</w:t>
       </w:r>
+      <w:bookmarkEnd w:id="4"/>
     </w:p>
     <w:p>
       <w:r>
@@ -1262,9 +2089,11 @@
       <w:pPr>
         <w:pStyle w:val="Heading2"/>
       </w:pPr>
+      <w:bookmarkStart w:id="5" w:name="_Toc55467613"/>
       <w:r>
         <w:t>Features</w:t>
       </w:r>
+      <w:bookmarkEnd w:id="5"/>
     </w:p>
     <w:p>
       <w:r>
@@ -1340,9 +2169,12 @@
       <w:pPr>
         <w:pStyle w:val="Heading2"/>
       </w:pPr>
-      <w:r>
+      <w:bookmarkStart w:id="6" w:name="_Toc55467614"/>
+      <w:r>
+        <w:lastRenderedPageBreak/>
         <w:t>Database</w:t>
       </w:r>
+      <w:bookmarkEnd w:id="6"/>
     </w:p>
     <w:p>
       <w:r>
@@ -1391,9 +2223,11 @@
       <w:pPr>
         <w:pStyle w:val="Heading2"/>
       </w:pPr>
+      <w:bookmarkStart w:id="7" w:name="_Toc55467615"/>
       <w:r>
         <w:t>Artificial Intelligence</w:t>
       </w:r>
+      <w:bookmarkEnd w:id="7"/>
     </w:p>
     <w:p>
       <w:r>
@@ -1404,6 +2238,7 @@
           <w:id w:val="1375892355"/>
           <w:citation/>
         </w:sdtPr>
+        <w:sdtEndPr/>
         <w:sdtContent>
           <w:r>
             <w:fldChar w:fldCharType="begin"/>
@@ -1430,25 +2265,66 @@
         </w:sdtContent>
       </w:sdt>
       <w:r>
-        <w:t xml:space="preserve"> This app with “learn” what aspects of the app a user will use the </w:t>
-      </w:r>
-      <w:r>
-        <w:lastRenderedPageBreak/>
-        <w:t xml:space="preserve">most and promote those more. This will also assist in optimisation of the app, where only required intents will be loaded and will minimise the user’s Internet usage from within the app. </w:t>
+        <w:t xml:space="preserve"> This app with “learn” </w:t>
+      </w:r>
+      <w:r>
+        <w:t xml:space="preserve">or monitor </w:t>
+      </w:r>
+      <w:r>
+        <w:t xml:space="preserve">what aspects of the app a user </w:t>
+      </w:r>
+      <w:r>
+        <w:t xml:space="preserve">is </w:t>
+      </w:r>
+      <w:r>
+        <w:t>utilising.</w:t>
+      </w:r>
+      <w:r>
+        <w:t xml:space="preserve"> </w:t>
+      </w:r>
+      <w:r>
+        <w:t>T</w:t>
+      </w:r>
+      <w:r>
+        <w:t>he</w:t>
+      </w:r>
+      <w:r>
+        <w:t xml:space="preserve"> app will promote these sections</w:t>
+      </w:r>
+      <w:r>
+        <w:t xml:space="preserve"> more</w:t>
+      </w:r>
+      <w:r>
+        <w:t>, with notifications and the like</w:t>
+      </w:r>
+      <w:r>
+        <w:t xml:space="preserve">. This will also assist in optimisation of the app, where only required intents will be loaded and will minimise the user’s Internet usage from within the app. </w:t>
       </w:r>
     </w:p>
     <w:p/>
     <w:p>
       <w:pPr>
         <w:pStyle w:val="Heading1"/>
-      </w:pPr>
+        <w:numPr>
+          <w:ilvl w:val="0"/>
+          <w:numId w:val="7"/>
+        </w:numPr>
+      </w:pPr>
+      <w:bookmarkStart w:id="8" w:name="_Toc55467616"/>
       <w:r>
         <w:t>Background</w:t>
       </w:r>
-    </w:p>
-    <w:p>
-      <w:r>
-        <w:t xml:space="preserve">The idea for this Project began in late August 2020 where it was decided that an app was to be created. As a </w:t>
+      <w:bookmarkEnd w:id="8"/>
+    </w:p>
+    <w:p>
+      <w:r>
+        <w:t>The idea for this Project began in late August 2020 where it was decided that an</w:t>
+      </w:r>
+      <w:r>
+        <w:t xml:space="preserve"> Android</w:t>
+      </w:r>
+      <w:r>
+        <w:t xml:space="preserve"> app was to be created. As a </w:t>
       </w:r>
       <w:r>
         <w:rPr>
@@ -1473,6 +2349,7 @@
           <w:id w:val="-359671684"/>
           <w:citation/>
         </w:sdtPr>
+        <w:sdtEndPr/>
         <w:sdtContent>
           <w:r>
             <w:fldChar w:fldCharType="begin"/>
@@ -1499,50 +2376,333 @@
         </w:sdtContent>
       </w:sdt>
       <w:r>
-        <w:t xml:space="preserve"> This was a last straw from them, and they decided to become vegan. With minor research on vegan</w:t>
-      </w:r>
-      <w:r>
-        <w:t>ism</w:t>
-      </w:r>
-      <w:r>
-        <w:t>, it was not explained the pros and cons of being vegan</w:t>
-      </w:r>
-      <w:r>
-        <w:t>. Information that was provided is just recipes and very general information. The author felt at a loss on how to correctly transition to veganism.</w:t>
+        <w:t xml:space="preserve"> This was a last straw from them, and they decided to become vegan. </w:t>
+      </w:r>
+      <w:r>
+        <w:t>While</w:t>
+      </w:r>
+      <w:r>
+        <w:t xml:space="preserve"> personally</w:t>
+      </w:r>
+      <w:r>
+        <w:t xml:space="preserve"> </w:t>
+      </w:r>
+      <w:r>
+        <w:t>eliciting i</w:t>
+      </w:r>
+      <w:r>
+        <w:t xml:space="preserve">nformation </w:t>
+      </w:r>
+      <w:r>
+        <w:t xml:space="preserve">for switching to a vegan diet, there was not </w:t>
+      </w:r>
+      <w:r>
+        <w:t>that was provided is just recipes and very general information. The author felt at a loss on how to correctly transition to veganism.</w:t>
       </w:r>
       <w:r>
         <w:br/>
       </w:r>
       <w:r>
         <w:br/>
-        <w:t>Being vegan, one asks themselves: “Can I eat this?” After trying a few vegan Android apps (described more in Research below), there was no solid information from these apps on whether a product is suitable for vegan. The main answer that was received was “Not sure”. But that was a dead end as there was no connection to where information could</w:t>
-      </w:r>
-      <w:bookmarkStart w:id="1" w:name="_GoBack"/>
-      <w:bookmarkEnd w:id="1"/>
-      <w:r>
-        <w:t xml:space="preserve"> be had from within the app.</w:t>
+        <w:t>Being vegan, one asks themselves: “Can I eat this?” After trying a few vegan Android apps (described more in Research below), there was no solid information from these apps on whether a product is suitable for vegan. The main answer that was received was “Not sure”. But that was a</w:t>
+      </w:r>
+      <w:r>
+        <w:t xml:space="preserve">n impasse, </w:t>
+      </w:r>
+      <w:r>
+        <w:t xml:space="preserve">as there was no connection to where information could be </w:t>
+      </w:r>
+      <w:r>
+        <w:t>retrieved</w:t>
+      </w:r>
+      <w:r>
+        <w:t xml:space="preserve"> to get information on whether the food is </w:t>
+      </w:r>
+      <w:r>
+        <w:t>Ok for the vegan diet. This project is to redesign vegan, health and fitness apps</w:t>
+      </w:r>
+      <w:r>
+        <w:t xml:space="preserve"> that are currently available and go above and beyond with improvement</w:t>
+      </w:r>
+      <w:r>
+        <w:t>s.</w:t>
+      </w:r>
+      <w:r>
+        <w:t xml:space="preserve"> </w:t>
+      </w:r>
+      <w:r>
+        <w:t xml:space="preserve">This is how the idea of a vegan health app was discovered. </w:t>
+      </w:r>
+      <w:r>
+        <w:br/>
+      </w:r>
+      <w:r>
+        <w:br/>
+        <w:t xml:space="preserve">The idea behind identifying the sclera </w:t>
+      </w:r>
+      <w:r>
+        <w:t>was founded</w:t>
+      </w:r>
+      <w:r>
+        <w:t xml:space="preserve"> due to a family member of the author having issues with their gut. This caused the person’s sclera to become a tint of yellow and their skin to become sallow. The author thought that a health app with scanning the sclera would be a beneficial idea</w:t>
+      </w:r>
+      <w:r>
+        <w:t>.</w:t>
+      </w:r>
+    </w:p>
+    <w:p/>
+    <w:p>
+      <w:pPr>
+        <w:pStyle w:val="Heading1"/>
+        <w:numPr>
+          <w:ilvl w:val="0"/>
+          <w:numId w:val="7"/>
+        </w:numPr>
+      </w:pPr>
+      <w:bookmarkStart w:id="9" w:name="_Toc55467617"/>
+      <w:r>
+        <w:lastRenderedPageBreak/>
+        <w:t>Technical Approach</w:t>
+      </w:r>
+      <w:bookmarkEnd w:id="9"/>
+    </w:p>
+    <w:p>
+      <w:r>
+        <w:t>&lt;Technical approach diagram&gt;</w:t>
+      </w:r>
+    </w:p>
+    <w:p>
+      <w:r>
+        <w:t>These are the main aspects of the app:</w:t>
+      </w:r>
+    </w:p>
+    <w:p>
+      <w:pPr>
+        <w:pStyle w:val="Heading2"/>
+      </w:pPr>
+      <w:bookmarkStart w:id="10" w:name="_Toc55467618"/>
+      <w:r>
+        <w:t>Profile</w:t>
+      </w:r>
+      <w:bookmarkEnd w:id="10"/>
+    </w:p>
+    <w:p>
+      <w:r>
+        <w:t xml:space="preserve">The user will be able to create an account on the app if they wish. </w:t>
+      </w:r>
+      <w:commentRangeStart w:id="11"/>
+      <w:r>
+        <w:t>If not</w:t>
+      </w:r>
+      <w:r>
+        <w:t>,</w:t>
+      </w:r>
+      <w:r>
+        <w:t xml:space="preserve"> the name “Guest” with a generated number</w:t>
+      </w:r>
+      <w:r>
+        <w:t xml:space="preserve"> afterwards</w:t>
+      </w:r>
+      <w:r>
+        <w:t xml:space="preserve"> will be their username.</w:t>
+      </w:r>
+      <w:r>
+        <w:t xml:space="preserve"> </w:t>
+      </w:r>
+      <w:commentRangeEnd w:id="11"/>
+      <w:r>
+        <w:rPr>
+          <w:rStyle w:val="CommentReference"/>
+        </w:rPr>
+        <w:commentReference w:id="11"/>
+      </w:r>
+      <w:r>
+        <w:t xml:space="preserve">This is so the user can use the app across any device they use. </w:t>
+      </w:r>
+      <w:r>
+        <w:t>When the user is creating their account, they can set up their dietary needs</w:t>
+      </w:r>
+      <w:r>
+        <w:t>,</w:t>
+      </w:r>
+      <w:r>
+        <w:t xml:space="preserve"> restrictions</w:t>
+      </w:r>
+      <w:r>
+        <w:t>, and their health goals.</w:t>
+      </w:r>
+    </w:p>
+    <w:p/>
+    <w:p>
+      <w:pPr>
+        <w:pStyle w:val="Heading2"/>
+      </w:pPr>
+      <w:bookmarkStart w:id="12" w:name="_Toc55467619"/>
+      <w:r>
+        <w:t>Food product querying</w:t>
+      </w:r>
+      <w:bookmarkEnd w:id="12"/>
+    </w:p>
+    <w:p>
+      <w:r>
+        <w:t>One section of the app will be</w:t>
+      </w:r>
+      <w:r>
+        <w:t xml:space="preserve"> where the user can check a </w:t>
+      </w:r>
+      <w:r>
+        <w:t xml:space="preserve">food product on whether it is suitable for their diet. </w:t>
+      </w:r>
+      <w:r>
+        <w:t xml:space="preserve">The user can do a search </w:t>
+      </w:r>
+      <w:r>
+        <w:t xml:space="preserve">for the product brand and name of scan the barcode using their device’s camera. </w:t>
+      </w:r>
+      <w:r>
+        <w:t xml:space="preserve">The information retrieved will show the ingredients of the product and its nutritional information. Ingredients </w:t>
+      </w:r>
+      <w:r>
+        <w:t xml:space="preserve">not suitable for the user’s diet will be highlighted. The user can tap on that ingredient to get more information on that ingredient, such as its origins. </w:t>
+      </w:r>
+      <w:r>
+        <w:br/>
+      </w:r>
+    </w:p>
+    <w:p>
+      <w:pPr>
+        <w:pStyle w:val="Heading2"/>
+      </w:pPr>
+      <w:bookmarkStart w:id="13" w:name="_Toc55467620"/>
+      <w:r>
+        <w:t>Health and fitn</w:t>
+      </w:r>
+      <w:r>
+        <w:t>ess</w:t>
+      </w:r>
+      <w:bookmarkEnd w:id="13"/>
+    </w:p>
+    <w:p>
+      <w:r>
+        <w:t xml:space="preserve">Another part of the app will consider the user’s </w:t>
+      </w:r>
+      <w:r>
+        <w:t>health and fitness. This will deal with the user’s daily exercise, calorie intake</w:t>
+      </w:r>
+      <w:r>
+        <w:t xml:space="preserve">, weight </w:t>
+      </w:r>
+      <w:r>
+        <w:t>goals. The user’s location will determine their nearest gym</w:t>
+      </w:r>
+      <w:r>
+        <w:t>, so that the option of attending a gym is provided, to where they can obtain professional services if needed.</w:t>
+      </w:r>
+    </w:p>
+    <w:p/>
+    <w:p>
+      <w:bookmarkStart w:id="14" w:name="_Toc55467621"/>
+      <w:r>
+        <w:rPr>
+          <w:rStyle w:val="Heading2Char"/>
+        </w:rPr>
+        <w:t>Checking sclera</w:t>
+      </w:r>
+      <w:bookmarkEnd w:id="14"/>
+      <w:r>
+        <w:br/>
+        <w:t>The checking on the</w:t>
+      </w:r>
+      <w:r>
+        <w:t xml:space="preserve"> user’s</w:t>
+      </w:r>
+      <w:r>
+        <w:t xml:space="preserve"> sclera</w:t>
+      </w:r>
+      <w:r>
+        <w:t xml:space="preserve"> will be completely optional. If the user wishes to use this, they can either upload a photo of their eyes </w:t>
+      </w:r>
+      <w:r>
+        <w:t>or take a new photo with the device’s camera. The photo will</w:t>
+      </w:r>
+      <w:r>
+        <w:t xml:space="preserve"> be analysed</w:t>
+      </w:r>
+      <w:r>
+        <w:t xml:space="preserve"> for different shades of white and yell</w:t>
+      </w:r>
+      <w:r>
+        <w:t xml:space="preserve">ow around the user’s iris. The more yellow the sclera is, the potential of the user being ill is </w:t>
+      </w:r>
+      <w:r>
+        <w:t xml:space="preserve">greater. To reiterate; the user will be informed that this app is not a replacement for medical advice. </w:t>
+      </w:r>
+      <w:r>
+        <w:t xml:space="preserve"> </w:t>
+      </w:r>
+    </w:p>
+    <w:p/>
+    <w:p>
+      <w:pPr>
+        <w:pStyle w:val="Heading2"/>
+      </w:pPr>
+      <w:bookmarkStart w:id="15" w:name="_Toc55467622"/>
+      <w:r>
+        <w:t xml:space="preserve">Version control and </w:t>
+      </w:r>
+      <w:r>
+        <w:t>methodologies</w:t>
+      </w:r>
+      <w:bookmarkEnd w:id="15"/>
+    </w:p>
+    <w:p>
+      <w:r>
+        <w:t>Version</w:t>
+      </w:r>
+      <w:r>
+        <w:t xml:space="preserve"> control will be handed using a GitHub repository. </w:t>
+      </w:r>
+      <w:r>
+        <w:t>Most of the</w:t>
+      </w:r>
+      <w:r>
+        <w:t xml:space="preserve"> version </w:t>
+      </w:r>
+      <w:r>
+        <w:t>control</w:t>
+      </w:r>
+      <w:r>
+        <w:t xml:space="preserve"> will be synced using Git Bash.</w:t>
+      </w:r>
+      <w:r>
+        <w:t xml:space="preserve"> The version control will be located online at </w:t>
+      </w:r>
+      <w:hyperlink r:id="rId15" w:history="1">
+        <w:r>
+          <w:rPr>
+            <w:rStyle w:val="Hyperlink"/>
+          </w:rPr>
+          <w:t>https://github.com/JoeyTatu/Software_Project_2020_21</w:t>
+        </w:r>
+      </w:hyperlink>
+      <w:r>
+        <w:t>.</w:t>
+      </w:r>
+      <w:r>
+        <w:br/>
+      </w:r>
+      <w:r>
+        <w:br/>
+      </w:r>
+      <w:r>
+        <w:t>A mix of Kanban and Scrum will be used for the methodologies.</w:t>
       </w:r>
     </w:p>
     <w:p/>
     <w:p/>
-    <w:p>
-      <w:r>
-        <w:t xml:space="preserve"> This is how the idea of a vegan health app was discovered. </w:t>
-      </w:r>
-      <w:r>
-        <w:br/>
-      </w:r>
-      <w:r>
-        <w:br/>
-        <w:t xml:space="preserve">The idea behind identifying the sclera </w:t>
-      </w:r>
-      <w:r>
-        <w:t>was founded</w:t>
-      </w:r>
-      <w:r>
-        <w:t xml:space="preserve"> due to a family member of the author having issues with their gut. This caused the person’s sclera to become a tint of yellow and their skin to become sallow. The author thought that a health app with scanning the sclera would be a beneficial idea. </w:t>
-      </w:r>
-    </w:p>
+    <w:p/>
+    <w:p/>
+    <w:p/>
     <w:p/>
     <w:p/>
     <w:p/>
@@ -1554,15 +2714,25 @@
           <w:numId w:val="1"/>
         </w:numPr>
       </w:pPr>
-      <w:bookmarkStart w:id="2" w:name="_Toc55211787"/>
-      <w:r>
-        <w:t>Background</w:t>
-      </w:r>
-      <w:bookmarkEnd w:id="2"/>
-    </w:p>
-    <w:p>
-      <w:r>
-        <w:t>(Max 2 Pages)</w:t>
+      <w:bookmarkStart w:id="16" w:name="_Toc55467623"/>
+      <w:r>
+        <w:t>Special Resources Required</w:t>
+      </w:r>
+      <w:bookmarkEnd w:id="16"/>
+    </w:p>
+    <w:p>
+      <w:pPr>
+        <w:rPr>
+          <w:rFonts w:cstheme="minorHAnsi"/>
+          <w:lang w:val="en-US"/>
+        </w:rPr>
+      </w:pPr>
+      <w:r>
+        <w:rPr>
+          <w:rFonts w:cstheme="minorHAnsi"/>
+          <w:lang w:val="en-US"/>
+        </w:rPr>
+        <w:t>If applicable, e.g., books, hardware, etc.</w:t>
       </w:r>
     </w:p>
     <w:p>
@@ -1573,11 +2743,11 @@
           <w:numId w:val="1"/>
         </w:numPr>
       </w:pPr>
-      <w:bookmarkStart w:id="3" w:name="_Toc55211788"/>
-      <w:r>
-        <w:t>Technical Approach</w:t>
-      </w:r>
-      <w:bookmarkEnd w:id="3"/>
+      <w:bookmarkStart w:id="17" w:name="_Toc55467624"/>
+      <w:r>
+        <w:t>Project Plan</w:t>
+      </w:r>
+      <w:bookmarkEnd w:id="17"/>
     </w:p>
     <w:p>
       <w:pPr>
@@ -1589,41 +2759,7 @@
         <w:rPr>
           <w:rFonts w:cstheme="minorHAnsi"/>
         </w:rPr>
-        <w:t>Brief description of the approach to be followed (Max. 1 Page), Research, lit</w:t>
-      </w:r>
-      <w:r>
-        <w:rPr>
-          <w:rFonts w:cstheme="minorHAnsi"/>
-          <w:lang w:val="ga-IE"/>
-        </w:rPr>
-        <w:t>erature</w:t>
-      </w:r>
-      <w:r>
-        <w:rPr>
-          <w:rFonts w:cstheme="minorHAnsi"/>
-        </w:rPr>
-        <w:t xml:space="preserve"> review, </w:t>
-      </w:r>
-      <w:proofErr w:type="spellStart"/>
-      <w:r>
-        <w:rPr>
-          <w:rFonts w:cstheme="minorHAnsi"/>
-        </w:rPr>
-        <w:t>req</w:t>
-      </w:r>
-      <w:proofErr w:type="spellEnd"/>
-      <w:r>
-        <w:rPr>
-          <w:rFonts w:cstheme="minorHAnsi"/>
-          <w:lang w:val="ga-IE"/>
-        </w:rPr>
-        <w:t>uirements</w:t>
-      </w:r>
-      <w:r>
-        <w:rPr>
-          <w:rFonts w:cstheme="minorHAnsi"/>
-        </w:rPr>
-        <w:t xml:space="preserve"> capture, implementation etc…</w:t>
+        <w:t>Gantt chart using Microsoft Project with details on implementation steps and timelines</w:t>
       </w:r>
     </w:p>
     <w:p>
@@ -1634,26 +2770,23 @@
           <w:numId w:val="1"/>
         </w:numPr>
       </w:pPr>
-      <w:bookmarkStart w:id="4" w:name="_Toc55211789"/>
-      <w:r>
-        <w:lastRenderedPageBreak/>
-        <w:t>Special Resources Required</w:t>
-      </w:r>
-      <w:bookmarkEnd w:id="4"/>
+      <w:bookmarkStart w:id="18" w:name="_Toc55467625"/>
+      <w:r>
+        <w:t>Technical Details</w:t>
+      </w:r>
+      <w:bookmarkEnd w:id="18"/>
     </w:p>
     <w:p>
       <w:pPr>
         <w:rPr>
           <w:rFonts w:cstheme="minorHAnsi"/>
-          <w:lang w:val="en-US"/>
         </w:rPr>
       </w:pPr>
       <w:r>
         <w:rPr>
           <w:rFonts w:cstheme="minorHAnsi"/>
-          <w:lang w:val="en-US"/>
         </w:rPr>
-        <w:t>If applicable, e.g., books, hardware, etc.</w:t>
+        <w:t>Implementation language and principal libraries</w:t>
       </w:r>
     </w:p>
     <w:p>
@@ -1664,65 +2797,11 @@
           <w:numId w:val="1"/>
         </w:numPr>
       </w:pPr>
-      <w:bookmarkStart w:id="5" w:name="_Toc55211790"/>
-      <w:r>
-        <w:t>Project Plan</w:t>
-      </w:r>
-      <w:bookmarkEnd w:id="5"/>
-    </w:p>
-    <w:p>
-      <w:pPr>
-        <w:rPr>
-          <w:rFonts w:cstheme="minorHAnsi"/>
-        </w:rPr>
-      </w:pPr>
-      <w:r>
-        <w:rPr>
-          <w:rFonts w:cstheme="minorHAnsi"/>
-        </w:rPr>
-        <w:t>Gantt chart using Microsoft Project with details on implementation steps and timelines</w:t>
-      </w:r>
-    </w:p>
-    <w:p>
-      <w:pPr>
-        <w:pStyle w:val="Heading1"/>
-        <w:numPr>
-          <w:ilvl w:val="0"/>
-          <w:numId w:val="1"/>
-        </w:numPr>
-      </w:pPr>
-      <w:bookmarkStart w:id="6" w:name="_Toc55211791"/>
-      <w:r>
-        <w:t>Technical Details</w:t>
-      </w:r>
-      <w:bookmarkEnd w:id="6"/>
-    </w:p>
-    <w:p>
-      <w:pPr>
-        <w:rPr>
-          <w:rFonts w:cstheme="minorHAnsi"/>
-        </w:rPr>
-      </w:pPr>
-      <w:r>
-        <w:rPr>
-          <w:rFonts w:cstheme="minorHAnsi"/>
-        </w:rPr>
-        <w:t>Implementation language and principal libraries</w:t>
-      </w:r>
-    </w:p>
-    <w:p>
-      <w:pPr>
-        <w:pStyle w:val="Heading1"/>
-        <w:numPr>
-          <w:ilvl w:val="0"/>
-          <w:numId w:val="1"/>
-        </w:numPr>
-      </w:pPr>
-      <w:bookmarkStart w:id="7" w:name="_Toc55211792"/>
+      <w:bookmarkStart w:id="19" w:name="_Toc55467626"/>
       <w:r>
         <w:t>Evaluation</w:t>
       </w:r>
-      <w:bookmarkEnd w:id="7"/>
+      <w:bookmarkEnd w:id="19"/>
     </w:p>
     <w:p>
       <w:pPr>
@@ -1746,8 +2825,8 @@
       </w:r>
     </w:p>
     <w:sectPr>
-      <w:headerReference w:type="default" r:id="rId12"/>
-      <w:footerReference w:type="default" r:id="rId13"/>
+      <w:headerReference w:type="default" r:id="rId16"/>
+      <w:footerReference w:type="default" r:id="rId17"/>
       <w:pgSz w:w="11906" w:h="16838" w:code="9"/>
       <w:pgMar w:top="1440" w:right="1440" w:bottom="1440" w:left="1440" w:header="709" w:footer="709" w:gutter="0"/>
       <w:pgNumType w:start="0"/>
@@ -1757,6 +2836,39 @@
     </w:sectPr>
   </w:body>
 </w:document>
+</file>
+
+<file path=word/comments.xml><?xml version="1.0" encoding="utf-8"?>
+<w:comments xmlns:wpc="http://schemas.microsoft.com/office/word/2010/wordprocessingCanvas" xmlns:cx="http://schemas.microsoft.com/office/drawing/2014/chartex" xmlns:cx1="http://schemas.microsoft.com/office/drawing/2015/9/8/chartex" xmlns:cx2="http://schemas.microsoft.com/office/drawing/2015/10/21/chartex" xmlns:cx3="http://schemas.microsoft.com/office/drawing/2016/5/9/chartex" xmlns:cx4="http://schemas.microsoft.com/office/drawing/2016/5/10/chartex" xmlns:cx5="http://schemas.microsoft.com/office/drawing/2016/5/11/chartex" xmlns:cx6="http://schemas.microsoft.com/office/drawing/2016/5/12/chartex" xmlns:cx7="http://schemas.microsoft.com/office/drawing/2016/5/13/chartex" xmlns:cx8="http://schemas.microsoft.com/office/drawing/2016/5/14/chartex" xmlns:mc="http://schemas.openxmlformats.org/markup-compatibility/2006" xmlns:aink="http://schemas.microsoft.com/office/drawing/2016/ink" xmlns:am3d="http://schemas.microsoft.com/office/drawing/2017/model3d" xmlns:o="urn:schemas-microsoft-com:office:office" xmlns:r="http://schemas.openxmlformats.org/officeDocument/2006/relationships" xmlns:m="http://schemas.openxmlformats.org/officeDocument/2006/math" xmlns:v="urn:schemas-microsoft-com:vml" xmlns:wp14="http://schemas.microsoft.com/office/word/2010/wordprocessingDrawing" xmlns:wp="http://schemas.openxmlformats.org/drawingml/2006/wordprocessingDrawing" xmlns:w10="urn:schemas-microsoft-com:office:word" xmlns:w="http://schemas.openxmlformats.org/wordprocessingml/2006/main" xmlns:w14="http://schemas.microsoft.com/office/word/2010/wordml" xmlns:w15="http://schemas.microsoft.com/office/word/2012/wordml" xmlns:w16cid="http://schemas.microsoft.com/office/word/2016/wordml/cid" xmlns:w16se="http://schemas.microsoft.com/office/word/2015/wordml/symex" xmlns:wpg="http://schemas.microsoft.com/office/word/2010/wordprocessingGroup" xmlns:wpi="http://schemas.microsoft.com/office/word/2010/wordprocessingInk" xmlns:wne="http://schemas.microsoft.com/office/word/2006/wordml" xmlns:wps="http://schemas.microsoft.com/office/word/2010/wordprocessingShape" mc:Ignorable="w14 w15 w16se w16cid wp14">
+  <w:comment w:id="11" w:author="Joey Tatú" w:date="2020-11-04T15:31:00Z" w:initials="JT">
+    <w:p>
+      <w:pPr>
+        <w:pStyle w:val="CommentText"/>
+      </w:pPr>
+      <w:r>
+        <w:rPr>
+          <w:rStyle w:val="CommentReference"/>
+        </w:rPr>
+        <w:annotationRef/>
+      </w:r>
+      <w:r>
+        <w:t>Too detailed for a proposal?</w:t>
+      </w:r>
+    </w:p>
+  </w:comment>
+</w:comments>
+</file>
+
+<file path=word/commentsExtended.xml><?xml version="1.0" encoding="utf-8"?>
+<w15:commentsEx xmlns:wpc="http://schemas.microsoft.com/office/word/2010/wordprocessingCanvas" xmlns:cx="http://schemas.microsoft.com/office/drawing/2014/chartex" xmlns:cx1="http://schemas.microsoft.com/office/drawing/2015/9/8/chartex" xmlns:cx2="http://schemas.microsoft.com/office/drawing/2015/10/21/chartex" xmlns:cx3="http://schemas.microsoft.com/office/drawing/2016/5/9/chartex" xmlns:cx4="http://schemas.microsoft.com/office/drawing/2016/5/10/chartex" xmlns:cx5="http://schemas.microsoft.com/office/drawing/2016/5/11/chartex" xmlns:cx6="http://schemas.microsoft.com/office/drawing/2016/5/12/chartex" xmlns:cx7="http://schemas.microsoft.com/office/drawing/2016/5/13/chartex" xmlns:cx8="http://schemas.microsoft.com/office/drawing/2016/5/14/chartex" xmlns:mc="http://schemas.openxmlformats.org/markup-compatibility/2006" xmlns:aink="http://schemas.microsoft.com/office/drawing/2016/ink" xmlns:am3d="http://schemas.microsoft.com/office/drawing/2017/model3d" xmlns:o="urn:schemas-microsoft-com:office:office" xmlns:r="http://schemas.openxmlformats.org/officeDocument/2006/relationships" xmlns:m="http://schemas.openxmlformats.org/officeDocument/2006/math" xmlns:v="urn:schemas-microsoft-com:vml" xmlns:wp14="http://schemas.microsoft.com/office/word/2010/wordprocessingDrawing" xmlns:wp="http://schemas.openxmlformats.org/drawingml/2006/wordprocessingDrawing" xmlns:w10="urn:schemas-microsoft-com:office:word" xmlns:w="http://schemas.openxmlformats.org/wordprocessingml/2006/main" xmlns:w14="http://schemas.microsoft.com/office/word/2010/wordml" xmlns:w15="http://schemas.microsoft.com/office/word/2012/wordml" xmlns:w16cid="http://schemas.microsoft.com/office/word/2016/wordml/cid" xmlns:w16se="http://schemas.microsoft.com/office/word/2015/wordml/symex" xmlns:wpg="http://schemas.microsoft.com/office/word/2010/wordprocessingGroup" xmlns:wpi="http://schemas.microsoft.com/office/word/2010/wordprocessingInk" xmlns:wne="http://schemas.microsoft.com/office/word/2006/wordml" xmlns:wps="http://schemas.microsoft.com/office/word/2010/wordprocessingShape" mc:Ignorable="w14 w15 w16se w16cid wp14">
+  <w15:commentEx w15:paraId="71431934" w15:done="0"/>
+</w15:commentsEx>
+</file>
+
+<file path=word/commentsIds.xml><?xml version="1.0" encoding="utf-8"?>
+<w16cid:commentsIds xmlns:wpc="http://schemas.microsoft.com/office/word/2010/wordprocessingCanvas" xmlns:cx="http://schemas.microsoft.com/office/drawing/2014/chartex" xmlns:cx1="http://schemas.microsoft.com/office/drawing/2015/9/8/chartex" xmlns:cx2="http://schemas.microsoft.com/office/drawing/2015/10/21/chartex" xmlns:cx3="http://schemas.microsoft.com/office/drawing/2016/5/9/chartex" xmlns:cx4="http://schemas.microsoft.com/office/drawing/2016/5/10/chartex" xmlns:cx5="http://schemas.microsoft.com/office/drawing/2016/5/11/chartex" xmlns:cx6="http://schemas.microsoft.com/office/drawing/2016/5/12/chartex" xmlns:cx7="http://schemas.microsoft.com/office/drawing/2016/5/13/chartex" xmlns:cx8="http://schemas.microsoft.com/office/drawing/2016/5/14/chartex" xmlns:mc="http://schemas.openxmlformats.org/markup-compatibility/2006" xmlns:aink="http://schemas.microsoft.com/office/drawing/2016/ink" xmlns:am3d="http://schemas.microsoft.com/office/drawing/2017/model3d" xmlns:o="urn:schemas-microsoft-com:office:office" xmlns:r="http://schemas.openxmlformats.org/officeDocument/2006/relationships" xmlns:m="http://schemas.openxmlformats.org/officeDocument/2006/math" xmlns:v="urn:schemas-microsoft-com:vml" xmlns:wp14="http://schemas.microsoft.com/office/word/2010/wordprocessingDrawing" xmlns:wp="http://schemas.openxmlformats.org/drawingml/2006/wordprocessingDrawing" xmlns:w10="urn:schemas-microsoft-com:office:word" xmlns:w="http://schemas.openxmlformats.org/wordprocessingml/2006/main" xmlns:w14="http://schemas.microsoft.com/office/word/2010/wordml" xmlns:w15="http://schemas.microsoft.com/office/word/2012/wordml" xmlns:w16cid="http://schemas.microsoft.com/office/word/2016/wordml/cid" xmlns:w16se="http://schemas.microsoft.com/office/word/2015/wordml/symex" xmlns:wpg="http://schemas.microsoft.com/office/word/2010/wordprocessingGroup" xmlns:wpi="http://schemas.microsoft.com/office/word/2010/wordprocessingInk" xmlns:wne="http://schemas.microsoft.com/office/word/2006/wordml" xmlns:wps="http://schemas.microsoft.com/office/word/2010/wordprocessingShape" mc:Ignorable="w14 w15 w16se w16cid wp14">
+  <w16cid:commentId w16cid:paraId="71431934" w16cid:durableId="234D47EB"/>
+</w16cid:commentsIds>
 </file>
 
 <file path=word/endnotes.xml><?xml version="1.0" encoding="utf-8"?>
@@ -2631,6 +3743,14 @@
     <w:abstractNumId w:val="0"/>
   </w:num>
 </w:numbering>
+</file>
+
+<file path=word/people.xml><?xml version="1.0" encoding="utf-8"?>
+<w15:people xmlns:wpc="http://schemas.microsoft.com/office/word/2010/wordprocessingCanvas" xmlns:cx="http://schemas.microsoft.com/office/drawing/2014/chartex" xmlns:cx1="http://schemas.microsoft.com/office/drawing/2015/9/8/chartex" xmlns:cx2="http://schemas.microsoft.com/office/drawing/2015/10/21/chartex" xmlns:cx3="http://schemas.microsoft.com/office/drawing/2016/5/9/chartex" xmlns:cx4="http://schemas.microsoft.com/office/drawing/2016/5/10/chartex" xmlns:cx5="http://schemas.microsoft.com/office/drawing/2016/5/11/chartex" xmlns:cx6="http://schemas.microsoft.com/office/drawing/2016/5/12/chartex" xmlns:cx7="http://schemas.microsoft.com/office/drawing/2016/5/13/chartex" xmlns:cx8="http://schemas.microsoft.com/office/drawing/2016/5/14/chartex" xmlns:mc="http://schemas.openxmlformats.org/markup-compatibility/2006" xmlns:aink="http://schemas.microsoft.com/office/drawing/2016/ink" xmlns:am3d="http://schemas.microsoft.com/office/drawing/2017/model3d" xmlns:o="urn:schemas-microsoft-com:office:office" xmlns:r="http://schemas.openxmlformats.org/officeDocument/2006/relationships" xmlns:m="http://schemas.openxmlformats.org/officeDocument/2006/math" xmlns:v="urn:schemas-microsoft-com:vml" xmlns:wp14="http://schemas.microsoft.com/office/word/2010/wordprocessingDrawing" xmlns:wp="http://schemas.openxmlformats.org/drawingml/2006/wordprocessingDrawing" xmlns:w10="urn:schemas-microsoft-com:office:word" xmlns:w="http://schemas.openxmlformats.org/wordprocessingml/2006/main" xmlns:w14="http://schemas.microsoft.com/office/word/2010/wordml" xmlns:w15="http://schemas.microsoft.com/office/word/2012/wordml" xmlns:w16cid="http://schemas.microsoft.com/office/word/2016/wordml/cid" xmlns:w16se="http://schemas.microsoft.com/office/word/2015/wordml/symex" xmlns:wpg="http://schemas.microsoft.com/office/word/2010/wordprocessingGroup" xmlns:wpi="http://schemas.microsoft.com/office/word/2010/wordprocessingInk" xmlns:wne="http://schemas.microsoft.com/office/word/2006/wordml" xmlns:wps="http://schemas.microsoft.com/office/word/2010/wordprocessingShape" mc:Ignorable="w14 w15 w16se w16cid wp14">
+  <w15:person w15:author="Joey Tatú">
+    <w15:presenceInfo w15:providerId="AD" w15:userId="S::x15015556@student.ncirl.ie::3f4cf123-1362-400a-aa39-b51ccbbc10be"/>
+  </w15:person>
+</w15:people>
 </file>
 
 <file path=word/styles.xml><?xml version="1.0" encoding="utf-8"?>
@@ -3379,6 +4499,129 @@
       </w:tblBorders>
     </w:tblPr>
   </w:style>
+  <w:style w:type="paragraph" w:styleId="TOC2">
+    <w:name w:val="toc 2"/>
+    <w:basedOn w:val="Normal"/>
+    <w:next w:val="Normal"/>
+    <w:autoRedefine/>
+    <w:uiPriority w:val="39"/>
+    <w:unhideWhenUsed/>
+    <w:rsid w:val="005B766F"/>
+    <w:pPr>
+      <w:spacing w:after="100"/>
+      <w:ind w:left="240"/>
+    </w:pPr>
+  </w:style>
+  <w:style w:type="character" w:styleId="CommentReference">
+    <w:name w:val="annotation reference"/>
+    <w:basedOn w:val="DefaultParagraphFont"/>
+    <w:uiPriority w:val="99"/>
+    <w:semiHidden/>
+    <w:unhideWhenUsed/>
+    <w:rsid w:val="008967FD"/>
+    <w:rPr>
+      <w:sz w:val="16"/>
+      <w:szCs w:val="16"/>
+    </w:rPr>
+  </w:style>
+  <w:style w:type="paragraph" w:styleId="CommentText">
+    <w:name w:val="annotation text"/>
+    <w:basedOn w:val="Normal"/>
+    <w:link w:val="CommentTextChar"/>
+    <w:uiPriority w:val="99"/>
+    <w:semiHidden/>
+    <w:unhideWhenUsed/>
+    <w:rsid w:val="008967FD"/>
+    <w:pPr>
+      <w:spacing w:line="240" w:lineRule="auto"/>
+    </w:pPr>
+    <w:rPr>
+      <w:sz w:val="20"/>
+      <w:szCs w:val="20"/>
+    </w:rPr>
+  </w:style>
+  <w:style w:type="character" w:customStyle="1" w:styleId="CommentTextChar">
+    <w:name w:val="Comment Text Char"/>
+    <w:basedOn w:val="DefaultParagraphFont"/>
+    <w:link w:val="CommentText"/>
+    <w:uiPriority w:val="99"/>
+    <w:semiHidden/>
+    <w:rsid w:val="008967FD"/>
+    <w:rPr>
+      <w:sz w:val="20"/>
+      <w:szCs w:val="20"/>
+    </w:rPr>
+  </w:style>
+  <w:style w:type="paragraph" w:styleId="CommentSubject">
+    <w:name w:val="annotation subject"/>
+    <w:basedOn w:val="CommentText"/>
+    <w:next w:val="CommentText"/>
+    <w:link w:val="CommentSubjectChar"/>
+    <w:uiPriority w:val="99"/>
+    <w:semiHidden/>
+    <w:unhideWhenUsed/>
+    <w:rsid w:val="008967FD"/>
+    <w:rPr>
+      <w:b/>
+      <w:bCs/>
+    </w:rPr>
+  </w:style>
+  <w:style w:type="character" w:customStyle="1" w:styleId="CommentSubjectChar">
+    <w:name w:val="Comment Subject Char"/>
+    <w:basedOn w:val="CommentTextChar"/>
+    <w:link w:val="CommentSubject"/>
+    <w:uiPriority w:val="99"/>
+    <w:semiHidden/>
+    <w:rsid w:val="008967FD"/>
+    <w:rPr>
+      <w:b/>
+      <w:bCs/>
+      <w:sz w:val="20"/>
+      <w:szCs w:val="20"/>
+    </w:rPr>
+  </w:style>
+  <w:style w:type="paragraph" w:styleId="BalloonText">
+    <w:name w:val="Balloon Text"/>
+    <w:basedOn w:val="Normal"/>
+    <w:link w:val="BalloonTextChar"/>
+    <w:uiPriority w:val="99"/>
+    <w:semiHidden/>
+    <w:unhideWhenUsed/>
+    <w:rsid w:val="008967FD"/>
+    <w:pPr>
+      <w:spacing w:after="0" w:line="240" w:lineRule="auto"/>
+    </w:pPr>
+    <w:rPr>
+      <w:rFonts w:ascii="Segoe UI" w:hAnsi="Segoe UI" w:cs="Segoe UI"/>
+      <w:sz w:val="18"/>
+      <w:szCs w:val="18"/>
+    </w:rPr>
+  </w:style>
+  <w:style w:type="character" w:customStyle="1" w:styleId="BalloonTextChar">
+    <w:name w:val="Balloon Text Char"/>
+    <w:basedOn w:val="DefaultParagraphFont"/>
+    <w:link w:val="BalloonText"/>
+    <w:uiPriority w:val="99"/>
+    <w:semiHidden/>
+    <w:rsid w:val="008967FD"/>
+    <w:rPr>
+      <w:rFonts w:ascii="Segoe UI" w:hAnsi="Segoe UI" w:cs="Segoe UI"/>
+      <w:sz w:val="18"/>
+      <w:szCs w:val="18"/>
+    </w:rPr>
+  </w:style>
+  <w:style w:type="character" w:styleId="UnresolvedMention">
+    <w:name w:val="Unresolved Mention"/>
+    <w:basedOn w:val="DefaultParagraphFont"/>
+    <w:uiPriority w:val="99"/>
+    <w:semiHidden/>
+    <w:unhideWhenUsed/>
+    <w:rsid w:val="00945602"/>
+    <w:rPr>
+      <w:color w:val="605E5C"/>
+      <w:shd w:val="clear" w:color="auto" w:fill="E1DFDD"/>
+    </w:rPr>
+  </w:style>
 </w:styles>
 </file>
 
@@ -3644,17 +4887,14 @@
 </file>
 
 <file path=customXml/item1.xml><?xml version="1.0" encoding="utf-8"?>
-<?mso-contentType ?>
-<FormTemplates xmlns="http://schemas.microsoft.com/sharepoint/v3/contenttype/forms">
-  <Display>DocumentLibraryForm</Display>
-  <Edit>DocumentLibraryForm</Edit>
-  <New>DocumentLibraryForm</New>
-</FormTemplates>
+<p:properties xmlns:p="http://schemas.microsoft.com/office/2006/metadata/properties" xmlns:xsi="http://www.w3.org/2001/XMLSchema-instance" xmlns:pc="http://schemas.microsoft.com/office/infopath/2007/PartnerControls">
+  <documentManagement/>
+</p:properties>
 </file>
 
 <file path=customXml/item2.xml><?xml version="1.0" encoding="utf-8"?>
-<ct:contentTypeSchema xmlns:ct="http://schemas.microsoft.com/office/2006/metadata/contentType" xmlns:ma="http://schemas.microsoft.com/office/2006/metadata/properties/metaAttributes" ct:_="" ma:_="" ma:contentTypeName="Document" ma:contentTypeID="0x0101002009657A2D867C498A82D93953311EA1" ma:contentTypeVersion="11" ma:contentTypeDescription="Create a new document." ma:contentTypeScope="" ma:versionID="6521825e56db4865ae38449864d5f9a5">
-  <xsd:schema xmlns:xsd="http://www.w3.org/2001/XMLSchema" xmlns:xs="http://www.w3.org/2001/XMLSchema" xmlns:p="http://schemas.microsoft.com/office/2006/metadata/properties" xmlns:ns3="34f64033-c0fb-4a1b-a74c-a92645907705" xmlns:ns4="47a4a56e-f8ec-488b-a173-190baab87f26" targetNamespace="http://schemas.microsoft.com/office/2006/metadata/properties" ma:root="true" ma:fieldsID="6be0bb6b7d9429341622d7b813108d86" ns3:_="" ns4:_="">
+<ct:contentTypeSchema xmlns:ct="http://schemas.microsoft.com/office/2006/metadata/contentType" xmlns:ma="http://schemas.microsoft.com/office/2006/metadata/properties/metaAttributes" ct:_="" ma:_="" ma:contentTypeName="Document" ma:contentTypeID="0x0101002009657A2D867C498A82D93953311EA1" ma:contentTypeVersion="13" ma:contentTypeDescription="Create a new document." ma:contentTypeScope="" ma:versionID="f156b519612e41136dc296018a4639e9">
+  <xsd:schema xmlns:xsd="http://www.w3.org/2001/XMLSchema" xmlns:xs="http://www.w3.org/2001/XMLSchema" xmlns:p="http://schemas.microsoft.com/office/2006/metadata/properties" xmlns:ns3="34f64033-c0fb-4a1b-a74c-a92645907705" xmlns:ns4="47a4a56e-f8ec-488b-a173-190baab87f26" targetNamespace="http://schemas.microsoft.com/office/2006/metadata/properties" ma:root="true" ma:fieldsID="cc9c72dbf340359a33468ecf9157a2d2" ns3:_="" ns4:_="">
     <xsd:import namespace="34f64033-c0fb-4a1b-a74c-a92645907705"/>
     <xsd:import namespace="47a4a56e-f8ec-488b-a173-190baab87f26"/>
     <xsd:element name="properties">
@@ -3674,6 +4914,8 @@
                 <xsd:element ref="ns4:MediaServiceGenerationTime" minOccurs="0"/>
                 <xsd:element ref="ns4:MediaServiceEventHashCode" minOccurs="0"/>
                 <xsd:element ref="ns4:MediaServiceLocation" minOccurs="0"/>
+                <xsd:element ref="ns4:MediaServiceAutoKeyPoints" minOccurs="0"/>
+                <xsd:element ref="ns4:MediaServiceKeyPoints" minOccurs="0"/>
               </xsd:all>
             </xsd:complexType>
           </xsd:element>
@@ -3759,6 +5001,18 @@
     <xsd:element name="MediaServiceLocation" ma:index="18" nillable="true" ma:displayName="Location" ma:internalName="MediaServiceLocation" ma:readOnly="true">
       <xsd:simpleType>
         <xsd:restriction base="dms:Text"/>
+      </xsd:simpleType>
+    </xsd:element>
+    <xsd:element name="MediaServiceAutoKeyPoints" ma:index="19" nillable="true" ma:displayName="MediaServiceAutoKeyPoints" ma:hidden="true" ma:internalName="MediaServiceAutoKeyPoints" ma:readOnly="true">
+      <xsd:simpleType>
+        <xsd:restriction base="dms:Note"/>
+      </xsd:simpleType>
+    </xsd:element>
+    <xsd:element name="MediaServiceKeyPoints" ma:index="20" nillable="true" ma:displayName="KeyPoints" ma:internalName="MediaServiceKeyPoints" ma:readOnly="true">
+      <xsd:simpleType>
+        <xsd:restriction base="dms:Note">
+          <xsd:maxLength value="255"/>
+        </xsd:restriction>
       </xsd:simpleType>
     </xsd:element>
   </xsd:schema>
@@ -3862,9 +5116,12 @@
 </file>
 
 <file path=customXml/item3.xml><?xml version="1.0" encoding="utf-8"?>
-<p:properties xmlns:p="http://schemas.microsoft.com/office/2006/metadata/properties" xmlns:xsi="http://www.w3.org/2001/XMLSchema-instance" xmlns:pc="http://schemas.microsoft.com/office/infopath/2007/PartnerControls">
-  <documentManagement/>
-</p:properties>
+<?mso-contentType ?>
+<FormTemplates xmlns="http://schemas.microsoft.com/sharepoint/v3/contenttype/forms">
+  <Display>DocumentLibraryForm</Display>
+  <Edit>DocumentLibraryForm</Edit>
+  <New>DocumentLibraryForm</New>
+</FormTemplates>
 </file>
 
 <file path=customXml/item4.xml><?xml version="1.0" encoding="utf-8"?>
@@ -3915,15 +5172,16 @@
 </file>
 
 <file path=customXml/itemProps1.xml><?xml version="1.0" encoding="utf-8"?>
-<ds:datastoreItem xmlns:ds="http://schemas.openxmlformats.org/officeDocument/2006/customXml" ds:itemID="{9B975280-634C-49AE-9293-B75FDC4277EB}">
+<ds:datastoreItem xmlns:ds="http://schemas.openxmlformats.org/officeDocument/2006/customXml" ds:itemID="{5C51FF54-1CBD-43E8-9B2A-B56F20CDF09A}">
   <ds:schemaRefs>
-    <ds:schemaRef ds:uri="http://schemas.microsoft.com/sharepoint/v3/contenttype/forms"/>
+    <ds:schemaRef ds:uri="http://schemas.microsoft.com/office/2006/metadata/properties"/>
+    <ds:schemaRef ds:uri="http://schemas.microsoft.com/office/infopath/2007/PartnerControls"/>
   </ds:schemaRefs>
 </ds:datastoreItem>
 </file>
 
 <file path=customXml/itemProps2.xml><?xml version="1.0" encoding="utf-8"?>
-<ds:datastoreItem xmlns:ds="http://schemas.openxmlformats.org/officeDocument/2006/customXml" ds:itemID="{3E5525A4-DAAC-4F92-BDA0-D0CE6D8EB914}">
+<ds:datastoreItem xmlns:ds="http://schemas.openxmlformats.org/officeDocument/2006/customXml" ds:itemID="{BC932818-A528-478E-A2F9-F9FC64714AAF}">
   <ds:schemaRefs>
     <ds:schemaRef ds:uri="http://schemas.microsoft.com/office/2006/metadata/contentType"/>
     <ds:schemaRef ds:uri="http://schemas.microsoft.com/office/2006/metadata/properties/metaAttributes"/>
@@ -3942,16 +5200,15 @@
 </file>
 
 <file path=customXml/itemProps3.xml><?xml version="1.0" encoding="utf-8"?>
-<ds:datastoreItem xmlns:ds="http://schemas.openxmlformats.org/officeDocument/2006/customXml" ds:itemID="{5C51FF54-1CBD-43E8-9B2A-B56F20CDF09A}">
+<ds:datastoreItem xmlns:ds="http://schemas.openxmlformats.org/officeDocument/2006/customXml" ds:itemID="{9B975280-634C-49AE-9293-B75FDC4277EB}">
   <ds:schemaRefs>
-    <ds:schemaRef ds:uri="http://schemas.microsoft.com/office/2006/metadata/properties"/>
-    <ds:schemaRef ds:uri="http://schemas.microsoft.com/office/infopath/2007/PartnerControls"/>
+    <ds:schemaRef ds:uri="http://schemas.microsoft.com/sharepoint/v3/contenttype/forms"/>
   </ds:schemaRefs>
 </ds:datastoreItem>
 </file>
 
 <file path=customXml/itemProps4.xml><?xml version="1.0" encoding="utf-8"?>
-<ds:datastoreItem xmlns:ds="http://schemas.openxmlformats.org/officeDocument/2006/customXml" ds:itemID="{46E7DE18-D90A-42E0-B1CC-C2A8EB327E51}">
+<ds:datastoreItem xmlns:ds="http://schemas.openxmlformats.org/officeDocument/2006/customXml" ds:itemID="{D8871F60-4D2C-4D8F-9081-98899860A21D}">
   <ds:schemaRefs>
     <ds:schemaRef ds:uri="http://schemas.openxmlformats.org/officeDocument/2006/bibliography"/>
   </ds:schemaRefs>

</xml_diff>

<commit_message>
Finished Proposal, waiting for Supervisor review. Still need to add Tech Approach diagram and Plan gantt chart
</commit_message>
<xml_diff>
--- a/Documents/Project Proposal.docx
+++ b/Documents/Project Proposal.docx
@@ -298,8 +298,14 @@
         <w:p>
           <w:pPr>
             <w:pStyle w:val="TOCHeading"/>
+            <w:rPr>
+              <w:lang w:val="en-IE"/>
+            </w:rPr>
           </w:pPr>
           <w:r>
+            <w:rPr>
+              <w:lang w:val="en-IE"/>
+            </w:rPr>
             <w:t>Contents</w:t>
           </w:r>
         </w:p>
@@ -328,7 +334,7 @@
           <w:r>
             <w:fldChar w:fldCharType="separate"/>
           </w:r>
-          <w:hyperlink w:anchor="_Toc55467609" w:history="1">
+          <w:hyperlink w:anchor="_Toc55478110" w:history="1">
             <w:r>
               <w:rPr>
                 <w:rStyle w:val="Hyperlink"/>
@@ -355,7 +361,7 @@
                 <w:noProof/>
                 <w:webHidden/>
               </w:rPr>
-              <w:instrText xml:space="preserve"> PAGEREF _Toc55467609 \h </w:instrText>
+              <w:instrText xml:space="preserve"> PAGEREF _Toc55478110 \h </w:instrText>
             </w:r>
             <w:r>
               <w:rPr>
@@ -401,7 +407,7 @@
               <w:lang w:eastAsia="en-IE"/>
             </w:rPr>
           </w:pPr>
-          <w:hyperlink w:anchor="_Toc55467610" w:history="1">
+          <w:hyperlink w:anchor="_Toc55478111" w:history="1">
             <w:r>
               <w:rPr>
                 <w:rStyle w:val="Hyperlink"/>
@@ -445,7 +451,7 @@
                 <w:noProof/>
                 <w:webHidden/>
               </w:rPr>
-              <w:instrText xml:space="preserve"> PAGEREF _Toc55467610 \h </w:instrText>
+              <w:instrText xml:space="preserve"> PAGEREF _Toc55478111 \h </w:instrText>
             </w:r>
             <w:r>
               <w:rPr>
@@ -490,7 +496,7 @@
               <w:lang w:eastAsia="en-IE"/>
             </w:rPr>
           </w:pPr>
-          <w:hyperlink w:anchor="_Toc55467611" w:history="1">
+          <w:hyperlink w:anchor="_Toc55478112" w:history="1">
             <w:r>
               <w:rPr>
                 <w:rStyle w:val="Hyperlink"/>
@@ -517,7 +523,7 @@
                 <w:noProof/>
                 <w:webHidden/>
               </w:rPr>
-              <w:instrText xml:space="preserve"> PAGEREF _Toc55467611 \h </w:instrText>
+              <w:instrText xml:space="preserve"> PAGEREF _Toc55478112 \h </w:instrText>
             </w:r>
             <w:r>
               <w:rPr>
@@ -562,7 +568,7 @@
               <w:lang w:eastAsia="en-IE"/>
             </w:rPr>
           </w:pPr>
-          <w:hyperlink w:anchor="_Toc55467612" w:history="1">
+          <w:hyperlink w:anchor="_Toc55478113" w:history="1">
             <w:r>
               <w:rPr>
                 <w:rStyle w:val="Hyperlink"/>
@@ -589,7 +595,7 @@
                 <w:noProof/>
                 <w:webHidden/>
               </w:rPr>
-              <w:instrText xml:space="preserve"> PAGEREF _Toc55467612 \h </w:instrText>
+              <w:instrText xml:space="preserve"> PAGEREF _Toc55478113 \h </w:instrText>
             </w:r>
             <w:r>
               <w:rPr>
@@ -634,7 +640,7 @@
               <w:lang w:eastAsia="en-IE"/>
             </w:rPr>
           </w:pPr>
-          <w:hyperlink w:anchor="_Toc55467613" w:history="1">
+          <w:hyperlink w:anchor="_Toc55478114" w:history="1">
             <w:r>
               <w:rPr>
                 <w:rStyle w:val="Hyperlink"/>
@@ -661,7 +667,7 @@
                 <w:noProof/>
                 <w:webHidden/>
               </w:rPr>
-              <w:instrText xml:space="preserve"> PAGEREF _Toc55467613 \h </w:instrText>
+              <w:instrText xml:space="preserve"> PAGEREF _Toc55478114 \h </w:instrText>
             </w:r>
             <w:r>
               <w:rPr>
@@ -706,7 +712,7 @@
               <w:lang w:eastAsia="en-IE"/>
             </w:rPr>
           </w:pPr>
-          <w:hyperlink w:anchor="_Toc55467614" w:history="1">
+          <w:hyperlink w:anchor="_Toc55478115" w:history="1">
             <w:r>
               <w:rPr>
                 <w:rStyle w:val="Hyperlink"/>
@@ -733,7 +739,7 @@
                 <w:noProof/>
                 <w:webHidden/>
               </w:rPr>
-              <w:instrText xml:space="preserve"> PAGEREF _Toc55467614 \h </w:instrText>
+              <w:instrText xml:space="preserve"> PAGEREF _Toc55478115 \h </w:instrText>
             </w:r>
             <w:r>
               <w:rPr>
@@ -753,7 +759,7 @@
                 <w:noProof/>
                 <w:webHidden/>
               </w:rPr>
-              <w:t>3</w:t>
+              <w:t>2</w:t>
             </w:r>
             <w:r>
               <w:rPr>
@@ -778,7 +784,7 @@
               <w:lang w:eastAsia="en-IE"/>
             </w:rPr>
           </w:pPr>
-          <w:hyperlink w:anchor="_Toc55467615" w:history="1">
+          <w:hyperlink w:anchor="_Toc55478116" w:history="1">
             <w:r>
               <w:rPr>
                 <w:rStyle w:val="Hyperlink"/>
@@ -805,7 +811,7 @@
                 <w:noProof/>
                 <w:webHidden/>
               </w:rPr>
-              <w:instrText xml:space="preserve"> PAGEREF _Toc55467615 \h </w:instrText>
+              <w:instrText xml:space="preserve"> PAGEREF _Toc55478116 \h </w:instrText>
             </w:r>
             <w:r>
               <w:rPr>
@@ -851,7 +857,7 @@
               <w:lang w:eastAsia="en-IE"/>
             </w:rPr>
           </w:pPr>
-          <w:hyperlink w:anchor="_Toc55467616" w:history="1">
+          <w:hyperlink w:anchor="_Toc55478117" w:history="1">
             <w:r>
               <w:rPr>
                 <w:rStyle w:val="Hyperlink"/>
@@ -895,7 +901,7 @@
                 <w:noProof/>
                 <w:webHidden/>
               </w:rPr>
-              <w:instrText xml:space="preserve"> PAGEREF _Toc55467616 \h </w:instrText>
+              <w:instrText xml:space="preserve"> PAGEREF _Toc55478117 \h </w:instrText>
             </w:r>
             <w:r>
               <w:rPr>
@@ -941,7 +947,7 @@
               <w:lang w:eastAsia="en-IE"/>
             </w:rPr>
           </w:pPr>
-          <w:hyperlink w:anchor="_Toc55467617" w:history="1">
+          <w:hyperlink w:anchor="_Toc55478118" w:history="1">
             <w:r>
               <w:rPr>
                 <w:rStyle w:val="Hyperlink"/>
@@ -985,7 +991,7 @@
                 <w:noProof/>
                 <w:webHidden/>
               </w:rPr>
-              <w:instrText xml:space="preserve"> PAGEREF _Toc55467617 \h </w:instrText>
+              <w:instrText xml:space="preserve"> PAGEREF _Toc55478118 \h </w:instrText>
             </w:r>
             <w:r>
               <w:rPr>
@@ -1005,7 +1011,7 @@
                 <w:noProof/>
                 <w:webHidden/>
               </w:rPr>
-              <w:t>4</w:t>
+              <w:t>3</w:t>
             </w:r>
             <w:r>
               <w:rPr>
@@ -1030,7 +1036,7 @@
               <w:lang w:eastAsia="en-IE"/>
             </w:rPr>
           </w:pPr>
-          <w:hyperlink w:anchor="_Toc55467618" w:history="1">
+          <w:hyperlink w:anchor="_Toc55478119" w:history="1">
             <w:r>
               <w:rPr>
                 <w:rStyle w:val="Hyperlink"/>
@@ -1057,7 +1063,7 @@
                 <w:noProof/>
                 <w:webHidden/>
               </w:rPr>
-              <w:instrText xml:space="preserve"> PAGEREF _Toc55467618 \h </w:instrText>
+              <w:instrText xml:space="preserve"> PAGEREF _Toc55478119 \h </w:instrText>
             </w:r>
             <w:r>
               <w:rPr>
@@ -1077,7 +1083,7 @@
                 <w:noProof/>
                 <w:webHidden/>
               </w:rPr>
-              <w:t>4</w:t>
+              <w:t>3</w:t>
             </w:r>
             <w:r>
               <w:rPr>
@@ -1102,7 +1108,7 @@
               <w:lang w:eastAsia="en-IE"/>
             </w:rPr>
           </w:pPr>
-          <w:hyperlink w:anchor="_Toc55467619" w:history="1">
+          <w:hyperlink w:anchor="_Toc55478120" w:history="1">
             <w:r>
               <w:rPr>
                 <w:rStyle w:val="Hyperlink"/>
@@ -1129,7 +1135,7 @@
                 <w:noProof/>
                 <w:webHidden/>
               </w:rPr>
-              <w:instrText xml:space="preserve"> PAGEREF _Toc55467619 \h </w:instrText>
+              <w:instrText xml:space="preserve"> PAGEREF _Toc55478120 \h </w:instrText>
             </w:r>
             <w:r>
               <w:rPr>
@@ -1174,7 +1180,7 @@
               <w:lang w:eastAsia="en-IE"/>
             </w:rPr>
           </w:pPr>
-          <w:hyperlink w:anchor="_Toc55467620" w:history="1">
+          <w:hyperlink w:anchor="_Toc55478121" w:history="1">
             <w:r>
               <w:rPr>
                 <w:rStyle w:val="Hyperlink"/>
@@ -1201,7 +1207,7 @@
                 <w:noProof/>
                 <w:webHidden/>
               </w:rPr>
-              <w:instrText xml:space="preserve"> PAGEREF _Toc55467620 \h </w:instrText>
+              <w:instrText xml:space="preserve"> PAGEREF _Toc55478121 \h </w:instrText>
             </w:r>
             <w:r>
               <w:rPr>
@@ -1246,7 +1252,7 @@
               <w:lang w:eastAsia="en-IE"/>
             </w:rPr>
           </w:pPr>
-          <w:hyperlink w:anchor="_Toc55467621" w:history="1">
+          <w:hyperlink w:anchor="_Toc55478122" w:history="1">
             <w:r>
               <w:rPr>
                 <w:rStyle w:val="Hyperlink"/>
@@ -1273,7 +1279,7 @@
                 <w:noProof/>
                 <w:webHidden/>
               </w:rPr>
-              <w:instrText xml:space="preserve"> PAGEREF _Toc55467621 \h </w:instrText>
+              <w:instrText xml:space="preserve"> PAGEREF _Toc55478122 \h </w:instrText>
             </w:r>
             <w:r>
               <w:rPr>
@@ -1318,7 +1324,7 @@
               <w:lang w:eastAsia="en-IE"/>
             </w:rPr>
           </w:pPr>
-          <w:hyperlink w:anchor="_Toc55467622" w:history="1">
+          <w:hyperlink w:anchor="_Toc55478123" w:history="1">
             <w:r>
               <w:rPr>
                 <w:rStyle w:val="Hyperlink"/>
@@ -1345,7 +1351,7 @@
                 <w:noProof/>
                 <w:webHidden/>
               </w:rPr>
-              <w:instrText xml:space="preserve"> PAGEREF _Toc55467622 \h </w:instrText>
+              <w:instrText xml:space="preserve"> PAGEREF _Toc55478123 \h </w:instrText>
             </w:r>
             <w:r>
               <w:rPr>
@@ -1380,7 +1386,7 @@
           <w:pPr>
             <w:pStyle w:val="TOC1"/>
             <w:tabs>
-              <w:tab w:val="left" w:pos="660"/>
+              <w:tab w:val="left" w:pos="440"/>
               <w:tab w:val="right" w:leader="dot" w:pos="9016"/>
             </w:tabs>
             <w:rPr>
@@ -1391,13 +1397,13 @@
               <w:lang w:eastAsia="en-IE"/>
             </w:rPr>
           </w:pPr>
-          <w:hyperlink w:anchor="_Toc55467623" w:history="1">
+          <w:hyperlink w:anchor="_Toc55478124" w:history="1">
             <w:r>
               <w:rPr>
                 <w:rStyle w:val="Hyperlink"/>
                 <w:noProof/>
               </w:rPr>
-              <w:t>1.0</w:t>
+              <w:t>4.</w:t>
             </w:r>
             <w:r>
               <w:rPr>
@@ -1435,7 +1441,7 @@
                 <w:noProof/>
                 <w:webHidden/>
               </w:rPr>
-              <w:instrText xml:space="preserve"> PAGEREF _Toc55467623 \h </w:instrText>
+              <w:instrText xml:space="preserve"> PAGEREF _Toc55478124 \h </w:instrText>
             </w:r>
             <w:r>
               <w:rPr>
@@ -1470,7 +1476,7 @@
           <w:pPr>
             <w:pStyle w:val="TOC1"/>
             <w:tabs>
-              <w:tab w:val="left" w:pos="660"/>
+              <w:tab w:val="left" w:pos="440"/>
               <w:tab w:val="right" w:leader="dot" w:pos="9016"/>
             </w:tabs>
             <w:rPr>
@@ -1481,13 +1487,13 @@
               <w:lang w:eastAsia="en-IE"/>
             </w:rPr>
           </w:pPr>
-          <w:hyperlink w:anchor="_Toc55467624" w:history="1">
+          <w:hyperlink w:anchor="_Toc55478125" w:history="1">
             <w:r>
               <w:rPr>
                 <w:rStyle w:val="Hyperlink"/>
                 <w:noProof/>
               </w:rPr>
-              <w:t>2.0</w:t>
+              <w:t>5.</w:t>
             </w:r>
             <w:r>
               <w:rPr>
@@ -1504,7 +1510,7 @@
                 <w:rStyle w:val="Hyperlink"/>
                 <w:noProof/>
               </w:rPr>
-              <w:t>Project Plan</w:t>
+              <w:t>Research</w:t>
             </w:r>
             <w:r>
               <w:rPr>
@@ -1525,7 +1531,7 @@
                 <w:noProof/>
                 <w:webHidden/>
               </w:rPr>
-              <w:instrText xml:space="preserve"> PAGEREF _Toc55467624 \h </w:instrText>
+              <w:instrText xml:space="preserve"> PAGEREF _Toc55478125 \h </w:instrText>
             </w:r>
             <w:r>
               <w:rPr>
@@ -1558,9 +1564,8 @@
         </w:p>
         <w:p>
           <w:pPr>
-            <w:pStyle w:val="TOC1"/>
+            <w:pStyle w:val="TOC2"/>
             <w:tabs>
-              <w:tab w:val="left" w:pos="660"/>
               <w:tab w:val="right" w:leader="dot" w:pos="9016"/>
             </w:tabs>
             <w:rPr>
@@ -1571,40 +1576,23 @@
               <w:lang w:eastAsia="en-IE"/>
             </w:rPr>
           </w:pPr>
-          <w:hyperlink w:anchor="_Toc55467625" w:history="1">
+          <w:hyperlink w:anchor="_Toc55478126" w:history="1">
             <w:r>
               <w:rPr>
                 <w:rStyle w:val="Hyperlink"/>
                 <w:noProof/>
               </w:rPr>
-              <w:t>3.0</w:t>
-            </w:r>
-            <w:r>
-              <w:rPr>
-                <w:rFonts w:asciiTheme="minorHAnsi" w:eastAsiaTheme="minorEastAsia" w:hAnsiTheme="minorHAnsi" w:cstheme="minorBidi"/>
-                <w:noProof/>
-                <w:sz w:val="22"/>
-                <w:szCs w:val="22"/>
-                <w:lang w:eastAsia="en-IE"/>
+              <w:t>Vegan apps</w:t>
+            </w:r>
+            <w:r>
+              <w:rPr>
+                <w:noProof/>
+                <w:webHidden/>
               </w:rPr>
               <w:tab/>
             </w:r>
             <w:r>
               <w:rPr>
-                <w:rStyle w:val="Hyperlink"/>
-                <w:noProof/>
-              </w:rPr>
-              <w:t>Technical Details</w:t>
-            </w:r>
-            <w:r>
-              <w:rPr>
-                <w:noProof/>
-                <w:webHidden/>
-              </w:rPr>
-              <w:tab/>
-            </w:r>
-            <w:r>
-              <w:rPr>
                 <w:noProof/>
                 <w:webHidden/>
               </w:rPr>
@@ -1615,7 +1603,7 @@
                 <w:noProof/>
                 <w:webHidden/>
               </w:rPr>
-              <w:instrText xml:space="preserve"> PAGEREF _Toc55467625 \h </w:instrText>
+              <w:instrText xml:space="preserve"> PAGEREF _Toc55478126 \h </w:instrText>
             </w:r>
             <w:r>
               <w:rPr>
@@ -1648,9 +1636,8 @@
         </w:p>
         <w:p>
           <w:pPr>
-            <w:pStyle w:val="TOC1"/>
+            <w:pStyle w:val="TOC2"/>
             <w:tabs>
-              <w:tab w:val="left" w:pos="660"/>
               <w:tab w:val="right" w:leader="dot" w:pos="9016"/>
             </w:tabs>
             <w:rPr>
@@ -1661,13 +1648,158 @@
               <w:lang w:eastAsia="en-IE"/>
             </w:rPr>
           </w:pPr>
-          <w:hyperlink w:anchor="_Toc55467626" w:history="1">
+          <w:hyperlink w:anchor="_Toc55478127" w:history="1">
             <w:r>
               <w:rPr>
                 <w:rStyle w:val="Hyperlink"/>
                 <w:noProof/>
               </w:rPr>
-              <w:t>4.0</w:t>
+              <w:t>Fitness and health apps</w:t>
+            </w:r>
+            <w:r>
+              <w:rPr>
+                <w:noProof/>
+                <w:webHidden/>
+              </w:rPr>
+              <w:tab/>
+            </w:r>
+            <w:r>
+              <w:rPr>
+                <w:noProof/>
+                <w:webHidden/>
+              </w:rPr>
+              <w:fldChar w:fldCharType="begin"/>
+            </w:r>
+            <w:r>
+              <w:rPr>
+                <w:noProof/>
+                <w:webHidden/>
+              </w:rPr>
+              <w:instrText xml:space="preserve"> PAGEREF _Toc55478127 \h </w:instrText>
+            </w:r>
+            <w:r>
+              <w:rPr>
+                <w:noProof/>
+                <w:webHidden/>
+              </w:rPr>
+            </w:r>
+            <w:r>
+              <w:rPr>
+                <w:noProof/>
+                <w:webHidden/>
+              </w:rPr>
+              <w:fldChar w:fldCharType="separate"/>
+            </w:r>
+            <w:r>
+              <w:rPr>
+                <w:noProof/>
+                <w:webHidden/>
+              </w:rPr>
+              <w:t>5</w:t>
+            </w:r>
+            <w:r>
+              <w:rPr>
+                <w:noProof/>
+                <w:webHidden/>
+              </w:rPr>
+              <w:fldChar w:fldCharType="end"/>
+            </w:r>
+          </w:hyperlink>
+        </w:p>
+        <w:p>
+          <w:pPr>
+            <w:pStyle w:val="TOC2"/>
+            <w:tabs>
+              <w:tab w:val="right" w:leader="dot" w:pos="9016"/>
+            </w:tabs>
+            <w:rPr>
+              <w:rFonts w:asciiTheme="minorHAnsi" w:eastAsiaTheme="minorEastAsia" w:hAnsiTheme="minorHAnsi" w:cstheme="minorBidi"/>
+              <w:noProof/>
+              <w:sz w:val="22"/>
+              <w:szCs w:val="22"/>
+              <w:lang w:eastAsia="en-IE"/>
+            </w:rPr>
+          </w:pPr>
+          <w:hyperlink w:anchor="_Toc55478128" w:history="1">
+            <w:r>
+              <w:rPr>
+                <w:rStyle w:val="Hyperlink"/>
+                <w:noProof/>
+              </w:rPr>
+              <w:t>Scholarly</w:t>
+            </w:r>
+            <w:r>
+              <w:rPr>
+                <w:noProof/>
+                <w:webHidden/>
+              </w:rPr>
+              <w:tab/>
+            </w:r>
+            <w:r>
+              <w:rPr>
+                <w:noProof/>
+                <w:webHidden/>
+              </w:rPr>
+              <w:fldChar w:fldCharType="begin"/>
+            </w:r>
+            <w:r>
+              <w:rPr>
+                <w:noProof/>
+                <w:webHidden/>
+              </w:rPr>
+              <w:instrText xml:space="preserve"> PAGEREF _Toc55478128 \h </w:instrText>
+            </w:r>
+            <w:r>
+              <w:rPr>
+                <w:noProof/>
+                <w:webHidden/>
+              </w:rPr>
+            </w:r>
+            <w:r>
+              <w:rPr>
+                <w:noProof/>
+                <w:webHidden/>
+              </w:rPr>
+              <w:fldChar w:fldCharType="separate"/>
+            </w:r>
+            <w:r>
+              <w:rPr>
+                <w:noProof/>
+                <w:webHidden/>
+              </w:rPr>
+              <w:t>5</w:t>
+            </w:r>
+            <w:r>
+              <w:rPr>
+                <w:noProof/>
+                <w:webHidden/>
+              </w:rPr>
+              <w:fldChar w:fldCharType="end"/>
+            </w:r>
+          </w:hyperlink>
+        </w:p>
+        <w:p>
+          <w:pPr>
+            <w:pStyle w:val="TOC1"/>
+            <w:tabs>
+              <w:tab w:val="left" w:pos="440"/>
+              <w:tab w:val="right" w:leader="dot" w:pos="9016"/>
+            </w:tabs>
+            <w:rPr>
+              <w:rFonts w:asciiTheme="minorHAnsi" w:eastAsiaTheme="minorEastAsia" w:hAnsiTheme="minorHAnsi" w:cstheme="minorBidi"/>
+              <w:noProof/>
+              <w:sz w:val="22"/>
+              <w:szCs w:val="22"/>
+              <w:lang w:eastAsia="en-IE"/>
+            </w:rPr>
+          </w:pPr>
+          <w:hyperlink w:anchor="_Toc55478129" w:history="1">
+            <w:r>
+              <w:rPr>
+                <w:rStyle w:val="Hyperlink"/>
+                <w:noProof/>
+              </w:rPr>
+              <w:t>6.</w:t>
             </w:r>
             <w:r>
               <w:rPr>
@@ -1684,6 +1816,186 @@
                 <w:rStyle w:val="Hyperlink"/>
                 <w:noProof/>
               </w:rPr>
+              <w:t>Project Plan</w:t>
+            </w:r>
+            <w:r>
+              <w:rPr>
+                <w:noProof/>
+                <w:webHidden/>
+              </w:rPr>
+              <w:tab/>
+            </w:r>
+            <w:r>
+              <w:rPr>
+                <w:noProof/>
+                <w:webHidden/>
+              </w:rPr>
+              <w:fldChar w:fldCharType="begin"/>
+            </w:r>
+            <w:r>
+              <w:rPr>
+                <w:noProof/>
+                <w:webHidden/>
+              </w:rPr>
+              <w:instrText xml:space="preserve"> PAGEREF _Toc55478129 \h </w:instrText>
+            </w:r>
+            <w:r>
+              <w:rPr>
+                <w:noProof/>
+                <w:webHidden/>
+              </w:rPr>
+            </w:r>
+            <w:r>
+              <w:rPr>
+                <w:noProof/>
+                <w:webHidden/>
+              </w:rPr>
+              <w:fldChar w:fldCharType="separate"/>
+            </w:r>
+            <w:r>
+              <w:rPr>
+                <w:noProof/>
+                <w:webHidden/>
+              </w:rPr>
+              <w:t>6</w:t>
+            </w:r>
+            <w:r>
+              <w:rPr>
+                <w:noProof/>
+                <w:webHidden/>
+              </w:rPr>
+              <w:fldChar w:fldCharType="end"/>
+            </w:r>
+          </w:hyperlink>
+        </w:p>
+        <w:p>
+          <w:pPr>
+            <w:pStyle w:val="TOC1"/>
+            <w:tabs>
+              <w:tab w:val="left" w:pos="440"/>
+              <w:tab w:val="right" w:leader="dot" w:pos="9016"/>
+            </w:tabs>
+            <w:rPr>
+              <w:rFonts w:asciiTheme="minorHAnsi" w:eastAsiaTheme="minorEastAsia" w:hAnsiTheme="minorHAnsi" w:cstheme="minorBidi"/>
+              <w:noProof/>
+              <w:sz w:val="22"/>
+              <w:szCs w:val="22"/>
+              <w:lang w:eastAsia="en-IE"/>
+            </w:rPr>
+          </w:pPr>
+          <w:hyperlink w:anchor="_Toc55478130" w:history="1">
+            <w:r>
+              <w:rPr>
+                <w:rStyle w:val="Hyperlink"/>
+                <w:noProof/>
+              </w:rPr>
+              <w:t>7.</w:t>
+            </w:r>
+            <w:r>
+              <w:rPr>
+                <w:rFonts w:asciiTheme="minorHAnsi" w:eastAsiaTheme="minorEastAsia" w:hAnsiTheme="minorHAnsi" w:cstheme="minorBidi"/>
+                <w:noProof/>
+                <w:sz w:val="22"/>
+                <w:szCs w:val="22"/>
+                <w:lang w:eastAsia="en-IE"/>
+              </w:rPr>
+              <w:tab/>
+            </w:r>
+            <w:r>
+              <w:rPr>
+                <w:rStyle w:val="Hyperlink"/>
+                <w:noProof/>
+              </w:rPr>
+              <w:t>Technical Details</w:t>
+            </w:r>
+            <w:r>
+              <w:rPr>
+                <w:noProof/>
+                <w:webHidden/>
+              </w:rPr>
+              <w:tab/>
+            </w:r>
+            <w:r>
+              <w:rPr>
+                <w:noProof/>
+                <w:webHidden/>
+              </w:rPr>
+              <w:fldChar w:fldCharType="begin"/>
+            </w:r>
+            <w:r>
+              <w:rPr>
+                <w:noProof/>
+                <w:webHidden/>
+              </w:rPr>
+              <w:instrText xml:space="preserve"> PAGEREF _Toc55478130 \h </w:instrText>
+            </w:r>
+            <w:r>
+              <w:rPr>
+                <w:noProof/>
+                <w:webHidden/>
+              </w:rPr>
+            </w:r>
+            <w:r>
+              <w:rPr>
+                <w:noProof/>
+                <w:webHidden/>
+              </w:rPr>
+              <w:fldChar w:fldCharType="separate"/>
+            </w:r>
+            <w:r>
+              <w:rPr>
+                <w:noProof/>
+                <w:webHidden/>
+              </w:rPr>
+              <w:t>6</w:t>
+            </w:r>
+            <w:r>
+              <w:rPr>
+                <w:noProof/>
+                <w:webHidden/>
+              </w:rPr>
+              <w:fldChar w:fldCharType="end"/>
+            </w:r>
+          </w:hyperlink>
+        </w:p>
+        <w:p>
+          <w:pPr>
+            <w:pStyle w:val="TOC1"/>
+            <w:tabs>
+              <w:tab w:val="left" w:pos="440"/>
+              <w:tab w:val="right" w:leader="dot" w:pos="9016"/>
+            </w:tabs>
+            <w:rPr>
+              <w:rFonts w:asciiTheme="minorHAnsi" w:eastAsiaTheme="minorEastAsia" w:hAnsiTheme="minorHAnsi" w:cstheme="minorBidi"/>
+              <w:noProof/>
+              <w:sz w:val="22"/>
+              <w:szCs w:val="22"/>
+              <w:lang w:eastAsia="en-IE"/>
+            </w:rPr>
+          </w:pPr>
+          <w:hyperlink w:anchor="_Toc55478131" w:history="1">
+            <w:r>
+              <w:rPr>
+                <w:rStyle w:val="Hyperlink"/>
+                <w:noProof/>
+              </w:rPr>
+              <w:t>8.</w:t>
+            </w:r>
+            <w:r>
+              <w:rPr>
+                <w:rFonts w:asciiTheme="minorHAnsi" w:eastAsiaTheme="minorEastAsia" w:hAnsiTheme="minorHAnsi" w:cstheme="minorBidi"/>
+                <w:noProof/>
+                <w:sz w:val="22"/>
+                <w:szCs w:val="22"/>
+                <w:lang w:eastAsia="en-IE"/>
+              </w:rPr>
+              <w:tab/>
+            </w:r>
+            <w:r>
+              <w:rPr>
+                <w:rStyle w:val="Hyperlink"/>
+                <w:noProof/>
+              </w:rPr>
               <w:t>Evaluation</w:t>
             </w:r>
             <w:r>
@@ -1705,7 +2017,7 @@
                 <w:noProof/>
                 <w:webHidden/>
               </w:rPr>
-              <w:instrText xml:space="preserve"> PAGEREF _Toc55467626 \h </w:instrText>
+              <w:instrText xml:space="preserve"> PAGEREF _Toc55478131 \h </w:instrText>
             </w:r>
             <w:r>
               <w:rPr>
@@ -1725,7 +2037,499 @@
                 <w:noProof/>
                 <w:webHidden/>
               </w:rPr>
-              <w:t>5</w:t>
+              <w:t>6</w:t>
+            </w:r>
+            <w:r>
+              <w:rPr>
+                <w:noProof/>
+                <w:webHidden/>
+              </w:rPr>
+              <w:fldChar w:fldCharType="end"/>
+            </w:r>
+          </w:hyperlink>
+        </w:p>
+        <w:p>
+          <w:pPr>
+            <w:pStyle w:val="TOC2"/>
+            <w:tabs>
+              <w:tab w:val="right" w:leader="dot" w:pos="9016"/>
+            </w:tabs>
+            <w:rPr>
+              <w:rFonts w:asciiTheme="minorHAnsi" w:eastAsiaTheme="minorEastAsia" w:hAnsiTheme="minorHAnsi" w:cstheme="minorBidi"/>
+              <w:noProof/>
+              <w:sz w:val="22"/>
+              <w:szCs w:val="22"/>
+              <w:lang w:eastAsia="en-IE"/>
+            </w:rPr>
+          </w:pPr>
+          <w:hyperlink w:anchor="_Toc55478132" w:history="1">
+            <w:r>
+              <w:rPr>
+                <w:rStyle w:val="Hyperlink"/>
+                <w:noProof/>
+              </w:rPr>
+              <w:t>Unit Testing</w:t>
+            </w:r>
+            <w:r>
+              <w:rPr>
+                <w:noProof/>
+                <w:webHidden/>
+              </w:rPr>
+              <w:tab/>
+            </w:r>
+            <w:r>
+              <w:rPr>
+                <w:noProof/>
+                <w:webHidden/>
+              </w:rPr>
+              <w:fldChar w:fldCharType="begin"/>
+            </w:r>
+            <w:r>
+              <w:rPr>
+                <w:noProof/>
+                <w:webHidden/>
+              </w:rPr>
+              <w:instrText xml:space="preserve"> PAGEREF _Toc55478132 \h </w:instrText>
+            </w:r>
+            <w:r>
+              <w:rPr>
+                <w:noProof/>
+                <w:webHidden/>
+              </w:rPr>
+            </w:r>
+            <w:r>
+              <w:rPr>
+                <w:noProof/>
+                <w:webHidden/>
+              </w:rPr>
+              <w:fldChar w:fldCharType="separate"/>
+            </w:r>
+            <w:r>
+              <w:rPr>
+                <w:noProof/>
+                <w:webHidden/>
+              </w:rPr>
+              <w:t>6</w:t>
+            </w:r>
+            <w:r>
+              <w:rPr>
+                <w:noProof/>
+                <w:webHidden/>
+              </w:rPr>
+              <w:fldChar w:fldCharType="end"/>
+            </w:r>
+          </w:hyperlink>
+        </w:p>
+        <w:p>
+          <w:pPr>
+            <w:pStyle w:val="TOC2"/>
+            <w:tabs>
+              <w:tab w:val="right" w:leader="dot" w:pos="9016"/>
+            </w:tabs>
+            <w:rPr>
+              <w:rFonts w:asciiTheme="minorHAnsi" w:eastAsiaTheme="minorEastAsia" w:hAnsiTheme="minorHAnsi" w:cstheme="minorBidi"/>
+              <w:noProof/>
+              <w:sz w:val="22"/>
+              <w:szCs w:val="22"/>
+              <w:lang w:eastAsia="en-IE"/>
+            </w:rPr>
+          </w:pPr>
+          <w:hyperlink w:anchor="_Toc55478133" w:history="1">
+            <w:r>
+              <w:rPr>
+                <w:rStyle w:val="Hyperlink"/>
+                <w:noProof/>
+              </w:rPr>
+              <w:t>Integration testing</w:t>
+            </w:r>
+            <w:r>
+              <w:rPr>
+                <w:noProof/>
+                <w:webHidden/>
+              </w:rPr>
+              <w:tab/>
+            </w:r>
+            <w:r>
+              <w:rPr>
+                <w:noProof/>
+                <w:webHidden/>
+              </w:rPr>
+              <w:fldChar w:fldCharType="begin"/>
+            </w:r>
+            <w:r>
+              <w:rPr>
+                <w:noProof/>
+                <w:webHidden/>
+              </w:rPr>
+              <w:instrText xml:space="preserve"> PAGEREF _Toc55478133 \h </w:instrText>
+            </w:r>
+            <w:r>
+              <w:rPr>
+                <w:noProof/>
+                <w:webHidden/>
+              </w:rPr>
+            </w:r>
+            <w:r>
+              <w:rPr>
+                <w:noProof/>
+                <w:webHidden/>
+              </w:rPr>
+              <w:fldChar w:fldCharType="separate"/>
+            </w:r>
+            <w:r>
+              <w:rPr>
+                <w:noProof/>
+                <w:webHidden/>
+              </w:rPr>
+              <w:t>6</w:t>
+            </w:r>
+            <w:r>
+              <w:rPr>
+                <w:noProof/>
+                <w:webHidden/>
+              </w:rPr>
+              <w:fldChar w:fldCharType="end"/>
+            </w:r>
+          </w:hyperlink>
+        </w:p>
+        <w:p>
+          <w:pPr>
+            <w:pStyle w:val="TOC3"/>
+            <w:tabs>
+              <w:tab w:val="right" w:leader="dot" w:pos="9016"/>
+            </w:tabs>
+            <w:rPr>
+              <w:noProof/>
+            </w:rPr>
+          </w:pPr>
+          <w:hyperlink w:anchor="_Toc55478134" w:history="1">
+            <w:r>
+              <w:rPr>
+                <w:rStyle w:val="Hyperlink"/>
+                <w:noProof/>
+              </w:rPr>
+              <w:t>Scenario 1: User accessing their workout plan</w:t>
+            </w:r>
+            <w:r>
+              <w:rPr>
+                <w:noProof/>
+                <w:webHidden/>
+              </w:rPr>
+              <w:tab/>
+            </w:r>
+            <w:r>
+              <w:rPr>
+                <w:noProof/>
+                <w:webHidden/>
+              </w:rPr>
+              <w:fldChar w:fldCharType="begin"/>
+            </w:r>
+            <w:r>
+              <w:rPr>
+                <w:noProof/>
+                <w:webHidden/>
+              </w:rPr>
+              <w:instrText xml:space="preserve"> PAGEREF _Toc55478134 \h </w:instrText>
+            </w:r>
+            <w:r>
+              <w:rPr>
+                <w:noProof/>
+                <w:webHidden/>
+              </w:rPr>
+            </w:r>
+            <w:r>
+              <w:rPr>
+                <w:noProof/>
+                <w:webHidden/>
+              </w:rPr>
+              <w:fldChar w:fldCharType="separate"/>
+            </w:r>
+            <w:r>
+              <w:rPr>
+                <w:noProof/>
+                <w:webHidden/>
+              </w:rPr>
+              <w:t>7</w:t>
+            </w:r>
+            <w:r>
+              <w:rPr>
+                <w:noProof/>
+                <w:webHidden/>
+              </w:rPr>
+              <w:fldChar w:fldCharType="end"/>
+            </w:r>
+          </w:hyperlink>
+        </w:p>
+        <w:p>
+          <w:pPr>
+            <w:pStyle w:val="TOC2"/>
+            <w:tabs>
+              <w:tab w:val="right" w:leader="dot" w:pos="9016"/>
+            </w:tabs>
+            <w:rPr>
+              <w:rFonts w:asciiTheme="minorHAnsi" w:eastAsiaTheme="minorEastAsia" w:hAnsiTheme="minorHAnsi" w:cstheme="minorBidi"/>
+              <w:noProof/>
+              <w:sz w:val="22"/>
+              <w:szCs w:val="22"/>
+              <w:lang w:eastAsia="en-IE"/>
+            </w:rPr>
+          </w:pPr>
+          <w:hyperlink w:anchor="_Toc55478135" w:history="1">
+            <w:r>
+              <w:rPr>
+                <w:rStyle w:val="Hyperlink"/>
+                <w:noProof/>
+              </w:rPr>
+              <w:t>Performance Testing</w:t>
+            </w:r>
+            <w:r>
+              <w:rPr>
+                <w:noProof/>
+                <w:webHidden/>
+              </w:rPr>
+              <w:tab/>
+            </w:r>
+            <w:r>
+              <w:rPr>
+                <w:noProof/>
+                <w:webHidden/>
+              </w:rPr>
+              <w:fldChar w:fldCharType="begin"/>
+            </w:r>
+            <w:r>
+              <w:rPr>
+                <w:noProof/>
+                <w:webHidden/>
+              </w:rPr>
+              <w:instrText xml:space="preserve"> PAGEREF _Toc55478135 \h </w:instrText>
+            </w:r>
+            <w:r>
+              <w:rPr>
+                <w:noProof/>
+                <w:webHidden/>
+              </w:rPr>
+            </w:r>
+            <w:r>
+              <w:rPr>
+                <w:noProof/>
+                <w:webHidden/>
+              </w:rPr>
+              <w:fldChar w:fldCharType="separate"/>
+            </w:r>
+            <w:r>
+              <w:rPr>
+                <w:noProof/>
+                <w:webHidden/>
+              </w:rPr>
+              <w:t>7</w:t>
+            </w:r>
+            <w:r>
+              <w:rPr>
+                <w:noProof/>
+                <w:webHidden/>
+              </w:rPr>
+              <w:fldChar w:fldCharType="end"/>
+            </w:r>
+          </w:hyperlink>
+        </w:p>
+        <w:p>
+          <w:pPr>
+            <w:pStyle w:val="TOC3"/>
+            <w:tabs>
+              <w:tab w:val="right" w:leader="dot" w:pos="9016"/>
+            </w:tabs>
+            <w:rPr>
+              <w:noProof/>
+            </w:rPr>
+          </w:pPr>
+          <w:hyperlink w:anchor="_Toc55478136" w:history="1">
+            <w:r>
+              <w:rPr>
+                <w:rStyle w:val="Hyperlink"/>
+                <w:noProof/>
+              </w:rPr>
+              <w:t>Response time:</w:t>
+            </w:r>
+            <w:r>
+              <w:rPr>
+                <w:noProof/>
+                <w:webHidden/>
+              </w:rPr>
+              <w:tab/>
+            </w:r>
+            <w:r>
+              <w:rPr>
+                <w:noProof/>
+                <w:webHidden/>
+              </w:rPr>
+              <w:fldChar w:fldCharType="begin"/>
+            </w:r>
+            <w:r>
+              <w:rPr>
+                <w:noProof/>
+                <w:webHidden/>
+              </w:rPr>
+              <w:instrText xml:space="preserve"> PAGEREF _Toc55478136 \h </w:instrText>
+            </w:r>
+            <w:r>
+              <w:rPr>
+                <w:noProof/>
+                <w:webHidden/>
+              </w:rPr>
+            </w:r>
+            <w:r>
+              <w:rPr>
+                <w:noProof/>
+                <w:webHidden/>
+              </w:rPr>
+              <w:fldChar w:fldCharType="separate"/>
+            </w:r>
+            <w:r>
+              <w:rPr>
+                <w:noProof/>
+                <w:webHidden/>
+              </w:rPr>
+              <w:t>7</w:t>
+            </w:r>
+            <w:r>
+              <w:rPr>
+                <w:noProof/>
+                <w:webHidden/>
+              </w:rPr>
+              <w:fldChar w:fldCharType="end"/>
+            </w:r>
+          </w:hyperlink>
+        </w:p>
+        <w:p>
+          <w:pPr>
+            <w:pStyle w:val="TOC3"/>
+            <w:tabs>
+              <w:tab w:val="right" w:leader="dot" w:pos="9016"/>
+            </w:tabs>
+            <w:rPr>
+              <w:noProof/>
+            </w:rPr>
+          </w:pPr>
+          <w:hyperlink w:anchor="_Toc55478137" w:history="1">
+            <w:r>
+              <w:rPr>
+                <w:rStyle w:val="Hyperlink"/>
+                <w:noProof/>
+              </w:rPr>
+              <w:t>Users and database</w:t>
+            </w:r>
+            <w:r>
+              <w:rPr>
+                <w:noProof/>
+                <w:webHidden/>
+              </w:rPr>
+              <w:tab/>
+            </w:r>
+            <w:r>
+              <w:rPr>
+                <w:noProof/>
+                <w:webHidden/>
+              </w:rPr>
+              <w:fldChar w:fldCharType="begin"/>
+            </w:r>
+            <w:r>
+              <w:rPr>
+                <w:noProof/>
+                <w:webHidden/>
+              </w:rPr>
+              <w:instrText xml:space="preserve"> PAGEREF _Toc55478137 \h </w:instrText>
+            </w:r>
+            <w:r>
+              <w:rPr>
+                <w:noProof/>
+                <w:webHidden/>
+              </w:rPr>
+            </w:r>
+            <w:r>
+              <w:rPr>
+                <w:noProof/>
+                <w:webHidden/>
+              </w:rPr>
+              <w:fldChar w:fldCharType="separate"/>
+            </w:r>
+            <w:r>
+              <w:rPr>
+                <w:noProof/>
+                <w:webHidden/>
+              </w:rPr>
+              <w:t>7</w:t>
+            </w:r>
+            <w:r>
+              <w:rPr>
+                <w:noProof/>
+                <w:webHidden/>
+              </w:rPr>
+              <w:fldChar w:fldCharType="end"/>
+            </w:r>
+          </w:hyperlink>
+        </w:p>
+        <w:p>
+          <w:pPr>
+            <w:pStyle w:val="TOC1"/>
+            <w:tabs>
+              <w:tab w:val="right" w:leader="dot" w:pos="9016"/>
+            </w:tabs>
+            <w:rPr>
+              <w:rFonts w:asciiTheme="minorHAnsi" w:eastAsiaTheme="minorEastAsia" w:hAnsiTheme="minorHAnsi" w:cstheme="minorBidi"/>
+              <w:noProof/>
+              <w:sz w:val="22"/>
+              <w:szCs w:val="22"/>
+              <w:lang w:eastAsia="en-IE"/>
+            </w:rPr>
+          </w:pPr>
+          <w:hyperlink w:anchor="_Toc55478138" w:history="1">
+            <w:r>
+              <w:rPr>
+                <w:rStyle w:val="Hyperlink"/>
+                <w:noProof/>
+              </w:rPr>
+              <w:t>References</w:t>
+            </w:r>
+            <w:r>
+              <w:rPr>
+                <w:noProof/>
+                <w:webHidden/>
+              </w:rPr>
+              <w:tab/>
+            </w:r>
+            <w:r>
+              <w:rPr>
+                <w:noProof/>
+                <w:webHidden/>
+              </w:rPr>
+              <w:fldChar w:fldCharType="begin"/>
+            </w:r>
+            <w:r>
+              <w:rPr>
+                <w:noProof/>
+                <w:webHidden/>
+              </w:rPr>
+              <w:instrText xml:space="preserve"> PAGEREF _Toc55478138 \h </w:instrText>
+            </w:r>
+            <w:r>
+              <w:rPr>
+                <w:noProof/>
+                <w:webHidden/>
+              </w:rPr>
+            </w:r>
+            <w:r>
+              <w:rPr>
+                <w:noProof/>
+                <w:webHidden/>
+              </w:rPr>
+              <w:fldChar w:fldCharType="separate"/>
+            </w:r>
+            <w:r>
+              <w:rPr>
+                <w:noProof/>
+                <w:webHidden/>
+              </w:rPr>
+              <w:t>8</w:t>
             </w:r>
             <w:r>
               <w:rPr>
@@ -1750,114 +2554,19 @@
     </w:sdt>
     <w:p>
       <w:pPr>
-        <w:rPr>
-          <w:sz w:val="48"/>
-          <w:szCs w:val="48"/>
-        </w:rPr>
-      </w:pPr>
-    </w:p>
-    <w:p>
-      <w:pPr>
-        <w:rPr>
-          <w:sz w:val="48"/>
-          <w:szCs w:val="48"/>
-        </w:rPr>
-      </w:pPr>
-    </w:p>
-    <w:p>
-      <w:pPr>
-        <w:rPr>
-          <w:sz w:val="48"/>
-          <w:szCs w:val="48"/>
-        </w:rPr>
-      </w:pPr>
-    </w:p>
-    <w:p>
-      <w:pPr>
-        <w:rPr>
-          <w:sz w:val="48"/>
-          <w:szCs w:val="48"/>
-        </w:rPr>
-      </w:pPr>
-    </w:p>
-    <w:p>
-      <w:pPr>
-        <w:rPr>
-          <w:sz w:val="48"/>
-          <w:szCs w:val="48"/>
-        </w:rPr>
-      </w:pPr>
-    </w:p>
-    <w:p>
-      <w:pPr>
-        <w:rPr>
-          <w:sz w:val="48"/>
-          <w:szCs w:val="48"/>
-        </w:rPr>
-      </w:pPr>
-    </w:p>
-    <w:p>
-      <w:pPr>
-        <w:rPr>
-          <w:sz w:val="48"/>
-          <w:szCs w:val="48"/>
-        </w:rPr>
-      </w:pPr>
-    </w:p>
-    <w:p>
-      <w:pPr>
-        <w:rPr>
-          <w:sz w:val="48"/>
-          <w:szCs w:val="48"/>
-        </w:rPr>
-      </w:pPr>
-    </w:p>
-    <w:p>
-      <w:pPr>
-        <w:rPr>
-          <w:sz w:val="48"/>
-          <w:szCs w:val="48"/>
-        </w:rPr>
-      </w:pPr>
-    </w:p>
-    <w:p>
-      <w:pPr>
-        <w:rPr>
-          <w:sz w:val="48"/>
-          <w:szCs w:val="48"/>
-        </w:rPr>
-      </w:pPr>
-    </w:p>
-    <w:p>
-      <w:pPr>
-        <w:rPr>
-          <w:sz w:val="48"/>
-          <w:szCs w:val="48"/>
-        </w:rPr>
-      </w:pPr>
-    </w:p>
-    <w:p>
-      <w:pPr>
-        <w:rPr>
-          <w:sz w:val="48"/>
-          <w:szCs w:val="48"/>
-        </w:rPr>
-      </w:pPr>
-    </w:p>
-    <w:p>
-      <w:pPr>
-        <w:rPr>
-          <w:sz w:val="48"/>
-          <w:szCs w:val="48"/>
-        </w:rPr>
-      </w:pPr>
-    </w:p>
-    <w:p>
-      <w:pPr>
         <w:pStyle w:val="Heading1"/>
       </w:pPr>
-      <w:bookmarkStart w:id="1" w:name="_Toc55467609"/>
-      <w:r>
+      <w:r>
+        <w:br w:type="page"/>
+      </w:r>
+    </w:p>
+    <w:p>
+      <w:pPr>
+        <w:pStyle w:val="Heading1"/>
+      </w:pPr>
+      <w:bookmarkStart w:id="1" w:name="_Toc55478110"/>
+      <w:r>
+        <w:lastRenderedPageBreak/>
         <w:t>Annotations</w:t>
       </w:r>
       <w:bookmarkEnd w:id="1"/>
@@ -1976,6 +2685,31 @@
           </w:p>
         </w:tc>
       </w:tr>
+      <w:tr>
+        <w:trPr>
+          <w:trHeight w:val="258"/>
+        </w:trPr>
+        <w:tc>
+          <w:tcPr>
+            <w:tcW w:w="1838" w:type="dxa"/>
+          </w:tcPr>
+          <w:p>
+            <w:r>
+              <w:t>Firebase</w:t>
+            </w:r>
+          </w:p>
+        </w:tc>
+        <w:tc>
+          <w:tcPr>
+            <w:tcW w:w="4984" w:type="dxa"/>
+          </w:tcPr>
+          <w:p>
+            <w:r>
+              <w:t xml:space="preserve">Online services such as databases and authenticators provided by Google. </w:t>
+            </w:r>
+          </w:p>
+        </w:tc>
+      </w:tr>
     </w:tbl>
     <w:p/>
     <w:p>
@@ -1986,7 +2720,7 @@
           <w:numId w:val="7"/>
         </w:numPr>
       </w:pPr>
-      <w:bookmarkStart w:id="2" w:name="_Toc55467610"/>
+      <w:bookmarkStart w:id="2" w:name="_Toc55478111"/>
       <w:r>
         <w:t>Objectives</w:t>
       </w:r>
@@ -1996,7 +2730,7 @@
       <w:pPr>
         <w:pStyle w:val="Heading2"/>
       </w:pPr>
-      <w:bookmarkStart w:id="3" w:name="_Toc55467611"/>
+      <w:bookmarkStart w:id="3" w:name="_Toc55478112"/>
       <w:r>
         <w:t>General</w:t>
       </w:r>
@@ -2029,7 +2763,7 @@
       <w:pPr>
         <w:pStyle w:val="Heading2"/>
       </w:pPr>
-      <w:bookmarkStart w:id="4" w:name="_Toc55467612"/>
+      <w:bookmarkStart w:id="4" w:name="_Toc55478113"/>
       <w:r>
         <w:t>Checking health</w:t>
       </w:r>
@@ -2089,7 +2823,7 @@
       <w:pPr>
         <w:pStyle w:val="Heading2"/>
       </w:pPr>
-      <w:bookmarkStart w:id="5" w:name="_Toc55467613"/>
+      <w:bookmarkStart w:id="5" w:name="_Toc55478114"/>
       <w:r>
         <w:t>Features</w:t>
       </w:r>
@@ -2169,85 +2903,78 @@
       <w:pPr>
         <w:pStyle w:val="Heading2"/>
       </w:pPr>
-      <w:bookmarkStart w:id="6" w:name="_Toc55467614"/>
+      <w:bookmarkStart w:id="6" w:name="_Toc55478115"/>
+      <w:r>
+        <w:t>Database</w:t>
+      </w:r>
+      <w:bookmarkEnd w:id="6"/>
+    </w:p>
+    <w:p>
+      <w:r>
+        <w:t xml:space="preserve">The database will be implemented via </w:t>
+      </w:r>
+      <w:r>
+        <w:t>Google Firebase Realtime Database</w:t>
+      </w:r>
+      <w:r>
+        <w:t>.</w:t>
+      </w:r>
+      <w:r>
+        <w:t xml:space="preserve"> This is a No-SQL database</w:t>
+      </w:r>
+      <w:r>
+        <w:t xml:space="preserve"> that is generally used for Android apps. </w:t>
+      </w:r>
+    </w:p>
+    <w:p>
+      <w:r>
+        <w:t>The main tables in the database will be Users, Products and Ingredients.</w:t>
+      </w:r>
+      <w:r>
+        <w:t xml:space="preserve"> Users</w:t>
+      </w:r>
+      <w:r>
+        <w:t xml:space="preserve"> table will contain the user’s information, their daily diet intake, their goals and their health check. </w:t>
+      </w:r>
+      <w:r>
+        <w:t xml:space="preserve">Products </w:t>
+      </w:r>
+      <w:r>
+        <w:t>will contain product information such as ingredients. Nutritional and storage information will also be included.</w:t>
+      </w:r>
+      <w:r>
+        <w:t xml:space="preserve"> Ingredients will contain the origin of the ingredient and whether it’s suitable for vegans, vegetarians or allergen dietary needs.</w:t>
+      </w:r>
+    </w:p>
+    <w:p>
+      <w:pPr>
+        <w:pStyle w:val="Heading2"/>
+      </w:pPr>
+      <w:bookmarkStart w:id="7" w:name="_Toc55478116"/>
       <w:r>
         <w:lastRenderedPageBreak/>
-        <w:t>Database</w:t>
-      </w:r>
-      <w:bookmarkEnd w:id="6"/>
-    </w:p>
-    <w:p>
-      <w:r>
-        <w:t xml:space="preserve">The database will be implemented via </w:t>
-      </w:r>
-      <w:r>
-        <w:t xml:space="preserve">Google </w:t>
-      </w:r>
-      <w:r>
-        <w:t>Firebase Realtime Database</w:t>
-      </w:r>
-      <w:r>
-        <w:t>.</w:t>
-      </w:r>
-      <w:r>
-        <w:t xml:space="preserve"> This is a No-SQL database</w:t>
-      </w:r>
-      <w:r>
-        <w:t xml:space="preserve"> that is generally used for Android apps. </w:t>
-      </w:r>
-    </w:p>
-    <w:p>
-      <w:r>
-        <w:t>The main tables in the database will be Users, Products and Ingredients.</w:t>
-      </w:r>
-      <w:r>
-        <w:t xml:space="preserve"> Users</w:t>
-      </w:r>
-      <w:r>
-        <w:t xml:space="preserve"> table</w:t>
-      </w:r>
-      <w:r>
-        <w:t xml:space="preserve"> will contain the user’s information, their daily diet intake, their goals and their health check. </w:t>
-      </w:r>
-      <w:r>
-        <w:t xml:space="preserve">Products </w:t>
-      </w:r>
-      <w:r>
-        <w:t>will contain product information such as ingredients. Nutritional and storage information will also be included.</w:t>
-      </w:r>
-      <w:r>
-        <w:t xml:space="preserve"> Ingredients will contain the origin of the ingredient and whether it’s suitable for vegans, vegetarians or allergen dietary needs.</w:t>
-      </w:r>
-    </w:p>
-    <w:p>
-      <w:pPr>
-        <w:pStyle w:val="Heading2"/>
-      </w:pPr>
-      <w:bookmarkStart w:id="7" w:name="_Toc55467615"/>
-      <w:r>
         <w:t>Artificial Intelligence</w:t>
       </w:r>
       <w:bookmarkEnd w:id="7"/>
     </w:p>
     <w:p>
       <w:r>
-        <w:t xml:space="preserve">Artificial intelligence will be used to personalise and implement individualism into the app. </w:t>
+        <w:t>Artificial intelligence will be used to personalise and implement individualism into the app.</w:t>
+      </w:r>
+      <w:r>
+        <w:t xml:space="preserve"> </w:t>
       </w:r>
       <w:sdt>
         <w:sdtPr>
-          <w:id w:val="1375892355"/>
+          <w:id w:val="-846332098"/>
           <w:citation/>
         </w:sdtPr>
-        <w:sdtEndPr/>
         <w:sdtContent>
           <w:r>
             <w:fldChar w:fldCharType="begin"/>
           </w:r>
           <w:r>
-            <w:rPr>
-              <w:lang w:val="en-US"/>
-            </w:rPr>
-            <w:instrText xml:space="preserve">CITATION Joe20 \l 1033 </w:instrText>
+            <w:instrText xml:space="preserve"> CITATION Joe19 \l 6153 </w:instrText>
           </w:r>
           <w:r>
             <w:fldChar w:fldCharType="separate"/>
@@ -2255,7 +2982,6 @@
           <w:r>
             <w:rPr>
               <w:noProof/>
-              <w:lang w:val="en-US"/>
             </w:rPr>
             <w:t>(Tatú, 2019)</w:t>
           </w:r>
@@ -2265,7 +2991,10 @@
         </w:sdtContent>
       </w:sdt>
       <w:r>
-        <w:t xml:space="preserve"> This app with “learn” </w:t>
+        <w:t xml:space="preserve"> </w:t>
+      </w:r>
+      <w:r>
+        <w:t xml:space="preserve">This app with “learn” </w:t>
       </w:r>
       <w:r>
         <w:t xml:space="preserve">or monitor </w:t>
@@ -2310,7 +3039,7 @@
           <w:numId w:val="7"/>
         </w:numPr>
       </w:pPr>
-      <w:bookmarkStart w:id="8" w:name="_Toc55467616"/>
+      <w:bookmarkStart w:id="8" w:name="_Toc55478117"/>
       <w:r>
         <w:t>Background</w:t>
       </w:r>
@@ -2355,9 +3084,6 @@
             <w:fldChar w:fldCharType="begin"/>
           </w:r>
           <w:r>
-            <w:rPr>
-              <w:lang w:val="en-US"/>
-            </w:rPr>
             <w:instrText xml:space="preserve"> CITATION Mea20 \l 1033 </w:instrText>
           </w:r>
           <w:r>
@@ -2366,7 +3092,6 @@
           <w:r>
             <w:rPr>
               <w:noProof/>
-              <w:lang w:val="en-US"/>
             </w:rPr>
             <w:t>(Wray, 2020)</w:t>
           </w:r>
@@ -2459,9 +3184,8 @@
           <w:numId w:val="7"/>
         </w:numPr>
       </w:pPr>
-      <w:bookmarkStart w:id="9" w:name="_Toc55467617"/>
-      <w:r>
-        <w:lastRenderedPageBreak/>
+      <w:bookmarkStart w:id="9" w:name="_Toc55478118"/>
+      <w:r>
         <w:t>Technical Approach</w:t>
       </w:r>
       <w:bookmarkEnd w:id="9"/>
@@ -2480,7 +3204,7 @@
       <w:pPr>
         <w:pStyle w:val="Heading2"/>
       </w:pPr>
-      <w:bookmarkStart w:id="10" w:name="_Toc55467618"/>
+      <w:bookmarkStart w:id="10" w:name="_Toc55478119"/>
       <w:r>
         <w:t>Profile</w:t>
       </w:r>
@@ -2534,10 +3258,34 @@
     </w:p>
     <w:p/>
     <w:p>
+      <w:r>
+        <w:t>Profiles will be stored in</w:t>
+      </w:r>
+      <w:r>
+        <w:t xml:space="preserve"> </w:t>
+      </w:r>
+      <w:r>
+        <w:t xml:space="preserve">Firebase Realtime Database and will be authenticated using </w:t>
+      </w:r>
+      <w:r>
+        <w:t xml:space="preserve">Firebase </w:t>
+      </w:r>
+      <w:r>
+        <w:t>A</w:t>
+      </w:r>
+      <w:r>
+        <w:t>uthentication</w:t>
+      </w:r>
+      <w:r>
+        <w:t>.</w:t>
+      </w:r>
+    </w:p>
+    <w:p/>
+    <w:p>
       <w:pPr>
         <w:pStyle w:val="Heading2"/>
       </w:pPr>
-      <w:bookmarkStart w:id="12" w:name="_Toc55467619"/>
+      <w:bookmarkStart w:id="12" w:name="_Toc55478120"/>
       <w:r>
         <w:t>Food product querying</w:t>
       </w:r>
@@ -2563,7 +3311,10 @@
         <w:t xml:space="preserve">The information retrieved will show the ingredients of the product and its nutritional information. Ingredients </w:t>
       </w:r>
       <w:r>
-        <w:t xml:space="preserve">not suitable for the user’s diet will be highlighted. The user can tap on that ingredient to get more information on that ingredient, such as its origins. </w:t>
+        <w:t>not suitable for the user’s diet will be highlighted. The user can tap on that ingredient to get more information on that ingredient, such as its origins</w:t>
+      </w:r>
+      <w:r>
+        <w:t xml:space="preserve">. </w:t>
       </w:r>
       <w:r>
         <w:br/>
@@ -2573,7 +3324,7 @@
       <w:pPr>
         <w:pStyle w:val="Heading2"/>
       </w:pPr>
-      <w:bookmarkStart w:id="13" w:name="_Toc55467620"/>
+      <w:bookmarkStart w:id="13" w:name="_Toc55478121"/>
       <w:r>
         <w:t>Health and fitn</w:t>
       </w:r>
@@ -2601,7 +3352,19 @@
     </w:p>
     <w:p/>
     <w:p>
-      <w:bookmarkStart w:id="14" w:name="_Toc55467621"/>
+      <w:r>
+        <w:t xml:space="preserve">Food products and the user’s </w:t>
+      </w:r>
+      <w:r>
+        <w:t xml:space="preserve">health and fitness will be stored in a NoSQL database </w:t>
+      </w:r>
+      <w:r>
+        <w:t xml:space="preserve">online using Firebase Realtime Database. </w:t>
+      </w:r>
+    </w:p>
+    <w:p/>
+    <w:p>
+      <w:bookmarkStart w:id="14" w:name="_Toc55478122"/>
       <w:r>
         <w:rPr>
           <w:rStyle w:val="Heading2Char"/>
@@ -2641,12 +3404,23 @@
         <w:t xml:space="preserve"> </w:t>
       </w:r>
     </w:p>
+    <w:p>
+      <w:r>
+        <w:t xml:space="preserve">Checking the user’s sclera will be implemented using a custom API </w:t>
+      </w:r>
+      <w:r>
+        <w:t xml:space="preserve">service. </w:t>
+      </w:r>
+      <w:r>
+        <w:t xml:space="preserve"> </w:t>
+      </w:r>
+    </w:p>
     <w:p/>
     <w:p>
       <w:pPr>
         <w:pStyle w:val="Heading2"/>
       </w:pPr>
-      <w:bookmarkStart w:id="15" w:name="_Toc55467622"/>
+      <w:bookmarkStart w:id="15" w:name="_Toc55478123"/>
       <w:r>
         <w:t xml:space="preserve">Version control and </w:t>
       </w:r>
@@ -2660,16 +3434,13 @@
         <w:t>Version</w:t>
       </w:r>
       <w:r>
-        <w:t xml:space="preserve"> control will be handed using a GitHub repository. </w:t>
-      </w:r>
-      <w:r>
-        <w:t>Most of the</w:t>
-      </w:r>
-      <w:r>
-        <w:t xml:space="preserve"> version </w:t>
-      </w:r>
-      <w:r>
-        <w:t>control</w:t>
+        <w:t xml:space="preserve"> control will be handed using a GitHub repository</w:t>
+      </w:r>
+      <w:r>
+        <w:t xml:space="preserve"> </w:t>
+      </w:r>
+      <w:r>
+        <w:t>and</w:t>
       </w:r>
       <w:r>
         <w:t xml:space="preserve"> will be synced using Git Bash.</w:t>
@@ -2699,23 +3470,17 @@
       </w:r>
     </w:p>
     <w:p/>
-    <w:p/>
-    <w:p/>
-    <w:p/>
-    <w:p/>
-    <w:p/>
-    <w:p/>
-    <w:p/>
     <w:p>
       <w:pPr>
         <w:pStyle w:val="Heading1"/>
         <w:numPr>
           <w:ilvl w:val="0"/>
-          <w:numId w:val="1"/>
+          <w:numId w:val="7"/>
         </w:numPr>
       </w:pPr>
-      <w:bookmarkStart w:id="16" w:name="_Toc55467623"/>
-      <w:r>
+      <w:bookmarkStart w:id="16" w:name="_Toc55478124"/>
+      <w:r>
+        <w:lastRenderedPageBreak/>
         <w:t>Special Resources Required</w:t>
       </w:r>
       <w:bookmarkEnd w:id="16"/>
@@ -2724,15 +3489,55 @@
       <w:pPr>
         <w:rPr>
           <w:rFonts w:cstheme="minorHAnsi"/>
-          <w:lang w:val="en-US"/>
         </w:rPr>
       </w:pPr>
       <w:r>
         <w:rPr>
           <w:rFonts w:cstheme="minorHAnsi"/>
-          <w:lang w:val="en-US"/>
         </w:rPr>
-        <w:t>If applicable, e.g., books, hardware, etc.</w:t>
+        <w:t>This Project will be completed in Android Studio u</w:t>
+      </w:r>
+      <w:r>
+        <w:rPr>
+          <w:rFonts w:cstheme="minorHAnsi"/>
+        </w:rPr>
+        <w:t>s</w:t>
+      </w:r>
+      <w:r>
+        <w:rPr>
+          <w:rFonts w:cstheme="minorHAnsi"/>
+        </w:rPr>
+        <w:t xml:space="preserve">ing Kotlin coding. </w:t>
+      </w:r>
+      <w:r>
+        <w:rPr>
+          <w:rFonts w:cstheme="minorHAnsi"/>
+        </w:rPr>
+        <w:t>Implementation of external code required will be implemented in Android Studio</w:t>
+      </w:r>
+      <w:r>
+        <w:rPr>
+          <w:rFonts w:cstheme="minorHAnsi"/>
+        </w:rPr>
+        <w:t xml:space="preserve">. An example of this is using Picasso for </w:t>
+      </w:r>
+      <w:r>
+        <w:rPr>
+          <w:rFonts w:cstheme="minorHAnsi"/>
+        </w:rPr>
+        <w:t xml:space="preserve">simplifying </w:t>
+      </w:r>
+      <w:r>
+        <w:rPr>
+          <w:rFonts w:cstheme="minorHAnsi"/>
+        </w:rPr>
+        <w:t xml:space="preserve">the process of </w:t>
+      </w:r>
+      <w:r>
+        <w:rPr>
+          <w:rFonts w:cstheme="minorHAnsi"/>
+        </w:rPr>
+        <w:t xml:space="preserve">inserting images into intents and sections of the app. </w:t>
       </w:r>
     </w:p>
     <w:p>
@@ -2740,14 +3545,513 @@
         <w:pStyle w:val="Heading1"/>
         <w:numPr>
           <w:ilvl w:val="0"/>
-          <w:numId w:val="1"/>
+          <w:numId w:val="7"/>
         </w:numPr>
       </w:pPr>
-      <w:bookmarkStart w:id="17" w:name="_Toc55467624"/>
+      <w:bookmarkStart w:id="17" w:name="_Toc55478125"/>
+      <w:r>
+        <w:t>Research</w:t>
+      </w:r>
+      <w:bookmarkEnd w:id="17"/>
+    </w:p>
+    <w:p>
+      <w:pPr>
+        <w:pStyle w:val="Heading2"/>
+      </w:pPr>
+      <w:bookmarkStart w:id="18" w:name="_Toc55478126"/>
+      <w:r>
+        <w:t>Vegan apps</w:t>
+      </w:r>
+      <w:bookmarkEnd w:id="18"/>
+    </w:p>
+    <w:p>
+      <w:r>
+        <w:t xml:space="preserve">Apps available on the Google Play Store include vegan/vegetarian apps that </w:t>
+      </w:r>
+      <w:r>
+        <w:t>search for restaurants that serve these types of meals</w:t>
+      </w:r>
+      <w:sdt>
+        <w:sdtPr>
+          <w:id w:val="1237747957"/>
+          <w:citation/>
+        </w:sdtPr>
+        <w:sdtContent>
+          <w:r>
+            <w:fldChar w:fldCharType="begin"/>
+          </w:r>
+          <w:r>
+            <w:instrText xml:space="preserve"> CITATION Hap20 \l 6153 </w:instrText>
+          </w:r>
+          <w:r>
+            <w:fldChar w:fldCharType="separate"/>
+          </w:r>
+          <w:r>
+            <w:rPr>
+              <w:noProof/>
+            </w:rPr>
+            <w:t xml:space="preserve"> (HappyCow, 2020)</w:t>
+          </w:r>
+          <w:r>
+            <w:fldChar w:fldCharType="end"/>
+          </w:r>
+        </w:sdtContent>
+      </w:sdt>
+      <w:r>
+        <w:t xml:space="preserve"> </w:t>
+      </w:r>
+      <w:r>
+        <w:t>or apps that</w:t>
+      </w:r>
+      <w:r>
+        <w:t xml:space="preserve"> scan food items</w:t>
+      </w:r>
+      <w:r>
+        <w:t xml:space="preserve">. </w:t>
+      </w:r>
+      <w:r>
+        <w:t xml:space="preserve">With the app that scans food items, </w:t>
+      </w:r>
+      <w:r>
+        <w:t>many of</w:t>
+      </w:r>
+      <w:r>
+        <w:t xml:space="preserve"> the results were “not sure”</w:t>
+      </w:r>
+      <w:r>
+        <w:t>. That is: is it vegan or vegetarian</w:t>
+      </w:r>
+      <w:r>
+        <w:t xml:space="preserve"> could not be determined</w:t>
+      </w:r>
+      <w:r>
+        <w:t>.</w:t>
+      </w:r>
+      <w:r>
+        <w:t xml:space="preserve"> </w:t>
+      </w:r>
+      <w:r>
+        <w:t xml:space="preserve">No information was provided as to why a “not sure” result was shown, nor was there any sources </w:t>
+      </w:r>
+      <w:r>
+        <w:t xml:space="preserve">whether provided by an online link or information in the app </w:t>
+      </w:r>
+      <w:r>
+        <w:t xml:space="preserve">to identify whether the product is </w:t>
+      </w:r>
+      <w:r>
+        <w:t xml:space="preserve">suitable. The reviews left on the </w:t>
+      </w:r>
+      <w:r>
+        <w:t>Play Store say the app is often wrong and is unreliable.</w:t>
+      </w:r>
+      <w:sdt>
+        <w:sdtPr>
+          <w:id w:val="2064213744"/>
+          <w:citation/>
+        </w:sdtPr>
+        <w:sdtContent>
+          <w:r>
+            <w:fldChar w:fldCharType="begin"/>
+          </w:r>
+          <w:r>
+            <w:instrText xml:space="preserve"> CITATION Con20 \l 6153 </w:instrText>
+          </w:r>
+          <w:r>
+            <w:fldChar w:fldCharType="separate"/>
+          </w:r>
+          <w:r>
+            <w:rPr>
+              <w:noProof/>
+            </w:rPr>
+            <w:t xml:space="preserve"> (Burggraf, 2020)</w:t>
+          </w:r>
+          <w:r>
+            <w:fldChar w:fldCharType="end"/>
+          </w:r>
+        </w:sdtContent>
+      </w:sdt>
+      <w:r>
+        <w:t xml:space="preserve"> </w:t>
+      </w:r>
+    </w:p>
+    <w:p/>
+    <w:p>
+      <w:pPr>
+        <w:pStyle w:val="Heading2"/>
+      </w:pPr>
+      <w:bookmarkStart w:id="19" w:name="_Toc55478127"/>
+      <w:r>
+        <w:t>Fitnes</w:t>
+      </w:r>
+      <w:r>
+        <w:t>s and health apps</w:t>
+      </w:r>
+      <w:bookmarkEnd w:id="19"/>
+    </w:p>
+    <w:p>
+      <w:r>
+        <w:t>The app “Home Workout</w:t>
+      </w:r>
+      <w:r>
+        <w:t xml:space="preserve"> - No</w:t>
+      </w:r>
+      <w:r>
+        <w:t xml:space="preserve"> Equipment” on the Google Play Store </w:t>
+      </w:r>
+      <w:r>
+        <w:t>has relatively positive review</w:t>
+      </w:r>
+      <w:r>
+        <w:t>s</w:t>
+      </w:r>
+      <w:r>
+        <w:t xml:space="preserve">. The app allows a user to set a </w:t>
+      </w:r>
+      <w:r>
+        <w:t xml:space="preserve">weight goal </w:t>
+      </w:r>
+      <w:r>
+        <w:t xml:space="preserve">and to set up daily </w:t>
+      </w:r>
+      <w:r>
+        <w:t xml:space="preserve">and weekly </w:t>
+      </w:r>
+      <w:r>
+        <w:t>workout plans. The app</w:t>
+      </w:r>
+      <w:r>
+        <w:t xml:space="preserve"> </w:t>
+      </w:r>
+      <w:r>
+        <w:t>demonstrates</w:t>
+      </w:r>
+      <w:r>
+        <w:t xml:space="preserve"> exactly what to do</w:t>
+      </w:r>
+      <w:r>
+        <w:t xml:space="preserve"> with animations and videos.</w:t>
+      </w:r>
+      <w:r>
+        <w:t xml:space="preserve"> </w:t>
+      </w:r>
+      <w:sdt>
+        <w:sdtPr>
+          <w:id w:val="-1179188171"/>
+          <w:citation/>
+        </w:sdtPr>
+        <w:sdtContent>
+          <w:r>
+            <w:fldChar w:fldCharType="begin"/>
+          </w:r>
+          <w:r>
+            <w:instrText xml:space="preserve"> CITATION Lea20 \l 6153 </w:instrText>
+          </w:r>
+          <w:r>
+            <w:fldChar w:fldCharType="separate"/>
+          </w:r>
+          <w:r>
+            <w:rPr>
+              <w:noProof/>
+            </w:rPr>
+            <w:t>(Leap Fitness Group, 2020)</w:t>
+          </w:r>
+          <w:r>
+            <w:fldChar w:fldCharType="end"/>
+          </w:r>
+        </w:sdtContent>
+      </w:sdt>
+    </w:p>
+    <w:p/>
+    <w:p>
+      <w:pPr>
+        <w:pStyle w:val="Heading2"/>
+      </w:pPr>
+      <w:bookmarkStart w:id="20" w:name="_Toc55478128"/>
+      <w:r>
+        <w:t>Scholarly</w:t>
+      </w:r>
+      <w:bookmarkEnd w:id="20"/>
+      <w:r>
+        <w:t xml:space="preserve"> </w:t>
+      </w:r>
+    </w:p>
+    <w:p>
+      <w:r>
+        <w:t xml:space="preserve">A Nigerian study </w:t>
+      </w:r>
+      <w:r>
+        <w:t xml:space="preserve">analysing </w:t>
+      </w:r>
+      <w:r>
+        <w:t>per</w:t>
+      </w:r>
+      <w:r>
+        <w:t xml:space="preserve">suasive technology </w:t>
+      </w:r>
+      <w:r>
+        <w:t>in fitness apps</w:t>
+      </w:r>
+      <w:r>
+        <w:t xml:space="preserve"> considered </w:t>
+      </w:r>
+      <w:r>
+        <w:t xml:space="preserve">a user’s </w:t>
+      </w:r>
+      <w:r>
+        <w:t>responsiveness</w:t>
+      </w:r>
+      <w:r>
+        <w:t xml:space="preserve"> to</w:t>
+      </w:r>
+      <w:r>
+        <w:t xml:space="preserve"> </w:t>
+      </w:r>
+      <w:r>
+        <w:t>setting and</w:t>
+      </w:r>
+      <w:r>
+        <w:t xml:space="preserve"> completing go</w:t>
+      </w:r>
+      <w:r>
+        <w:t>als</w:t>
+      </w:r>
+      <w:r>
+        <w:t>, receiving a reward</w:t>
+      </w:r>
+      <w:r>
+        <w:t xml:space="preserve"> and </w:t>
+      </w:r>
+      <w:r>
+        <w:t>competition between other users</w:t>
+      </w:r>
+      <w:r>
+        <w:t xml:space="preserve">, for example. </w:t>
+      </w:r>
+      <w:r>
+        <w:t xml:space="preserve">The report also looked a how men and women compared and if their results would be different over a </w:t>
+      </w:r>
+      <w:r>
+        <w:t>six-month</w:t>
+      </w:r>
+      <w:r>
+        <w:t xml:space="preserve"> period.</w:t>
+      </w:r>
+      <w:sdt>
+        <w:sdtPr>
+          <w:id w:val="948665960"/>
+          <w:citation/>
+        </w:sdtPr>
+        <w:sdtContent>
+          <w:r>
+            <w:fldChar w:fldCharType="begin"/>
+          </w:r>
+          <w:r>
+            <w:instrText xml:space="preserve"> CITATION Oyi19 \l 6153 </w:instrText>
+          </w:r>
+          <w:r>
+            <w:fldChar w:fldCharType="separate"/>
+          </w:r>
+          <w:r>
+            <w:rPr>
+              <w:noProof/>
+            </w:rPr>
+            <w:t xml:space="preserve"> </w:t>
+          </w:r>
+          <w:r>
+            <w:rPr>
+              <w:noProof/>
+            </w:rPr>
+            <w:t>(Oyibo, et al., 2019)</w:t>
+          </w:r>
+          <w:r>
+            <w:fldChar w:fldCharType="end"/>
+          </w:r>
+        </w:sdtContent>
+      </w:sdt>
+      <w:r>
+        <w:br/>
+      </w:r>
+    </w:p>
+    <w:p>
+      <w:r>
+        <w:t>An interesting result of this study</w:t>
+      </w:r>
+      <w:r>
+        <w:t xml:space="preserve"> shows that </w:t>
+      </w:r>
+      <w:r>
+        <w:t>people</w:t>
+      </w:r>
+      <w:r>
+        <w:t xml:space="preserve"> are more</w:t>
+      </w:r>
+      <w:r>
+        <w:t xml:space="preserve"> prone to setting </w:t>
+      </w:r>
+      <w:r>
+        <w:t xml:space="preserve">and completing </w:t>
+      </w:r>
+      <w:r>
+        <w:t>their goals if there is some sort of a</w:t>
+      </w:r>
+      <w:r>
+        <w:t>n</w:t>
+      </w:r>
+      <w:r>
+        <w:t xml:space="preserve"> </w:t>
+      </w:r>
+      <w:r>
+        <w:t>incentive</w:t>
+      </w:r>
+      <w:r>
+        <w:t xml:space="preserve"> afterwards</w:t>
+      </w:r>
+      <w:r>
+        <w:t xml:space="preserve">. People are less likely to </w:t>
+      </w:r>
+      <w:r>
+        <w:t>do this based on social interactions</w:t>
+      </w:r>
+      <w:r>
+        <w:t xml:space="preserve">. </w:t>
+      </w:r>
+      <w:sdt>
+        <w:sdtPr>
+          <w:id w:val="1311448370"/>
+          <w:citation/>
+        </w:sdtPr>
+        <w:sdtContent>
+          <w:r>
+            <w:fldChar w:fldCharType="begin"/>
+          </w:r>
+          <w:r>
+            <w:instrText xml:space="preserve"> CITATION Oyi19 \l 6153 </w:instrText>
+          </w:r>
+          <w:r>
+            <w:fldChar w:fldCharType="separate"/>
+          </w:r>
+          <w:r>
+            <w:rPr>
+              <w:noProof/>
+            </w:rPr>
+            <w:t>(Oyibo, et al., 2019)</w:t>
+          </w:r>
+          <w:r>
+            <w:fldChar w:fldCharType="end"/>
+          </w:r>
+        </w:sdtContent>
+      </w:sdt>
+      <w:r>
+        <w:t xml:space="preserve"> This is useful information and will be implemented into the Healthy Vegan app. </w:t>
+      </w:r>
+    </w:p>
+    <w:p/>
+    <w:p>
+      <w:r>
+        <w:t>A journal by the American Journal of Medicine</w:t>
+      </w:r>
+      <w:r>
+        <w:t xml:space="preserve"> loo</w:t>
+      </w:r>
+      <w:r>
+        <w:t>k</w:t>
+      </w:r>
+      <w:r>
+        <w:t xml:space="preserve">s at observing a patient’s health and well-being </w:t>
+      </w:r>
+      <w:r>
+        <w:t>in between their visits with their doctor</w:t>
+      </w:r>
+      <w:r>
+        <w:t xml:space="preserve"> via a smart device and discusses the in-built features and how these can record the pat</w:t>
+      </w:r>
+      <w:r>
+        <w:t xml:space="preserve">ient’s health via an app. </w:t>
+      </w:r>
+      <w:r>
+        <w:t xml:space="preserve">The journal suggests that </w:t>
+      </w:r>
+      <w:r>
+        <w:t xml:space="preserve">the app’s data can be extracted and used to analyse </w:t>
+      </w:r>
+      <w:r>
+        <w:t>the patient’s health.</w:t>
+      </w:r>
+      <w:r>
+        <w:t xml:space="preserve"> </w:t>
+      </w:r>
+      <w:r>
+        <w:t xml:space="preserve">It concludes that apps that involve </w:t>
+      </w:r>
+      <w:r>
+        <w:t>“</w:t>
+      </w:r>
+      <w:r>
+        <w:t xml:space="preserve">evidence-based behaviour </w:t>
+      </w:r>
+      <w:r>
+        <w:lastRenderedPageBreak/>
+        <w:t>change techniques</w:t>
+      </w:r>
+      <w:r>
+        <w:t xml:space="preserve">” have a better chance of working. </w:t>
+      </w:r>
+      <w:r>
+        <w:t xml:space="preserve">These apps may also assist people who have </w:t>
+      </w:r>
+      <w:r>
+        <w:t>restricted contact with healthcare</w:t>
+      </w:r>
+      <w:r>
+        <w:t>.</w:t>
+      </w:r>
+      <w:sdt>
+        <w:sdtPr>
+          <w:id w:val="1277983223"/>
+          <w:citation/>
+        </w:sdtPr>
+        <w:sdtContent>
+          <w:r>
+            <w:fldChar w:fldCharType="begin"/>
+          </w:r>
+          <w:r>
+            <w:instrText xml:space="preserve"> CITATION Hig16 \l 6153 </w:instrText>
+          </w:r>
+          <w:r>
+            <w:fldChar w:fldCharType="separate"/>
+          </w:r>
+          <w:r>
+            <w:rPr>
+              <w:noProof/>
+            </w:rPr>
+            <w:t xml:space="preserve"> </w:t>
+          </w:r>
+          <w:r>
+            <w:rPr>
+              <w:noProof/>
+            </w:rPr>
+            <w:t>(Higgins, 2016)</w:t>
+          </w:r>
+          <w:r>
+            <w:fldChar w:fldCharType="end"/>
+          </w:r>
+        </w:sdtContent>
+      </w:sdt>
+    </w:p>
+    <w:p>
+      <w:pPr>
+        <w:pStyle w:val="Heading1"/>
+        <w:numPr>
+          <w:ilvl w:val="0"/>
+          <w:numId w:val="7"/>
+        </w:numPr>
+      </w:pPr>
+      <w:bookmarkStart w:id="21" w:name="_Toc55478129"/>
       <w:r>
         <w:t>Project Plan</w:t>
       </w:r>
-      <w:bookmarkEnd w:id="17"/>
+      <w:bookmarkEnd w:id="21"/>
     </w:p>
     <w:p>
       <w:pPr>
@@ -2759,7 +4063,19 @@
         <w:rPr>
           <w:rFonts w:cstheme="minorHAnsi"/>
         </w:rPr>
-        <w:t>Gantt chart using Microsoft Project with details on implementation steps and timelines</w:t>
+        <w:t>&lt;</w:t>
+      </w:r>
+      <w:r>
+        <w:rPr>
+          <w:rFonts w:cstheme="minorHAnsi"/>
+        </w:rPr>
+        <w:t>Gantt chart</w:t>
+      </w:r>
+      <w:r>
+        <w:rPr>
+          <w:rFonts w:cstheme="minorHAnsi"/>
+        </w:rPr>
+        <w:t>&gt;</w:t>
       </w:r>
     </w:p>
     <w:p>
@@ -2767,14 +4083,14 @@
         <w:pStyle w:val="Heading1"/>
         <w:numPr>
           <w:ilvl w:val="0"/>
-          <w:numId w:val="1"/>
+          <w:numId w:val="7"/>
         </w:numPr>
       </w:pPr>
-      <w:bookmarkStart w:id="18" w:name="_Toc55467625"/>
+      <w:bookmarkStart w:id="22" w:name="_Toc55478130"/>
       <w:r>
         <w:t>Technical Details</w:t>
       </w:r>
-      <w:bookmarkEnd w:id="18"/>
+      <w:bookmarkEnd w:id="22"/>
     </w:p>
     <w:p>
       <w:pPr>
@@ -2786,7 +4102,67 @@
         <w:rPr>
           <w:rFonts w:cstheme="minorHAnsi"/>
         </w:rPr>
-        <w:t>Implementation language and principal libraries</w:t>
+        <w:t>The Project will be developed in Android</w:t>
+      </w:r>
+      <w:r>
+        <w:rPr>
+          <w:rFonts w:cstheme="minorHAnsi"/>
+        </w:rPr>
+        <w:t>, using the coding language Kotlin. The database and user authentication will be handled by Firebase.</w:t>
+      </w:r>
+      <w:r>
+        <w:rPr>
+          <w:rFonts w:cstheme="minorHAnsi"/>
+        </w:rPr>
+        <w:t xml:space="preserve"> Firebase Realtime Database is a NoSQL database.</w:t>
+      </w:r>
+      <w:r>
+        <w:rPr>
+          <w:rFonts w:cstheme="minorHAnsi"/>
+        </w:rPr>
+        <w:t xml:space="preserve"> Some of </w:t>
+      </w:r>
+      <w:r>
+        <w:rPr>
+          <w:rFonts w:cstheme="minorHAnsi"/>
+        </w:rPr>
+        <w:t>the libraries to be implemented will be Google Play Services for advert</w:t>
+      </w:r>
+      <w:r>
+        <w:rPr>
+          <w:rFonts w:cstheme="minorHAnsi"/>
+        </w:rPr>
+        <w:t xml:space="preserve">s and location services, Picasso to assist in inserting images more </w:t>
+      </w:r>
+      <w:r>
+        <w:rPr>
+          <w:rFonts w:cstheme="minorHAnsi"/>
+        </w:rPr>
+        <w:t xml:space="preserve">easily and </w:t>
+      </w:r>
+      <w:r>
+        <w:rPr>
+          <w:rFonts w:cstheme="minorHAnsi"/>
+        </w:rPr>
+        <w:t xml:space="preserve">Circle Image View to </w:t>
+      </w:r>
+      <w:r>
+        <w:rPr>
+          <w:rFonts w:cstheme="minorHAnsi"/>
+        </w:rPr>
+        <w:t>create rounded corners on buttons</w:t>
+      </w:r>
+      <w:r>
+        <w:rPr>
+          <w:rFonts w:cstheme="minorHAnsi"/>
+        </w:rPr>
+        <w:t>, images and the like</w:t>
+      </w:r>
+      <w:r>
+        <w:rPr>
+          <w:rFonts w:cstheme="minorHAnsi"/>
+        </w:rPr>
+        <w:t>.</w:t>
       </w:r>
     </w:p>
     <w:p>
@@ -2794,36 +4170,904 @@
         <w:pStyle w:val="Heading1"/>
         <w:numPr>
           <w:ilvl w:val="0"/>
-          <w:numId w:val="1"/>
+          <w:numId w:val="7"/>
         </w:numPr>
       </w:pPr>
-      <w:bookmarkStart w:id="19" w:name="_Toc55467626"/>
-      <w:r>
-        <w:t>Evaluation</w:t>
-      </w:r>
-      <w:bookmarkEnd w:id="19"/>
-    </w:p>
-    <w:p>
-      <w:pPr>
-        <w:rPr>
-          <w:rFonts w:cstheme="minorHAnsi"/>
-          <w:b/>
-        </w:rPr>
-      </w:pPr>
-      <w:r>
+      <w:bookmarkStart w:id="23" w:name="_Toc55478131"/>
+      <w:r>
+        <w:t>E</w:t>
+      </w:r>
+      <w:r>
+        <w:t>valuation</w:t>
+      </w:r>
+      <w:bookmarkEnd w:id="23"/>
+    </w:p>
+    <w:p>
+      <w:pPr>
         <w:rPr>
           <w:rFonts w:cstheme="minorHAnsi"/>
         </w:rPr>
-        <w:t xml:space="preserve">Describe how you will evaluate the system with real technical data using system tests, integration tests etc. In addition, where possible describe how you will evaluate the system with an </w:t>
-      </w:r>
+      </w:pPr>
       <w:r>
         <w:rPr>
           <w:rFonts w:cstheme="minorHAnsi"/>
-          <w:b/>
         </w:rPr>
-        <w:t>end user. (be careful here re Ethics etc)</w:t>
-      </w:r>
-    </w:p>
+        <w:t xml:space="preserve">A Testing Report will be generated </w:t>
+      </w:r>
+      <w:r>
+        <w:rPr>
+          <w:rFonts w:cstheme="minorHAnsi"/>
+        </w:rPr>
+        <w:t xml:space="preserve">after a section is completed to identify and correct errors. </w:t>
+      </w:r>
+      <w:r>
+        <w:rPr>
+          <w:rFonts w:cstheme="minorHAnsi"/>
+        </w:rPr>
+        <w:br/>
+      </w:r>
+    </w:p>
+    <w:p>
+      <w:pPr>
+        <w:rPr>
+          <w:rFonts w:cstheme="minorHAnsi"/>
+        </w:rPr>
+      </w:pPr>
+      <w:r>
+        <w:rPr>
+          <w:rFonts w:cstheme="minorHAnsi"/>
+        </w:rPr>
+        <w:t xml:space="preserve">Some examples of Unit Testing, </w:t>
+      </w:r>
+      <w:r>
+        <w:rPr>
+          <w:rFonts w:cstheme="minorHAnsi"/>
+        </w:rPr>
+        <w:t>Integration</w:t>
+      </w:r>
+      <w:r>
+        <w:rPr>
+          <w:rFonts w:cstheme="minorHAnsi"/>
+        </w:rPr>
+        <w:t xml:space="preserve"> Testing and Performance Testing</w:t>
+      </w:r>
+      <w:r>
+        <w:rPr>
+          <w:rFonts w:cstheme="minorHAnsi"/>
+        </w:rPr>
+        <w:t xml:space="preserve"> include:</w:t>
+      </w:r>
+    </w:p>
+    <w:p>
+      <w:pPr>
+        <w:pStyle w:val="Heading2"/>
+      </w:pPr>
+      <w:bookmarkStart w:id="24" w:name="_Toc55478132"/>
+      <w:r>
+        <w:t>Unit Testing</w:t>
+      </w:r>
+      <w:bookmarkEnd w:id="24"/>
+    </w:p>
+    <w:p>
+      <w:r>
+        <w:t>Assumption: The user has not opened the app before.</w:t>
+      </w:r>
+      <w:r>
+        <w:br/>
+      </w:r>
+      <w:r>
+        <w:br/>
+      </w:r>
+      <w:r>
+        <w:rPr>
+          <w:rStyle w:val="Heading3Char"/>
+        </w:rPr>
+        <w:t xml:space="preserve">Scenario 1: </w:t>
+      </w:r>
+      <w:r>
+        <w:rPr>
+          <w:rStyle w:val="Heading3Char"/>
+        </w:rPr>
+        <w:t>Create Profile / Set up workout plan</w:t>
+      </w:r>
+    </w:p>
+    <w:p>
+      <w:pPr>
+        <w:pStyle w:val="ListParagraph"/>
+        <w:numPr>
+          <w:ilvl w:val="0"/>
+          <w:numId w:val="8"/>
+        </w:numPr>
+      </w:pPr>
+      <w:r>
+        <w:t xml:space="preserve">Can the user successfully connect to the database? </w:t>
+      </w:r>
+    </w:p>
+    <w:p>
+      <w:pPr>
+        <w:pStyle w:val="ListParagraph"/>
+        <w:numPr>
+          <w:ilvl w:val="0"/>
+          <w:numId w:val="8"/>
+        </w:numPr>
+      </w:pPr>
+      <w:r>
+        <w:t>Does the user have internet access?</w:t>
+      </w:r>
+    </w:p>
+    <w:p>
+      <w:pPr>
+        <w:pStyle w:val="ListParagraph"/>
+        <w:numPr>
+          <w:ilvl w:val="1"/>
+          <w:numId w:val="8"/>
+        </w:numPr>
+      </w:pPr>
+      <w:r>
+        <w:t xml:space="preserve">If the user has not got internet access, the test fails. </w:t>
+      </w:r>
+    </w:p>
+    <w:p>
+      <w:pPr>
+        <w:pStyle w:val="ListParagraph"/>
+        <w:numPr>
+          <w:ilvl w:val="0"/>
+          <w:numId w:val="8"/>
+        </w:numPr>
+      </w:pPr>
+      <w:r>
+        <w:t xml:space="preserve">Is the data securely sent and retrieved from the database? </w:t>
+      </w:r>
+    </w:p>
+    <w:p>
+      <w:pPr>
+        <w:pStyle w:val="ListParagraph"/>
+        <w:numPr>
+          <w:ilvl w:val="1"/>
+          <w:numId w:val="8"/>
+        </w:numPr>
+      </w:pPr>
+      <w:r>
+        <w:t>An example profile will be created</w:t>
+      </w:r>
+    </w:p>
+    <w:p>
+      <w:pPr>
+        <w:pStyle w:val="ListParagraph"/>
+        <w:numPr>
+          <w:ilvl w:val="1"/>
+          <w:numId w:val="8"/>
+        </w:numPr>
+      </w:pPr>
+      <w:r>
+        <w:t xml:space="preserve">Before sending to the database, a project will copy and try to read the data. </w:t>
+      </w:r>
+    </w:p>
+    <w:p>
+      <w:pPr>
+        <w:pStyle w:val="ListParagraph"/>
+        <w:numPr>
+          <w:ilvl w:val="1"/>
+          <w:numId w:val="8"/>
+        </w:numPr>
+      </w:pPr>
+      <w:r>
+        <w:t>If data can be read, the test fails.</w:t>
+      </w:r>
+    </w:p>
+    <w:p>
+      <w:pPr>
+        <w:pStyle w:val="ListParagraph"/>
+        <w:numPr>
+          <w:ilvl w:val="1"/>
+          <w:numId w:val="8"/>
+        </w:numPr>
+      </w:pPr>
+      <w:r>
+        <w:t xml:space="preserve">For a successful test, the data </w:t>
+      </w:r>
+      <w:r>
+        <w:t>should not be viewable by any other program or person, except the database where it’s b</w:t>
+      </w:r>
+      <w:r>
+        <w:t>e</w:t>
+      </w:r>
+      <w:r>
+        <w:t>ing inserted or retrieved from.</w:t>
+      </w:r>
+    </w:p>
+    <w:p>
+      <w:pPr>
+        <w:pStyle w:val="ListParagraph"/>
+        <w:numPr>
+          <w:ilvl w:val="0"/>
+          <w:numId w:val="8"/>
+        </w:numPr>
+      </w:pPr>
+      <w:r>
+        <w:t>Can the user successfully add their profile to the database?</w:t>
+      </w:r>
+    </w:p>
+    <w:p>
+      <w:pPr>
+        <w:pStyle w:val="ListParagraph"/>
+        <w:numPr>
+          <w:ilvl w:val="1"/>
+          <w:numId w:val="8"/>
+        </w:numPr>
+      </w:pPr>
+      <w:r>
+        <w:t>The test profile mentioned above will be retrieved and displayed in an intent on the app for testing purposes.</w:t>
+      </w:r>
+    </w:p>
+    <w:p>
+      <w:pPr>
+        <w:pStyle w:val="ListParagraph"/>
+        <w:numPr>
+          <w:ilvl w:val="1"/>
+          <w:numId w:val="8"/>
+        </w:numPr>
+      </w:pPr>
+      <w:r>
+        <w:t xml:space="preserve">A call to the database requesting the profile information will </w:t>
+      </w:r>
+      <w:r>
+        <w:t>be called</w:t>
+      </w:r>
+    </w:p>
+    <w:p>
+      <w:pPr>
+        <w:pStyle w:val="ListParagraph"/>
+        <w:numPr>
+          <w:ilvl w:val="1"/>
+          <w:numId w:val="8"/>
+        </w:numPr>
+      </w:pPr>
+      <w:r>
+        <w:t xml:space="preserve">If the correct profile information is displayed, the test passes. </w:t>
+      </w:r>
+    </w:p>
+    <w:p>
+      <w:pPr>
+        <w:pStyle w:val="Heading2"/>
+      </w:pPr>
+      <w:bookmarkStart w:id="25" w:name="_Toc55478133"/>
+      <w:r>
+        <w:t>Integration testing</w:t>
+      </w:r>
+      <w:bookmarkEnd w:id="25"/>
+    </w:p>
+    <w:p>
+      <w:r>
+        <w:t>Assumption: The profile has previously been created.</w:t>
+      </w:r>
+    </w:p>
+    <w:p>
+      <w:pPr>
+        <w:pStyle w:val="Heading3"/>
+      </w:pPr>
+      <w:bookmarkStart w:id="26" w:name="_Toc55478134"/>
+      <w:r>
+        <w:lastRenderedPageBreak/>
+        <w:t xml:space="preserve">Scenario 1: </w:t>
+      </w:r>
+      <w:r>
+        <w:t>User accessing their workout plan</w:t>
+      </w:r>
+      <w:bookmarkEnd w:id="26"/>
+    </w:p>
+    <w:p>
+      <w:pPr>
+        <w:pStyle w:val="ListParagraph"/>
+        <w:numPr>
+          <w:ilvl w:val="0"/>
+          <w:numId w:val="8"/>
+        </w:numPr>
+      </w:pPr>
+      <w:r>
+        <w:t xml:space="preserve">Integration between the user’s profile and workout </w:t>
+      </w:r>
+      <w:r>
+        <w:t>plan.</w:t>
+      </w:r>
+    </w:p>
+    <w:p>
+      <w:pPr>
+        <w:pStyle w:val="ListParagraph"/>
+        <w:numPr>
+          <w:ilvl w:val="1"/>
+          <w:numId w:val="8"/>
+        </w:numPr>
+      </w:pPr>
+      <w:r>
+        <w:t>The user sets what workouts they wish to do</w:t>
+      </w:r>
+    </w:p>
+    <w:p>
+      <w:pPr>
+        <w:pStyle w:val="ListParagraph"/>
+        <w:numPr>
+          <w:ilvl w:val="1"/>
+          <w:numId w:val="8"/>
+        </w:numPr>
+      </w:pPr>
+      <w:r>
+        <w:t>The test user created an example workout plan</w:t>
+      </w:r>
+    </w:p>
+    <w:p>
+      <w:pPr>
+        <w:pStyle w:val="ListParagraph"/>
+        <w:numPr>
+          <w:ilvl w:val="1"/>
+          <w:numId w:val="8"/>
+        </w:numPr>
+      </w:pPr>
+      <w:r>
+        <w:t>The workout plan is sent to the database.</w:t>
+      </w:r>
+    </w:p>
+    <w:p>
+      <w:pPr>
+        <w:pStyle w:val="ListParagraph"/>
+        <w:numPr>
+          <w:ilvl w:val="1"/>
+          <w:numId w:val="8"/>
+        </w:numPr>
+      </w:pPr>
+      <w:r>
+        <w:t>The workout plan is retrieved from the database and put into the test intent</w:t>
+      </w:r>
+    </w:p>
+    <w:p>
+      <w:pPr>
+        <w:pStyle w:val="ListParagraph"/>
+        <w:numPr>
+          <w:ilvl w:val="1"/>
+          <w:numId w:val="8"/>
+        </w:numPr>
+      </w:pPr>
+      <w:r>
+        <w:t>If the correct workout plan is displayed with the user profile ID, the test passes.</w:t>
+      </w:r>
+    </w:p>
+    <w:p>
+      <w:pPr>
+        <w:pStyle w:val="ListParagraph"/>
+        <w:ind w:left="1440"/>
+      </w:pPr>
+    </w:p>
+    <w:p>
+      <w:pPr>
+        <w:pStyle w:val="Heading2"/>
+      </w:pPr>
+      <w:bookmarkStart w:id="27" w:name="_Toc55478135"/>
+      <w:r>
+        <w:t>Performance Testing</w:t>
+      </w:r>
+      <w:bookmarkEnd w:id="27"/>
+    </w:p>
+    <w:p>
+      <w:r>
+        <w:t xml:space="preserve">Performance testing will be completed using Junit. </w:t>
+      </w:r>
+    </w:p>
+    <w:p>
+      <w:r>
+        <w:t>The following will be tested:</w:t>
+      </w:r>
+    </w:p>
+    <w:p>
+      <w:pPr>
+        <w:pStyle w:val="Heading3"/>
+      </w:pPr>
+      <w:bookmarkStart w:id="28" w:name="_Toc55478136"/>
+      <w:r>
+        <w:t>Response time:</w:t>
+      </w:r>
+      <w:bookmarkEnd w:id="28"/>
+    </w:p>
+    <w:p>
+      <w:pPr>
+        <w:pStyle w:val="ListParagraph"/>
+        <w:numPr>
+          <w:ilvl w:val="0"/>
+          <w:numId w:val="8"/>
+        </w:numPr>
+      </w:pPr>
+      <w:r>
+        <w:t>The response time must be less</w:t>
+      </w:r>
+      <w:r>
+        <w:t xml:space="preserve"> than 4 secs with 500 users accessing the database at the same time.</w:t>
+      </w:r>
+    </w:p>
+    <w:p>
+      <w:pPr>
+        <w:pStyle w:val="ListParagraph"/>
+        <w:numPr>
+          <w:ilvl w:val="0"/>
+          <w:numId w:val="8"/>
+        </w:numPr>
+      </w:pPr>
+      <w:r>
+        <w:t>Check the response time of the app/database when a user’s Internet connection is slow or limited.</w:t>
+      </w:r>
+    </w:p>
+    <w:p>
+      <w:pPr>
+        <w:pStyle w:val="ListParagraph"/>
+        <w:numPr>
+          <w:ilvl w:val="0"/>
+          <w:numId w:val="8"/>
+        </w:numPr>
+      </w:pPr>
+      <w:r>
+        <w:t xml:space="preserve">Check response time when the load condition is low, medium and heavy. </w:t>
+      </w:r>
+    </w:p>
+    <w:p/>
+    <w:p>
+      <w:pPr>
+        <w:pStyle w:val="Heading3"/>
+      </w:pPr>
+      <w:bookmarkStart w:id="29" w:name="_Toc55478137"/>
+      <w:r>
+        <w:t>Users and database</w:t>
+      </w:r>
+      <w:bookmarkEnd w:id="29"/>
+    </w:p>
+    <w:p>
+      <w:pPr>
+        <w:pStyle w:val="ListParagraph"/>
+        <w:numPr>
+          <w:ilvl w:val="0"/>
+          <w:numId w:val="8"/>
+        </w:numPr>
+      </w:pPr>
+      <w:r>
+        <w:t xml:space="preserve">Check what the </w:t>
+      </w:r>
+      <w:r>
+        <w:t>maximum</w:t>
+      </w:r>
+      <w:r>
+        <w:t xml:space="preserve"> number of users accessing the app and database </w:t>
+      </w:r>
+      <w:r>
+        <w:t>before</w:t>
+      </w:r>
+      <w:r>
+        <w:t xml:space="preserve"> it b</w:t>
+      </w:r>
+      <w:r>
+        <w:t>ecomes</w:t>
+      </w:r>
+      <w:r>
+        <w:t xml:space="preserve"> unresponsive.</w:t>
+      </w:r>
+    </w:p>
+    <w:p>
+      <w:pPr>
+        <w:pStyle w:val="ListParagraph"/>
+        <w:numPr>
+          <w:ilvl w:val="0"/>
+          <w:numId w:val="8"/>
+        </w:numPr>
+      </w:pPr>
+      <w:r>
+        <w:t>With 500</w:t>
+      </w:r>
+      <w:r>
+        <w:t xml:space="preserve"> records being sent and received to the database at one time, check the execution time. The limit would be </w:t>
+      </w:r>
+      <w:r>
+        <w:t xml:space="preserve">10 seconds. </w:t>
+      </w:r>
+    </w:p>
+    <w:p>
+      <w:pPr>
+        <w:pStyle w:val="ListParagraph"/>
+      </w:pPr>
+    </w:p>
+    <w:p>
+      <w:pPr>
+        <w:jc w:val="right"/>
+        <w:rPr>
+          <w:sz w:val="20"/>
+          <w:szCs w:val="20"/>
+        </w:rPr>
+      </w:pPr>
+      <w:sdt>
+        <w:sdtPr>
+          <w:rPr>
+            <w:sz w:val="20"/>
+            <w:szCs w:val="20"/>
+          </w:rPr>
+          <w:id w:val="-1537503281"/>
+          <w:citation/>
+        </w:sdtPr>
+        <w:sdtContent>
+          <w:r>
+            <w:rPr>
+              <w:sz w:val="20"/>
+              <w:szCs w:val="20"/>
+            </w:rPr>
+            <w:fldChar w:fldCharType="begin"/>
+          </w:r>
+          <w:r>
+            <w:rPr>
+              <w:sz w:val="20"/>
+              <w:szCs w:val="20"/>
+            </w:rPr>
+            <w:instrText xml:space="preserve"> CITATION Joe19 \l 6153 </w:instrText>
+          </w:r>
+          <w:r>
+            <w:rPr>
+              <w:sz w:val="20"/>
+              <w:szCs w:val="20"/>
+            </w:rPr>
+            <w:fldChar w:fldCharType="separate"/>
+          </w:r>
+          <w:r>
+            <w:rPr>
+              <w:noProof/>
+              <w:sz w:val="20"/>
+              <w:szCs w:val="20"/>
+            </w:rPr>
+            <w:t>(Tatú, 2019)</w:t>
+          </w:r>
+          <w:r>
+            <w:rPr>
+              <w:sz w:val="20"/>
+              <w:szCs w:val="20"/>
+            </w:rPr>
+            <w:fldChar w:fldCharType="end"/>
+          </w:r>
+        </w:sdtContent>
+      </w:sdt>
+    </w:p>
+    <w:p/>
+    <w:sdt>
+      <w:sdtPr>
+        <w:id w:val="1803885241"/>
+        <w:docPartObj>
+          <w:docPartGallery w:val="Bibliographies"/>
+          <w:docPartUnique/>
+        </w:docPartObj>
+      </w:sdtPr>
+      <w:sdtEndPr>
+        <w:rPr>
+          <w:rFonts w:ascii="Arial" w:eastAsiaTheme="minorHAnsi" w:hAnsi="Arial" w:cs="Arial"/>
+          <w:color w:val="auto"/>
+          <w:sz w:val="24"/>
+          <w:szCs w:val="24"/>
+        </w:rPr>
+      </w:sdtEndPr>
+      <w:sdtContent>
+        <w:p>
+          <w:pPr>
+            <w:pStyle w:val="Heading1"/>
+          </w:pPr>
+          <w:r>
+            <w:br w:type="page"/>
+          </w:r>
+        </w:p>
+        <w:p>
+          <w:pPr>
+            <w:pStyle w:val="Heading1"/>
+          </w:pPr>
+          <w:bookmarkStart w:id="30" w:name="_Toc55478138"/>
+          <w:r>
+            <w:lastRenderedPageBreak/>
+            <w:t>References</w:t>
+          </w:r>
+          <w:bookmarkEnd w:id="30"/>
+        </w:p>
+        <w:sdt>
+          <w:sdtPr>
+            <w:id w:val="-573587230"/>
+            <w:bibliography/>
+          </w:sdtPr>
+          <w:sdtContent>
+            <w:p>
+              <w:pPr>
+                <w:pStyle w:val="Bibliography"/>
+                <w:rPr>
+                  <w:noProof/>
+                </w:rPr>
+              </w:pPr>
+              <w:r>
+                <w:fldChar w:fldCharType="begin"/>
+              </w:r>
+              <w:r>
+                <w:instrText xml:space="preserve"> BIBLIOGRAPHY </w:instrText>
+              </w:r>
+              <w:r>
+                <w:fldChar w:fldCharType="separate"/>
+              </w:r>
+              <w:r>
+                <w:rPr>
+                  <w:noProof/>
+                </w:rPr>
+                <w:t xml:space="preserve">Burggraf, C., 2020. </w:t>
+              </w:r>
+              <w:r>
+                <w:rPr>
+                  <w:i/>
+                  <w:iCs/>
+                  <w:noProof/>
+                </w:rPr>
+                <w:t xml:space="preserve">Is It Vegan?. </w:t>
+              </w:r>
+              <w:r>
+                <w:rPr>
+                  <w:noProof/>
+                </w:rPr>
+                <w:t xml:space="preserve">[Online] </w:t>
+              </w:r>
+              <w:r>
+                <w:rPr>
+                  <w:noProof/>
+                </w:rPr>
+                <w:br/>
+                <w:t xml:space="preserve">Available at: </w:t>
+              </w:r>
+              <w:r>
+                <w:rPr>
+                  <w:noProof/>
+                  <w:u w:val="single"/>
+                </w:rPr>
+                <w:t>https://play.google.com/store/apps/details?id=net.isitvegan.androidfree</w:t>
+              </w:r>
+              <w:r>
+                <w:rPr>
+                  <w:noProof/>
+                </w:rPr>
+                <w:br/>
+                <w:t>[Accessed 5 November 2020].</w:t>
+              </w:r>
+            </w:p>
+            <w:p>
+              <w:pPr>
+                <w:pStyle w:val="Bibliography"/>
+                <w:rPr>
+                  <w:noProof/>
+                </w:rPr>
+              </w:pPr>
+              <w:r>
+                <w:rPr>
+                  <w:noProof/>
+                </w:rPr>
+                <w:t xml:space="preserve">HappyCow, 2020. </w:t>
+              </w:r>
+              <w:r>
+                <w:rPr>
+                  <w:i/>
+                  <w:iCs/>
+                  <w:noProof/>
+                </w:rPr>
+                <w:t xml:space="preserve">Find Vegan Restaurants &amp; Vegetarian Food- HappyCow. </w:t>
+              </w:r>
+              <w:r>
+                <w:rPr>
+                  <w:noProof/>
+                </w:rPr>
+                <w:t xml:space="preserve">[Online] </w:t>
+              </w:r>
+              <w:r>
+                <w:rPr>
+                  <w:noProof/>
+                </w:rPr>
+                <w:br/>
+                <w:t xml:space="preserve">Available at: </w:t>
+              </w:r>
+              <w:r>
+                <w:rPr>
+                  <w:noProof/>
+                  <w:u w:val="single"/>
+                </w:rPr>
+                <w:t>https://play.google.com/store/apps/details?id=com.hcceg.veg.compassionfree</w:t>
+              </w:r>
+              <w:r>
+                <w:rPr>
+                  <w:noProof/>
+                </w:rPr>
+                <w:br/>
+                <w:t>[Accessed 5 November 2020].</w:t>
+              </w:r>
+            </w:p>
+            <w:p>
+              <w:pPr>
+                <w:pStyle w:val="Bibliography"/>
+                <w:rPr>
+                  <w:noProof/>
+                </w:rPr>
+              </w:pPr>
+              <w:r>
+                <w:rPr>
+                  <w:noProof/>
+                </w:rPr>
+                <w:t xml:space="preserve">Higgins, J. P., 2016. </w:t>
+              </w:r>
+              <w:r>
+                <w:rPr>
+                  <w:i/>
+                  <w:iCs/>
+                  <w:noProof/>
+                </w:rPr>
+                <w:t xml:space="preserve">Smartphone Applications for Patients’ Health, </w:t>
+              </w:r>
+              <w:r>
+                <w:rPr>
+                  <w:noProof/>
+                </w:rPr>
+                <w:t>Tucson: The American Journal of Medicine.</w:t>
+              </w:r>
+            </w:p>
+            <w:p>
+              <w:pPr>
+                <w:pStyle w:val="Bibliography"/>
+                <w:rPr>
+                  <w:noProof/>
+                </w:rPr>
+              </w:pPr>
+              <w:r>
+                <w:rPr>
+                  <w:noProof/>
+                </w:rPr>
+                <w:t xml:space="preserve">Leap Fitness Group, 2020. </w:t>
+              </w:r>
+              <w:r>
+                <w:rPr>
+                  <w:i/>
+                  <w:iCs/>
+                  <w:noProof/>
+                </w:rPr>
+                <w:t xml:space="preserve">Home Workout - No Equipment. </w:t>
+              </w:r>
+              <w:r>
+                <w:rPr>
+                  <w:noProof/>
+                </w:rPr>
+                <w:t xml:space="preserve">[Online] </w:t>
+              </w:r>
+              <w:r>
+                <w:rPr>
+                  <w:noProof/>
+                </w:rPr>
+                <w:br/>
+                <w:t xml:space="preserve">Available at: </w:t>
+              </w:r>
+              <w:r>
+                <w:rPr>
+                  <w:noProof/>
+                  <w:u w:val="single"/>
+                </w:rPr>
+                <w:t>https://play.google.com/store/apps/details?id=homeworkout.homeworkouts.noequipment</w:t>
+              </w:r>
+              <w:r>
+                <w:rPr>
+                  <w:noProof/>
+                </w:rPr>
+                <w:br/>
+                <w:t>[Accessed 5 November 2020].</w:t>
+              </w:r>
+            </w:p>
+            <w:p>
+              <w:pPr>
+                <w:pStyle w:val="Bibliography"/>
+                <w:rPr>
+                  <w:noProof/>
+                </w:rPr>
+              </w:pPr>
+              <w:r>
+                <w:rPr>
+                  <w:noProof/>
+                </w:rPr>
+                <w:t xml:space="preserve">Oyibo, K., Ifebude, B., Adaji, I. &amp; Vassileva, J., 2019. Investigation of the Perceived Persuasive Features. </w:t>
+              </w:r>
+              <w:r>
+                <w:rPr>
+                  <w:i/>
+                  <w:iCs/>
+                  <w:noProof/>
+                </w:rPr>
+                <w:t>4th International Workshop on Personalizng Persuasive Technologies.</w:t>
+              </w:r>
+            </w:p>
+            <w:p>
+              <w:pPr>
+                <w:pStyle w:val="Bibliography"/>
+                <w:rPr>
+                  <w:noProof/>
+                </w:rPr>
+              </w:pPr>
+              <w:r>
+                <w:rPr>
+                  <w:noProof/>
+                </w:rPr>
+                <w:t xml:space="preserve">Tatú, J., 2019. </w:t>
+              </w:r>
+              <w:r>
+                <w:rPr>
+                  <w:i/>
+                  <w:iCs/>
+                  <w:noProof/>
+                </w:rPr>
+                <w:t xml:space="preserve">Body Branding Bookings, </w:t>
+              </w:r>
+              <w:r>
+                <w:rPr>
+                  <w:noProof/>
+                </w:rPr>
+                <w:t>Dublin: National College of Ireland.</w:t>
+              </w:r>
+            </w:p>
+            <w:p>
+              <w:pPr>
+                <w:pStyle w:val="Bibliography"/>
+                <w:rPr>
+                  <w:noProof/>
+                </w:rPr>
+              </w:pPr>
+              <w:r>
+                <w:rPr>
+                  <w:noProof/>
+                </w:rPr>
+                <w:t xml:space="preserve">Wray, M., 2020. </w:t>
+              </w:r>
+              <w:r>
+                <w:rPr>
+                  <w:i/>
+                  <w:iCs/>
+                  <w:noProof/>
+                </w:rPr>
+                <w:t xml:space="preserve">Germany, France push to end male chick ‘shredding’ in European Union. </w:t>
+              </w:r>
+              <w:r>
+                <w:rPr>
+                  <w:noProof/>
+                </w:rPr>
+                <w:t xml:space="preserve">[Online] </w:t>
+              </w:r>
+              <w:r>
+                <w:rPr>
+                  <w:noProof/>
+                </w:rPr>
+                <w:br/>
+                <w:t xml:space="preserve">Available at: </w:t>
+              </w:r>
+              <w:r>
+                <w:rPr>
+                  <w:noProof/>
+                  <w:u w:val="single"/>
+                </w:rPr>
+                <w:t>https://globalnews.ca/news/6420754/male-chick-culling/</w:t>
+              </w:r>
+              <w:r>
+                <w:rPr>
+                  <w:noProof/>
+                </w:rPr>
+                <w:br/>
+                <w:t>[Accessed 2 November 2020].</w:t>
+              </w:r>
+            </w:p>
+            <w:p>
+              <w:r>
+                <w:rPr>
+                  <w:b/>
+                  <w:bCs/>
+                  <w:noProof/>
+                </w:rPr>
+                <w:fldChar w:fldCharType="end"/>
+              </w:r>
+            </w:p>
+          </w:sdtContent>
+        </w:sdt>
+      </w:sdtContent>
+    </w:sdt>
+    <w:p/>
     <w:sectPr>
       <w:headerReference w:type="default" r:id="rId16"/>
       <w:footerReference w:type="default" r:id="rId17"/>
@@ -3721,6 +5965,119 @@
       </w:pPr>
     </w:lvl>
   </w:abstractNum>
+  <w:abstractNum w:abstractNumId="7" w15:restartNumberingAfterBreak="0">
+    <w:nsid w:val="7DC832F1"/>
+    <w:multiLevelType w:val="hybridMultilevel"/>
+    <w:tmpl w:val="A9B2932C"/>
+    <w:lvl w:ilvl="0" w:tplc="007006A8">
+      <w:start w:val="8"/>
+      <w:numFmt w:val="bullet"/>
+      <w:lvlText w:val="-"/>
+      <w:lvlJc w:val="left"/>
+      <w:pPr>
+        <w:ind w:left="720" w:hanging="360"/>
+      </w:pPr>
+      <w:rPr>
+        <w:rFonts w:ascii="Arial" w:eastAsiaTheme="minorHAnsi" w:hAnsi="Arial" w:cs="Arial" w:hint="default"/>
+      </w:rPr>
+    </w:lvl>
+    <w:lvl w:ilvl="1" w:tplc="18090003">
+      <w:start w:val="1"/>
+      <w:numFmt w:val="bullet"/>
+      <w:lvlText w:val="o"/>
+      <w:lvlJc w:val="left"/>
+      <w:pPr>
+        <w:ind w:left="1440" w:hanging="360"/>
+      </w:pPr>
+      <w:rPr>
+        <w:rFonts w:ascii="Courier New" w:hAnsi="Courier New" w:cs="Courier New" w:hint="default"/>
+      </w:rPr>
+    </w:lvl>
+    <w:lvl w:ilvl="2" w:tplc="18090005" w:tentative="1">
+      <w:start w:val="1"/>
+      <w:numFmt w:val="bullet"/>
+      <w:lvlText w:val=""/>
+      <w:lvlJc w:val="left"/>
+      <w:pPr>
+        <w:ind w:left="2160" w:hanging="360"/>
+      </w:pPr>
+      <w:rPr>
+        <w:rFonts w:ascii="Wingdings" w:hAnsi="Wingdings" w:hint="default"/>
+      </w:rPr>
+    </w:lvl>
+    <w:lvl w:ilvl="3" w:tplc="18090001" w:tentative="1">
+      <w:start w:val="1"/>
+      <w:numFmt w:val="bullet"/>
+      <w:lvlText w:val=""/>
+      <w:lvlJc w:val="left"/>
+      <w:pPr>
+        <w:ind w:left="2880" w:hanging="360"/>
+      </w:pPr>
+      <w:rPr>
+        <w:rFonts w:ascii="Symbol" w:hAnsi="Symbol" w:hint="default"/>
+      </w:rPr>
+    </w:lvl>
+    <w:lvl w:ilvl="4" w:tplc="18090003" w:tentative="1">
+      <w:start w:val="1"/>
+      <w:numFmt w:val="bullet"/>
+      <w:lvlText w:val="o"/>
+      <w:lvlJc w:val="left"/>
+      <w:pPr>
+        <w:ind w:left="3600" w:hanging="360"/>
+      </w:pPr>
+      <w:rPr>
+        <w:rFonts w:ascii="Courier New" w:hAnsi="Courier New" w:cs="Courier New" w:hint="default"/>
+      </w:rPr>
+    </w:lvl>
+    <w:lvl w:ilvl="5" w:tplc="18090005" w:tentative="1">
+      <w:start w:val="1"/>
+      <w:numFmt w:val="bullet"/>
+      <w:lvlText w:val=""/>
+      <w:lvlJc w:val="left"/>
+      <w:pPr>
+        <w:ind w:left="4320" w:hanging="360"/>
+      </w:pPr>
+      <w:rPr>
+        <w:rFonts w:ascii="Wingdings" w:hAnsi="Wingdings" w:hint="default"/>
+      </w:rPr>
+    </w:lvl>
+    <w:lvl w:ilvl="6" w:tplc="18090001" w:tentative="1">
+      <w:start w:val="1"/>
+      <w:numFmt w:val="bullet"/>
+      <w:lvlText w:val=""/>
+      <w:lvlJc w:val="left"/>
+      <w:pPr>
+        <w:ind w:left="5040" w:hanging="360"/>
+      </w:pPr>
+      <w:rPr>
+        <w:rFonts w:ascii="Symbol" w:hAnsi="Symbol" w:hint="default"/>
+      </w:rPr>
+    </w:lvl>
+    <w:lvl w:ilvl="7" w:tplc="18090003" w:tentative="1">
+      <w:start w:val="1"/>
+      <w:numFmt w:val="bullet"/>
+      <w:lvlText w:val="o"/>
+      <w:lvlJc w:val="left"/>
+      <w:pPr>
+        <w:ind w:left="5760" w:hanging="360"/>
+      </w:pPr>
+      <w:rPr>
+        <w:rFonts w:ascii="Courier New" w:hAnsi="Courier New" w:cs="Courier New" w:hint="default"/>
+      </w:rPr>
+    </w:lvl>
+    <w:lvl w:ilvl="8" w:tplc="18090005" w:tentative="1">
+      <w:start w:val="1"/>
+      <w:numFmt w:val="bullet"/>
+      <w:lvlText w:val=""/>
+      <w:lvlJc w:val="left"/>
+      <w:pPr>
+        <w:ind w:left="6480" w:hanging="360"/>
+      </w:pPr>
+      <w:rPr>
+        <w:rFonts w:ascii="Wingdings" w:hAnsi="Wingdings" w:hint="default"/>
+      </w:rPr>
+    </w:lvl>
+  </w:abstractNum>
   <w:num w:numId="1">
     <w:abstractNumId w:val="4"/>
   </w:num>
@@ -3741,6 +6098,9 @@
   </w:num>
   <w:num w:numId="7">
     <w:abstractNumId w:val="0"/>
+  </w:num>
+  <w:num w:numId="8">
+    <w:abstractNumId w:val="7"/>
   </w:num>
 </w:numbering>
 </file>
@@ -4201,7 +6561,6 @@
     <w:next w:val="Normal"/>
     <w:link w:val="Heading3Char"/>
     <w:uiPriority w:val="9"/>
-    <w:semiHidden/>
     <w:unhideWhenUsed/>
     <w:qFormat/>
     <w:rsid w:val="00A863B4"/>
@@ -4381,7 +6740,6 @@
     <w:basedOn w:val="DefaultParagraphFont"/>
     <w:link w:val="Heading3"/>
     <w:uiPriority w:val="9"/>
-    <w:semiHidden/>
     <w:rsid w:val="00A863B4"/>
     <w:rPr>
       <w:rFonts w:asciiTheme="majorHAnsi" w:eastAsiaTheme="majorEastAsia" w:hAnsiTheme="majorHAnsi" w:cstheme="majorBidi"/>
@@ -4621,6 +6979,27 @@
       <w:color w:val="605E5C"/>
       <w:shd w:val="clear" w:color="auto" w:fill="E1DFDD"/>
     </w:rPr>
+  </w:style>
+  <w:style w:type="paragraph" w:styleId="Bibliography">
+    <w:name w:val="Bibliography"/>
+    <w:basedOn w:val="Normal"/>
+    <w:next w:val="Normal"/>
+    <w:uiPriority w:val="37"/>
+    <w:unhideWhenUsed/>
+    <w:rsid w:val="00C53EE1"/>
+  </w:style>
+  <w:style w:type="paragraph" w:styleId="TOC3">
+    <w:name w:val="toc 3"/>
+    <w:basedOn w:val="Normal"/>
+    <w:next w:val="Normal"/>
+    <w:autoRedefine/>
+    <w:uiPriority w:val="39"/>
+    <w:unhideWhenUsed/>
+    <w:rsid w:val="007135F3"/>
+    <w:pPr>
+      <w:spacing w:after="100"/>
+      <w:ind w:left="480"/>
+    </w:pPr>
   </w:style>
 </w:styles>
 </file>
@@ -4887,9 +7266,12 @@
 </file>
 
 <file path=customXml/item1.xml><?xml version="1.0" encoding="utf-8"?>
-<p:properties xmlns:p="http://schemas.microsoft.com/office/2006/metadata/properties" xmlns:xsi="http://www.w3.org/2001/XMLSchema-instance" xmlns:pc="http://schemas.microsoft.com/office/infopath/2007/PartnerControls">
-  <documentManagement/>
-</p:properties>
+<?mso-contentType ?>
+<FormTemplates xmlns="http://schemas.microsoft.com/sharepoint/v3/contenttype/forms">
+  <Display>DocumentLibraryForm</Display>
+  <Edit>DocumentLibraryForm</Edit>
+  <New>DocumentLibraryForm</New>
+</FormTemplates>
 </file>
 
 <file path=customXml/item2.xml><?xml version="1.0" encoding="utf-8"?>
@@ -5116,12 +7498,9 @@
 </file>
 
 <file path=customXml/item3.xml><?xml version="1.0" encoding="utf-8"?>
-<?mso-contentType ?>
-<FormTemplates xmlns="http://schemas.microsoft.com/sharepoint/v3/contenttype/forms">
-  <Display>DocumentLibraryForm</Display>
-  <Edit>DocumentLibraryForm</Edit>
-  <New>DocumentLibraryForm</New>
-</FormTemplates>
+<p:properties xmlns:p="http://schemas.microsoft.com/office/2006/metadata/properties" xmlns:xsi="http://www.w3.org/2001/XMLSchema-instance" xmlns:pc="http://schemas.microsoft.com/office/infopath/2007/PartnerControls">
+  <documentManagement/>
+</p:properties>
 </file>
 
 <file path=customXml/item4.xml><?xml version="1.0" encoding="utf-8"?>
@@ -5144,7 +7523,7 @@
         </b:NameList>
       </b:Author>
     </b:Author>
-    <b:RefOrder>1</b:RefOrder>
+    <b:RefOrder>8</b:RefOrder>
   </b:Source>
   <b:Source>
     <b:Tag>Mea20</b:Tag>
@@ -5168,14 +7547,144 @@
     <b:URL>https://globalnews.ca/news/6420754/male-chick-culling/</b:URL>
     <b:RefOrder>2</b:RefOrder>
   </b:Source>
+  <b:Source>
+    <b:Tag>Hap20</b:Tag>
+    <b:SourceType>InternetSite</b:SourceType>
+    <b:Guid>{042967D9-359F-43FD-97EF-194621E31C44}</b:Guid>
+    <b:Author>
+      <b:Author>
+        <b:Corporate>HappyCow</b:Corporate>
+      </b:Author>
+    </b:Author>
+    <b:Title>Find Vegan Restaurants &amp; Vegetarian Food- HappyCow</b:Title>
+    <b:Year>2020</b:Year>
+    <b:YearAccessed>2020</b:YearAccessed>
+    <b:MonthAccessed>November</b:MonthAccessed>
+    <b:DayAccessed>5</b:DayAccessed>
+    <b:URL>https://play.google.com/store/apps/details?id=com.hcceg.veg.compassionfree</b:URL>
+    <b:RefOrder>3</b:RefOrder>
+  </b:Source>
+  <b:Source>
+    <b:Tag>Con20</b:Tag>
+    <b:SourceType>InternetSite</b:SourceType>
+    <b:Guid>{FACD5C87-A8BD-4448-8871-934671557661}</b:Guid>
+    <b:Author>
+      <b:Author>
+        <b:NameList>
+          <b:Person>
+            <b:Last>Burggraf</b:Last>
+            <b:First>Conner</b:First>
+          </b:Person>
+        </b:NameList>
+      </b:Author>
+    </b:Author>
+    <b:Title>Is It Vegan?</b:Title>
+    <b:Year>2020</b:Year>
+    <b:YearAccessed>2020</b:YearAccessed>
+    <b:MonthAccessed>November</b:MonthAccessed>
+    <b:DayAccessed>5</b:DayAccessed>
+    <b:URL>https://play.google.com/store/apps/details?id=net.isitvegan.androidfree</b:URL>
+    <b:RefOrder>4</b:RefOrder>
+  </b:Source>
+  <b:Source>
+    <b:Tag>Lea20</b:Tag>
+    <b:SourceType>InternetSite</b:SourceType>
+    <b:Guid>{111E1BF1-D196-4603-8AFB-F72923EF622E}</b:Guid>
+    <b:Author>
+      <b:Author>
+        <b:Corporate>Leap Fitness Group</b:Corporate>
+      </b:Author>
+    </b:Author>
+    <b:Title>Home Workout - No Equipment</b:Title>
+    <b:Year>2020</b:Year>
+    <b:YearAccessed>2020</b:YearAccessed>
+    <b:MonthAccessed>November</b:MonthAccessed>
+    <b:DayAccessed>5</b:DayAccessed>
+    <b:URL>https://play.google.com/store/apps/details?id=homeworkout.homeworkouts.noequipment</b:URL>
+    <b:RefOrder>5</b:RefOrder>
+  </b:Source>
+  <b:Source>
+    <b:Tag>Oyi19</b:Tag>
+    <b:SourceType>JournalArticle</b:SourceType>
+    <b:Guid>{C3415F77-D67F-4B89-912B-32D6FC52C794}</b:Guid>
+    <b:Title>Investigation of the Perceived Persuasive Features</b:Title>
+    <b:Year>2019</b:Year>
+    <b:Author>
+      <b:Author>
+        <b:NameList>
+          <b:Person>
+            <b:Last>Oyibo</b:Last>
+            <b:First>Kiemute</b:First>
+          </b:Person>
+          <b:Person>
+            <b:Last>Ifebude</b:Last>
+            <b:First>Barnabas</b:First>
+          </b:Person>
+          <b:Person>
+            <b:Last>Adaji</b:Last>
+            <b:First>Ifeoma</b:First>
+          </b:Person>
+          <b:Person>
+            <b:Last>Vassileva</b:Last>
+            <b:First>Julita</b:First>
+          </b:Person>
+        </b:NameList>
+      </b:Author>
+    </b:Author>
+    <b:Publisher>Proceedings of the Personalization in Persuasive Technology Workshop</b:Publisher>
+    <b:City>Limassol</b:City>
+    <b:JournalName>4th International Workshop on Personalizng Persuasive Technologies</b:JournalName>
+    <b:RefOrder>6</b:RefOrder>
+  </b:Source>
+  <b:Source>
+    <b:Tag>Hig16</b:Tag>
+    <b:SourceType>Report</b:SourceType>
+    <b:Guid>{9294FF5B-21EE-43F4-8509-DE05E8D5DA43}</b:Guid>
+    <b:Author>
+      <b:Author>
+        <b:NameList>
+          <b:Person>
+            <b:Last>Higgins</b:Last>
+            <b:First>John</b:First>
+            <b:Middle>P.</b:Middle>
+          </b:Person>
+        </b:NameList>
+      </b:Author>
+    </b:Author>
+    <b:Title>Smartphone Applications for Patients’ Health</b:Title>
+    <b:JournalName>Smartphone Applications for Patients’ Health</b:JournalName>
+    <b:Year>2016</b:Year>
+    <b:Publisher>The American Journal of Medicine</b:Publisher>
+    <b:City> Tucson</b:City>
+    <b:RefOrder>7</b:RefOrder>
+  </b:Source>
+  <b:Source>
+    <b:Tag>Joe19</b:Tag>
+    <b:SourceType>Report</b:SourceType>
+    <b:Guid>{28AD2042-8E7B-4F6D-80A7-89FA08101529}</b:Guid>
+    <b:Author>
+      <b:Author>
+        <b:NameList>
+          <b:Person>
+            <b:Last>Tatú</b:Last>
+            <b:First>Joey</b:First>
+          </b:Person>
+        </b:NameList>
+      </b:Author>
+    </b:Author>
+    <b:Title>Body Branding Bookings</b:Title>
+    <b:Year>2019</b:Year>
+    <b:Publisher>National College of Ireland</b:Publisher>
+    <b:City>Dublin</b:City>
+    <b:RefOrder>1</b:RefOrder>
+  </b:Source>
 </b:Sources>
 </file>
 
 <file path=customXml/itemProps1.xml><?xml version="1.0" encoding="utf-8"?>
-<ds:datastoreItem xmlns:ds="http://schemas.openxmlformats.org/officeDocument/2006/customXml" ds:itemID="{5C51FF54-1CBD-43E8-9B2A-B56F20CDF09A}">
+<ds:datastoreItem xmlns:ds="http://schemas.openxmlformats.org/officeDocument/2006/customXml" ds:itemID="{9B975280-634C-49AE-9293-B75FDC4277EB}">
   <ds:schemaRefs>
-    <ds:schemaRef ds:uri="http://schemas.microsoft.com/office/2006/metadata/properties"/>
-    <ds:schemaRef ds:uri="http://schemas.microsoft.com/office/infopath/2007/PartnerControls"/>
+    <ds:schemaRef ds:uri="http://schemas.microsoft.com/sharepoint/v3/contenttype/forms"/>
   </ds:schemaRefs>
 </ds:datastoreItem>
 </file>
@@ -5200,15 +7709,16 @@
 </file>
 
 <file path=customXml/itemProps3.xml><?xml version="1.0" encoding="utf-8"?>
-<ds:datastoreItem xmlns:ds="http://schemas.openxmlformats.org/officeDocument/2006/customXml" ds:itemID="{9B975280-634C-49AE-9293-B75FDC4277EB}">
+<ds:datastoreItem xmlns:ds="http://schemas.openxmlformats.org/officeDocument/2006/customXml" ds:itemID="{5C51FF54-1CBD-43E8-9B2A-B56F20CDF09A}">
   <ds:schemaRefs>
-    <ds:schemaRef ds:uri="http://schemas.microsoft.com/sharepoint/v3/contenttype/forms"/>
+    <ds:schemaRef ds:uri="http://schemas.microsoft.com/office/2006/metadata/properties"/>
+    <ds:schemaRef ds:uri="http://schemas.microsoft.com/office/infopath/2007/PartnerControls"/>
   </ds:schemaRefs>
 </ds:datastoreItem>
 </file>
 
 <file path=customXml/itemProps4.xml><?xml version="1.0" encoding="utf-8"?>
-<ds:datastoreItem xmlns:ds="http://schemas.openxmlformats.org/officeDocument/2006/customXml" ds:itemID="{D8871F60-4D2C-4D8F-9081-98899860A21D}">
+<ds:datastoreItem xmlns:ds="http://schemas.openxmlformats.org/officeDocument/2006/customXml" ds:itemID="{34CA1B9D-8DF4-4035-81C3-05C7E91EFB75}">
   <ds:schemaRefs>
     <ds:schemaRef ds:uri="http://schemas.openxmlformats.org/officeDocument/2006/bibliography"/>
   </ds:schemaRefs>

</xml_diff>

<commit_message>
Finalised Project Proposal and updated Tech Approach diagram
</commit_message>
<xml_diff>
--- a/Documents/Project Proposal.docx
+++ b/Documents/Project Proposal.docx
@@ -1,6 +1,6 @@
 
 <file path=word/document.xml><?xml version="1.0" encoding="utf-8"?>
-<w:document xmlns:wpc="http://schemas.microsoft.com/office/word/2010/wordprocessingCanvas" xmlns:cx="http://schemas.microsoft.com/office/drawing/2014/chartex" xmlns:cx1="http://schemas.microsoft.com/office/drawing/2015/9/8/chartex" xmlns:cx2="http://schemas.microsoft.com/office/drawing/2015/10/21/chartex" xmlns:cx3="http://schemas.microsoft.com/office/drawing/2016/5/9/chartex" xmlns:cx4="http://schemas.microsoft.com/office/drawing/2016/5/10/chartex" xmlns:cx5="http://schemas.microsoft.com/office/drawing/2016/5/11/chartex" xmlns:cx6="http://schemas.microsoft.com/office/drawing/2016/5/12/chartex" xmlns:cx7="http://schemas.microsoft.com/office/drawing/2016/5/13/chartex" xmlns:cx8="http://schemas.microsoft.com/office/drawing/2016/5/14/chartex" xmlns:mc="http://schemas.openxmlformats.org/markup-compatibility/2006" xmlns:aink="http://schemas.microsoft.com/office/drawing/2016/ink" xmlns:am3d="http://schemas.microsoft.com/office/drawing/2017/model3d" xmlns:o="urn:schemas-microsoft-com:office:office" xmlns:r="http://schemas.openxmlformats.org/officeDocument/2006/relationships" xmlns:m="http://schemas.openxmlformats.org/officeDocument/2006/math" xmlns:v="urn:schemas-microsoft-com:vml" xmlns:wp14="http://schemas.microsoft.com/office/word/2010/wordprocessingDrawing" xmlns:wp="http://schemas.openxmlformats.org/drawingml/2006/wordprocessingDrawing" xmlns:w10="urn:schemas-microsoft-com:office:word" xmlns:w="http://schemas.openxmlformats.org/wordprocessingml/2006/main" xmlns:w14="http://schemas.microsoft.com/office/word/2010/wordml" xmlns:w15="http://schemas.microsoft.com/office/word/2012/wordml" xmlns:w16cex="http://schemas.microsoft.com/office/word/2018/wordml/cex" xmlns:w16cid="http://schemas.microsoft.com/office/word/2016/wordml/cid" xmlns:w16="http://schemas.microsoft.com/office/word/2018/wordml" xmlns:w16se="http://schemas.microsoft.com/office/word/2015/wordml/symex" xmlns:wpg="http://schemas.microsoft.com/office/word/2010/wordprocessingGroup" xmlns:wpi="http://schemas.microsoft.com/office/word/2010/wordprocessingInk" xmlns:wne="http://schemas.microsoft.com/office/word/2006/wordml" xmlns:wps="http://schemas.microsoft.com/office/word/2010/wordprocessingShape" xmlns:a="http://schemas.openxmlformats.org/drawingml/2006/main" xmlns:pic="http://schemas.openxmlformats.org/drawingml/2006/picture" xmlns:a14="http://schemas.microsoft.com/office/drawing/2010/main" mc:Ignorable="w14 w15 w16se w16cid w16 w16cex wp14">
+<w:document xmlns:wpc="http://schemas.microsoft.com/office/word/2010/wordprocessingCanvas" xmlns:cx="http://schemas.microsoft.com/office/drawing/2014/chartex" xmlns:cx1="http://schemas.microsoft.com/office/drawing/2015/9/8/chartex" xmlns:cx2="http://schemas.microsoft.com/office/drawing/2015/10/21/chartex" xmlns:cx3="http://schemas.microsoft.com/office/drawing/2016/5/9/chartex" xmlns:cx4="http://schemas.microsoft.com/office/drawing/2016/5/10/chartex" xmlns:cx5="http://schemas.microsoft.com/office/drawing/2016/5/11/chartex" xmlns:cx6="http://schemas.microsoft.com/office/drawing/2016/5/12/chartex" xmlns:cx7="http://schemas.microsoft.com/office/drawing/2016/5/13/chartex" xmlns:cx8="http://schemas.microsoft.com/office/drawing/2016/5/14/chartex" xmlns:mc="http://schemas.openxmlformats.org/markup-compatibility/2006" xmlns:aink="http://schemas.microsoft.com/office/drawing/2016/ink" xmlns:am3d="http://schemas.microsoft.com/office/drawing/2017/model3d" xmlns:o="urn:schemas-microsoft-com:office:office" xmlns:r="http://schemas.openxmlformats.org/officeDocument/2006/relationships" xmlns:m="http://schemas.openxmlformats.org/officeDocument/2006/math" xmlns:v="urn:schemas-microsoft-com:vml" xmlns:wp14="http://schemas.microsoft.com/office/word/2010/wordprocessingDrawing" xmlns:wp="http://schemas.openxmlformats.org/drawingml/2006/wordprocessingDrawing" xmlns:w10="urn:schemas-microsoft-com:office:word" xmlns:w="http://schemas.openxmlformats.org/wordprocessingml/2006/main" xmlns:w14="http://schemas.microsoft.com/office/word/2010/wordml" xmlns:w15="http://schemas.microsoft.com/office/word/2012/wordml" xmlns:w16cid="http://schemas.microsoft.com/office/word/2016/wordml/cid" xmlns:w16se="http://schemas.microsoft.com/office/word/2015/wordml/symex" xmlns:wpg="http://schemas.microsoft.com/office/word/2010/wordprocessingGroup" xmlns:wpi="http://schemas.microsoft.com/office/word/2010/wordprocessingInk" xmlns:wne="http://schemas.microsoft.com/office/word/2006/wordml" xmlns:wps="http://schemas.microsoft.com/office/word/2010/wordprocessingShape" mc:Ignorable="w14 w15 w16se w16cid wp14">
   <w:body>
     <w:p>
       <w:pPr>
@@ -374,7 +374,7 @@
     <w:sdt>
       <w:sdtPr>
         <w:rPr>
-          <w:rFonts w:asciiTheme="minorHAnsi" w:hAnsiTheme="minorHAnsi" w:eastAsiaTheme="minorHAnsi" w:cstheme="minorBidi"/>
+          <w:rFonts w:asciiTheme="minorHAnsi" w:eastAsiaTheme="minorHAnsi" w:hAnsiTheme="minorHAnsi" w:cstheme="minorBidi"/>
           <w:color w:val="auto"/>
           <w:sz w:val="22"/>
           <w:szCs w:val="22"/>
@@ -418,7 +418,7 @@
               <w:tab w:val="right" w:leader="dot" w:pos="9016"/>
             </w:tabs>
             <w:rPr>
-              <w:rFonts w:asciiTheme="minorHAnsi" w:hAnsiTheme="minorHAnsi" w:eastAsiaTheme="minorEastAsia" w:cstheme="minorBidi"/>
+              <w:rFonts w:asciiTheme="minorHAnsi" w:eastAsiaTheme="minorEastAsia" w:hAnsiTheme="minorHAnsi" w:cstheme="minorBidi"/>
               <w:noProof/>
               <w:sz w:val="22"/>
               <w:szCs w:val="22"/>
@@ -434,7 +434,7 @@
           <w:r>
             <w:fldChar w:fldCharType="separate"/>
           </w:r>
-          <w:hyperlink w:history="1" w:anchor="_Toc56601517">
+          <w:hyperlink w:anchor="_Toc56601517" w:history="1">
             <w:r>
               <w:rPr>
                 <w:rStyle w:val="Hyperlink"/>
@@ -500,14 +500,14 @@
               <w:tab w:val="right" w:leader="dot" w:pos="9016"/>
             </w:tabs>
             <w:rPr>
-              <w:rFonts w:asciiTheme="minorHAnsi" w:hAnsiTheme="minorHAnsi" w:eastAsiaTheme="minorEastAsia" w:cstheme="minorBidi"/>
+              <w:rFonts w:asciiTheme="minorHAnsi" w:eastAsiaTheme="minorEastAsia" w:hAnsiTheme="minorHAnsi" w:cstheme="minorBidi"/>
               <w:noProof/>
               <w:sz w:val="22"/>
               <w:szCs w:val="22"/>
               <w:lang w:eastAsia="en-IE"/>
             </w:rPr>
           </w:pPr>
-          <w:hyperlink w:history="1" w:anchor="_Toc56601518">
+          <w:hyperlink w:anchor="_Toc56601518" w:history="1">
             <w:r>
               <w:rPr>
                 <w:rStyle w:val="Hyperlink"/>
@@ -517,7 +517,7 @@
             </w:r>
             <w:r>
               <w:rPr>
-                <w:rFonts w:asciiTheme="minorHAnsi" w:hAnsiTheme="minorHAnsi" w:eastAsiaTheme="minorEastAsia" w:cstheme="minorBidi"/>
+                <w:rFonts w:asciiTheme="minorHAnsi" w:eastAsiaTheme="minorEastAsia" w:hAnsiTheme="minorHAnsi" w:cstheme="minorBidi"/>
                 <w:noProof/>
                 <w:sz w:val="22"/>
                 <w:szCs w:val="22"/>
@@ -589,14 +589,14 @@
               <w:tab w:val="right" w:leader="dot" w:pos="9016"/>
             </w:tabs>
             <w:rPr>
-              <w:rFonts w:asciiTheme="minorHAnsi" w:hAnsiTheme="minorHAnsi" w:eastAsiaTheme="minorEastAsia" w:cstheme="minorBidi"/>
+              <w:rFonts w:asciiTheme="minorHAnsi" w:eastAsiaTheme="minorEastAsia" w:hAnsiTheme="minorHAnsi" w:cstheme="minorBidi"/>
               <w:noProof/>
               <w:sz w:val="22"/>
               <w:szCs w:val="22"/>
               <w:lang w:eastAsia="en-IE"/>
             </w:rPr>
           </w:pPr>
-          <w:hyperlink w:history="1" w:anchor="_Toc56601519">
+          <w:hyperlink w:anchor="_Toc56601519" w:history="1">
             <w:r>
               <w:rPr>
                 <w:rStyle w:val="Hyperlink"/>
@@ -661,14 +661,14 @@
               <w:tab w:val="right" w:leader="dot" w:pos="9016"/>
             </w:tabs>
             <w:rPr>
-              <w:rFonts w:asciiTheme="minorHAnsi" w:hAnsiTheme="minorHAnsi" w:eastAsiaTheme="minorEastAsia" w:cstheme="minorBidi"/>
+              <w:rFonts w:asciiTheme="minorHAnsi" w:eastAsiaTheme="minorEastAsia" w:hAnsiTheme="minorHAnsi" w:cstheme="minorBidi"/>
               <w:noProof/>
               <w:sz w:val="22"/>
               <w:szCs w:val="22"/>
               <w:lang w:eastAsia="en-IE"/>
             </w:rPr>
           </w:pPr>
-          <w:hyperlink w:history="1" w:anchor="_Toc56601520">
+          <w:hyperlink w:anchor="_Toc56601520" w:history="1">
             <w:r>
               <w:rPr>
                 <w:rStyle w:val="Hyperlink"/>
@@ -733,14 +733,14 @@
               <w:tab w:val="right" w:leader="dot" w:pos="9016"/>
             </w:tabs>
             <w:rPr>
-              <w:rFonts w:asciiTheme="minorHAnsi" w:hAnsiTheme="minorHAnsi" w:eastAsiaTheme="minorEastAsia" w:cstheme="minorBidi"/>
+              <w:rFonts w:asciiTheme="minorHAnsi" w:eastAsiaTheme="minorEastAsia" w:hAnsiTheme="minorHAnsi" w:cstheme="minorBidi"/>
               <w:noProof/>
               <w:sz w:val="22"/>
               <w:szCs w:val="22"/>
               <w:lang w:eastAsia="en-IE"/>
             </w:rPr>
           </w:pPr>
-          <w:hyperlink w:history="1" w:anchor="_Toc56601521">
+          <w:hyperlink w:anchor="_Toc56601521" w:history="1">
             <w:r>
               <w:rPr>
                 <w:rStyle w:val="Hyperlink"/>
@@ -805,14 +805,14 @@
               <w:tab w:val="right" w:leader="dot" w:pos="9016"/>
             </w:tabs>
             <w:rPr>
-              <w:rFonts w:asciiTheme="minorHAnsi" w:hAnsiTheme="minorHAnsi" w:eastAsiaTheme="minorEastAsia" w:cstheme="minorBidi"/>
+              <w:rFonts w:asciiTheme="minorHAnsi" w:eastAsiaTheme="minorEastAsia" w:hAnsiTheme="minorHAnsi" w:cstheme="minorBidi"/>
               <w:noProof/>
               <w:sz w:val="22"/>
               <w:szCs w:val="22"/>
               <w:lang w:eastAsia="en-IE"/>
             </w:rPr>
           </w:pPr>
-          <w:hyperlink w:history="1" w:anchor="_Toc56601522">
+          <w:hyperlink w:anchor="_Toc56601522" w:history="1">
             <w:r>
               <w:rPr>
                 <w:rStyle w:val="Hyperlink"/>
@@ -877,14 +877,14 @@
               <w:tab w:val="right" w:leader="dot" w:pos="9016"/>
             </w:tabs>
             <w:rPr>
-              <w:rFonts w:asciiTheme="minorHAnsi" w:hAnsiTheme="minorHAnsi" w:eastAsiaTheme="minorEastAsia" w:cstheme="minorBidi"/>
+              <w:rFonts w:asciiTheme="minorHAnsi" w:eastAsiaTheme="minorEastAsia" w:hAnsiTheme="minorHAnsi" w:cstheme="minorBidi"/>
               <w:noProof/>
               <w:sz w:val="22"/>
               <w:szCs w:val="22"/>
               <w:lang w:eastAsia="en-IE"/>
             </w:rPr>
           </w:pPr>
-          <w:hyperlink w:history="1" w:anchor="_Toc56601523">
+          <w:hyperlink w:anchor="_Toc56601523" w:history="1">
             <w:r>
               <w:rPr>
                 <w:rStyle w:val="Hyperlink"/>
@@ -950,14 +950,14 @@
               <w:tab w:val="right" w:leader="dot" w:pos="9016"/>
             </w:tabs>
             <w:rPr>
-              <w:rFonts w:asciiTheme="minorHAnsi" w:hAnsiTheme="minorHAnsi" w:eastAsiaTheme="minorEastAsia" w:cstheme="minorBidi"/>
+              <w:rFonts w:asciiTheme="minorHAnsi" w:eastAsiaTheme="minorEastAsia" w:hAnsiTheme="minorHAnsi" w:cstheme="minorBidi"/>
               <w:noProof/>
               <w:sz w:val="22"/>
               <w:szCs w:val="22"/>
               <w:lang w:eastAsia="en-IE"/>
             </w:rPr>
           </w:pPr>
-          <w:hyperlink w:history="1" w:anchor="_Toc56601524">
+          <w:hyperlink w:anchor="_Toc56601524" w:history="1">
             <w:r>
               <w:rPr>
                 <w:rStyle w:val="Hyperlink"/>
@@ -967,7 +967,7 @@
             </w:r>
             <w:r>
               <w:rPr>
-                <w:rFonts w:asciiTheme="minorHAnsi" w:hAnsiTheme="minorHAnsi" w:eastAsiaTheme="minorEastAsia" w:cstheme="minorBidi"/>
+                <w:rFonts w:asciiTheme="minorHAnsi" w:eastAsiaTheme="minorEastAsia" w:hAnsiTheme="minorHAnsi" w:cstheme="minorBidi"/>
                 <w:noProof/>
                 <w:sz w:val="22"/>
                 <w:szCs w:val="22"/>
@@ -1040,14 +1040,14 @@
               <w:tab w:val="right" w:leader="dot" w:pos="9016"/>
             </w:tabs>
             <w:rPr>
-              <w:rFonts w:asciiTheme="minorHAnsi" w:hAnsiTheme="minorHAnsi" w:eastAsiaTheme="minorEastAsia" w:cstheme="minorBidi"/>
+              <w:rFonts w:asciiTheme="minorHAnsi" w:eastAsiaTheme="minorEastAsia" w:hAnsiTheme="minorHAnsi" w:cstheme="minorBidi"/>
               <w:noProof/>
               <w:sz w:val="22"/>
               <w:szCs w:val="22"/>
               <w:lang w:eastAsia="en-IE"/>
             </w:rPr>
           </w:pPr>
-          <w:hyperlink w:history="1" w:anchor="_Toc56601525">
+          <w:hyperlink w:anchor="_Toc56601525" w:history="1">
             <w:r>
               <w:rPr>
                 <w:rStyle w:val="Hyperlink"/>
@@ -1057,7 +1057,7 @@
             </w:r>
             <w:r>
               <w:rPr>
-                <w:rFonts w:asciiTheme="minorHAnsi" w:hAnsiTheme="minorHAnsi" w:eastAsiaTheme="minorEastAsia" w:cstheme="minorBidi"/>
+                <w:rFonts w:asciiTheme="minorHAnsi" w:eastAsiaTheme="minorEastAsia" w:hAnsiTheme="minorHAnsi" w:cstheme="minorBidi"/>
                 <w:noProof/>
                 <w:sz w:val="22"/>
                 <w:szCs w:val="22"/>
@@ -1129,14 +1129,14 @@
               <w:tab w:val="right" w:leader="dot" w:pos="9016"/>
             </w:tabs>
             <w:rPr>
-              <w:rFonts w:asciiTheme="minorHAnsi" w:hAnsiTheme="minorHAnsi" w:eastAsiaTheme="minorEastAsia" w:cstheme="minorBidi"/>
+              <w:rFonts w:asciiTheme="minorHAnsi" w:eastAsiaTheme="minorEastAsia" w:hAnsiTheme="minorHAnsi" w:cstheme="minorBidi"/>
               <w:noProof/>
               <w:sz w:val="22"/>
               <w:szCs w:val="22"/>
               <w:lang w:eastAsia="en-IE"/>
             </w:rPr>
           </w:pPr>
-          <w:hyperlink w:history="1" w:anchor="_Toc56601526">
+          <w:hyperlink w:anchor="_Toc56601526" w:history="1">
             <w:r>
               <w:rPr>
                 <w:rStyle w:val="Hyperlink"/>
@@ -1209,14 +1209,14 @@
               <w:tab w:val="right" w:leader="dot" w:pos="9016"/>
             </w:tabs>
             <w:rPr>
-              <w:rFonts w:asciiTheme="minorHAnsi" w:hAnsiTheme="minorHAnsi" w:eastAsiaTheme="minorEastAsia" w:cstheme="minorBidi"/>
+              <w:rFonts w:asciiTheme="minorHAnsi" w:eastAsiaTheme="minorEastAsia" w:hAnsiTheme="minorHAnsi" w:cstheme="minorBidi"/>
               <w:noProof/>
               <w:sz w:val="22"/>
               <w:szCs w:val="22"/>
               <w:lang w:eastAsia="en-IE"/>
             </w:rPr>
           </w:pPr>
-          <w:hyperlink w:history="1" w:anchor="_Toc56601527">
+          <w:hyperlink w:anchor="_Toc56601527" w:history="1">
             <w:r>
               <w:rPr>
                 <w:rStyle w:val="Hyperlink"/>
@@ -1281,14 +1281,14 @@
               <w:tab w:val="right" w:leader="dot" w:pos="9016"/>
             </w:tabs>
             <w:rPr>
-              <w:rFonts w:asciiTheme="minorHAnsi" w:hAnsiTheme="minorHAnsi" w:eastAsiaTheme="minorEastAsia" w:cstheme="minorBidi"/>
+              <w:rFonts w:asciiTheme="minorHAnsi" w:eastAsiaTheme="minorEastAsia" w:hAnsiTheme="minorHAnsi" w:cstheme="minorBidi"/>
               <w:noProof/>
               <w:sz w:val="22"/>
               <w:szCs w:val="22"/>
               <w:lang w:eastAsia="en-IE"/>
             </w:rPr>
           </w:pPr>
-          <w:hyperlink w:history="1" w:anchor="_Toc56601528">
+          <w:hyperlink w:anchor="_Toc56601528" w:history="1">
             <w:r>
               <w:rPr>
                 <w:rStyle w:val="Hyperlink"/>
@@ -1353,14 +1353,14 @@
               <w:tab w:val="right" w:leader="dot" w:pos="9016"/>
             </w:tabs>
             <w:rPr>
-              <w:rFonts w:asciiTheme="minorHAnsi" w:hAnsiTheme="minorHAnsi" w:eastAsiaTheme="minorEastAsia" w:cstheme="minorBidi"/>
+              <w:rFonts w:asciiTheme="minorHAnsi" w:eastAsiaTheme="minorEastAsia" w:hAnsiTheme="minorHAnsi" w:cstheme="minorBidi"/>
               <w:noProof/>
               <w:sz w:val="22"/>
               <w:szCs w:val="22"/>
               <w:lang w:eastAsia="en-IE"/>
             </w:rPr>
           </w:pPr>
-          <w:hyperlink w:history="1" w:anchor="_Toc56601529">
+          <w:hyperlink w:anchor="_Toc56601529" w:history="1">
             <w:r>
               <w:rPr>
                 <w:rStyle w:val="Hyperlink"/>
@@ -1426,14 +1426,14 @@
               <w:tab w:val="right" w:leader="dot" w:pos="9016"/>
             </w:tabs>
             <w:rPr>
-              <w:rFonts w:asciiTheme="minorHAnsi" w:hAnsiTheme="minorHAnsi" w:eastAsiaTheme="minorEastAsia" w:cstheme="minorBidi"/>
+              <w:rFonts w:asciiTheme="minorHAnsi" w:eastAsiaTheme="minorEastAsia" w:hAnsiTheme="minorHAnsi" w:cstheme="minorBidi"/>
               <w:noProof/>
               <w:sz w:val="22"/>
               <w:szCs w:val="22"/>
               <w:lang w:eastAsia="en-IE"/>
             </w:rPr>
           </w:pPr>
-          <w:hyperlink w:history="1" w:anchor="_Toc56601530">
+          <w:hyperlink w:anchor="_Toc56601530" w:history="1">
             <w:r>
               <w:rPr>
                 <w:rStyle w:val="Hyperlink"/>
@@ -1443,7 +1443,7 @@
             </w:r>
             <w:r>
               <w:rPr>
-                <w:rFonts w:asciiTheme="minorHAnsi" w:hAnsiTheme="minorHAnsi" w:eastAsiaTheme="minorEastAsia" w:cstheme="minorBidi"/>
+                <w:rFonts w:asciiTheme="minorHAnsi" w:eastAsiaTheme="minorEastAsia" w:hAnsiTheme="minorHAnsi" w:cstheme="minorBidi"/>
                 <w:noProof/>
                 <w:sz w:val="22"/>
                 <w:szCs w:val="22"/>
@@ -1515,14 +1515,14 @@
               <w:tab w:val="right" w:leader="dot" w:pos="9016"/>
             </w:tabs>
             <w:rPr>
-              <w:rFonts w:asciiTheme="minorHAnsi" w:hAnsiTheme="minorHAnsi" w:eastAsiaTheme="minorEastAsia" w:cstheme="minorBidi"/>
+              <w:rFonts w:asciiTheme="minorHAnsi" w:eastAsiaTheme="minorEastAsia" w:hAnsiTheme="minorHAnsi" w:cstheme="minorBidi"/>
               <w:noProof/>
               <w:sz w:val="22"/>
               <w:szCs w:val="22"/>
               <w:lang w:eastAsia="en-IE"/>
             </w:rPr>
           </w:pPr>
-          <w:hyperlink w:history="1" w:anchor="_Toc56601531">
+          <w:hyperlink w:anchor="_Toc56601531" w:history="1">
             <w:r>
               <w:rPr>
                 <w:rStyle w:val="Hyperlink"/>
@@ -1587,14 +1587,14 @@
               <w:tab w:val="right" w:leader="dot" w:pos="9016"/>
             </w:tabs>
             <w:rPr>
-              <w:rFonts w:asciiTheme="minorHAnsi" w:hAnsiTheme="minorHAnsi" w:eastAsiaTheme="minorEastAsia" w:cstheme="minorBidi"/>
+              <w:rFonts w:asciiTheme="minorHAnsi" w:eastAsiaTheme="minorEastAsia" w:hAnsiTheme="minorHAnsi" w:cstheme="minorBidi"/>
               <w:noProof/>
               <w:sz w:val="22"/>
               <w:szCs w:val="22"/>
               <w:lang w:eastAsia="en-IE"/>
             </w:rPr>
           </w:pPr>
-          <w:hyperlink w:history="1" w:anchor="_Toc56601532">
+          <w:hyperlink w:anchor="_Toc56601532" w:history="1">
             <w:r>
               <w:rPr>
                 <w:rStyle w:val="Hyperlink"/>
@@ -1659,14 +1659,14 @@
               <w:tab w:val="right" w:leader="dot" w:pos="9016"/>
             </w:tabs>
             <w:rPr>
-              <w:rFonts w:asciiTheme="minorHAnsi" w:hAnsiTheme="minorHAnsi" w:eastAsiaTheme="minorEastAsia" w:cstheme="minorBidi"/>
+              <w:rFonts w:asciiTheme="minorHAnsi" w:eastAsiaTheme="minorEastAsia" w:hAnsiTheme="minorHAnsi" w:cstheme="minorBidi"/>
               <w:noProof/>
               <w:sz w:val="22"/>
               <w:szCs w:val="22"/>
               <w:lang w:eastAsia="en-IE"/>
             </w:rPr>
           </w:pPr>
-          <w:hyperlink w:history="1" w:anchor="_Toc56601533">
+          <w:hyperlink w:anchor="_Toc56601533" w:history="1">
             <w:r>
               <w:rPr>
                 <w:rStyle w:val="Hyperlink"/>
@@ -1731,14 +1731,14 @@
               <w:tab w:val="right" w:leader="dot" w:pos="9016"/>
             </w:tabs>
             <w:rPr>
-              <w:rFonts w:asciiTheme="minorHAnsi" w:hAnsiTheme="minorHAnsi" w:eastAsiaTheme="minorEastAsia" w:cstheme="minorBidi"/>
+              <w:rFonts w:asciiTheme="minorHAnsi" w:eastAsiaTheme="minorEastAsia" w:hAnsiTheme="minorHAnsi" w:cstheme="minorBidi"/>
               <w:noProof/>
               <w:sz w:val="22"/>
               <w:szCs w:val="22"/>
               <w:lang w:eastAsia="en-IE"/>
             </w:rPr>
           </w:pPr>
-          <w:hyperlink w:history="1" w:anchor="_Toc56601534">
+          <w:hyperlink w:anchor="_Toc56601534" w:history="1">
             <w:r>
               <w:rPr>
                 <w:rStyle w:val="Hyperlink"/>
@@ -1804,14 +1804,14 @@
               <w:tab w:val="right" w:leader="dot" w:pos="9016"/>
             </w:tabs>
             <w:rPr>
-              <w:rFonts w:asciiTheme="minorHAnsi" w:hAnsiTheme="minorHAnsi" w:eastAsiaTheme="minorEastAsia" w:cstheme="minorBidi"/>
+              <w:rFonts w:asciiTheme="minorHAnsi" w:eastAsiaTheme="minorEastAsia" w:hAnsiTheme="minorHAnsi" w:cstheme="minorBidi"/>
               <w:noProof/>
               <w:sz w:val="22"/>
               <w:szCs w:val="22"/>
               <w:lang w:eastAsia="en-IE"/>
             </w:rPr>
           </w:pPr>
-          <w:hyperlink w:history="1" w:anchor="_Toc56601535">
+          <w:hyperlink w:anchor="_Toc56601535" w:history="1">
             <w:r>
               <w:rPr>
                 <w:rStyle w:val="Hyperlink"/>
@@ -1821,7 +1821,7 @@
             </w:r>
             <w:r>
               <w:rPr>
-                <w:rFonts w:asciiTheme="minorHAnsi" w:hAnsiTheme="minorHAnsi" w:eastAsiaTheme="minorEastAsia" w:cstheme="minorBidi"/>
+                <w:rFonts w:asciiTheme="minorHAnsi" w:eastAsiaTheme="minorEastAsia" w:hAnsiTheme="minorHAnsi" w:cstheme="minorBidi"/>
                 <w:noProof/>
                 <w:sz w:val="22"/>
                 <w:szCs w:val="22"/>
@@ -1894,14 +1894,14 @@
               <w:tab w:val="right" w:leader="dot" w:pos="9016"/>
             </w:tabs>
             <w:rPr>
-              <w:rFonts w:asciiTheme="minorHAnsi" w:hAnsiTheme="minorHAnsi" w:eastAsiaTheme="minorEastAsia" w:cstheme="minorBidi"/>
+              <w:rFonts w:asciiTheme="minorHAnsi" w:eastAsiaTheme="minorEastAsia" w:hAnsiTheme="minorHAnsi" w:cstheme="minorBidi"/>
               <w:noProof/>
               <w:sz w:val="22"/>
               <w:szCs w:val="22"/>
               <w:lang w:eastAsia="en-IE"/>
             </w:rPr>
           </w:pPr>
-          <w:hyperlink w:history="1" w:anchor="_Toc56601536">
+          <w:hyperlink w:anchor="_Toc56601536" w:history="1">
             <w:r>
               <w:rPr>
                 <w:rStyle w:val="Hyperlink"/>
@@ -1911,7 +1911,7 @@
             </w:r>
             <w:r>
               <w:rPr>
-                <w:rFonts w:asciiTheme="minorHAnsi" w:hAnsiTheme="minorHAnsi" w:eastAsiaTheme="minorEastAsia" w:cstheme="minorBidi"/>
+                <w:rFonts w:asciiTheme="minorHAnsi" w:eastAsiaTheme="minorEastAsia" w:hAnsiTheme="minorHAnsi" w:cstheme="minorBidi"/>
                 <w:noProof/>
                 <w:sz w:val="22"/>
                 <w:szCs w:val="22"/>
@@ -1984,14 +1984,14 @@
               <w:tab w:val="right" w:leader="dot" w:pos="9016"/>
             </w:tabs>
             <w:rPr>
-              <w:rFonts w:asciiTheme="minorHAnsi" w:hAnsiTheme="minorHAnsi" w:eastAsiaTheme="minorEastAsia" w:cstheme="minorBidi"/>
+              <w:rFonts w:asciiTheme="minorHAnsi" w:eastAsiaTheme="minorEastAsia" w:hAnsiTheme="minorHAnsi" w:cstheme="minorBidi"/>
               <w:noProof/>
               <w:sz w:val="22"/>
               <w:szCs w:val="22"/>
               <w:lang w:eastAsia="en-IE"/>
             </w:rPr>
           </w:pPr>
-          <w:hyperlink w:history="1" w:anchor="_Toc56601537">
+          <w:hyperlink w:anchor="_Toc56601537" w:history="1">
             <w:r>
               <w:rPr>
                 <w:rStyle w:val="Hyperlink"/>
@@ -2001,7 +2001,7 @@
             </w:r>
             <w:r>
               <w:rPr>
-                <w:rFonts w:asciiTheme="minorHAnsi" w:hAnsiTheme="minorHAnsi" w:eastAsiaTheme="minorEastAsia" w:cstheme="minorBidi"/>
+                <w:rFonts w:asciiTheme="minorHAnsi" w:eastAsiaTheme="minorEastAsia" w:hAnsiTheme="minorHAnsi" w:cstheme="minorBidi"/>
                 <w:noProof/>
                 <w:sz w:val="22"/>
                 <w:szCs w:val="22"/>
@@ -2074,14 +2074,14 @@
               <w:tab w:val="right" w:leader="dot" w:pos="9016"/>
             </w:tabs>
             <w:rPr>
-              <w:rFonts w:asciiTheme="minorHAnsi" w:hAnsiTheme="minorHAnsi" w:eastAsiaTheme="minorEastAsia" w:cstheme="minorBidi"/>
+              <w:rFonts w:asciiTheme="minorHAnsi" w:eastAsiaTheme="minorEastAsia" w:hAnsiTheme="minorHAnsi" w:cstheme="minorBidi"/>
               <w:noProof/>
               <w:sz w:val="22"/>
               <w:szCs w:val="22"/>
               <w:lang w:eastAsia="en-IE"/>
             </w:rPr>
           </w:pPr>
-          <w:hyperlink w:history="1" w:anchor="_Toc56601538">
+          <w:hyperlink w:anchor="_Toc56601538" w:history="1">
             <w:r>
               <w:rPr>
                 <w:rStyle w:val="Hyperlink"/>
@@ -2091,7 +2091,7 @@
             </w:r>
             <w:r>
               <w:rPr>
-                <w:rFonts w:asciiTheme="minorHAnsi" w:hAnsiTheme="minorHAnsi" w:eastAsiaTheme="minorEastAsia" w:cstheme="minorBidi"/>
+                <w:rFonts w:asciiTheme="minorHAnsi" w:eastAsiaTheme="minorEastAsia" w:hAnsiTheme="minorHAnsi" w:cstheme="minorBidi"/>
                 <w:noProof/>
                 <w:sz w:val="22"/>
                 <w:szCs w:val="22"/>
@@ -2163,14 +2163,14 @@
               <w:tab w:val="right" w:leader="dot" w:pos="9016"/>
             </w:tabs>
             <w:rPr>
-              <w:rFonts w:asciiTheme="minorHAnsi" w:hAnsiTheme="minorHAnsi" w:eastAsiaTheme="minorEastAsia" w:cstheme="minorBidi"/>
+              <w:rFonts w:asciiTheme="minorHAnsi" w:eastAsiaTheme="minorEastAsia" w:hAnsiTheme="minorHAnsi" w:cstheme="minorBidi"/>
               <w:noProof/>
               <w:sz w:val="22"/>
               <w:szCs w:val="22"/>
               <w:lang w:eastAsia="en-IE"/>
             </w:rPr>
           </w:pPr>
-          <w:hyperlink w:history="1" w:anchor="_Toc56601539">
+          <w:hyperlink w:anchor="_Toc56601539" w:history="1">
             <w:r>
               <w:rPr>
                 <w:rStyle w:val="Hyperlink"/>
@@ -2235,14 +2235,14 @@
               <w:tab w:val="right" w:leader="dot" w:pos="9016"/>
             </w:tabs>
             <w:rPr>
-              <w:rFonts w:asciiTheme="minorHAnsi" w:hAnsiTheme="minorHAnsi" w:eastAsiaTheme="minorEastAsia" w:cstheme="minorBidi"/>
+              <w:rFonts w:asciiTheme="minorHAnsi" w:eastAsiaTheme="minorEastAsia" w:hAnsiTheme="minorHAnsi" w:cstheme="minorBidi"/>
               <w:noProof/>
               <w:sz w:val="22"/>
               <w:szCs w:val="22"/>
               <w:lang w:eastAsia="en-IE"/>
             </w:rPr>
           </w:pPr>
-          <w:hyperlink w:history="1" w:anchor="_Toc56601540">
+          <w:hyperlink w:anchor="_Toc56601540" w:history="1">
             <w:r>
               <w:rPr>
                 <w:rStyle w:val="Hyperlink"/>
@@ -2307,14 +2307,14 @@
               <w:tab w:val="right" w:leader="dot" w:pos="9016"/>
             </w:tabs>
             <w:rPr>
-              <w:rFonts w:asciiTheme="minorHAnsi" w:hAnsiTheme="minorHAnsi" w:eastAsiaTheme="minorEastAsia" w:cstheme="minorBidi"/>
+              <w:rFonts w:asciiTheme="minorHAnsi" w:eastAsiaTheme="minorEastAsia" w:hAnsiTheme="minorHAnsi" w:cstheme="minorBidi"/>
               <w:noProof/>
               <w:sz w:val="22"/>
               <w:szCs w:val="22"/>
               <w:lang w:eastAsia="en-IE"/>
             </w:rPr>
           </w:pPr>
-          <w:hyperlink w:history="1" w:anchor="_Toc56601541">
+          <w:hyperlink w:anchor="_Toc56601541" w:history="1">
             <w:r>
               <w:rPr>
                 <w:rStyle w:val="Hyperlink"/>
@@ -2379,14 +2379,14 @@
               <w:tab w:val="right" w:leader="dot" w:pos="9016"/>
             </w:tabs>
             <w:rPr>
-              <w:rFonts w:asciiTheme="minorHAnsi" w:hAnsiTheme="minorHAnsi" w:eastAsiaTheme="minorEastAsia" w:cstheme="minorBidi"/>
+              <w:rFonts w:asciiTheme="minorHAnsi" w:eastAsiaTheme="minorEastAsia" w:hAnsiTheme="minorHAnsi" w:cstheme="minorBidi"/>
               <w:noProof/>
               <w:sz w:val="22"/>
               <w:szCs w:val="22"/>
               <w:lang w:eastAsia="en-IE"/>
             </w:rPr>
           </w:pPr>
-          <w:hyperlink w:history="1" w:anchor="_Toc56601542">
+          <w:hyperlink w:anchor="_Toc56601542" w:history="1">
             <w:r>
               <w:rPr>
                 <w:rStyle w:val="Hyperlink"/>
@@ -2451,14 +2451,14 @@
               <w:tab w:val="right" w:leader="dot" w:pos="9016"/>
             </w:tabs>
             <w:rPr>
-              <w:rFonts w:asciiTheme="minorHAnsi" w:hAnsiTheme="minorHAnsi" w:eastAsiaTheme="minorEastAsia" w:cstheme="minorBidi"/>
+              <w:rFonts w:asciiTheme="minorHAnsi" w:eastAsiaTheme="minorEastAsia" w:hAnsiTheme="minorHAnsi" w:cstheme="minorBidi"/>
               <w:noProof/>
               <w:sz w:val="22"/>
               <w:szCs w:val="22"/>
               <w:lang w:eastAsia="en-IE"/>
             </w:rPr>
           </w:pPr>
-          <w:hyperlink w:history="1" w:anchor="_Toc56601543">
+          <w:hyperlink w:anchor="_Toc56601543" w:history="1">
             <w:r>
               <w:rPr>
                 <w:rStyle w:val="Hyperlink"/>
@@ -2523,14 +2523,14 @@
               <w:tab w:val="right" w:leader="dot" w:pos="9016"/>
             </w:tabs>
             <w:rPr>
-              <w:rFonts w:asciiTheme="minorHAnsi" w:hAnsiTheme="minorHAnsi" w:eastAsiaTheme="minorEastAsia" w:cstheme="minorBidi"/>
+              <w:rFonts w:asciiTheme="minorHAnsi" w:eastAsiaTheme="minorEastAsia" w:hAnsiTheme="minorHAnsi" w:cstheme="minorBidi"/>
               <w:noProof/>
               <w:sz w:val="22"/>
               <w:szCs w:val="22"/>
               <w:lang w:eastAsia="en-IE"/>
             </w:rPr>
           </w:pPr>
-          <w:hyperlink w:history="1" w:anchor="_Toc56601544">
+          <w:hyperlink w:anchor="_Toc56601544" w:history="1">
             <w:r>
               <w:rPr>
                 <w:rStyle w:val="Hyperlink"/>
@@ -2595,14 +2595,14 @@
               <w:tab w:val="right" w:leader="dot" w:pos="9016"/>
             </w:tabs>
             <w:rPr>
-              <w:rFonts w:asciiTheme="minorHAnsi" w:hAnsiTheme="minorHAnsi" w:eastAsiaTheme="minorEastAsia" w:cstheme="minorBidi"/>
+              <w:rFonts w:asciiTheme="minorHAnsi" w:eastAsiaTheme="minorEastAsia" w:hAnsiTheme="minorHAnsi" w:cstheme="minorBidi"/>
               <w:noProof/>
               <w:sz w:val="22"/>
               <w:szCs w:val="22"/>
               <w:lang w:eastAsia="en-IE"/>
             </w:rPr>
           </w:pPr>
-          <w:hyperlink w:history="1" w:anchor="_Toc56601545">
+          <w:hyperlink w:anchor="_Toc56601545" w:history="1">
             <w:r>
               <w:rPr>
                 <w:rStyle w:val="Hyperlink"/>
@@ -2616,12 +2616,6 @@
                 <w:webHidden/>
               </w:rPr>
               <w:tab/>
-            </w:r>
-            <w:r>
-              <w:rPr>
-                <w:noProof/>
-                <w:webHidden/>
-              </w:rPr>
               <w:t>1</w:t>
             </w:r>
             <w:r>
@@ -2691,8 +2685,9 @@
       <w:pPr>
         <w:pStyle w:val="Heading1"/>
       </w:pPr>
-      <w:bookmarkStart w:name="_Toc56601517" w:id="0"/>
-      <w:r>
+      <w:bookmarkStart w:id="0" w:name="_Toc56601517"/>
+      <w:r>
+        <w:lastRenderedPageBreak/>
         <w:t>Annotations</w:t>
       </w:r>
       <w:bookmarkEnd w:id="0"/>
@@ -2702,12 +2697,12 @@
         <w:tblStyle w:val="TableGrid"/>
         <w:tblW w:w="0" w:type="auto"/>
         <w:tblBorders>
-          <w:top w:val="single" w:color="F2F2F2" w:themeColor="background1" w:themeShade="F2" w:sz="4" w:space="0"/>
-          <w:left w:val="single" w:color="F2F2F2" w:themeColor="background1" w:themeShade="F2" w:sz="4" w:space="0"/>
-          <w:bottom w:val="single" w:color="F2F2F2" w:themeColor="background1" w:themeShade="F2" w:sz="4" w:space="0"/>
-          <w:right w:val="none" w:color="auto" w:sz="0" w:space="0"/>
-          <w:insideH w:val="single" w:color="F2F2F2" w:themeColor="background1" w:themeShade="F2" w:sz="4" w:space="0"/>
-          <w:insideV w:val="single" w:color="F2F2F2" w:themeColor="background1" w:themeShade="F2" w:sz="4" w:space="0"/>
+          <w:top w:val="single" w:sz="4" w:space="0" w:color="F2F2F2" w:themeColor="background1" w:themeShade="F2"/>
+          <w:left w:val="single" w:sz="4" w:space="0" w:color="F2F2F2" w:themeColor="background1" w:themeShade="F2"/>
+          <w:bottom w:val="single" w:sz="4" w:space="0" w:color="F2F2F2" w:themeColor="background1" w:themeShade="F2"/>
+          <w:right w:val="none" w:sz="0" w:space="0" w:color="auto"/>
+          <w:insideH w:val="single" w:sz="4" w:space="0" w:color="F2F2F2" w:themeColor="background1" w:themeShade="F2"/>
+          <w:insideV w:val="single" w:sz="4" w:space="0" w:color="F2F2F2" w:themeColor="background1" w:themeShade="F2"/>
         </w:tblBorders>
         <w:tblLook w:val="04A0" w:firstRow="1" w:lastRow="0" w:firstColumn="1" w:lastColumn="0" w:noHBand="0" w:noVBand="1"/>
       </w:tblPr>
@@ -2988,7 +2983,7 @@
           <w:numId w:val="7"/>
         </w:numPr>
       </w:pPr>
-      <w:bookmarkStart w:name="_Toc56601518" w:id="1"/>
+      <w:bookmarkStart w:id="1" w:name="_Toc56601518"/>
       <w:r>
         <w:t>Objectives</w:t>
       </w:r>
@@ -2998,7 +2993,7 @@
       <w:pPr>
         <w:pStyle w:val="Heading2"/>
       </w:pPr>
-      <w:bookmarkStart w:name="_Toc56601519" w:id="2"/>
+      <w:bookmarkStart w:id="2" w:name="_Toc56601519"/>
       <w:r>
         <w:t>General</w:t>
       </w:r>
@@ -3047,7 +3042,7 @@
       <w:pPr>
         <w:pStyle w:val="Heading2"/>
       </w:pPr>
-      <w:bookmarkStart w:name="_Toc56601520" w:id="3"/>
+      <w:bookmarkStart w:id="3" w:name="_Toc56601520"/>
       <w:r>
         <w:t xml:space="preserve">Checking </w:t>
       </w:r>
@@ -3150,7 +3145,7 @@
       <w:pPr>
         <w:pStyle w:val="Heading2"/>
       </w:pPr>
-      <w:bookmarkStart w:name="_Toc56601521" w:id="4"/>
+      <w:bookmarkStart w:id="4" w:name="_Toc56601521"/>
       <w:r>
         <w:t>Features</w:t>
       </w:r>
@@ -3290,7 +3285,7 @@
       <w:pPr>
         <w:pStyle w:val="Heading2"/>
       </w:pPr>
-      <w:bookmarkStart w:name="_Toc56601522" w:id="5"/>
+      <w:bookmarkStart w:id="5" w:name="_Toc56601522"/>
       <w:r>
         <w:t>Database</w:t>
       </w:r>
@@ -3516,7 +3511,7 @@
       <w:pPr>
         <w:pStyle w:val="Heading2"/>
       </w:pPr>
-      <w:bookmarkStart w:name="_Toc56601523" w:id="6"/>
+      <w:bookmarkStart w:id="6" w:name="_Toc56601523"/>
       <w:r>
         <w:t>Artificial Intelligence</w:t>
       </w:r>
@@ -3569,7 +3564,7 @@
           <w:numId w:val="7"/>
         </w:numPr>
       </w:pPr>
-      <w:bookmarkStart w:name="_Toc56601524" w:id="7"/>
+      <w:bookmarkStart w:id="7" w:name="_Toc56601524"/>
       <w:r>
         <w:t>Background</w:t>
       </w:r>
@@ -3623,6 +3618,7 @@
           <w:id w:val="-359671684"/>
           <w:citation/>
         </w:sdtPr>
+        <w:sdtEndPr/>
         <w:sdtContent>
           <w:r>
             <w:fldChar w:fldCharType="begin"/>
@@ -3715,8 +3711,6 @@
       </w:r>
       <w:r>
         <w:br/>
-      </w:r>
-      <w:r>
         <w:t>Being vegan, one asks themselves: “Can I eat this?” After trying a few vegan Android apps (described more in Research below), there was no solid information from these apps on whether a product is suitable for vegan. The main answer that was received was “Not sure”. But that was a</w:t>
       </w:r>
       <w:r>
@@ -3751,8 +3745,6 @@
       </w:r>
       <w:r>
         <w:br/>
-      </w:r>
-      <w:r>
         <w:t xml:space="preserve">The idea behind identifying the sclera </w:t>
       </w:r>
       <w:r>
@@ -3853,7 +3845,7 @@
           <w:numId w:val="7"/>
         </w:numPr>
       </w:pPr>
-      <w:bookmarkStart w:name="_Toc56601525" w:id="8"/>
+      <w:bookmarkStart w:id="8" w:name="_Toc56601525"/>
       <w:r>
         <w:t>Research</w:t>
       </w:r>
@@ -3866,7 +3858,7 @@
           <w:shd w:val="clear" w:color="auto" w:fill="FFFFFF"/>
         </w:rPr>
       </w:pPr>
-      <w:bookmarkStart w:name="_Toc56601526" w:id="9"/>
+      <w:bookmarkStart w:id="9" w:name="_Toc56601526"/>
       <w:r>
         <w:t>D</w:t>
       </w:r>
@@ -3935,6 +3927,7 @@
           <w:id w:val="-1703699964"/>
           <w:citation/>
         </w:sdtPr>
+        <w:sdtEndPr/>
         <w:sdtContent>
           <w:r>
             <w:fldChar w:fldCharType="begin"/>
@@ -3980,7 +3973,11 @@
         <w:t>blood vessels to leak</w:t>
       </w:r>
       <w:r>
-        <w:t xml:space="preserve"> which can result in a person becoming visually impa</w:t>
+        <w:t xml:space="preserve"> which can result in a person becoming visually </w:t>
+      </w:r>
+      <w:r>
+        <w:lastRenderedPageBreak/>
+        <w:t>impa</w:t>
       </w:r>
       <w:r>
         <w:t>i</w:t>
@@ -4116,6 +4113,7 @@
           <w:id w:val="-988560028"/>
           <w:citation/>
         </w:sdtPr>
+        <w:sdtEndPr/>
         <w:sdtContent>
           <w:r>
             <w:fldChar w:fldCharType="begin"/>
@@ -4142,8 +4140,6 @@
       </w:r>
       <w:r>
         <w:br/>
-      </w:r>
-      <w:r>
         <w:t xml:space="preserve">Another issue </w:t>
       </w:r>
       <w:r>
@@ -4172,6 +4168,7 @@
           <w:id w:val="-788046044"/>
           <w:citation/>
         </w:sdtPr>
+        <w:sdtEndPr/>
         <w:sdtContent>
           <w:r>
             <w:fldChar w:fldCharType="begin"/>
@@ -4231,6 +4228,7 @@
           <w:id w:val="-1784565933"/>
           <w:citation/>
         </w:sdtPr>
+        <w:sdtEndPr/>
         <w:sdtContent>
           <w:r>
             <w:fldChar w:fldCharType="begin"/>
@@ -4263,7 +4261,7 @@
       <w:pPr>
         <w:pStyle w:val="Heading2"/>
       </w:pPr>
-      <w:bookmarkStart w:name="_Toc56601527" w:id="10"/>
+      <w:bookmarkStart w:id="10" w:name="_Toc56601527"/>
       <w:r>
         <w:t>Image processing</w:t>
       </w:r>
@@ -4273,7 +4271,7 @@
       <w:pPr>
         <w:pStyle w:val="Heading3"/>
       </w:pPr>
-      <w:bookmarkStart w:name="_Toc56601528" w:id="11"/>
+      <w:bookmarkStart w:id="11" w:name="_Toc56601528"/>
       <w:r>
         <w:t xml:space="preserve">Classification of </w:t>
       </w:r>
@@ -4440,6 +4438,7 @@
           <w:id w:val="354779429"/>
           <w:citation/>
         </w:sdtPr>
+        <w:sdtEndPr/>
         <w:sdtContent>
           <w:r>
             <w:fldChar w:fldCharType="begin"/>
@@ -4466,7 +4465,7 @@
       <w:pPr>
         <w:pStyle w:val="Heading3"/>
       </w:pPr>
-      <w:bookmarkStart w:name="_Toc56601529" w:id="12"/>
+      <w:bookmarkStart w:id="12" w:name="_Toc56601529"/>
       <w:r>
         <w:t>Techniques</w:t>
       </w:r>
@@ -4474,7 +4473,19 @@
     </w:p>
     <w:p>
       <w:r>
-        <w:t>A group of neural networks known as the “convolution neural networks (CNNs)”</w:t>
+        <w:t>A group of neural networks</w:t>
+      </w:r>
+      <w:r>
+        <w:t xml:space="preserve"> is</w:t>
+      </w:r>
+      <w:r>
+        <w:t xml:space="preserve"> known as</w:t>
+      </w:r>
+      <w:r>
+        <w:t xml:space="preserve"> </w:t>
+      </w:r>
+      <w:r>
+        <w:t>“convolution neural networks (CNNs)”</w:t>
       </w:r>
       <w:r>
         <w:t>. CNNs are</w:t>
@@ -4512,13 +4523,30 @@
         <w:t>designs</w:t>
       </w:r>
       <w:r>
-        <w:t xml:space="preserve"> are AlexNet, VGG16 and InceptionNet</w:t>
-      </w:r>
+        <w:t xml:space="preserve"> are </w:t>
+      </w:r>
+      <w:proofErr w:type="spellStart"/>
+      <w:r>
+        <w:t>AlexNet</w:t>
+      </w:r>
+      <w:proofErr w:type="spellEnd"/>
+      <w:r>
+        <w:t xml:space="preserve">, VGG16 and </w:t>
+      </w:r>
+      <w:proofErr w:type="spellStart"/>
+      <w:r>
+        <w:t>InceptionNet</w:t>
+      </w:r>
+      <w:proofErr w:type="spellEnd"/>
       <w:r>
         <w:t xml:space="preserve"> (now </w:t>
       </w:r>
       <w:r>
-        <w:t>Google’s Le</w:t>
+        <w:t xml:space="preserve">Google’s </w:t>
+      </w:r>
+      <w:proofErr w:type="spellStart"/>
+      <w:r>
+        <w:t>Le</w:t>
       </w:r>
       <w:r>
         <w:t>N</w:t>
@@ -4526,6 +4554,7 @@
       <w:r>
         <w:t>et</w:t>
       </w:r>
+      <w:proofErr w:type="spellEnd"/>
       <w:r>
         <w:t>)</w:t>
       </w:r>
@@ -4537,26 +4566,60 @@
       </w:r>
     </w:p>
     <w:p>
-      <w:r>
-        <w:t xml:space="preserve">AlexNet was </w:t>
-      </w:r>
-      <w:r>
-        <w:t>Alex Krizhevsky</w:t>
-      </w:r>
+      <w:proofErr w:type="spellStart"/>
+      <w:r>
+        <w:t>AlexNet</w:t>
+      </w:r>
+      <w:proofErr w:type="spellEnd"/>
+      <w:r>
+        <w:t xml:space="preserve"> was </w:t>
+      </w:r>
+      <w:r>
+        <w:t xml:space="preserve">Alex </w:t>
+      </w:r>
+      <w:proofErr w:type="spellStart"/>
+      <w:r>
+        <w:t>Krizhevsky</w:t>
+      </w:r>
+      <w:proofErr w:type="spellEnd"/>
       <w:r>
         <w:t xml:space="preserve">, </w:t>
       </w:r>
       <w:r>
-        <w:t>Ilya Sutskever and Geoffrey Hinton</w:t>
-      </w:r>
-      <w:r>
-        <w:t xml:space="preserve">, with Hinton being Krizhevsky’s </w:t>
+        <w:t xml:space="preserve">Ilya </w:t>
+      </w:r>
+      <w:proofErr w:type="spellStart"/>
+      <w:r>
+        <w:t>Sutskever</w:t>
+      </w:r>
+      <w:proofErr w:type="spellEnd"/>
+      <w:r>
+        <w:t xml:space="preserve"> and Geoffrey Hinton</w:t>
+      </w:r>
+      <w:r>
+        <w:t xml:space="preserve">, with Hinton being </w:t>
+      </w:r>
+      <w:proofErr w:type="spellStart"/>
+      <w:r>
+        <w:t>Krizhevsky’s</w:t>
+      </w:r>
+      <w:proofErr w:type="spellEnd"/>
+      <w:r>
+        <w:t xml:space="preserve"> </w:t>
       </w:r>
       <w:r>
         <w:t>Ph.D. consultant.</w:t>
       </w:r>
       <w:r>
-        <w:t xml:space="preserve"> From older CNNs, AlexNet </w:t>
+        <w:t xml:space="preserve"> From older CNNs, </w:t>
+      </w:r>
+      <w:proofErr w:type="spellStart"/>
+      <w:r>
+        <w:t>AlexNet</w:t>
+      </w:r>
+      <w:proofErr w:type="spellEnd"/>
+      <w:r>
+        <w:t xml:space="preserve"> </w:t>
       </w:r>
       <w:r>
         <w:t xml:space="preserve">improved the error rate speed have </w:t>
@@ -4584,8 +4647,6 @@
       </w:r>
       <w:r>
         <w:br/>
-      </w:r>
-      <w:r>
         <w:t>VGG16</w:t>
       </w:r>
       <w:r>
@@ -4595,8 +4656,13 @@
         <w:t>version of</w:t>
       </w:r>
       <w:r>
-        <w:t xml:space="preserve"> AlexNet</w:t>
-      </w:r>
+        <w:t xml:space="preserve"> </w:t>
+      </w:r>
+      <w:proofErr w:type="spellStart"/>
+      <w:r>
+        <w:t>AlexNet</w:t>
+      </w:r>
+      <w:proofErr w:type="spellEnd"/>
       <w:r>
         <w:t xml:space="preserve">. </w:t>
       </w:r>
@@ -4611,7 +4677,9 @@
       </w:r>
     </w:p>
     <w:p>
-      <w:r>
+      <w:proofErr w:type="spellStart"/>
+      <w:r>
+        <w:lastRenderedPageBreak/>
         <w:t>Le</w:t>
       </w:r>
       <w:r>
@@ -4620,11 +4688,20 @@
       <w:r>
         <w:t>et</w:t>
       </w:r>
+      <w:proofErr w:type="spellEnd"/>
       <w:r>
         <w:t xml:space="preserve"> </w:t>
       </w:r>
       <w:r>
-        <w:t xml:space="preserve">advances AlexNet and VGG16 even further with a reduced error rate and </w:t>
+        <w:t xml:space="preserve">advances </w:t>
+      </w:r>
+      <w:proofErr w:type="spellStart"/>
+      <w:r>
+        <w:t>AlexNet</w:t>
+      </w:r>
+      <w:proofErr w:type="spellEnd"/>
+      <w:r>
+        <w:t xml:space="preserve"> and VGG16 even further with a reduced error rate and </w:t>
       </w:r>
       <w:r>
         <w:t>adding more viewable layers and filters.</w:t>
@@ -4637,6 +4714,7 @@
           <w:id w:val="-1950768318"/>
           <w:citation/>
         </w:sdtPr>
+        <w:sdtEndPr/>
         <w:sdtContent>
           <w:r>
             <w:fldChar w:fldCharType="begin"/>
@@ -4663,6 +4741,7 @@
           <w:id w:val="-1494946635"/>
           <w:citation/>
         </w:sdtPr>
+        <w:sdtEndPr/>
         <w:sdtContent>
           <w:r>
             <w:fldChar w:fldCharType="begin"/>
@@ -4691,7 +4770,10 @@
         </w:sdtContent>
       </w:sdt>
     </w:p>
-    <w:p/>
+    <w:p>
+      <w:bookmarkStart w:id="13" w:name="_GoBack"/>
+      <w:bookmarkEnd w:id="13"/>
+    </w:p>
     <w:p>
       <w:pPr>
         <w:pStyle w:val="Heading1"/>
@@ -4700,26 +4782,80 @@
           <w:numId w:val="7"/>
         </w:numPr>
       </w:pPr>
-      <w:bookmarkStart w:name="_Toc56601530" w:id="13"/>
+      <w:bookmarkStart w:id="14" w:name="_Toc56601530"/>
       <w:r>
         <w:t>Technical Approach</w:t>
       </w:r>
-      <w:bookmarkEnd w:id="13"/>
+      <w:bookmarkEnd w:id="14"/>
     </w:p>
     <w:p/>
     <w:p>
       <w:pPr>
         <w:rPr>
+          <w:sz w:val="16"/>
+          <w:szCs w:val="16"/>
+        </w:rPr>
+      </w:pPr>
+      <w:r>
+        <w:rPr>
+          <w:noProof/>
           <w:color w:val="FF0000"/>
-          <w:highlight w:val="yellow"/>
-        </w:rPr>
-      </w:pPr>
-      <w:r>
-        <w:rPr>
-          <w:color w:val="FF0000"/>
-          <w:highlight w:val="yellow"/>
-        </w:rPr>
-        <w:t xml:space="preserve">Technical approach needs redoing </w:t>
+        </w:rPr>
+        <w:drawing>
+          <wp:inline distT="0" distB="0" distL="0" distR="0" wp14:anchorId="45AF0D30" wp14:editId="36A5BB08">
+            <wp:extent cx="5724525" cy="6334125"/>
+            <wp:effectExtent l="0" t="0" r="9525" b="9525"/>
+            <wp:docPr id="6" name="Picture 6"/>
+            <wp:cNvGraphicFramePr>
+              <a:graphicFrameLocks xmlns:a="http://schemas.openxmlformats.org/drawingml/2006/main" noChangeAspect="1"/>
+            </wp:cNvGraphicFramePr>
+            <a:graphic xmlns:a="http://schemas.openxmlformats.org/drawingml/2006/main">
+              <a:graphicData uri="http://schemas.openxmlformats.org/drawingml/2006/picture">
+                <pic:pic xmlns:pic="http://schemas.openxmlformats.org/drawingml/2006/picture">
+                  <pic:nvPicPr>
+                    <pic:cNvPr id="0" name="Picture 2"/>
+                    <pic:cNvPicPr>
+                      <a:picLocks noChangeAspect="1" noChangeArrowheads="1"/>
+                    </pic:cNvPicPr>
+                  </pic:nvPicPr>
+                  <pic:blipFill>
+                    <a:blip r:embed="rId12">
+                      <a:extLst>
+                        <a:ext uri="{28A0092B-C50C-407E-A947-70E740481C1C}">
+                          <a14:useLocalDpi xmlns:a14="http://schemas.microsoft.com/office/drawing/2010/main" val="0"/>
+                        </a:ext>
+                      </a:extLst>
+                    </a:blip>
+                    <a:srcRect/>
+                    <a:stretch>
+                      <a:fillRect/>
+                    </a:stretch>
+                  </pic:blipFill>
+                  <pic:spPr bwMode="auto">
+                    <a:xfrm>
+                      <a:off x="0" y="0"/>
+                      <a:ext cx="5724525" cy="6334125"/>
+                    </a:xfrm>
+                    <a:prstGeom prst="rect">
+                      <a:avLst/>
+                    </a:prstGeom>
+                    <a:noFill/>
+                    <a:ln>
+                      <a:noFill/>
+                    </a:ln>
+                  </pic:spPr>
+                </pic:pic>
+              </a:graphicData>
+            </a:graphic>
+          </wp:inline>
+        </w:drawing>
+      </w:r>
+      <w:r>
+        <w:rPr>
+          <w:sz w:val="16"/>
+          <w:szCs w:val="16"/>
+        </w:rPr>
+        <w:t>(Please see included file TechnicalApproach.png for clarity)</w:t>
       </w:r>
     </w:p>
     <w:p>
@@ -4731,28 +4867,10 @@
           <w:highlight w:val="yellow"/>
         </w:rPr>
       </w:pPr>
-      <w:r>
-        <w:rPr>
-          <w:color w:val="FF0000"/>
-          <w:sz w:val="16"/>
-          <w:szCs w:val="16"/>
-          <w:highlight w:val="yellow"/>
-        </w:rPr>
-        <w:t>(Please see included file TechnicalApproach.png for clarity)</w:t>
-      </w:r>
-    </w:p>
-    <w:p>
-      <w:pPr>
-        <w:rPr>
-          <w:color w:val="FF0000"/>
-          <w:sz w:val="16"/>
-          <w:szCs w:val="16"/>
-          <w:highlight w:val="yellow"/>
-        </w:rPr>
-      </w:pPr>
-    </w:p>
-    <w:p>
-      <w:r>
+    </w:p>
+    <w:p>
+      <w:r>
+        <w:lastRenderedPageBreak/>
         <w:t>These are the main aspects of the app:</w:t>
       </w:r>
     </w:p>
@@ -4760,14 +4878,14 @@
       <w:pPr>
         <w:pStyle w:val="Heading2"/>
       </w:pPr>
-      <w:bookmarkStart w:name="_Toc56601531" w:id="14"/>
+      <w:bookmarkStart w:id="15" w:name="_Toc56601531"/>
       <w:r>
         <w:t>Patient</w:t>
       </w:r>
       <w:r>
         <w:t xml:space="preserve"> / Medical profiles</w:t>
       </w:r>
-      <w:bookmarkEnd w:id="14"/>
+      <w:bookmarkEnd w:id="15"/>
     </w:p>
     <w:p>
       <w:pPr>
@@ -4784,8 +4902,6 @@
       </w:r>
       <w:r>
         <w:br/>
-      </w:r>
-      <w:r>
         <w:t xml:space="preserve">The medical profile will contain </w:t>
       </w:r>
       <w:r>
@@ -4858,11 +4974,11 @@
       <w:pPr>
         <w:pStyle w:val="Heading2"/>
       </w:pPr>
-      <w:bookmarkStart w:name="_Toc56601532" w:id="15"/>
+      <w:bookmarkStart w:id="16" w:name="_Toc56601532"/>
       <w:r>
         <w:t>Health</w:t>
       </w:r>
-      <w:bookmarkEnd w:id="15"/>
+      <w:bookmarkEnd w:id="16"/>
     </w:p>
     <w:p>
       <w:r>
@@ -4910,7 +5026,7 @@
       </w:pPr>
     </w:p>
     <w:p>
-      <w:bookmarkStart w:name="_Toc56601533" w:id="16"/>
+      <w:bookmarkStart w:id="17" w:name="_Toc56601533"/>
       <w:r>
         <w:rPr>
           <w:rStyle w:val="Heading2Char"/>
@@ -4923,7 +5039,7 @@
         </w:rPr>
         <w:t>retina</w:t>
       </w:r>
-      <w:bookmarkEnd w:id="16"/>
+      <w:bookmarkEnd w:id="17"/>
       <w:r>
         <w:br/>
       </w:r>
@@ -4961,14 +5077,14 @@
       <w:pPr>
         <w:pStyle w:val="Heading2"/>
       </w:pPr>
-      <w:bookmarkStart w:name="_Toc56601534" w:id="17"/>
+      <w:bookmarkStart w:id="18" w:name="_Toc56601534"/>
       <w:r>
         <w:t xml:space="preserve">Version control and </w:t>
       </w:r>
       <w:r>
         <w:t>methodologies</w:t>
       </w:r>
-      <w:bookmarkEnd w:id="17"/>
+      <w:bookmarkEnd w:id="18"/>
     </w:p>
     <w:p>
       <w:r>
@@ -4989,7 +5105,7 @@
       <w:r>
         <w:t xml:space="preserve"> The version control will be located online at </w:t>
       </w:r>
-      <w:hyperlink w:history="1" r:id="rId12">
+      <w:hyperlink r:id="rId13" w:history="1">
         <w:r>
           <w:rPr>
             <w:rStyle w:val="Hyperlink"/>
@@ -5072,11 +5188,11 @@
           <w:numId w:val="7"/>
         </w:numPr>
       </w:pPr>
-      <w:bookmarkStart w:name="_Toc56601535" w:id="18"/>
+      <w:bookmarkStart w:id="19" w:name="_Toc56601535"/>
       <w:r>
         <w:t>Special Resources Required</w:t>
       </w:r>
-      <w:bookmarkEnd w:id="18"/>
+      <w:bookmarkEnd w:id="19"/>
     </w:p>
     <w:p>
       <w:pPr>
@@ -5112,7 +5228,14 @@
         <w:rPr>
           <w:rFonts w:cstheme="minorHAnsi"/>
         </w:rPr>
-        <w:t xml:space="preserve">. An example of this is using Picasso for </w:t>
+        <w:t xml:space="preserve">. An example of this </w:t>
+      </w:r>
+      <w:r>
+        <w:rPr>
+          <w:rFonts w:cstheme="minorHAnsi"/>
+        </w:rPr>
+        <w:lastRenderedPageBreak/>
+        <w:t xml:space="preserve">is using Picasso for </w:t>
       </w:r>
       <w:r>
         <w:rPr>
@@ -5141,11 +5264,11 @@
           <w:numId w:val="7"/>
         </w:numPr>
       </w:pPr>
-      <w:bookmarkStart w:name="_Toc56601536" w:id="19"/>
+      <w:bookmarkStart w:id="20" w:name="_Toc56601536"/>
       <w:r>
         <w:t>Project Plan</w:t>
       </w:r>
-      <w:bookmarkEnd w:id="19"/>
+      <w:bookmarkEnd w:id="20"/>
     </w:p>
     <w:p>
       <w:pPr>
@@ -5178,7 +5301,7 @@
                     </pic:cNvPicPr>
                   </pic:nvPicPr>
                   <pic:blipFill>
-                    <a:blip r:embed="rId13">
+                    <a:blip r:embed="rId14">
                       <a:extLst>
                         <a:ext uri="{28A0092B-C50C-407E-A947-70E740481C1C}">
                           <a14:useLocalDpi xmlns:a14="http://schemas.microsoft.com/office/drawing/2010/main" val="0"/>
@@ -5241,7 +5364,7 @@
                     </pic:cNvPicPr>
                   </pic:nvPicPr>
                   <pic:blipFill>
-                    <a:blip r:embed="rId14">
+                    <a:blip r:embed="rId15">
                       <a:extLst>
                         <a:ext uri="{28A0092B-C50C-407E-A947-70E740481C1C}">
                           <a14:useLocalDpi xmlns:a14="http://schemas.microsoft.com/office/drawing/2010/main" val="0"/>
@@ -5286,6 +5409,7 @@
           <w:color w:val="FF0000"/>
           <w:highlight w:val="yellow"/>
         </w:rPr>
+        <w:lastRenderedPageBreak/>
         <w:drawing>
           <wp:inline distT="0" distB="0" distL="0" distR="0" wp14:anchorId="4BA7B9D5" wp14:editId="0C95C6D5">
             <wp:extent cx="4328160" cy="3662289"/>
@@ -5304,7 +5428,7 @@
                     </pic:cNvPicPr>
                   </pic:nvPicPr>
                   <pic:blipFill>
-                    <a:blip r:embed="rId15">
+                    <a:blip r:embed="rId16">
                       <a:extLst>
                         <a:ext uri="{28A0092B-C50C-407E-A947-70E740481C1C}">
                           <a14:useLocalDpi xmlns:a14="http://schemas.microsoft.com/office/drawing/2010/main" val="0"/>
@@ -5344,11 +5468,11 @@
           <w:numId w:val="7"/>
         </w:numPr>
       </w:pPr>
-      <w:bookmarkStart w:name="_Toc56601537" w:id="20"/>
+      <w:bookmarkStart w:id="21" w:name="_Toc56601537"/>
       <w:r>
         <w:t>Technical Details</w:t>
       </w:r>
-      <w:bookmarkEnd w:id="20"/>
+      <w:bookmarkEnd w:id="21"/>
     </w:p>
     <w:p>
       <w:pPr>
@@ -5431,14 +5555,14 @@
           <w:numId w:val="7"/>
         </w:numPr>
       </w:pPr>
-      <w:bookmarkStart w:name="_Toc56601538" w:id="21"/>
+      <w:bookmarkStart w:id="22" w:name="_Toc56601538"/>
       <w:r>
         <w:t>E</w:t>
       </w:r>
       <w:r>
         <w:t>valuation</w:t>
       </w:r>
-      <w:bookmarkEnd w:id="21"/>
+      <w:bookmarkEnd w:id="22"/>
     </w:p>
     <w:p>
       <w:pPr>
@@ -5503,14 +5627,14 @@
           <w:color w:val="auto"/>
         </w:rPr>
       </w:pPr>
-      <w:bookmarkStart w:name="_Toc56601539" w:id="22"/>
+      <w:bookmarkStart w:id="23" w:name="_Toc56601539"/>
       <w:r>
         <w:rPr>
           <w:color w:val="auto"/>
         </w:rPr>
         <w:t>Unit Testing</w:t>
       </w:r>
-      <w:bookmarkEnd w:id="22"/>
+      <w:bookmarkEnd w:id="23"/>
     </w:p>
     <w:p>
       <w:r>
@@ -5627,6 +5751,7 @@
         </w:numPr>
       </w:pPr>
       <w:r>
+        <w:lastRenderedPageBreak/>
         <w:t>Before sending to the database, a</w:t>
       </w:r>
       <w:r>
@@ -5742,11 +5867,11 @@
       <w:pPr>
         <w:pStyle w:val="Heading2"/>
       </w:pPr>
-      <w:bookmarkStart w:name="_Toc56601540" w:id="23"/>
+      <w:bookmarkStart w:id="24" w:name="_Toc56601540"/>
       <w:r>
         <w:t>Integration testing</w:t>
       </w:r>
-      <w:bookmarkEnd w:id="23"/>
+      <w:bookmarkEnd w:id="24"/>
     </w:p>
     <w:p>
       <w:r>
@@ -5763,7 +5888,7 @@
       <w:pPr>
         <w:pStyle w:val="Heading3"/>
       </w:pPr>
-      <w:bookmarkStart w:name="_Toc56601541" w:id="24"/>
+      <w:bookmarkStart w:id="25" w:name="_Toc56601541"/>
       <w:r>
         <w:t xml:space="preserve">Scenario 1: </w:t>
       </w:r>
@@ -5776,7 +5901,7 @@
       <w:r>
         <w:t>patient information</w:t>
       </w:r>
-      <w:bookmarkEnd w:id="24"/>
+      <w:bookmarkEnd w:id="25"/>
     </w:p>
     <w:p>
       <w:pPr>
@@ -5927,11 +6052,11 @@
       <w:pPr>
         <w:pStyle w:val="Heading2"/>
       </w:pPr>
-      <w:bookmarkStart w:name="_Toc56601542" w:id="25"/>
+      <w:bookmarkStart w:id="26" w:name="_Toc56601542"/>
       <w:r>
         <w:t>Performance Testing</w:t>
       </w:r>
-      <w:bookmarkEnd w:id="25"/>
+      <w:bookmarkEnd w:id="26"/>
     </w:p>
     <w:p>
       <w:r>
@@ -5953,11 +6078,11 @@
       <w:pPr>
         <w:pStyle w:val="Heading3"/>
       </w:pPr>
-      <w:bookmarkStart w:name="_Toc56601543" w:id="26"/>
+      <w:bookmarkStart w:id="27" w:name="_Toc56601543"/>
       <w:r>
         <w:t>Response time:</w:t>
       </w:r>
-      <w:bookmarkEnd w:id="26"/>
+      <w:bookmarkEnd w:id="27"/>
     </w:p>
     <w:p>
       <w:pPr>
@@ -6003,11 +6128,11 @@
       <w:pPr>
         <w:pStyle w:val="Heading3"/>
       </w:pPr>
-      <w:bookmarkStart w:name="_Toc56601544" w:id="27"/>
+      <w:bookmarkStart w:id="28" w:name="_Toc56601544"/>
       <w:r>
         <w:t>Users and database</w:t>
       </w:r>
-      <w:bookmarkEnd w:id="27"/>
+      <w:bookmarkEnd w:id="28"/>
     </w:p>
     <w:p>
       <w:pPr>
@@ -6079,6 +6204,7 @@
           <w:id w:val="-1537503281"/>
           <w:citation/>
         </w:sdtPr>
+        <w:sdtEndPr/>
         <w:sdtContent>
           <w:r>
             <w:rPr>
@@ -6123,7 +6249,7 @@
     <w:sdt>
       <w:sdtPr>
         <w:rPr>
-          <w:rFonts w:ascii="Arial" w:hAnsi="Arial" w:cs="Arial" w:eastAsiaTheme="minorHAnsi"/>
+          <w:rFonts w:ascii="Arial" w:eastAsiaTheme="minorHAnsi" w:hAnsi="Arial" w:cs="Arial"/>
           <w:color w:val="auto"/>
           <w:sz w:val="24"/>
           <w:szCs w:val="24"/>
@@ -6134,23 +6260,24 @@
           <w:docPartUnique/>
         </w:docPartObj>
       </w:sdtPr>
+      <w:sdtEndPr/>
       <w:sdtContent>
         <w:p>
           <w:pPr>
             <w:pStyle w:val="Heading1"/>
             <w:rPr>
-              <w:rFonts w:ascii="Arial" w:hAnsi="Arial" w:cs="Arial" w:eastAsiaTheme="minorHAnsi"/>
+              <w:rFonts w:ascii="Arial" w:eastAsiaTheme="minorHAnsi" w:hAnsi="Arial" w:cs="Arial"/>
               <w:color w:val="auto"/>
               <w:sz w:val="24"/>
               <w:szCs w:val="24"/>
             </w:rPr>
             <w:sectPr>
-              <w:headerReference w:type="even" r:id="rId16"/>
-              <w:headerReference w:type="default" r:id="rId17"/>
-              <w:footerReference w:type="even" r:id="rId18"/>
-              <w:footerReference w:type="default" r:id="rId19"/>
-              <w:headerReference w:type="first" r:id="rId20"/>
-              <w:footerReference w:type="first" r:id="rId21"/>
+              <w:headerReference w:type="even" r:id="rId17"/>
+              <w:headerReference w:type="default" r:id="rId18"/>
+              <w:footerReference w:type="even" r:id="rId19"/>
+              <w:footerReference w:type="default" r:id="rId20"/>
+              <w:headerReference w:type="first" r:id="rId21"/>
+              <w:footerReference w:type="first" r:id="rId22"/>
               <w:pgSz w:w="11906" w:h="16838" w:code="9"/>
               <w:pgMar w:top="1440" w:right="1440" w:bottom="1440" w:left="1440" w:header="709" w:footer="709" w:gutter="0"/>
               <w:pgNumType w:start="0"/>
@@ -6164,8 +6291,9 @@
           <w:pPr>
             <w:pStyle w:val="Heading1"/>
           </w:pPr>
-          <w:bookmarkStart w:name="_Toc56601545" w:id="29"/>
+          <w:bookmarkStart w:id="29" w:name="_Toc56601545"/>
           <w:r>
+            <w:lastRenderedPageBreak/>
             <w:t>References</w:t>
           </w:r>
           <w:bookmarkEnd w:id="29"/>
@@ -6175,6 +6303,7 @@
             <w:id w:val="-573587230"/>
             <w:bibliography/>
           </w:sdtPr>
+          <w:sdtEndPr/>
           <w:sdtContent>
             <w:p>
               <w:pPr>
@@ -6217,11 +6346,6 @@
                   <w:noProof/>
                 </w:rPr>
                 <w:br/>
-              </w:r>
-              <w:r>
-                <w:rPr>
-                  <w:noProof/>
-                </w:rPr>
                 <w:t xml:space="preserve">Available at: </w:t>
               </w:r>
               <w:r>
@@ -6236,11 +6360,6 @@
                   <w:noProof/>
                 </w:rPr>
                 <w:br/>
-              </w:r>
-              <w:r>
-                <w:rPr>
-                  <w:noProof/>
-                </w:rPr>
                 <w:t>[Accessed 5 November 2020].</w:t>
               </w:r>
             </w:p>
@@ -6276,11 +6395,6 @@
                   <w:noProof/>
                 </w:rPr>
                 <w:br/>
-              </w:r>
-              <w:r>
-                <w:rPr>
-                  <w:noProof/>
-                </w:rPr>
                 <w:t xml:space="preserve">Available at: </w:t>
               </w:r>
               <w:r>
@@ -6295,11 +6409,6 @@
                   <w:noProof/>
                 </w:rPr>
                 <w:br/>
-              </w:r>
-              <w:r>
-                <w:rPr>
-                  <w:noProof/>
-                </w:rPr>
                 <w:t>[Accessed 5 November 2020].</w:t>
               </w:r>
             </w:p>
@@ -6419,11 +6528,6 @@
                   <w:noProof/>
                 </w:rPr>
                 <w:br/>
-              </w:r>
-              <w:r>
-                <w:rPr>
-                  <w:noProof/>
-                </w:rPr>
                 <w:t xml:space="preserve">Available at: </w:t>
               </w:r>
               <w:r>
@@ -6438,11 +6542,6 @@
                   <w:noProof/>
                 </w:rPr>
                 <w:br/>
-              </w:r>
-              <w:r>
-                <w:rPr>
-                  <w:noProof/>
-                </w:rPr>
                 <w:t>[Accessed 5 November 2020].</w:t>
               </w:r>
             </w:p>
@@ -6478,11 +6577,6 @@
                   <w:noProof/>
                 </w:rPr>
                 <w:br/>
-              </w:r>
-              <w:r>
-                <w:rPr>
-                  <w:noProof/>
-                </w:rPr>
                 <w:t xml:space="preserve">Available at: </w:t>
               </w:r>
               <w:r>
@@ -6497,11 +6591,6 @@
                   <w:noProof/>
                 </w:rPr>
                 <w:br/>
-              </w:r>
-              <w:r>
-                <w:rPr>
-                  <w:noProof/>
-                </w:rPr>
                 <w:t>[Accessed 18 November 2020].</w:t>
               </w:r>
             </w:p>
@@ -6559,11 +6648,6 @@
                   <w:noProof/>
                 </w:rPr>
                 <w:br/>
-              </w:r>
-              <w:r>
-                <w:rPr>
-                  <w:noProof/>
-                </w:rPr>
                 <w:t xml:space="preserve">Available at: </w:t>
               </w:r>
               <w:r>
@@ -6578,11 +6662,6 @@
                   <w:noProof/>
                 </w:rPr>
                 <w:br/>
-              </w:r>
-              <w:r>
-                <w:rPr>
-                  <w:noProof/>
-                </w:rPr>
                 <w:t>[Accessed 18 November 2020].</w:t>
               </w:r>
             </w:p>
@@ -6653,6 +6732,7 @@
                 <w:rPr>
                   <w:noProof/>
                 </w:rPr>
+                <w:lastRenderedPageBreak/>
                 <w:t xml:space="preserve">Wray, M., 2020. </w:t>
               </w:r>
               <w:r>
@@ -6674,11 +6754,6 @@
                   <w:noProof/>
                 </w:rPr>
                 <w:br/>
-              </w:r>
-              <w:r>
-                <w:rPr>
-                  <w:noProof/>
-                </w:rPr>
                 <w:t xml:space="preserve">Available at: </w:t>
               </w:r>
               <w:r>
@@ -6693,11 +6768,6 @@
                   <w:noProof/>
                 </w:rPr>
                 <w:br/>
-              </w:r>
-              <w:r>
-                <w:rPr>
-                  <w:noProof/>
-                </w:rPr>
                 <w:t>[Accessed 2 November 2020].</w:t>
               </w:r>
             </w:p>
@@ -6729,7 +6799,7 @@
 </file>
 
 <file path=word/endnotes.xml><?xml version="1.0" encoding="utf-8"?>
-<w:endnotes xmlns:wpc="http://schemas.microsoft.com/office/word/2010/wordprocessingCanvas" xmlns:cx="http://schemas.microsoft.com/office/drawing/2014/chartex" xmlns:cx1="http://schemas.microsoft.com/office/drawing/2015/9/8/chartex" xmlns:cx2="http://schemas.microsoft.com/office/drawing/2015/10/21/chartex" xmlns:cx3="http://schemas.microsoft.com/office/drawing/2016/5/9/chartex" xmlns:cx4="http://schemas.microsoft.com/office/drawing/2016/5/10/chartex" xmlns:cx5="http://schemas.microsoft.com/office/drawing/2016/5/11/chartex" xmlns:cx6="http://schemas.microsoft.com/office/drawing/2016/5/12/chartex" xmlns:cx7="http://schemas.microsoft.com/office/drawing/2016/5/13/chartex" xmlns:cx8="http://schemas.microsoft.com/office/drawing/2016/5/14/chartex" xmlns:mc="http://schemas.openxmlformats.org/markup-compatibility/2006" xmlns:aink="http://schemas.microsoft.com/office/drawing/2016/ink" xmlns:am3d="http://schemas.microsoft.com/office/drawing/2017/model3d" xmlns:o="urn:schemas-microsoft-com:office:office" xmlns:r="http://schemas.openxmlformats.org/officeDocument/2006/relationships" xmlns:m="http://schemas.openxmlformats.org/officeDocument/2006/math" xmlns:v="urn:schemas-microsoft-com:vml" xmlns:wp14="http://schemas.microsoft.com/office/word/2010/wordprocessingDrawing" xmlns:wp="http://schemas.openxmlformats.org/drawingml/2006/wordprocessingDrawing" xmlns:w10="urn:schemas-microsoft-com:office:word" xmlns:w="http://schemas.openxmlformats.org/wordprocessingml/2006/main" xmlns:w14="http://schemas.microsoft.com/office/word/2010/wordml" xmlns:w15="http://schemas.microsoft.com/office/word/2012/wordml" xmlns:w16cex="http://schemas.microsoft.com/office/word/2018/wordml/cex" xmlns:w16cid="http://schemas.microsoft.com/office/word/2016/wordml/cid" xmlns:w16="http://schemas.microsoft.com/office/word/2018/wordml" xmlns:w16se="http://schemas.microsoft.com/office/word/2015/wordml/symex" xmlns:wpg="http://schemas.microsoft.com/office/word/2010/wordprocessingGroup" xmlns:wpi="http://schemas.microsoft.com/office/word/2010/wordprocessingInk" xmlns:wne="http://schemas.microsoft.com/office/word/2006/wordml" xmlns:wps="http://schemas.microsoft.com/office/word/2010/wordprocessingShape" mc:Ignorable="w14 w15 w16se w16cid w16 w16cex wp14">
+<w:endnotes xmlns:wpc="http://schemas.microsoft.com/office/word/2010/wordprocessingCanvas" xmlns:cx="http://schemas.microsoft.com/office/drawing/2014/chartex" xmlns:cx1="http://schemas.microsoft.com/office/drawing/2015/9/8/chartex" xmlns:cx2="http://schemas.microsoft.com/office/drawing/2015/10/21/chartex" xmlns:cx3="http://schemas.microsoft.com/office/drawing/2016/5/9/chartex" xmlns:cx4="http://schemas.microsoft.com/office/drawing/2016/5/10/chartex" xmlns:cx5="http://schemas.microsoft.com/office/drawing/2016/5/11/chartex" xmlns:cx6="http://schemas.microsoft.com/office/drawing/2016/5/12/chartex" xmlns:cx7="http://schemas.microsoft.com/office/drawing/2016/5/13/chartex" xmlns:cx8="http://schemas.microsoft.com/office/drawing/2016/5/14/chartex" xmlns:mc="http://schemas.openxmlformats.org/markup-compatibility/2006" xmlns:aink="http://schemas.microsoft.com/office/drawing/2016/ink" xmlns:am3d="http://schemas.microsoft.com/office/drawing/2017/model3d" xmlns:o="urn:schemas-microsoft-com:office:office" xmlns:r="http://schemas.openxmlformats.org/officeDocument/2006/relationships" xmlns:m="http://schemas.openxmlformats.org/officeDocument/2006/math" xmlns:v="urn:schemas-microsoft-com:vml" xmlns:wp14="http://schemas.microsoft.com/office/word/2010/wordprocessingDrawing" xmlns:wp="http://schemas.openxmlformats.org/drawingml/2006/wordprocessingDrawing" xmlns:w10="urn:schemas-microsoft-com:office:word" xmlns:w="http://schemas.openxmlformats.org/wordprocessingml/2006/main" xmlns:w14="http://schemas.microsoft.com/office/word/2010/wordml" xmlns:w15="http://schemas.microsoft.com/office/word/2012/wordml" xmlns:w16cid="http://schemas.microsoft.com/office/word/2016/wordml/cid" xmlns:w16se="http://schemas.microsoft.com/office/word/2015/wordml/symex" xmlns:wpg="http://schemas.microsoft.com/office/word/2010/wordprocessingGroup" xmlns:wpi="http://schemas.microsoft.com/office/word/2010/wordprocessingInk" xmlns:wne="http://schemas.microsoft.com/office/word/2006/wordml" xmlns:wps="http://schemas.microsoft.com/office/word/2010/wordprocessingShape" mc:Ignorable="w14 w15 w16se w16cid wp14">
   <w:endnote w:type="separator" w:id="-1">
     <w:p>
       <w:pPr>
@@ -6761,7 +6831,7 @@
 </file>
 
 <file path=word/footer1.xml><?xml version="1.0" encoding="utf-8"?>
-<w:ftr xmlns:wpc="http://schemas.microsoft.com/office/word/2010/wordprocessingCanvas" xmlns:cx="http://schemas.microsoft.com/office/drawing/2014/chartex" xmlns:cx1="http://schemas.microsoft.com/office/drawing/2015/9/8/chartex" xmlns:cx2="http://schemas.microsoft.com/office/drawing/2015/10/21/chartex" xmlns:cx3="http://schemas.microsoft.com/office/drawing/2016/5/9/chartex" xmlns:cx4="http://schemas.microsoft.com/office/drawing/2016/5/10/chartex" xmlns:cx5="http://schemas.microsoft.com/office/drawing/2016/5/11/chartex" xmlns:cx6="http://schemas.microsoft.com/office/drawing/2016/5/12/chartex" xmlns:cx7="http://schemas.microsoft.com/office/drawing/2016/5/13/chartex" xmlns:cx8="http://schemas.microsoft.com/office/drawing/2016/5/14/chartex" xmlns:mc="http://schemas.openxmlformats.org/markup-compatibility/2006" xmlns:aink="http://schemas.microsoft.com/office/drawing/2016/ink" xmlns:am3d="http://schemas.microsoft.com/office/drawing/2017/model3d" xmlns:o="urn:schemas-microsoft-com:office:office" xmlns:r="http://schemas.openxmlformats.org/officeDocument/2006/relationships" xmlns:m="http://schemas.openxmlformats.org/officeDocument/2006/math" xmlns:v="urn:schemas-microsoft-com:vml" xmlns:wp14="http://schemas.microsoft.com/office/word/2010/wordprocessingDrawing" xmlns:wp="http://schemas.openxmlformats.org/drawingml/2006/wordprocessingDrawing" xmlns:w10="urn:schemas-microsoft-com:office:word" xmlns:w="http://schemas.openxmlformats.org/wordprocessingml/2006/main" xmlns:w14="http://schemas.microsoft.com/office/word/2010/wordml" xmlns:w15="http://schemas.microsoft.com/office/word/2012/wordml" xmlns:w16cex="http://schemas.microsoft.com/office/word/2018/wordml/cex" xmlns:w16cid="http://schemas.microsoft.com/office/word/2016/wordml/cid" xmlns:w16="http://schemas.microsoft.com/office/word/2018/wordml" xmlns:w16se="http://schemas.microsoft.com/office/word/2015/wordml/symex" xmlns:wpg="http://schemas.microsoft.com/office/word/2010/wordprocessingGroup" xmlns:wpi="http://schemas.microsoft.com/office/word/2010/wordprocessingInk" xmlns:wne="http://schemas.microsoft.com/office/word/2006/wordml" xmlns:wps="http://schemas.microsoft.com/office/word/2010/wordprocessingShape" mc:Ignorable="w14 w15 w16se w16cid w16 w16cex wp14">
+<w:ftr xmlns:wpc="http://schemas.microsoft.com/office/word/2010/wordprocessingCanvas" xmlns:cx="http://schemas.microsoft.com/office/drawing/2014/chartex" xmlns:cx1="http://schemas.microsoft.com/office/drawing/2015/9/8/chartex" xmlns:cx2="http://schemas.microsoft.com/office/drawing/2015/10/21/chartex" xmlns:cx3="http://schemas.microsoft.com/office/drawing/2016/5/9/chartex" xmlns:cx4="http://schemas.microsoft.com/office/drawing/2016/5/10/chartex" xmlns:cx5="http://schemas.microsoft.com/office/drawing/2016/5/11/chartex" xmlns:cx6="http://schemas.microsoft.com/office/drawing/2016/5/12/chartex" xmlns:cx7="http://schemas.microsoft.com/office/drawing/2016/5/13/chartex" xmlns:cx8="http://schemas.microsoft.com/office/drawing/2016/5/14/chartex" xmlns:mc="http://schemas.openxmlformats.org/markup-compatibility/2006" xmlns:aink="http://schemas.microsoft.com/office/drawing/2016/ink" xmlns:am3d="http://schemas.microsoft.com/office/drawing/2017/model3d" xmlns:o="urn:schemas-microsoft-com:office:office" xmlns:r="http://schemas.openxmlformats.org/officeDocument/2006/relationships" xmlns:m="http://schemas.openxmlformats.org/officeDocument/2006/math" xmlns:v="urn:schemas-microsoft-com:vml" xmlns:wp14="http://schemas.microsoft.com/office/word/2010/wordprocessingDrawing" xmlns:wp="http://schemas.openxmlformats.org/drawingml/2006/wordprocessingDrawing" xmlns:w10="urn:schemas-microsoft-com:office:word" xmlns:w="http://schemas.openxmlformats.org/wordprocessingml/2006/main" xmlns:w14="http://schemas.microsoft.com/office/word/2010/wordml" xmlns:w15="http://schemas.microsoft.com/office/word/2012/wordml" xmlns:w16cid="http://schemas.microsoft.com/office/word/2016/wordml/cid" xmlns:w16se="http://schemas.microsoft.com/office/word/2015/wordml/symex" xmlns:wpg="http://schemas.microsoft.com/office/word/2010/wordprocessingGroup" xmlns:wpi="http://schemas.microsoft.com/office/word/2010/wordprocessingInk" xmlns:wne="http://schemas.microsoft.com/office/word/2006/wordml" xmlns:wps="http://schemas.microsoft.com/office/word/2010/wordprocessingShape" mc:Ignorable="w14 w15 w16se w16cid wp14">
   <w:p>
     <w:pPr>
       <w:pStyle w:val="Footer"/>
@@ -6771,7 +6841,7 @@
 </file>
 
 <file path=word/footer2.xml><?xml version="1.0" encoding="utf-8"?>
-<w:ftr xmlns:wpc="http://schemas.microsoft.com/office/word/2010/wordprocessingCanvas" xmlns:cx="http://schemas.microsoft.com/office/drawing/2014/chartex" xmlns:cx1="http://schemas.microsoft.com/office/drawing/2015/9/8/chartex" xmlns:cx2="http://schemas.microsoft.com/office/drawing/2015/10/21/chartex" xmlns:cx3="http://schemas.microsoft.com/office/drawing/2016/5/9/chartex" xmlns:cx4="http://schemas.microsoft.com/office/drawing/2016/5/10/chartex" xmlns:cx5="http://schemas.microsoft.com/office/drawing/2016/5/11/chartex" xmlns:cx6="http://schemas.microsoft.com/office/drawing/2016/5/12/chartex" xmlns:cx7="http://schemas.microsoft.com/office/drawing/2016/5/13/chartex" xmlns:cx8="http://schemas.microsoft.com/office/drawing/2016/5/14/chartex" xmlns:mc="http://schemas.openxmlformats.org/markup-compatibility/2006" xmlns:aink="http://schemas.microsoft.com/office/drawing/2016/ink" xmlns:am3d="http://schemas.microsoft.com/office/drawing/2017/model3d" xmlns:o="urn:schemas-microsoft-com:office:office" xmlns:r="http://schemas.openxmlformats.org/officeDocument/2006/relationships" xmlns:m="http://schemas.openxmlformats.org/officeDocument/2006/math" xmlns:v="urn:schemas-microsoft-com:vml" xmlns:wp14="http://schemas.microsoft.com/office/word/2010/wordprocessingDrawing" xmlns:wp="http://schemas.openxmlformats.org/drawingml/2006/wordprocessingDrawing" xmlns:w10="urn:schemas-microsoft-com:office:word" xmlns:w="http://schemas.openxmlformats.org/wordprocessingml/2006/main" xmlns:w14="http://schemas.microsoft.com/office/word/2010/wordml" xmlns:w15="http://schemas.microsoft.com/office/word/2012/wordml" xmlns:w16cex="http://schemas.microsoft.com/office/word/2018/wordml/cex" xmlns:w16cid="http://schemas.microsoft.com/office/word/2016/wordml/cid" xmlns:w16="http://schemas.microsoft.com/office/word/2018/wordml" xmlns:w16se="http://schemas.microsoft.com/office/word/2015/wordml/symex" xmlns:wpg="http://schemas.microsoft.com/office/word/2010/wordprocessingGroup" xmlns:wpi="http://schemas.microsoft.com/office/word/2010/wordprocessingInk" xmlns:wne="http://schemas.microsoft.com/office/word/2006/wordml" xmlns:wps="http://schemas.microsoft.com/office/word/2010/wordprocessingShape" mc:Ignorable="w14 w15 w16se w16cid w16 w16cex wp14">
+<w:ftr xmlns:wpc="http://schemas.microsoft.com/office/word/2010/wordprocessingCanvas" xmlns:cx="http://schemas.microsoft.com/office/drawing/2014/chartex" xmlns:cx1="http://schemas.microsoft.com/office/drawing/2015/9/8/chartex" xmlns:cx2="http://schemas.microsoft.com/office/drawing/2015/10/21/chartex" xmlns:cx3="http://schemas.microsoft.com/office/drawing/2016/5/9/chartex" xmlns:cx4="http://schemas.microsoft.com/office/drawing/2016/5/10/chartex" xmlns:cx5="http://schemas.microsoft.com/office/drawing/2016/5/11/chartex" xmlns:cx6="http://schemas.microsoft.com/office/drawing/2016/5/12/chartex" xmlns:cx7="http://schemas.microsoft.com/office/drawing/2016/5/13/chartex" xmlns:cx8="http://schemas.microsoft.com/office/drawing/2016/5/14/chartex" xmlns:mc="http://schemas.openxmlformats.org/markup-compatibility/2006" xmlns:aink="http://schemas.microsoft.com/office/drawing/2016/ink" xmlns:am3d="http://schemas.microsoft.com/office/drawing/2017/model3d" xmlns:o="urn:schemas-microsoft-com:office:office" xmlns:r="http://schemas.openxmlformats.org/officeDocument/2006/relationships" xmlns:m="http://schemas.openxmlformats.org/officeDocument/2006/math" xmlns:v="urn:schemas-microsoft-com:vml" xmlns:wp14="http://schemas.microsoft.com/office/word/2010/wordprocessingDrawing" xmlns:wp="http://schemas.openxmlformats.org/drawingml/2006/wordprocessingDrawing" xmlns:w10="urn:schemas-microsoft-com:office:word" xmlns:w="http://schemas.openxmlformats.org/wordprocessingml/2006/main" xmlns:w14="http://schemas.microsoft.com/office/word/2010/wordml" xmlns:w15="http://schemas.microsoft.com/office/word/2012/wordml" xmlns:w16cid="http://schemas.microsoft.com/office/word/2016/wordml/cid" xmlns:w16se="http://schemas.microsoft.com/office/word/2015/wordml/symex" xmlns:wpg="http://schemas.microsoft.com/office/word/2010/wordprocessingGroup" xmlns:wpi="http://schemas.microsoft.com/office/word/2010/wordprocessingInk" xmlns:wne="http://schemas.microsoft.com/office/word/2006/wordml" xmlns:wps="http://schemas.microsoft.com/office/word/2010/wordprocessingShape" mc:Ignorable="w14 w15 w16se w16cid wp14">
   <w:sdt>
     <w:sdtPr>
       <w:id w:val="-2031090509"/>
@@ -6786,8 +6856,6 @@
       </w:rPr>
     </w:sdtEndPr>
     <w:sdtContent>
-      <w:bookmarkStart w:name="_GoBack" w:displacedByCustomXml="prev" w:id="28"/>
-      <w:bookmarkEnd w:displacedByCustomXml="prev" w:id="28"/>
       <w:p>
         <w:pPr>
           <w:pStyle w:val="Footer"/>
@@ -6826,7 +6894,7 @@
 </file>
 
 <file path=word/footer3.xml><?xml version="1.0" encoding="utf-8"?>
-<w:ftr xmlns:wpc="http://schemas.microsoft.com/office/word/2010/wordprocessingCanvas" xmlns:cx="http://schemas.microsoft.com/office/drawing/2014/chartex" xmlns:cx1="http://schemas.microsoft.com/office/drawing/2015/9/8/chartex" xmlns:cx2="http://schemas.microsoft.com/office/drawing/2015/10/21/chartex" xmlns:cx3="http://schemas.microsoft.com/office/drawing/2016/5/9/chartex" xmlns:cx4="http://schemas.microsoft.com/office/drawing/2016/5/10/chartex" xmlns:cx5="http://schemas.microsoft.com/office/drawing/2016/5/11/chartex" xmlns:cx6="http://schemas.microsoft.com/office/drawing/2016/5/12/chartex" xmlns:cx7="http://schemas.microsoft.com/office/drawing/2016/5/13/chartex" xmlns:cx8="http://schemas.microsoft.com/office/drawing/2016/5/14/chartex" xmlns:mc="http://schemas.openxmlformats.org/markup-compatibility/2006" xmlns:aink="http://schemas.microsoft.com/office/drawing/2016/ink" xmlns:am3d="http://schemas.microsoft.com/office/drawing/2017/model3d" xmlns:o="urn:schemas-microsoft-com:office:office" xmlns:r="http://schemas.openxmlformats.org/officeDocument/2006/relationships" xmlns:m="http://schemas.openxmlformats.org/officeDocument/2006/math" xmlns:v="urn:schemas-microsoft-com:vml" xmlns:wp14="http://schemas.microsoft.com/office/word/2010/wordprocessingDrawing" xmlns:wp="http://schemas.openxmlformats.org/drawingml/2006/wordprocessingDrawing" xmlns:w10="urn:schemas-microsoft-com:office:word" xmlns:w="http://schemas.openxmlformats.org/wordprocessingml/2006/main" xmlns:w14="http://schemas.microsoft.com/office/word/2010/wordml" xmlns:w15="http://schemas.microsoft.com/office/word/2012/wordml" xmlns:w16cex="http://schemas.microsoft.com/office/word/2018/wordml/cex" xmlns:w16cid="http://schemas.microsoft.com/office/word/2016/wordml/cid" xmlns:w16="http://schemas.microsoft.com/office/word/2018/wordml" xmlns:w16se="http://schemas.microsoft.com/office/word/2015/wordml/symex" xmlns:wpg="http://schemas.microsoft.com/office/word/2010/wordprocessingGroup" xmlns:wpi="http://schemas.microsoft.com/office/word/2010/wordprocessingInk" xmlns:wne="http://schemas.microsoft.com/office/word/2006/wordml" xmlns:wps="http://schemas.microsoft.com/office/word/2010/wordprocessingShape" mc:Ignorable="w14 w15 w16se w16cid w16 w16cex wp14">
+<w:ftr xmlns:wpc="http://schemas.microsoft.com/office/word/2010/wordprocessingCanvas" xmlns:cx="http://schemas.microsoft.com/office/drawing/2014/chartex" xmlns:cx1="http://schemas.microsoft.com/office/drawing/2015/9/8/chartex" xmlns:cx2="http://schemas.microsoft.com/office/drawing/2015/10/21/chartex" xmlns:cx3="http://schemas.microsoft.com/office/drawing/2016/5/9/chartex" xmlns:cx4="http://schemas.microsoft.com/office/drawing/2016/5/10/chartex" xmlns:cx5="http://schemas.microsoft.com/office/drawing/2016/5/11/chartex" xmlns:cx6="http://schemas.microsoft.com/office/drawing/2016/5/12/chartex" xmlns:cx7="http://schemas.microsoft.com/office/drawing/2016/5/13/chartex" xmlns:cx8="http://schemas.microsoft.com/office/drawing/2016/5/14/chartex" xmlns:mc="http://schemas.openxmlformats.org/markup-compatibility/2006" xmlns:aink="http://schemas.microsoft.com/office/drawing/2016/ink" xmlns:am3d="http://schemas.microsoft.com/office/drawing/2017/model3d" xmlns:o="urn:schemas-microsoft-com:office:office" xmlns:r="http://schemas.openxmlformats.org/officeDocument/2006/relationships" xmlns:m="http://schemas.openxmlformats.org/officeDocument/2006/math" xmlns:v="urn:schemas-microsoft-com:vml" xmlns:wp14="http://schemas.microsoft.com/office/word/2010/wordprocessingDrawing" xmlns:wp="http://schemas.openxmlformats.org/drawingml/2006/wordprocessingDrawing" xmlns:w10="urn:schemas-microsoft-com:office:word" xmlns:w="http://schemas.openxmlformats.org/wordprocessingml/2006/main" xmlns:w14="http://schemas.microsoft.com/office/word/2010/wordml" xmlns:w15="http://schemas.microsoft.com/office/word/2012/wordml" xmlns:w16cid="http://schemas.microsoft.com/office/word/2016/wordml/cid" xmlns:w16se="http://schemas.microsoft.com/office/word/2015/wordml/symex" xmlns:wpg="http://schemas.microsoft.com/office/word/2010/wordprocessingGroup" xmlns:wpi="http://schemas.microsoft.com/office/word/2010/wordprocessingInk" xmlns:wne="http://schemas.microsoft.com/office/word/2006/wordml" xmlns:wps="http://schemas.microsoft.com/office/word/2010/wordprocessingShape" mc:Ignorable="w14 w15 w16se w16cid wp14">
   <w:p>
     <w:pPr>
       <w:pStyle w:val="Footer"/>
@@ -6842,7 +6910,7 @@
 </file>
 
 <file path=word/footnotes.xml><?xml version="1.0" encoding="utf-8"?>
-<w:footnotes xmlns:wpc="http://schemas.microsoft.com/office/word/2010/wordprocessingCanvas" xmlns:cx="http://schemas.microsoft.com/office/drawing/2014/chartex" xmlns:cx1="http://schemas.microsoft.com/office/drawing/2015/9/8/chartex" xmlns:cx2="http://schemas.microsoft.com/office/drawing/2015/10/21/chartex" xmlns:cx3="http://schemas.microsoft.com/office/drawing/2016/5/9/chartex" xmlns:cx4="http://schemas.microsoft.com/office/drawing/2016/5/10/chartex" xmlns:cx5="http://schemas.microsoft.com/office/drawing/2016/5/11/chartex" xmlns:cx6="http://schemas.microsoft.com/office/drawing/2016/5/12/chartex" xmlns:cx7="http://schemas.microsoft.com/office/drawing/2016/5/13/chartex" xmlns:cx8="http://schemas.microsoft.com/office/drawing/2016/5/14/chartex" xmlns:mc="http://schemas.openxmlformats.org/markup-compatibility/2006" xmlns:aink="http://schemas.microsoft.com/office/drawing/2016/ink" xmlns:am3d="http://schemas.microsoft.com/office/drawing/2017/model3d" xmlns:o="urn:schemas-microsoft-com:office:office" xmlns:r="http://schemas.openxmlformats.org/officeDocument/2006/relationships" xmlns:m="http://schemas.openxmlformats.org/officeDocument/2006/math" xmlns:v="urn:schemas-microsoft-com:vml" xmlns:wp14="http://schemas.microsoft.com/office/word/2010/wordprocessingDrawing" xmlns:wp="http://schemas.openxmlformats.org/drawingml/2006/wordprocessingDrawing" xmlns:w10="urn:schemas-microsoft-com:office:word" xmlns:w="http://schemas.openxmlformats.org/wordprocessingml/2006/main" xmlns:w14="http://schemas.microsoft.com/office/word/2010/wordml" xmlns:w15="http://schemas.microsoft.com/office/word/2012/wordml" xmlns:w16cex="http://schemas.microsoft.com/office/word/2018/wordml/cex" xmlns:w16cid="http://schemas.microsoft.com/office/word/2016/wordml/cid" xmlns:w16="http://schemas.microsoft.com/office/word/2018/wordml" xmlns:w16se="http://schemas.microsoft.com/office/word/2015/wordml/symex" xmlns:wpg="http://schemas.microsoft.com/office/word/2010/wordprocessingGroup" xmlns:wpi="http://schemas.microsoft.com/office/word/2010/wordprocessingInk" xmlns:wne="http://schemas.microsoft.com/office/word/2006/wordml" xmlns:wps="http://schemas.microsoft.com/office/word/2010/wordprocessingShape" mc:Ignorable="w14 w15 w16se w16cid w16 w16cex wp14">
+<w:footnotes xmlns:wpc="http://schemas.microsoft.com/office/word/2010/wordprocessingCanvas" xmlns:cx="http://schemas.microsoft.com/office/drawing/2014/chartex" xmlns:cx1="http://schemas.microsoft.com/office/drawing/2015/9/8/chartex" xmlns:cx2="http://schemas.microsoft.com/office/drawing/2015/10/21/chartex" xmlns:cx3="http://schemas.microsoft.com/office/drawing/2016/5/9/chartex" xmlns:cx4="http://schemas.microsoft.com/office/drawing/2016/5/10/chartex" xmlns:cx5="http://schemas.microsoft.com/office/drawing/2016/5/11/chartex" xmlns:cx6="http://schemas.microsoft.com/office/drawing/2016/5/12/chartex" xmlns:cx7="http://schemas.microsoft.com/office/drawing/2016/5/13/chartex" xmlns:cx8="http://schemas.microsoft.com/office/drawing/2016/5/14/chartex" xmlns:mc="http://schemas.openxmlformats.org/markup-compatibility/2006" xmlns:aink="http://schemas.microsoft.com/office/drawing/2016/ink" xmlns:am3d="http://schemas.microsoft.com/office/drawing/2017/model3d" xmlns:o="urn:schemas-microsoft-com:office:office" xmlns:r="http://schemas.openxmlformats.org/officeDocument/2006/relationships" xmlns:m="http://schemas.openxmlformats.org/officeDocument/2006/math" xmlns:v="urn:schemas-microsoft-com:vml" xmlns:wp14="http://schemas.microsoft.com/office/word/2010/wordprocessingDrawing" xmlns:wp="http://schemas.openxmlformats.org/drawingml/2006/wordprocessingDrawing" xmlns:w10="urn:schemas-microsoft-com:office:word" xmlns:w="http://schemas.openxmlformats.org/wordprocessingml/2006/main" xmlns:w14="http://schemas.microsoft.com/office/word/2010/wordml" xmlns:w15="http://schemas.microsoft.com/office/word/2012/wordml" xmlns:w16cid="http://schemas.microsoft.com/office/word/2016/wordml/cid" xmlns:w16se="http://schemas.microsoft.com/office/word/2015/wordml/symex" xmlns:wpg="http://schemas.microsoft.com/office/word/2010/wordprocessingGroup" xmlns:wpi="http://schemas.microsoft.com/office/word/2010/wordprocessingInk" xmlns:wne="http://schemas.microsoft.com/office/word/2006/wordml" xmlns:wps="http://schemas.microsoft.com/office/word/2010/wordprocessingShape" mc:Ignorable="w14 w15 w16se w16cid wp14">
   <w:footnote w:type="separator" w:id="-1">
     <w:p>
       <w:pPr>
@@ -6874,7 +6942,7 @@
 </file>
 
 <file path=word/header1.xml><?xml version="1.0" encoding="utf-8"?>
-<w:hdr xmlns:wpc="http://schemas.microsoft.com/office/word/2010/wordprocessingCanvas" xmlns:cx="http://schemas.microsoft.com/office/drawing/2014/chartex" xmlns:cx1="http://schemas.microsoft.com/office/drawing/2015/9/8/chartex" xmlns:cx2="http://schemas.microsoft.com/office/drawing/2015/10/21/chartex" xmlns:cx3="http://schemas.microsoft.com/office/drawing/2016/5/9/chartex" xmlns:cx4="http://schemas.microsoft.com/office/drawing/2016/5/10/chartex" xmlns:cx5="http://schemas.microsoft.com/office/drawing/2016/5/11/chartex" xmlns:cx6="http://schemas.microsoft.com/office/drawing/2016/5/12/chartex" xmlns:cx7="http://schemas.microsoft.com/office/drawing/2016/5/13/chartex" xmlns:cx8="http://schemas.microsoft.com/office/drawing/2016/5/14/chartex" xmlns:mc="http://schemas.openxmlformats.org/markup-compatibility/2006" xmlns:aink="http://schemas.microsoft.com/office/drawing/2016/ink" xmlns:am3d="http://schemas.microsoft.com/office/drawing/2017/model3d" xmlns:o="urn:schemas-microsoft-com:office:office" xmlns:r="http://schemas.openxmlformats.org/officeDocument/2006/relationships" xmlns:m="http://schemas.openxmlformats.org/officeDocument/2006/math" xmlns:v="urn:schemas-microsoft-com:vml" xmlns:wp14="http://schemas.microsoft.com/office/word/2010/wordprocessingDrawing" xmlns:wp="http://schemas.openxmlformats.org/drawingml/2006/wordprocessingDrawing" xmlns:w10="urn:schemas-microsoft-com:office:word" xmlns:w="http://schemas.openxmlformats.org/wordprocessingml/2006/main" xmlns:w14="http://schemas.microsoft.com/office/word/2010/wordml" xmlns:w15="http://schemas.microsoft.com/office/word/2012/wordml" xmlns:w16cex="http://schemas.microsoft.com/office/word/2018/wordml/cex" xmlns:w16cid="http://schemas.microsoft.com/office/word/2016/wordml/cid" xmlns:w16="http://schemas.microsoft.com/office/word/2018/wordml" xmlns:w16se="http://schemas.microsoft.com/office/word/2015/wordml/symex" xmlns:wpg="http://schemas.microsoft.com/office/word/2010/wordprocessingGroup" xmlns:wpi="http://schemas.microsoft.com/office/word/2010/wordprocessingInk" xmlns:wne="http://schemas.microsoft.com/office/word/2006/wordml" xmlns:wps="http://schemas.microsoft.com/office/word/2010/wordprocessingShape" mc:Ignorable="w14 w15 w16se w16cid w16 w16cex wp14">
+<w:hdr xmlns:wpc="http://schemas.microsoft.com/office/word/2010/wordprocessingCanvas" xmlns:cx="http://schemas.microsoft.com/office/drawing/2014/chartex" xmlns:cx1="http://schemas.microsoft.com/office/drawing/2015/9/8/chartex" xmlns:cx2="http://schemas.microsoft.com/office/drawing/2015/10/21/chartex" xmlns:cx3="http://schemas.microsoft.com/office/drawing/2016/5/9/chartex" xmlns:cx4="http://schemas.microsoft.com/office/drawing/2016/5/10/chartex" xmlns:cx5="http://schemas.microsoft.com/office/drawing/2016/5/11/chartex" xmlns:cx6="http://schemas.microsoft.com/office/drawing/2016/5/12/chartex" xmlns:cx7="http://schemas.microsoft.com/office/drawing/2016/5/13/chartex" xmlns:cx8="http://schemas.microsoft.com/office/drawing/2016/5/14/chartex" xmlns:mc="http://schemas.openxmlformats.org/markup-compatibility/2006" xmlns:aink="http://schemas.microsoft.com/office/drawing/2016/ink" xmlns:am3d="http://schemas.microsoft.com/office/drawing/2017/model3d" xmlns:o="urn:schemas-microsoft-com:office:office" xmlns:r="http://schemas.openxmlformats.org/officeDocument/2006/relationships" xmlns:m="http://schemas.openxmlformats.org/officeDocument/2006/math" xmlns:v="urn:schemas-microsoft-com:vml" xmlns:wp14="http://schemas.microsoft.com/office/word/2010/wordprocessingDrawing" xmlns:wp="http://schemas.openxmlformats.org/drawingml/2006/wordprocessingDrawing" xmlns:w10="urn:schemas-microsoft-com:office:word" xmlns:w="http://schemas.openxmlformats.org/wordprocessingml/2006/main" xmlns:w14="http://schemas.microsoft.com/office/word/2010/wordml" xmlns:w15="http://schemas.microsoft.com/office/word/2012/wordml" xmlns:w16cid="http://schemas.microsoft.com/office/word/2016/wordml/cid" xmlns:w16se="http://schemas.microsoft.com/office/word/2015/wordml/symex" xmlns:wpg="http://schemas.microsoft.com/office/word/2010/wordprocessingGroup" xmlns:wpi="http://schemas.microsoft.com/office/word/2010/wordprocessingInk" xmlns:wne="http://schemas.microsoft.com/office/word/2006/wordml" xmlns:wps="http://schemas.microsoft.com/office/word/2010/wordprocessingShape" mc:Ignorable="w14 w15 w16se w16cid wp14">
   <w:p>
     <w:pPr>
       <w:pStyle w:val="Header"/>
@@ -6884,7 +6952,7 @@
 </file>
 
 <file path=word/header2.xml><?xml version="1.0" encoding="utf-8"?>
-<w:hdr xmlns:wpc="http://schemas.microsoft.com/office/word/2010/wordprocessingCanvas" xmlns:cx="http://schemas.microsoft.com/office/drawing/2014/chartex" xmlns:cx1="http://schemas.microsoft.com/office/drawing/2015/9/8/chartex" xmlns:cx2="http://schemas.microsoft.com/office/drawing/2015/10/21/chartex" xmlns:cx3="http://schemas.microsoft.com/office/drawing/2016/5/9/chartex" xmlns:cx4="http://schemas.microsoft.com/office/drawing/2016/5/10/chartex" xmlns:cx5="http://schemas.microsoft.com/office/drawing/2016/5/11/chartex" xmlns:cx6="http://schemas.microsoft.com/office/drawing/2016/5/12/chartex" xmlns:cx7="http://schemas.microsoft.com/office/drawing/2016/5/13/chartex" xmlns:cx8="http://schemas.microsoft.com/office/drawing/2016/5/14/chartex" xmlns:mc="http://schemas.openxmlformats.org/markup-compatibility/2006" xmlns:aink="http://schemas.microsoft.com/office/drawing/2016/ink" xmlns:am3d="http://schemas.microsoft.com/office/drawing/2017/model3d" xmlns:o="urn:schemas-microsoft-com:office:office" xmlns:r="http://schemas.openxmlformats.org/officeDocument/2006/relationships" xmlns:m="http://schemas.openxmlformats.org/officeDocument/2006/math" xmlns:v="urn:schemas-microsoft-com:vml" xmlns:wp14="http://schemas.microsoft.com/office/word/2010/wordprocessingDrawing" xmlns:wp="http://schemas.openxmlformats.org/drawingml/2006/wordprocessingDrawing" xmlns:w10="urn:schemas-microsoft-com:office:word" xmlns:w="http://schemas.openxmlformats.org/wordprocessingml/2006/main" xmlns:w14="http://schemas.microsoft.com/office/word/2010/wordml" xmlns:w15="http://schemas.microsoft.com/office/word/2012/wordml" xmlns:w16cex="http://schemas.microsoft.com/office/word/2018/wordml/cex" xmlns:w16cid="http://schemas.microsoft.com/office/word/2016/wordml/cid" xmlns:w16="http://schemas.microsoft.com/office/word/2018/wordml" xmlns:w16se="http://schemas.microsoft.com/office/word/2015/wordml/symex" xmlns:wpg="http://schemas.microsoft.com/office/word/2010/wordprocessingGroup" xmlns:wpi="http://schemas.microsoft.com/office/word/2010/wordprocessingInk" xmlns:wne="http://schemas.microsoft.com/office/word/2006/wordml" xmlns:wps="http://schemas.microsoft.com/office/word/2010/wordprocessingShape" mc:Ignorable="w14 w15 w16se w16cid w16 w16cex wp14">
+<w:hdr xmlns:wpc="http://schemas.microsoft.com/office/word/2010/wordprocessingCanvas" xmlns:cx="http://schemas.microsoft.com/office/drawing/2014/chartex" xmlns:cx1="http://schemas.microsoft.com/office/drawing/2015/9/8/chartex" xmlns:cx2="http://schemas.microsoft.com/office/drawing/2015/10/21/chartex" xmlns:cx3="http://schemas.microsoft.com/office/drawing/2016/5/9/chartex" xmlns:cx4="http://schemas.microsoft.com/office/drawing/2016/5/10/chartex" xmlns:cx5="http://schemas.microsoft.com/office/drawing/2016/5/11/chartex" xmlns:cx6="http://schemas.microsoft.com/office/drawing/2016/5/12/chartex" xmlns:cx7="http://schemas.microsoft.com/office/drawing/2016/5/13/chartex" xmlns:cx8="http://schemas.microsoft.com/office/drawing/2016/5/14/chartex" xmlns:mc="http://schemas.openxmlformats.org/markup-compatibility/2006" xmlns:aink="http://schemas.microsoft.com/office/drawing/2016/ink" xmlns:am3d="http://schemas.microsoft.com/office/drawing/2017/model3d" xmlns:o="urn:schemas-microsoft-com:office:office" xmlns:r="http://schemas.openxmlformats.org/officeDocument/2006/relationships" xmlns:m="http://schemas.openxmlformats.org/officeDocument/2006/math" xmlns:v="urn:schemas-microsoft-com:vml" xmlns:wp14="http://schemas.microsoft.com/office/word/2010/wordprocessingDrawing" xmlns:wp="http://schemas.openxmlformats.org/drawingml/2006/wordprocessingDrawing" xmlns:w10="urn:schemas-microsoft-com:office:word" xmlns:w="http://schemas.openxmlformats.org/wordprocessingml/2006/main" xmlns:w14="http://schemas.microsoft.com/office/word/2010/wordml" xmlns:w15="http://schemas.microsoft.com/office/word/2012/wordml" xmlns:w16cid="http://schemas.microsoft.com/office/word/2016/wordml/cid" xmlns:w16se="http://schemas.microsoft.com/office/word/2015/wordml/symex" xmlns:wpg="http://schemas.microsoft.com/office/word/2010/wordprocessingGroup" xmlns:wpi="http://schemas.microsoft.com/office/word/2010/wordprocessingInk" xmlns:wne="http://schemas.microsoft.com/office/word/2006/wordml" xmlns:wps="http://schemas.microsoft.com/office/word/2010/wordprocessingShape" mc:Ignorable="w14 w15 w16se w16cid wp14">
   <w:p>
     <w:pPr>
       <w:pStyle w:val="Header"/>
@@ -6933,13 +7001,6 @@
         <w:lang w:val="en-US"/>
       </w:rPr>
       <w:tab/>
-    </w:r>
-    <w:r>
-      <w:rPr>
-        <w:i/>
-        <w:iCs/>
-        <w:lang w:val="en-US"/>
-      </w:rPr>
       <w:t>Pro</w:t>
     </w:r>
     <w:r>
@@ -6955,7 +7016,7 @@
 </file>
 
 <file path=word/header3.xml><?xml version="1.0" encoding="utf-8"?>
-<w:hdr xmlns:wpc="http://schemas.microsoft.com/office/word/2010/wordprocessingCanvas" xmlns:cx="http://schemas.microsoft.com/office/drawing/2014/chartex" xmlns:cx1="http://schemas.microsoft.com/office/drawing/2015/9/8/chartex" xmlns:cx2="http://schemas.microsoft.com/office/drawing/2015/10/21/chartex" xmlns:cx3="http://schemas.microsoft.com/office/drawing/2016/5/9/chartex" xmlns:cx4="http://schemas.microsoft.com/office/drawing/2016/5/10/chartex" xmlns:cx5="http://schemas.microsoft.com/office/drawing/2016/5/11/chartex" xmlns:cx6="http://schemas.microsoft.com/office/drawing/2016/5/12/chartex" xmlns:cx7="http://schemas.microsoft.com/office/drawing/2016/5/13/chartex" xmlns:cx8="http://schemas.microsoft.com/office/drawing/2016/5/14/chartex" xmlns:mc="http://schemas.openxmlformats.org/markup-compatibility/2006" xmlns:aink="http://schemas.microsoft.com/office/drawing/2016/ink" xmlns:am3d="http://schemas.microsoft.com/office/drawing/2017/model3d" xmlns:o="urn:schemas-microsoft-com:office:office" xmlns:r="http://schemas.openxmlformats.org/officeDocument/2006/relationships" xmlns:m="http://schemas.openxmlformats.org/officeDocument/2006/math" xmlns:v="urn:schemas-microsoft-com:vml" xmlns:wp14="http://schemas.microsoft.com/office/word/2010/wordprocessingDrawing" xmlns:wp="http://schemas.openxmlformats.org/drawingml/2006/wordprocessingDrawing" xmlns:w10="urn:schemas-microsoft-com:office:word" xmlns:w="http://schemas.openxmlformats.org/wordprocessingml/2006/main" xmlns:w14="http://schemas.microsoft.com/office/word/2010/wordml" xmlns:w15="http://schemas.microsoft.com/office/word/2012/wordml" xmlns:w16cex="http://schemas.microsoft.com/office/word/2018/wordml/cex" xmlns:w16cid="http://schemas.microsoft.com/office/word/2016/wordml/cid" xmlns:w16="http://schemas.microsoft.com/office/word/2018/wordml" xmlns:w16se="http://schemas.microsoft.com/office/word/2015/wordml/symex" xmlns:wpg="http://schemas.microsoft.com/office/word/2010/wordprocessingGroup" xmlns:wpi="http://schemas.microsoft.com/office/word/2010/wordprocessingInk" xmlns:wne="http://schemas.microsoft.com/office/word/2006/wordml" xmlns:wps="http://schemas.microsoft.com/office/word/2010/wordprocessingShape" mc:Ignorable="w14 w15 w16se w16cid w16 w16cex wp14">
+<w:hdr xmlns:wpc="http://schemas.microsoft.com/office/word/2010/wordprocessingCanvas" xmlns:cx="http://schemas.microsoft.com/office/drawing/2014/chartex" xmlns:cx1="http://schemas.microsoft.com/office/drawing/2015/9/8/chartex" xmlns:cx2="http://schemas.microsoft.com/office/drawing/2015/10/21/chartex" xmlns:cx3="http://schemas.microsoft.com/office/drawing/2016/5/9/chartex" xmlns:cx4="http://schemas.microsoft.com/office/drawing/2016/5/10/chartex" xmlns:cx5="http://schemas.microsoft.com/office/drawing/2016/5/11/chartex" xmlns:cx6="http://schemas.microsoft.com/office/drawing/2016/5/12/chartex" xmlns:cx7="http://schemas.microsoft.com/office/drawing/2016/5/13/chartex" xmlns:cx8="http://schemas.microsoft.com/office/drawing/2016/5/14/chartex" xmlns:mc="http://schemas.openxmlformats.org/markup-compatibility/2006" xmlns:aink="http://schemas.microsoft.com/office/drawing/2016/ink" xmlns:am3d="http://schemas.microsoft.com/office/drawing/2017/model3d" xmlns:o="urn:schemas-microsoft-com:office:office" xmlns:r="http://schemas.openxmlformats.org/officeDocument/2006/relationships" xmlns:m="http://schemas.openxmlformats.org/officeDocument/2006/math" xmlns:v="urn:schemas-microsoft-com:vml" xmlns:wp14="http://schemas.microsoft.com/office/word/2010/wordprocessingDrawing" xmlns:wp="http://schemas.openxmlformats.org/drawingml/2006/wordprocessingDrawing" xmlns:w10="urn:schemas-microsoft-com:office:word" xmlns:w="http://schemas.openxmlformats.org/wordprocessingml/2006/main" xmlns:w14="http://schemas.microsoft.com/office/word/2010/wordml" xmlns:w15="http://schemas.microsoft.com/office/word/2012/wordml" xmlns:w16cid="http://schemas.microsoft.com/office/word/2016/wordml/cid" xmlns:w16se="http://schemas.microsoft.com/office/word/2015/wordml/symex" xmlns:wpg="http://schemas.microsoft.com/office/word/2010/wordprocessingGroup" xmlns:wpi="http://schemas.microsoft.com/office/word/2010/wordprocessingInk" xmlns:wne="http://schemas.microsoft.com/office/word/2006/wordml" xmlns:wps="http://schemas.microsoft.com/office/word/2010/wordprocessingShape" mc:Ignorable="w14 w15 w16se w16cid wp14">
   <w:p>
     <w:pPr>
       <w:pStyle w:val="Header"/>
@@ -6965,7 +7026,7 @@
 </file>
 
 <file path=word/numbering.xml><?xml version="1.0" encoding="utf-8"?>
-<w:numbering xmlns:wpc="http://schemas.microsoft.com/office/word/2010/wordprocessingCanvas" xmlns:cx="http://schemas.microsoft.com/office/drawing/2014/chartex" xmlns:cx1="http://schemas.microsoft.com/office/drawing/2015/9/8/chartex" xmlns:cx2="http://schemas.microsoft.com/office/drawing/2015/10/21/chartex" xmlns:cx3="http://schemas.microsoft.com/office/drawing/2016/5/9/chartex" xmlns:cx4="http://schemas.microsoft.com/office/drawing/2016/5/10/chartex" xmlns:cx5="http://schemas.microsoft.com/office/drawing/2016/5/11/chartex" xmlns:cx6="http://schemas.microsoft.com/office/drawing/2016/5/12/chartex" xmlns:cx7="http://schemas.microsoft.com/office/drawing/2016/5/13/chartex" xmlns:cx8="http://schemas.microsoft.com/office/drawing/2016/5/14/chartex" xmlns:mc="http://schemas.openxmlformats.org/markup-compatibility/2006" xmlns:aink="http://schemas.microsoft.com/office/drawing/2016/ink" xmlns:am3d="http://schemas.microsoft.com/office/drawing/2017/model3d" xmlns:o="urn:schemas-microsoft-com:office:office" xmlns:r="http://schemas.openxmlformats.org/officeDocument/2006/relationships" xmlns:m="http://schemas.openxmlformats.org/officeDocument/2006/math" xmlns:v="urn:schemas-microsoft-com:vml" xmlns:wp14="http://schemas.microsoft.com/office/word/2010/wordprocessingDrawing" xmlns:wp="http://schemas.openxmlformats.org/drawingml/2006/wordprocessingDrawing" xmlns:w10="urn:schemas-microsoft-com:office:word" xmlns:w="http://schemas.openxmlformats.org/wordprocessingml/2006/main" xmlns:w14="http://schemas.microsoft.com/office/word/2010/wordml" xmlns:w15="http://schemas.microsoft.com/office/word/2012/wordml" xmlns:w16cex="http://schemas.microsoft.com/office/word/2018/wordml/cex" xmlns:w16cid="http://schemas.microsoft.com/office/word/2016/wordml/cid" xmlns:w16="http://schemas.microsoft.com/office/word/2018/wordml" xmlns:w16se="http://schemas.microsoft.com/office/word/2015/wordml/symex" xmlns:wpg="http://schemas.microsoft.com/office/word/2010/wordprocessingGroup" xmlns:wpi="http://schemas.microsoft.com/office/word/2010/wordprocessingInk" xmlns:wne="http://schemas.microsoft.com/office/word/2006/wordml" xmlns:wps="http://schemas.microsoft.com/office/word/2010/wordprocessingShape" mc:Ignorable="w14 w15 w16se w16cid w16 w16cex wp14">
+<w:numbering xmlns:wpc="http://schemas.microsoft.com/office/word/2010/wordprocessingCanvas" xmlns:cx="http://schemas.microsoft.com/office/drawing/2014/chartex" xmlns:cx1="http://schemas.microsoft.com/office/drawing/2015/9/8/chartex" xmlns:cx2="http://schemas.microsoft.com/office/drawing/2015/10/21/chartex" xmlns:cx3="http://schemas.microsoft.com/office/drawing/2016/5/9/chartex" xmlns:cx4="http://schemas.microsoft.com/office/drawing/2016/5/10/chartex" xmlns:cx5="http://schemas.microsoft.com/office/drawing/2016/5/11/chartex" xmlns:cx6="http://schemas.microsoft.com/office/drawing/2016/5/12/chartex" xmlns:cx7="http://schemas.microsoft.com/office/drawing/2016/5/13/chartex" xmlns:cx8="http://schemas.microsoft.com/office/drawing/2016/5/14/chartex" xmlns:mc="http://schemas.openxmlformats.org/markup-compatibility/2006" xmlns:aink="http://schemas.microsoft.com/office/drawing/2016/ink" xmlns:am3d="http://schemas.microsoft.com/office/drawing/2017/model3d" xmlns:o="urn:schemas-microsoft-com:office:office" xmlns:r="http://schemas.openxmlformats.org/officeDocument/2006/relationships" xmlns:m="http://schemas.openxmlformats.org/officeDocument/2006/math" xmlns:v="urn:schemas-microsoft-com:vml" xmlns:wp14="http://schemas.microsoft.com/office/word/2010/wordprocessingDrawing" xmlns:wp="http://schemas.openxmlformats.org/drawingml/2006/wordprocessingDrawing" xmlns:w10="urn:schemas-microsoft-com:office:word" xmlns:w="http://schemas.openxmlformats.org/wordprocessingml/2006/main" xmlns:w14="http://schemas.microsoft.com/office/word/2010/wordml" xmlns:w15="http://schemas.microsoft.com/office/word/2012/wordml" xmlns:w16cid="http://schemas.microsoft.com/office/word/2016/wordml/cid" xmlns:w16se="http://schemas.microsoft.com/office/word/2015/wordml/symex" xmlns:wpg="http://schemas.microsoft.com/office/word/2010/wordprocessingGroup" xmlns:wpi="http://schemas.microsoft.com/office/word/2010/wordprocessingInk" xmlns:wne="http://schemas.microsoft.com/office/word/2006/wordml" xmlns:wps="http://schemas.microsoft.com/office/word/2010/wordprocessingShape" mc:Ignorable="w14 w15 w16se w16cid wp14">
   <w:abstractNum w:abstractNumId="0" w15:restartNumberingAfterBreak="0">
     <w:nsid w:val="0C345457"/>
     <w:multiLevelType w:val="hybridMultilevel"/>
@@ -7675,7 +7736,7 @@
         <w:ind w:left="720" w:hanging="360"/>
       </w:pPr>
       <w:rPr>
-        <w:rFonts w:hint="default" w:ascii="Arial" w:hAnsi="Arial" w:cs="Arial" w:eastAsiaTheme="minorHAnsi"/>
+        <w:rFonts w:ascii="Arial" w:eastAsiaTheme="minorHAnsi" w:hAnsi="Arial" w:cs="Arial" w:hint="default"/>
       </w:rPr>
     </w:lvl>
     <w:lvl w:ilvl="1" w:tplc="18090003">
@@ -7687,7 +7748,7 @@
         <w:ind w:left="1440" w:hanging="360"/>
       </w:pPr>
       <w:rPr>
-        <w:rFonts w:hint="default" w:ascii="Courier New" w:hAnsi="Courier New" w:cs="Courier New"/>
+        <w:rFonts w:ascii="Courier New" w:hAnsi="Courier New" w:cs="Courier New" w:hint="default"/>
       </w:rPr>
     </w:lvl>
     <w:lvl w:ilvl="2" w:tplc="18090005" w:tentative="1">
@@ -7699,7 +7760,7 @@
         <w:ind w:left="2160" w:hanging="360"/>
       </w:pPr>
       <w:rPr>
-        <w:rFonts w:hint="default" w:ascii="Wingdings" w:hAnsi="Wingdings"/>
+        <w:rFonts w:ascii="Wingdings" w:hAnsi="Wingdings" w:hint="default"/>
       </w:rPr>
     </w:lvl>
     <w:lvl w:ilvl="3" w:tplc="18090001" w:tentative="1">
@@ -7711,7 +7772,7 @@
         <w:ind w:left="2880" w:hanging="360"/>
       </w:pPr>
       <w:rPr>
-        <w:rFonts w:hint="default" w:ascii="Symbol" w:hAnsi="Symbol"/>
+        <w:rFonts w:ascii="Symbol" w:hAnsi="Symbol" w:hint="default"/>
       </w:rPr>
     </w:lvl>
     <w:lvl w:ilvl="4" w:tplc="18090003" w:tentative="1">
@@ -7723,7 +7784,7 @@
         <w:ind w:left="3600" w:hanging="360"/>
       </w:pPr>
       <w:rPr>
-        <w:rFonts w:hint="default" w:ascii="Courier New" w:hAnsi="Courier New" w:cs="Courier New"/>
+        <w:rFonts w:ascii="Courier New" w:hAnsi="Courier New" w:cs="Courier New" w:hint="default"/>
       </w:rPr>
     </w:lvl>
     <w:lvl w:ilvl="5" w:tplc="18090005" w:tentative="1">
@@ -7735,7 +7796,7 @@
         <w:ind w:left="4320" w:hanging="360"/>
       </w:pPr>
       <w:rPr>
-        <w:rFonts w:hint="default" w:ascii="Wingdings" w:hAnsi="Wingdings"/>
+        <w:rFonts w:ascii="Wingdings" w:hAnsi="Wingdings" w:hint="default"/>
       </w:rPr>
     </w:lvl>
     <w:lvl w:ilvl="6" w:tplc="18090001" w:tentative="1">
@@ -7747,7 +7808,7 @@
         <w:ind w:left="5040" w:hanging="360"/>
       </w:pPr>
       <w:rPr>
-        <w:rFonts w:hint="default" w:ascii="Symbol" w:hAnsi="Symbol"/>
+        <w:rFonts w:ascii="Symbol" w:hAnsi="Symbol" w:hint="default"/>
       </w:rPr>
     </w:lvl>
     <w:lvl w:ilvl="7" w:tplc="18090003" w:tentative="1">
@@ -7759,7 +7820,7 @@
         <w:ind w:left="5760" w:hanging="360"/>
       </w:pPr>
       <w:rPr>
-        <w:rFonts w:hint="default" w:ascii="Courier New" w:hAnsi="Courier New" w:cs="Courier New"/>
+        <w:rFonts w:ascii="Courier New" w:hAnsi="Courier New" w:cs="Courier New" w:hint="default"/>
       </w:rPr>
     </w:lvl>
     <w:lvl w:ilvl="8" w:tplc="18090005" w:tentative="1">
@@ -7771,7 +7832,7 @@
         <w:ind w:left="6480" w:hanging="360"/>
       </w:pPr>
       <w:rPr>
-        <w:rFonts w:hint="default" w:ascii="Wingdings" w:hAnsi="Wingdings"/>
+        <w:rFonts w:ascii="Wingdings" w:hAnsi="Wingdings" w:hint="default"/>
       </w:rPr>
     </w:lvl>
   </w:abstractNum>
@@ -7803,11 +7864,11 @@
 </file>
 
 <file path=word/styles.xml><?xml version="1.0" encoding="utf-8"?>
-<w:styles xmlns:wp14="http://schemas.microsoft.com/office/word/2010/wordprocessingDrawing" xmlns:mc="http://schemas.openxmlformats.org/markup-compatibility/2006" xmlns:r="http://schemas.openxmlformats.org/officeDocument/2006/relationships" xmlns:w="http://schemas.openxmlformats.org/wordprocessingml/2006/main" xmlns:w14="http://schemas.microsoft.com/office/word/2010/wordml" xmlns:w15="http://schemas.microsoft.com/office/word/2012/wordml" xmlns:w16cex="http://schemas.microsoft.com/office/word/2018/wordml/cex" xmlns:w16cid="http://schemas.microsoft.com/office/word/2016/wordml/cid" xmlns:w16="http://schemas.microsoft.com/office/word/2018/wordml" xmlns:w16se="http://schemas.microsoft.com/office/word/2015/wordml/symex" mc:Ignorable="w14 w15 w16se w16cid w16 w16cex wp14">
+<w:styles xmlns:mc="http://schemas.openxmlformats.org/markup-compatibility/2006" xmlns:r="http://schemas.openxmlformats.org/officeDocument/2006/relationships" xmlns:w="http://schemas.openxmlformats.org/wordprocessingml/2006/main" xmlns:w14="http://schemas.microsoft.com/office/word/2010/wordml" xmlns:w15="http://schemas.microsoft.com/office/word/2012/wordml" xmlns:w16cid="http://schemas.microsoft.com/office/word/2016/wordml/cid" xmlns:w16se="http://schemas.microsoft.com/office/word/2015/wordml/symex" mc:Ignorable="w14 w15 w16se w16cid">
   <w:docDefaults>
     <w:rPrDefault>
       <w:rPr>
-        <w:rFonts w:ascii="Arial" w:hAnsi="Arial" w:cs="Arial" w:eastAsiaTheme="minorHAnsi"/>
+        <w:rFonts w:ascii="Arial" w:eastAsiaTheme="minorHAnsi" w:hAnsi="Arial" w:cs="Arial"/>
         <w:sz w:val="24"/>
         <w:szCs w:val="24"/>
         <w:lang w:val="en-IE" w:eastAsia="en-US" w:bidi="ar-SA"/>
@@ -7822,14 +7883,14 @@
   <w:latentStyles w:defLockedState="0" w:defUIPriority="99" w:defSemiHidden="0" w:defUnhideWhenUsed="0" w:defQFormat="0" w:count="376">
     <w:lsdException w:name="Normal" w:uiPriority="0" w:qFormat="1"/>
     <w:lsdException w:name="heading 1" w:uiPriority="9" w:qFormat="1"/>
-    <w:lsdException w:name="heading 2" w:uiPriority="9" w:semiHidden="1" w:unhideWhenUsed="1" w:qFormat="1"/>
-    <w:lsdException w:name="heading 3" w:uiPriority="9" w:semiHidden="1" w:unhideWhenUsed="1" w:qFormat="1"/>
-    <w:lsdException w:name="heading 4" w:uiPriority="9" w:semiHidden="1" w:unhideWhenUsed="1" w:qFormat="1"/>
-    <w:lsdException w:name="heading 5" w:uiPriority="9" w:semiHidden="1" w:unhideWhenUsed="1" w:qFormat="1"/>
-    <w:lsdException w:name="heading 6" w:uiPriority="9" w:semiHidden="1" w:unhideWhenUsed="1" w:qFormat="1"/>
-    <w:lsdException w:name="heading 7" w:uiPriority="9" w:semiHidden="1" w:unhideWhenUsed="1" w:qFormat="1"/>
-    <w:lsdException w:name="heading 8" w:uiPriority="9" w:semiHidden="1" w:unhideWhenUsed="1" w:qFormat="1"/>
-    <w:lsdException w:name="heading 9" w:uiPriority="9" w:semiHidden="1" w:unhideWhenUsed="1" w:qFormat="1"/>
+    <w:lsdException w:name="heading 2" w:semiHidden="1" w:uiPriority="9" w:unhideWhenUsed="1" w:qFormat="1"/>
+    <w:lsdException w:name="heading 3" w:semiHidden="1" w:uiPriority="9" w:unhideWhenUsed="1" w:qFormat="1"/>
+    <w:lsdException w:name="heading 4" w:semiHidden="1" w:uiPriority="9" w:unhideWhenUsed="1" w:qFormat="1"/>
+    <w:lsdException w:name="heading 5" w:semiHidden="1" w:uiPriority="9" w:unhideWhenUsed="1" w:qFormat="1"/>
+    <w:lsdException w:name="heading 6" w:semiHidden="1" w:uiPriority="9" w:unhideWhenUsed="1" w:qFormat="1"/>
+    <w:lsdException w:name="heading 7" w:semiHidden="1" w:uiPriority="9" w:unhideWhenUsed="1" w:qFormat="1"/>
+    <w:lsdException w:name="heading 8" w:semiHidden="1" w:uiPriority="9" w:unhideWhenUsed="1" w:qFormat="1"/>
+    <w:lsdException w:name="heading 9" w:semiHidden="1" w:uiPriority="9" w:unhideWhenUsed="1" w:qFormat="1"/>
     <w:lsdException w:name="index 1" w:semiHidden="1" w:unhideWhenUsed="1"/>
     <w:lsdException w:name="index 2" w:semiHidden="1" w:unhideWhenUsed="1"/>
     <w:lsdException w:name="index 3" w:semiHidden="1" w:unhideWhenUsed="1"/>
@@ -7839,22 +7900,22 @@
     <w:lsdException w:name="index 7" w:semiHidden="1" w:unhideWhenUsed="1"/>
     <w:lsdException w:name="index 8" w:semiHidden="1" w:unhideWhenUsed="1"/>
     <w:lsdException w:name="index 9" w:semiHidden="1" w:unhideWhenUsed="1"/>
-    <w:lsdException w:name="toc 1" w:uiPriority="39" w:semiHidden="1" w:unhideWhenUsed="1"/>
-    <w:lsdException w:name="toc 2" w:uiPriority="39" w:semiHidden="1" w:unhideWhenUsed="1"/>
-    <w:lsdException w:name="toc 3" w:uiPriority="39" w:semiHidden="1" w:unhideWhenUsed="1"/>
-    <w:lsdException w:name="toc 4" w:uiPriority="39" w:semiHidden="1" w:unhideWhenUsed="1"/>
-    <w:lsdException w:name="toc 5" w:uiPriority="39" w:semiHidden="1" w:unhideWhenUsed="1"/>
-    <w:lsdException w:name="toc 6" w:uiPriority="39" w:semiHidden="1" w:unhideWhenUsed="1"/>
-    <w:lsdException w:name="toc 7" w:uiPriority="39" w:semiHidden="1" w:unhideWhenUsed="1"/>
-    <w:lsdException w:name="toc 8" w:uiPriority="39" w:semiHidden="1" w:unhideWhenUsed="1"/>
-    <w:lsdException w:name="toc 9" w:uiPriority="39" w:semiHidden="1" w:unhideWhenUsed="1"/>
+    <w:lsdException w:name="toc 1" w:semiHidden="1" w:uiPriority="39" w:unhideWhenUsed="1"/>
+    <w:lsdException w:name="toc 2" w:semiHidden="1" w:uiPriority="39" w:unhideWhenUsed="1"/>
+    <w:lsdException w:name="toc 3" w:semiHidden="1" w:uiPriority="39" w:unhideWhenUsed="1"/>
+    <w:lsdException w:name="toc 4" w:semiHidden="1" w:uiPriority="39" w:unhideWhenUsed="1"/>
+    <w:lsdException w:name="toc 5" w:semiHidden="1" w:uiPriority="39" w:unhideWhenUsed="1"/>
+    <w:lsdException w:name="toc 6" w:semiHidden="1" w:uiPriority="39" w:unhideWhenUsed="1"/>
+    <w:lsdException w:name="toc 7" w:semiHidden="1" w:uiPriority="39" w:unhideWhenUsed="1"/>
+    <w:lsdException w:name="toc 8" w:semiHidden="1" w:uiPriority="39" w:unhideWhenUsed="1"/>
+    <w:lsdException w:name="toc 9" w:semiHidden="1" w:uiPriority="39" w:unhideWhenUsed="1"/>
     <w:lsdException w:name="Normal Indent" w:semiHidden="1" w:unhideWhenUsed="1"/>
     <w:lsdException w:name="footnote text" w:semiHidden="1" w:unhideWhenUsed="1"/>
     <w:lsdException w:name="annotation text" w:semiHidden="1" w:unhideWhenUsed="1"/>
     <w:lsdException w:name="header" w:semiHidden="1" w:unhideWhenUsed="1"/>
     <w:lsdException w:name="footer" w:semiHidden="1" w:unhideWhenUsed="1"/>
     <w:lsdException w:name="index heading" w:semiHidden="1" w:unhideWhenUsed="1"/>
-    <w:lsdException w:name="caption" w:uiPriority="35" w:semiHidden="1" w:unhideWhenUsed="1" w:qFormat="1"/>
+    <w:lsdException w:name="caption" w:semiHidden="1" w:uiPriority="35" w:unhideWhenUsed="1" w:qFormat="1"/>
     <w:lsdException w:name="table of figures" w:semiHidden="1" w:unhideWhenUsed="1"/>
     <w:lsdException w:name="envelope address" w:semiHidden="1" w:unhideWhenUsed="1"/>
     <w:lsdException w:name="envelope return" w:semiHidden="1" w:unhideWhenUsed="1"/>
@@ -7885,7 +7946,7 @@
     <w:lsdException w:name="Title" w:uiPriority="10" w:qFormat="1"/>
     <w:lsdException w:name="Closing" w:semiHidden="1" w:unhideWhenUsed="1"/>
     <w:lsdException w:name="Signature" w:semiHidden="1" w:unhideWhenUsed="1"/>
-    <w:lsdException w:name="Default Paragraph Font" w:uiPriority="1" w:semiHidden="1" w:unhideWhenUsed="1"/>
+    <w:lsdException w:name="Default Paragraph Font" w:semiHidden="1" w:uiPriority="1" w:unhideWhenUsed="1"/>
     <w:lsdException w:name="Body Text" w:semiHidden="1" w:unhideWhenUsed="1"/>
     <w:lsdException w:name="Body Text Indent" w:semiHidden="1" w:unhideWhenUsed="1"/>
     <w:lsdException w:name="List Continue" w:semiHidden="1" w:unhideWhenUsed="1"/>
@@ -8085,8 +8146,8 @@
     <w:lsdException w:name="Subtle Reference" w:uiPriority="31" w:qFormat="1"/>
     <w:lsdException w:name="Intense Reference" w:uiPriority="32" w:qFormat="1"/>
     <w:lsdException w:name="Book Title" w:uiPriority="33" w:qFormat="1"/>
-    <w:lsdException w:name="Bibliography" w:uiPriority="37" w:semiHidden="1" w:unhideWhenUsed="1"/>
-    <w:lsdException w:name="TOC Heading" w:uiPriority="39" w:semiHidden="1" w:unhideWhenUsed="1" w:qFormat="1"/>
+    <w:lsdException w:name="Bibliography" w:semiHidden="1" w:uiPriority="37" w:unhideWhenUsed="1"/>
+    <w:lsdException w:name="TOC Heading" w:semiHidden="1" w:uiPriority="39" w:unhideWhenUsed="1" w:qFormat="1"/>
     <w:lsdException w:name="Plain Table 1" w:uiPriority="41"/>
     <w:lsdException w:name="Plain Table 2" w:uiPriority="42"/>
     <w:lsdException w:name="Plain Table 3" w:uiPriority="43"/>
@@ -8197,7 +8258,7 @@
     <w:lsdException w:name="Unresolved Mention" w:semiHidden="1" w:unhideWhenUsed="1"/>
     <w:lsdException w:name="Smart Link" w:semiHidden="1" w:unhideWhenUsed="1"/>
   </w:latentStyles>
-  <w:style w:type="paragraph" w:styleId="Normal" w:default="1">
+  <w:style w:type="paragraph" w:default="1" w:styleId="Normal">
     <w:name w:val="Normal"/>
     <w:qFormat/>
   </w:style>
@@ -8216,7 +8277,7 @@
       <w:outlineLvl w:val="0"/>
     </w:pPr>
     <w:rPr>
-      <w:rFonts w:asciiTheme="majorHAnsi" w:hAnsiTheme="majorHAnsi" w:eastAsiaTheme="majorEastAsia" w:cstheme="majorBidi"/>
+      <w:rFonts w:asciiTheme="majorHAnsi" w:eastAsiaTheme="majorEastAsia" w:hAnsiTheme="majorHAnsi" w:cstheme="majorBidi"/>
       <w:color w:val="2E74B5" w:themeColor="accent1" w:themeShade="BF"/>
       <w:sz w:val="32"/>
       <w:szCs w:val="32"/>
@@ -8238,7 +8299,7 @@
       <w:outlineLvl w:val="1"/>
     </w:pPr>
     <w:rPr>
-      <w:rFonts w:asciiTheme="majorHAnsi" w:hAnsiTheme="majorHAnsi" w:eastAsiaTheme="majorEastAsia" w:cstheme="majorBidi"/>
+      <w:rFonts w:asciiTheme="majorHAnsi" w:eastAsiaTheme="majorEastAsia" w:hAnsiTheme="majorHAnsi" w:cstheme="majorBidi"/>
       <w:color w:val="2E74B5" w:themeColor="accent1" w:themeShade="BF"/>
       <w:sz w:val="26"/>
       <w:szCs w:val="26"/>
@@ -8260,7 +8321,7 @@
       <w:outlineLvl w:val="2"/>
     </w:pPr>
     <w:rPr>
-      <w:rFonts w:asciiTheme="majorHAnsi" w:hAnsiTheme="majorHAnsi" w:eastAsiaTheme="majorEastAsia" w:cstheme="majorBidi"/>
+      <w:rFonts w:asciiTheme="majorHAnsi" w:eastAsiaTheme="majorEastAsia" w:hAnsiTheme="majorHAnsi" w:cstheme="majorBidi"/>
       <w:color w:val="1F4D78" w:themeColor="accent1" w:themeShade="7F"/>
     </w:rPr>
   </w:style>
@@ -8281,19 +8342,19 @@
       <w:outlineLvl w:val="3"/>
     </w:pPr>
     <w:rPr>
-      <w:rFonts w:asciiTheme="majorHAnsi" w:hAnsiTheme="majorHAnsi" w:eastAsiaTheme="majorEastAsia" w:cstheme="majorBidi"/>
+      <w:rFonts w:asciiTheme="majorHAnsi" w:eastAsiaTheme="majorEastAsia" w:hAnsiTheme="majorHAnsi" w:cstheme="majorBidi"/>
       <w:i/>
       <w:iCs/>
       <w:color w:val="2E74B5" w:themeColor="accent1" w:themeShade="BF"/>
     </w:rPr>
   </w:style>
-  <w:style w:type="character" w:styleId="DefaultParagraphFont" w:default="1">
+  <w:style w:type="character" w:default="1" w:styleId="DefaultParagraphFont">
     <w:name w:val="Default Paragraph Font"/>
     <w:uiPriority w:val="1"/>
     <w:semiHidden/>
     <w:unhideWhenUsed/>
   </w:style>
-  <w:style w:type="table" w:styleId="TableNormal" w:default="1">
+  <w:style w:type="table" w:default="1" w:styleId="TableNormal">
     <w:name w:val="Normal Table"/>
     <w:uiPriority w:val="99"/>
     <w:semiHidden/>
@@ -8308,7 +8369,7 @@
       </w:tblCellMar>
     </w:tblPr>
   </w:style>
-  <w:style w:type="numbering" w:styleId="NoList" w:default="1">
+  <w:style w:type="numbering" w:default="1" w:styleId="NoList">
     <w:name w:val="No List"/>
     <w:uiPriority w:val="99"/>
     <w:semiHidden/>
@@ -8329,7 +8390,7 @@
       <w:spacing w:after="0" w:line="240" w:lineRule="auto"/>
     </w:pPr>
   </w:style>
-  <w:style w:type="character" w:styleId="HeaderChar" w:customStyle="1">
+  <w:style w:type="character" w:customStyle="1" w:styleId="HeaderChar">
     <w:name w:val="Header Char"/>
     <w:basedOn w:val="DefaultParagraphFont"/>
     <w:link w:val="Header"/>
@@ -8351,34 +8412,34 @@
       <w:spacing w:after="0" w:line="240" w:lineRule="auto"/>
     </w:pPr>
   </w:style>
-  <w:style w:type="character" w:styleId="FooterChar" w:customStyle="1">
+  <w:style w:type="character" w:customStyle="1" w:styleId="FooterChar">
     <w:name w:val="Footer Char"/>
     <w:basedOn w:val="DefaultParagraphFont"/>
     <w:link w:val="Footer"/>
     <w:uiPriority w:val="99"/>
     <w:rsid w:val="00D448CB"/>
   </w:style>
-  <w:style w:type="character" w:styleId="Heading1Char" w:customStyle="1">
+  <w:style w:type="character" w:customStyle="1" w:styleId="Heading1Char">
     <w:name w:val="Heading 1 Char"/>
     <w:basedOn w:val="DefaultParagraphFont"/>
     <w:link w:val="Heading1"/>
     <w:uiPriority w:val="9"/>
     <w:rsid w:val="00996F2B"/>
     <w:rPr>
-      <w:rFonts w:asciiTheme="majorHAnsi" w:hAnsiTheme="majorHAnsi" w:eastAsiaTheme="majorEastAsia" w:cstheme="majorBidi"/>
+      <w:rFonts w:asciiTheme="majorHAnsi" w:eastAsiaTheme="majorEastAsia" w:hAnsiTheme="majorHAnsi" w:cstheme="majorBidi"/>
       <w:color w:val="2E74B5" w:themeColor="accent1" w:themeShade="BF"/>
       <w:sz w:val="32"/>
       <w:szCs w:val="32"/>
     </w:rPr>
   </w:style>
-  <w:style w:type="character" w:styleId="Heading2Char" w:customStyle="1">
+  <w:style w:type="character" w:customStyle="1" w:styleId="Heading2Char">
     <w:name w:val="Heading 2 Char"/>
     <w:basedOn w:val="DefaultParagraphFont"/>
     <w:link w:val="Heading2"/>
     <w:uiPriority w:val="9"/>
     <w:rsid w:val="00996F2B"/>
     <w:rPr>
-      <w:rFonts w:asciiTheme="majorHAnsi" w:hAnsiTheme="majorHAnsi" w:eastAsiaTheme="majorEastAsia" w:cstheme="majorBidi"/>
+      <w:rFonts w:asciiTheme="majorHAnsi" w:eastAsiaTheme="majorEastAsia" w:hAnsiTheme="majorHAnsi" w:cstheme="majorBidi"/>
       <w:color w:val="2E74B5" w:themeColor="accent1" w:themeShade="BF"/>
       <w:sz w:val="26"/>
       <w:szCs w:val="26"/>
@@ -8424,20 +8485,20 @@
       <w:iCs/>
     </w:rPr>
   </w:style>
-  <w:style w:type="character" w:styleId="Heading3Char" w:customStyle="1">
+  <w:style w:type="character" w:customStyle="1" w:styleId="Heading3Char">
     <w:name w:val="Heading 3 Char"/>
     <w:basedOn w:val="DefaultParagraphFont"/>
     <w:link w:val="Heading3"/>
     <w:uiPriority w:val="9"/>
     <w:rsid w:val="00A863B4"/>
     <w:rPr>
-      <w:rFonts w:asciiTheme="majorHAnsi" w:hAnsiTheme="majorHAnsi" w:eastAsiaTheme="majorEastAsia" w:cstheme="majorBidi"/>
+      <w:rFonts w:asciiTheme="majorHAnsi" w:eastAsiaTheme="majorEastAsia" w:hAnsiTheme="majorHAnsi" w:cstheme="majorBidi"/>
       <w:color w:val="1F4D78" w:themeColor="accent1" w:themeShade="7F"/>
       <w:sz w:val="24"/>
       <w:szCs w:val="24"/>
     </w:rPr>
   </w:style>
-  <w:style w:type="character" w:styleId="Heading4Char" w:customStyle="1">
+  <w:style w:type="character" w:customStyle="1" w:styleId="Heading4Char">
     <w:name w:val="Heading 4 Char"/>
     <w:basedOn w:val="DefaultParagraphFont"/>
     <w:link w:val="Heading4"/>
@@ -8445,13 +8506,13 @@
     <w:semiHidden/>
     <w:rsid w:val="00A863B4"/>
     <w:rPr>
-      <w:rFonts w:asciiTheme="majorHAnsi" w:hAnsiTheme="majorHAnsi" w:eastAsiaTheme="majorEastAsia" w:cstheme="majorBidi"/>
+      <w:rFonts w:asciiTheme="majorHAnsi" w:eastAsiaTheme="majorEastAsia" w:hAnsiTheme="majorHAnsi" w:cstheme="majorBidi"/>
       <w:i/>
       <w:iCs/>
       <w:color w:val="2E74B5" w:themeColor="accent1" w:themeShade="BF"/>
     </w:rPr>
   </w:style>
-  <w:style w:type="paragraph" w:styleId="A" w:customStyle="1">
+  <w:style w:type="paragraph" w:customStyle="1" w:styleId="A">
     <w:name w:val="A"/>
     <w:basedOn w:val="Normal"/>
     <w:rsid w:val="00A863B4"/>
@@ -8483,18 +8544,18 @@
       <w:jc w:val="both"/>
     </w:pPr>
     <w:rPr>
-      <w:rFonts w:ascii="Times New Roman" w:hAnsi="Times New Roman" w:eastAsia="Times New Roman" w:cs="Times New Roman"/>
+      <w:rFonts w:ascii="Times New Roman" w:eastAsia="Times New Roman" w:hAnsi="Times New Roman" w:cs="Times New Roman"/>
       <w:lang w:val="en-US"/>
     </w:rPr>
   </w:style>
-  <w:style w:type="character" w:styleId="BodyTextIndentChar" w:customStyle="1">
+  <w:style w:type="character" w:customStyle="1" w:styleId="BodyTextIndentChar">
     <w:name w:val="Body Text Indent Char"/>
     <w:basedOn w:val="DefaultParagraphFont"/>
     <w:link w:val="BodyTextIndent"/>
     <w:uiPriority w:val="99"/>
     <w:rsid w:val="00A54260"/>
     <w:rPr>
-      <w:rFonts w:ascii="Times New Roman" w:hAnsi="Times New Roman" w:eastAsia="Times New Roman" w:cs="Times New Roman"/>
+      <w:rFonts w:ascii="Times New Roman" w:eastAsia="Times New Roman" w:hAnsi="Times New Roman" w:cs="Times New Roman"/>
       <w:sz w:val="24"/>
       <w:szCs w:val="24"/>
       <w:lang w:val="en-US"/>
@@ -8537,12 +8598,12 @@
     </w:pPr>
     <w:tblPr>
       <w:tblBorders>
-        <w:top w:val="single" w:color="auto" w:sz="4" w:space="0"/>
-        <w:left w:val="single" w:color="auto" w:sz="4" w:space="0"/>
-        <w:bottom w:val="single" w:color="auto" w:sz="4" w:space="0"/>
-        <w:right w:val="single" w:color="auto" w:sz="4" w:space="0"/>
-        <w:insideH w:val="single" w:color="auto" w:sz="4" w:space="0"/>
-        <w:insideV w:val="single" w:color="auto" w:sz="4" w:space="0"/>
+        <w:top w:val="single" w:sz="4" w:space="0" w:color="auto"/>
+        <w:left w:val="single" w:sz="4" w:space="0" w:color="auto"/>
+        <w:bottom w:val="single" w:sz="4" w:space="0" w:color="auto"/>
+        <w:right w:val="single" w:sz="4" w:space="0" w:color="auto"/>
+        <w:insideH w:val="single" w:sz="4" w:space="0" w:color="auto"/>
+        <w:insideV w:val="single" w:sz="4" w:space="0" w:color="auto"/>
       </w:tblBorders>
     </w:tblPr>
   </w:style>
@@ -8587,7 +8648,7 @@
       <w:szCs w:val="20"/>
     </w:rPr>
   </w:style>
-  <w:style w:type="character" w:styleId="CommentTextChar" w:customStyle="1">
+  <w:style w:type="character" w:customStyle="1" w:styleId="CommentTextChar">
     <w:name w:val="Comment Text Char"/>
     <w:basedOn w:val="DefaultParagraphFont"/>
     <w:link w:val="CommentText"/>
@@ -8613,7 +8674,7 @@
       <w:bCs/>
     </w:rPr>
   </w:style>
-  <w:style w:type="character" w:styleId="CommentSubjectChar" w:customStyle="1">
+  <w:style w:type="character" w:customStyle="1" w:styleId="CommentSubjectChar">
     <w:name w:val="Comment Subject Char"/>
     <w:basedOn w:val="CommentTextChar"/>
     <w:link w:val="CommentSubject"/>
@@ -8644,7 +8705,7 @@
       <w:szCs w:val="18"/>
     </w:rPr>
   </w:style>
-  <w:style w:type="character" w:styleId="BalloonTextChar" w:customStyle="1">
+  <w:style w:type="character" w:customStyle="1" w:styleId="BalloonTextChar">
     <w:name w:val="Balloon Text Char"/>
     <w:basedOn w:val="DefaultParagraphFont"/>
     <w:link w:val="BalloonText"/>
@@ -8967,6 +9028,12 @@
 </file>
 
 <file path=customXml/item1.xml><?xml version="1.0" encoding="utf-8"?>
+<p:properties xmlns:p="http://schemas.microsoft.com/office/2006/metadata/properties" xmlns:xsi="http://www.w3.org/2001/XMLSchema-instance" xmlns:pc="http://schemas.microsoft.com/office/infopath/2007/PartnerControls">
+  <documentManagement/>
+</p:properties>
+</file>
+
+<file path=customXml/item2.xml><?xml version="1.0" encoding="utf-8"?>
 <ct:contentTypeSchema xmlns:ct="http://schemas.microsoft.com/office/2006/metadata/contentType" xmlns:ma="http://schemas.microsoft.com/office/2006/metadata/properties/metaAttributes" ct:_="" ma:_="" ma:contentTypeName="Document" ma:contentTypeID="0x0101002009657A2D867C498A82D93953311EA1" ma:contentTypeVersion="13" ma:contentTypeDescription="Create a new document." ma:contentTypeScope="" ma:versionID="f156b519612e41136dc296018a4639e9">
   <xsd:schema xmlns:xsd="http://www.w3.org/2001/XMLSchema" xmlns:xs="http://www.w3.org/2001/XMLSchema" xmlns:p="http://schemas.microsoft.com/office/2006/metadata/properties" xmlns:ns3="34f64033-c0fb-4a1b-a74c-a92645907705" xmlns:ns4="47a4a56e-f8ec-488b-a173-190baab87f26" targetNamespace="http://schemas.microsoft.com/office/2006/metadata/properties" ma:root="true" ma:fieldsID="cc9c72dbf340359a33468ecf9157a2d2" ns3:_="" ns4:_="">
     <xsd:import namespace="34f64033-c0fb-4a1b-a74c-a92645907705"/>
@@ -9189,13 +9256,16 @@
 </ct:contentTypeSchema>
 </file>
 
-<file path=customXml/item2.xml><?xml version="1.0" encoding="utf-8"?>
-<p:properties xmlns:p="http://schemas.microsoft.com/office/2006/metadata/properties" xmlns:xsi="http://www.w3.org/2001/XMLSchema-instance" xmlns:pc="http://schemas.microsoft.com/office/infopath/2007/PartnerControls">
-  <documentManagement/>
-</p:properties>
+<file path=customXml/item3.xml><?xml version="1.0" encoding="utf-8"?>
+<?mso-contentType ?>
+<FormTemplates xmlns="http://schemas.microsoft.com/sharepoint/v3/contenttype/forms">
+  <Display>DocumentLibraryForm</Display>
+  <Edit>DocumentLibraryForm</Edit>
+  <New>DocumentLibraryForm</New>
+</FormTemplates>
 </file>
 
-<file path=customXml/item3.xml><?xml version="1.0" encoding="utf-8"?>
+<file path=customXml/item4.xml><?xml version="1.0" encoding="utf-8"?>
 <b:Sources xmlns:b="http://schemas.openxmlformats.org/officeDocument/2006/bibliography" xmlns="http://schemas.openxmlformats.org/officeDocument/2006/bibliography" SelectedStyle="\HarvardAnglia2008OfficeOnline.xsl" StyleName="Harvard - Anglia" Version="2008">
   <b:Source>
     <b:Tag>Joe20</b:Tag>
@@ -9531,16 +9601,16 @@
 </b:Sources>
 </file>
 
-<file path=customXml/item4.xml><?xml version="1.0" encoding="utf-8"?>
-<?mso-contentType ?>
-<FormTemplates xmlns="http://schemas.microsoft.com/sharepoint/v3/contenttype/forms">
-  <Display>DocumentLibraryForm</Display>
-  <Edit>DocumentLibraryForm</Edit>
-  <New>DocumentLibraryForm</New>
-</FormTemplates>
+<file path=customXml/itemProps1.xml><?xml version="1.0" encoding="utf-8"?>
+<ds:datastoreItem xmlns:ds="http://schemas.openxmlformats.org/officeDocument/2006/customXml" ds:itemID="{5C51FF54-1CBD-43E8-9B2A-B56F20CDF09A}">
+  <ds:schemaRefs>
+    <ds:schemaRef ds:uri="http://schemas.microsoft.com/office/2006/metadata/properties"/>
+    <ds:schemaRef ds:uri="http://schemas.microsoft.com/office/infopath/2007/PartnerControls"/>
+  </ds:schemaRefs>
+</ds:datastoreItem>
 </file>
 
-<file path=customXml/itemProps1.xml><?xml version="1.0" encoding="utf-8"?>
+<file path=customXml/itemProps2.xml><?xml version="1.0" encoding="utf-8"?>
 <ds:datastoreItem xmlns:ds="http://schemas.openxmlformats.org/officeDocument/2006/customXml" ds:itemID="{BC932818-A528-478E-A2F9-F9FC64714AAF}">
   <ds:schemaRefs>
     <ds:schemaRef ds:uri="http://schemas.microsoft.com/office/2006/metadata/contentType"/>
@@ -9559,27 +9629,18 @@
 </ds:datastoreItem>
 </file>
 
-<file path=customXml/itemProps2.xml><?xml version="1.0" encoding="utf-8"?>
-<ds:datastoreItem xmlns:ds="http://schemas.openxmlformats.org/officeDocument/2006/customXml" ds:itemID="{5C51FF54-1CBD-43E8-9B2A-B56F20CDF09A}">
+<file path=customXml/itemProps3.xml><?xml version="1.0" encoding="utf-8"?>
+<ds:datastoreItem xmlns:ds="http://schemas.openxmlformats.org/officeDocument/2006/customXml" ds:itemID="{9B975280-634C-49AE-9293-B75FDC4277EB}">
   <ds:schemaRefs>
-    <ds:schemaRef ds:uri="http://schemas.microsoft.com/office/2006/metadata/properties"/>
-    <ds:schemaRef ds:uri="http://schemas.microsoft.com/office/infopath/2007/PartnerControls"/>
-  </ds:schemaRefs>
-</ds:datastoreItem>
-</file>
-
-<file path=customXml/itemProps3.xml><?xml version="1.0" encoding="utf-8"?>
-<ds:datastoreItem xmlns:ds="http://schemas.openxmlformats.org/officeDocument/2006/customXml" ds:itemID="{806D905F-51F5-460D-B508-E293175C1E77}">
-  <ds:schemaRefs>
-    <ds:schemaRef ds:uri="http://schemas.openxmlformats.org/officeDocument/2006/bibliography"/>
+    <ds:schemaRef ds:uri="http://schemas.microsoft.com/sharepoint/v3/contenttype/forms"/>
   </ds:schemaRefs>
 </ds:datastoreItem>
 </file>
 
 <file path=customXml/itemProps4.xml><?xml version="1.0" encoding="utf-8"?>
-<ds:datastoreItem xmlns:ds="http://schemas.openxmlformats.org/officeDocument/2006/customXml" ds:itemID="{9B975280-634C-49AE-9293-B75FDC4277EB}">
+<ds:datastoreItem xmlns:ds="http://schemas.openxmlformats.org/officeDocument/2006/customXml" ds:itemID="{483F4AEE-7C3A-43F5-9419-D1D01C3F8EA4}">
   <ds:schemaRefs>
-    <ds:schemaRef ds:uri="http://schemas.microsoft.com/sharepoint/v3/contenttype/forms"/>
+    <ds:schemaRef ds:uri="http://schemas.openxmlformats.org/officeDocument/2006/bibliography"/>
   </ds:schemaRefs>
 </ds:datastoreItem>
 </file>
</xml_diff>

<commit_message>
Added README and organised folders
</commit_message>
<xml_diff>
--- a/Documents/Project Proposal.docx
+++ b/Documents/Project Proposal.docx
@@ -410,6 +410,8 @@
             </w:rPr>
             <w:t>Contents</w:t>
           </w:r>
+          <w:bookmarkStart w:id="0" w:name="_GoBack"/>
+          <w:bookmarkEnd w:id="0"/>
         </w:p>
         <w:p>
           <w:pPr>
@@ -434,7 +436,7 @@
           <w:r>
             <w:fldChar w:fldCharType="separate"/>
           </w:r>
-          <w:hyperlink w:anchor="_Toc56601517" w:history="1">
+          <w:hyperlink w:anchor="_Toc57376567" w:history="1">
             <w:r>
               <w:rPr>
                 <w:rStyle w:val="Hyperlink"/>
@@ -461,7 +463,7 @@
                 <w:noProof/>
                 <w:webHidden/>
               </w:rPr>
-              <w:instrText xml:space="preserve"> PAGEREF _Toc56601517 \h </w:instrText>
+              <w:instrText xml:space="preserve"> PAGEREF _Toc57376567 \h </w:instrText>
             </w:r>
             <w:r>
               <w:rPr>
@@ -507,7 +509,7 @@
               <w:lang w:eastAsia="en-IE"/>
             </w:rPr>
           </w:pPr>
-          <w:hyperlink w:anchor="_Toc56601518" w:history="1">
+          <w:hyperlink w:anchor="_Toc57376568" w:history="1">
             <w:r>
               <w:rPr>
                 <w:rStyle w:val="Hyperlink"/>
@@ -551,7 +553,7 @@
                 <w:noProof/>
                 <w:webHidden/>
               </w:rPr>
-              <w:instrText xml:space="preserve"> PAGEREF _Toc56601518 \h </w:instrText>
+              <w:instrText xml:space="preserve"> PAGEREF _Toc57376568 \h </w:instrText>
             </w:r>
             <w:r>
               <w:rPr>
@@ -596,7 +598,7 @@
               <w:lang w:eastAsia="en-IE"/>
             </w:rPr>
           </w:pPr>
-          <w:hyperlink w:anchor="_Toc56601519" w:history="1">
+          <w:hyperlink w:anchor="_Toc57376569" w:history="1">
             <w:r>
               <w:rPr>
                 <w:rStyle w:val="Hyperlink"/>
@@ -623,7 +625,7 @@
                 <w:noProof/>
                 <w:webHidden/>
               </w:rPr>
-              <w:instrText xml:space="preserve"> PAGEREF _Toc56601519 \h </w:instrText>
+              <w:instrText xml:space="preserve"> PAGEREF _Toc57376569 \h </w:instrText>
             </w:r>
             <w:r>
               <w:rPr>
@@ -668,7 +670,7 @@
               <w:lang w:eastAsia="en-IE"/>
             </w:rPr>
           </w:pPr>
-          <w:hyperlink w:anchor="_Toc56601520" w:history="1">
+          <w:hyperlink w:anchor="_Toc57376570" w:history="1">
             <w:r>
               <w:rPr>
                 <w:rStyle w:val="Hyperlink"/>
@@ -695,7 +697,7 @@
                 <w:noProof/>
                 <w:webHidden/>
               </w:rPr>
-              <w:instrText xml:space="preserve"> PAGEREF _Toc56601520 \h </w:instrText>
+              <w:instrText xml:space="preserve"> PAGEREF _Toc57376570 \h </w:instrText>
             </w:r>
             <w:r>
               <w:rPr>
@@ -740,7 +742,7 @@
               <w:lang w:eastAsia="en-IE"/>
             </w:rPr>
           </w:pPr>
-          <w:hyperlink w:anchor="_Toc56601521" w:history="1">
+          <w:hyperlink w:anchor="_Toc57376571" w:history="1">
             <w:r>
               <w:rPr>
                 <w:rStyle w:val="Hyperlink"/>
@@ -767,7 +769,7 @@
                 <w:noProof/>
                 <w:webHidden/>
               </w:rPr>
-              <w:instrText xml:space="preserve"> PAGEREF _Toc56601521 \h </w:instrText>
+              <w:instrText xml:space="preserve"> PAGEREF _Toc57376571 \h </w:instrText>
             </w:r>
             <w:r>
               <w:rPr>
@@ -812,7 +814,7 @@
               <w:lang w:eastAsia="en-IE"/>
             </w:rPr>
           </w:pPr>
-          <w:hyperlink w:anchor="_Toc56601522" w:history="1">
+          <w:hyperlink w:anchor="_Toc57376572" w:history="1">
             <w:r>
               <w:rPr>
                 <w:rStyle w:val="Hyperlink"/>
@@ -839,7 +841,7 @@
                 <w:noProof/>
                 <w:webHidden/>
               </w:rPr>
-              <w:instrText xml:space="preserve"> PAGEREF _Toc56601522 \h </w:instrText>
+              <w:instrText xml:space="preserve"> PAGEREF _Toc57376572 \h </w:instrText>
             </w:r>
             <w:r>
               <w:rPr>
@@ -884,7 +886,7 @@
               <w:lang w:eastAsia="en-IE"/>
             </w:rPr>
           </w:pPr>
-          <w:hyperlink w:anchor="_Toc56601523" w:history="1">
+          <w:hyperlink w:anchor="_Toc57376573" w:history="1">
             <w:r>
               <w:rPr>
                 <w:rStyle w:val="Hyperlink"/>
@@ -911,7 +913,7 @@
                 <w:noProof/>
                 <w:webHidden/>
               </w:rPr>
-              <w:instrText xml:space="preserve"> PAGEREF _Toc56601523 \h </w:instrText>
+              <w:instrText xml:space="preserve"> PAGEREF _Toc57376573 \h </w:instrText>
             </w:r>
             <w:r>
               <w:rPr>
@@ -957,7 +959,7 @@
               <w:lang w:eastAsia="en-IE"/>
             </w:rPr>
           </w:pPr>
-          <w:hyperlink w:anchor="_Toc56601524" w:history="1">
+          <w:hyperlink w:anchor="_Toc57376574" w:history="1">
             <w:r>
               <w:rPr>
                 <w:rStyle w:val="Hyperlink"/>
@@ -1001,7 +1003,7 @@
                 <w:noProof/>
                 <w:webHidden/>
               </w:rPr>
-              <w:instrText xml:space="preserve"> PAGEREF _Toc56601524 \h </w:instrText>
+              <w:instrText xml:space="preserve"> PAGEREF _Toc57376574 \h </w:instrText>
             </w:r>
             <w:r>
               <w:rPr>
@@ -1047,7 +1049,7 @@
               <w:lang w:eastAsia="en-IE"/>
             </w:rPr>
           </w:pPr>
-          <w:hyperlink w:anchor="_Toc56601525" w:history="1">
+          <w:hyperlink w:anchor="_Toc57376575" w:history="1">
             <w:r>
               <w:rPr>
                 <w:rStyle w:val="Hyperlink"/>
@@ -1091,7 +1093,7 @@
                 <w:noProof/>
                 <w:webHidden/>
               </w:rPr>
-              <w:instrText xml:space="preserve"> PAGEREF _Toc56601525 \h </w:instrText>
+              <w:instrText xml:space="preserve"> PAGEREF _Toc57376575 \h </w:instrText>
             </w:r>
             <w:r>
               <w:rPr>
@@ -1136,7 +1138,7 @@
               <w:lang w:eastAsia="en-IE"/>
             </w:rPr>
           </w:pPr>
-          <w:hyperlink w:anchor="_Toc56601526" w:history="1">
+          <w:hyperlink w:anchor="_Toc57376576" w:history="1">
             <w:r>
               <w:rPr>
                 <w:rStyle w:val="Hyperlink"/>
@@ -1171,7 +1173,7 @@
                 <w:noProof/>
                 <w:webHidden/>
               </w:rPr>
-              <w:instrText xml:space="preserve"> PAGEREF _Toc56601526 \h </w:instrText>
+              <w:instrText xml:space="preserve"> PAGEREF _Toc57376576 \h </w:instrText>
             </w:r>
             <w:r>
               <w:rPr>
@@ -1216,7 +1218,7 @@
               <w:lang w:eastAsia="en-IE"/>
             </w:rPr>
           </w:pPr>
-          <w:hyperlink w:anchor="_Toc56601527" w:history="1">
+          <w:hyperlink w:anchor="_Toc57376577" w:history="1">
             <w:r>
               <w:rPr>
                 <w:rStyle w:val="Hyperlink"/>
@@ -1243,7 +1245,7 @@
                 <w:noProof/>
                 <w:webHidden/>
               </w:rPr>
-              <w:instrText xml:space="preserve"> PAGEREF _Toc56601527 \h </w:instrText>
+              <w:instrText xml:space="preserve"> PAGEREF _Toc57376577 \h </w:instrText>
             </w:r>
             <w:r>
               <w:rPr>
@@ -1288,7 +1290,7 @@
               <w:lang w:eastAsia="en-IE"/>
             </w:rPr>
           </w:pPr>
-          <w:hyperlink w:anchor="_Toc56601528" w:history="1">
+          <w:hyperlink w:anchor="_Toc57376578" w:history="1">
             <w:r>
               <w:rPr>
                 <w:rStyle w:val="Hyperlink"/>
@@ -1315,7 +1317,7 @@
                 <w:noProof/>
                 <w:webHidden/>
               </w:rPr>
-              <w:instrText xml:space="preserve"> PAGEREF _Toc56601528 \h </w:instrText>
+              <w:instrText xml:space="preserve"> PAGEREF _Toc57376578 \h </w:instrText>
             </w:r>
             <w:r>
               <w:rPr>
@@ -1360,7 +1362,7 @@
               <w:lang w:eastAsia="en-IE"/>
             </w:rPr>
           </w:pPr>
-          <w:hyperlink w:anchor="_Toc56601529" w:history="1">
+          <w:hyperlink w:anchor="_Toc57376579" w:history="1">
             <w:r>
               <w:rPr>
                 <w:rStyle w:val="Hyperlink"/>
@@ -1387,7 +1389,7 @@
                 <w:noProof/>
                 <w:webHidden/>
               </w:rPr>
-              <w:instrText xml:space="preserve"> PAGEREF _Toc56601529 \h </w:instrText>
+              <w:instrText xml:space="preserve"> PAGEREF _Toc57376579 \h </w:instrText>
             </w:r>
             <w:r>
               <w:rPr>
@@ -1433,7 +1435,7 @@
               <w:lang w:eastAsia="en-IE"/>
             </w:rPr>
           </w:pPr>
-          <w:hyperlink w:anchor="_Toc56601530" w:history="1">
+          <w:hyperlink w:anchor="_Toc57376580" w:history="1">
             <w:r>
               <w:rPr>
                 <w:rStyle w:val="Hyperlink"/>
@@ -1477,7 +1479,7 @@
                 <w:noProof/>
                 <w:webHidden/>
               </w:rPr>
-              <w:instrText xml:space="preserve"> PAGEREF _Toc56601530 \h </w:instrText>
+              <w:instrText xml:space="preserve"> PAGEREF _Toc57376580 \h </w:instrText>
             </w:r>
             <w:r>
               <w:rPr>
@@ -1522,7 +1524,7 @@
               <w:lang w:eastAsia="en-IE"/>
             </w:rPr>
           </w:pPr>
-          <w:hyperlink w:anchor="_Toc56601531" w:history="1">
+          <w:hyperlink w:anchor="_Toc57376581" w:history="1">
             <w:r>
               <w:rPr>
                 <w:rStyle w:val="Hyperlink"/>
@@ -1549,7 +1551,7 @@
                 <w:noProof/>
                 <w:webHidden/>
               </w:rPr>
-              <w:instrText xml:space="preserve"> PAGEREF _Toc56601531 \h </w:instrText>
+              <w:instrText xml:space="preserve"> PAGEREF _Toc57376581 \h </w:instrText>
             </w:r>
             <w:r>
               <w:rPr>
@@ -1569,7 +1571,7 @@
                 <w:noProof/>
                 <w:webHidden/>
               </w:rPr>
-              <w:t>5</w:t>
+              <w:t>6</w:t>
             </w:r>
             <w:r>
               <w:rPr>
@@ -1594,7 +1596,7 @@
               <w:lang w:eastAsia="en-IE"/>
             </w:rPr>
           </w:pPr>
-          <w:hyperlink w:anchor="_Toc56601532" w:history="1">
+          <w:hyperlink w:anchor="_Toc57376582" w:history="1">
             <w:r>
               <w:rPr>
                 <w:rStyle w:val="Hyperlink"/>
@@ -1621,7 +1623,7 @@
                 <w:noProof/>
                 <w:webHidden/>
               </w:rPr>
-              <w:instrText xml:space="preserve"> PAGEREF _Toc56601532 \h </w:instrText>
+              <w:instrText xml:space="preserve"> PAGEREF _Toc57376582 \h </w:instrText>
             </w:r>
             <w:r>
               <w:rPr>
@@ -1641,7 +1643,7 @@
                 <w:noProof/>
                 <w:webHidden/>
               </w:rPr>
-              <w:t>5</w:t>
+              <w:t>6</w:t>
             </w:r>
             <w:r>
               <w:rPr>
@@ -1666,7 +1668,7 @@
               <w:lang w:eastAsia="en-IE"/>
             </w:rPr>
           </w:pPr>
-          <w:hyperlink w:anchor="_Toc56601533" w:history="1">
+          <w:hyperlink w:anchor="_Toc57376583" w:history="1">
             <w:r>
               <w:rPr>
                 <w:rStyle w:val="Hyperlink"/>
@@ -1693,7 +1695,7 @@
                 <w:noProof/>
                 <w:webHidden/>
               </w:rPr>
-              <w:instrText xml:space="preserve"> PAGEREF _Toc56601533 \h </w:instrText>
+              <w:instrText xml:space="preserve"> PAGEREF _Toc57376583 \h </w:instrText>
             </w:r>
             <w:r>
               <w:rPr>
@@ -1713,7 +1715,7 @@
                 <w:noProof/>
                 <w:webHidden/>
               </w:rPr>
-              <w:t>5</w:t>
+              <w:t>6</w:t>
             </w:r>
             <w:r>
               <w:rPr>
@@ -1738,7 +1740,7 @@
               <w:lang w:eastAsia="en-IE"/>
             </w:rPr>
           </w:pPr>
-          <w:hyperlink w:anchor="_Toc56601534" w:history="1">
+          <w:hyperlink w:anchor="_Toc57376584" w:history="1">
             <w:r>
               <w:rPr>
                 <w:rStyle w:val="Hyperlink"/>
@@ -1765,7 +1767,7 @@
                 <w:noProof/>
                 <w:webHidden/>
               </w:rPr>
-              <w:instrText xml:space="preserve"> PAGEREF _Toc56601534 \h </w:instrText>
+              <w:instrText xml:space="preserve"> PAGEREF _Toc57376584 \h </w:instrText>
             </w:r>
             <w:r>
               <w:rPr>
@@ -1811,7 +1813,7 @@
               <w:lang w:eastAsia="en-IE"/>
             </w:rPr>
           </w:pPr>
-          <w:hyperlink w:anchor="_Toc56601535" w:history="1">
+          <w:hyperlink w:anchor="_Toc57376585" w:history="1">
             <w:r>
               <w:rPr>
                 <w:rStyle w:val="Hyperlink"/>
@@ -1855,7 +1857,7 @@
                 <w:noProof/>
                 <w:webHidden/>
               </w:rPr>
-              <w:instrText xml:space="preserve"> PAGEREF _Toc56601535 \h </w:instrText>
+              <w:instrText xml:space="preserve"> PAGEREF _Toc57376585 \h </w:instrText>
             </w:r>
             <w:r>
               <w:rPr>
@@ -1901,7 +1903,7 @@
               <w:lang w:eastAsia="en-IE"/>
             </w:rPr>
           </w:pPr>
-          <w:hyperlink w:anchor="_Toc56601536" w:history="1">
+          <w:hyperlink w:anchor="_Toc57376586" w:history="1">
             <w:r>
               <w:rPr>
                 <w:rStyle w:val="Hyperlink"/>
@@ -1945,7 +1947,7 @@
                 <w:noProof/>
                 <w:webHidden/>
               </w:rPr>
-              <w:instrText xml:space="preserve"> PAGEREF _Toc56601536 \h </w:instrText>
+              <w:instrText xml:space="preserve"> PAGEREF _Toc57376586 \h </w:instrText>
             </w:r>
             <w:r>
               <w:rPr>
@@ -1965,7 +1967,7 @@
                 <w:noProof/>
                 <w:webHidden/>
               </w:rPr>
-              <w:t>6</w:t>
+              <w:t>7</w:t>
             </w:r>
             <w:r>
               <w:rPr>
@@ -1991,7 +1993,7 @@
               <w:lang w:eastAsia="en-IE"/>
             </w:rPr>
           </w:pPr>
-          <w:hyperlink w:anchor="_Toc56601537" w:history="1">
+          <w:hyperlink w:anchor="_Toc57376587" w:history="1">
             <w:r>
               <w:rPr>
                 <w:rStyle w:val="Hyperlink"/>
@@ -2035,7 +2037,7 @@
                 <w:noProof/>
                 <w:webHidden/>
               </w:rPr>
-              <w:instrText xml:space="preserve"> PAGEREF _Toc56601537 \h </w:instrText>
+              <w:instrText xml:space="preserve"> PAGEREF _Toc57376587 \h </w:instrText>
             </w:r>
             <w:r>
               <w:rPr>
@@ -2055,7 +2057,7 @@
                 <w:noProof/>
                 <w:webHidden/>
               </w:rPr>
-              <w:t>7</w:t>
+              <w:t>8</w:t>
             </w:r>
             <w:r>
               <w:rPr>
@@ -2081,7 +2083,7 @@
               <w:lang w:eastAsia="en-IE"/>
             </w:rPr>
           </w:pPr>
-          <w:hyperlink w:anchor="_Toc56601538" w:history="1">
+          <w:hyperlink w:anchor="_Toc57376588" w:history="1">
             <w:r>
               <w:rPr>
                 <w:rStyle w:val="Hyperlink"/>
@@ -2125,7 +2127,7 @@
                 <w:noProof/>
                 <w:webHidden/>
               </w:rPr>
-              <w:instrText xml:space="preserve"> PAGEREF _Toc56601538 \h </w:instrText>
+              <w:instrText xml:space="preserve"> PAGEREF _Toc57376588 \h </w:instrText>
             </w:r>
             <w:r>
               <w:rPr>
@@ -2170,7 +2172,7 @@
               <w:lang w:eastAsia="en-IE"/>
             </w:rPr>
           </w:pPr>
-          <w:hyperlink w:anchor="_Toc56601539" w:history="1">
+          <w:hyperlink w:anchor="_Toc57376589" w:history="1">
             <w:r>
               <w:rPr>
                 <w:rStyle w:val="Hyperlink"/>
@@ -2197,7 +2199,7 @@
                 <w:noProof/>
                 <w:webHidden/>
               </w:rPr>
-              <w:instrText xml:space="preserve"> PAGEREF _Toc56601539 \h </w:instrText>
+              <w:instrText xml:space="preserve"> PAGEREF _Toc57376589 \h </w:instrText>
             </w:r>
             <w:r>
               <w:rPr>
@@ -2242,7 +2244,7 @@
               <w:lang w:eastAsia="en-IE"/>
             </w:rPr>
           </w:pPr>
-          <w:hyperlink w:anchor="_Toc56601540" w:history="1">
+          <w:hyperlink w:anchor="_Toc57376590" w:history="1">
             <w:r>
               <w:rPr>
                 <w:rStyle w:val="Hyperlink"/>
@@ -2269,7 +2271,7 @@
                 <w:noProof/>
                 <w:webHidden/>
               </w:rPr>
-              <w:instrText xml:space="preserve"> PAGEREF _Toc56601540 \h </w:instrText>
+              <w:instrText xml:space="preserve"> PAGEREF _Toc57376590 \h </w:instrText>
             </w:r>
             <w:r>
               <w:rPr>
@@ -2289,7 +2291,7 @@
                 <w:noProof/>
                 <w:webHidden/>
               </w:rPr>
-              <w:t>8</w:t>
+              <w:t>9</w:t>
             </w:r>
             <w:r>
               <w:rPr>
@@ -2314,7 +2316,7 @@
               <w:lang w:eastAsia="en-IE"/>
             </w:rPr>
           </w:pPr>
-          <w:hyperlink w:anchor="_Toc56601541" w:history="1">
+          <w:hyperlink w:anchor="_Toc57376591" w:history="1">
             <w:r>
               <w:rPr>
                 <w:rStyle w:val="Hyperlink"/>
@@ -2341,7 +2343,7 @@
                 <w:noProof/>
                 <w:webHidden/>
               </w:rPr>
-              <w:instrText xml:space="preserve"> PAGEREF _Toc56601541 \h </w:instrText>
+              <w:instrText xml:space="preserve"> PAGEREF _Toc57376591 \h </w:instrText>
             </w:r>
             <w:r>
               <w:rPr>
@@ -2361,7 +2363,7 @@
                 <w:noProof/>
                 <w:webHidden/>
               </w:rPr>
-              <w:t>8</w:t>
+              <w:t>9</w:t>
             </w:r>
             <w:r>
               <w:rPr>
@@ -2386,7 +2388,7 @@
               <w:lang w:eastAsia="en-IE"/>
             </w:rPr>
           </w:pPr>
-          <w:hyperlink w:anchor="_Toc56601542" w:history="1">
+          <w:hyperlink w:anchor="_Toc57376592" w:history="1">
             <w:r>
               <w:rPr>
                 <w:rStyle w:val="Hyperlink"/>
@@ -2413,7 +2415,7 @@
                 <w:noProof/>
                 <w:webHidden/>
               </w:rPr>
-              <w:instrText xml:space="preserve"> PAGEREF _Toc56601542 \h </w:instrText>
+              <w:instrText xml:space="preserve"> PAGEREF _Toc57376592 \h </w:instrText>
             </w:r>
             <w:r>
               <w:rPr>
@@ -2458,13 +2460,13 @@
               <w:lang w:eastAsia="en-IE"/>
             </w:rPr>
           </w:pPr>
-          <w:hyperlink w:anchor="_Toc56601543" w:history="1">
+          <w:hyperlink w:anchor="_Toc57376593" w:history="1">
             <w:r>
               <w:rPr>
                 <w:rStyle w:val="Hyperlink"/>
                 <w:noProof/>
               </w:rPr>
-              <w:t>Response time:</w:t>
+              <w:t>Response time</w:t>
             </w:r>
             <w:r>
               <w:rPr>
@@ -2485,7 +2487,7 @@
                 <w:noProof/>
                 <w:webHidden/>
               </w:rPr>
-              <w:instrText xml:space="preserve"> PAGEREF _Toc56601543 \h </w:instrText>
+              <w:instrText xml:space="preserve"> PAGEREF _Toc57376593 \h </w:instrText>
             </w:r>
             <w:r>
               <w:rPr>
@@ -2530,7 +2532,7 @@
               <w:lang w:eastAsia="en-IE"/>
             </w:rPr>
           </w:pPr>
-          <w:hyperlink w:anchor="_Toc56601544" w:history="1">
+          <w:hyperlink w:anchor="_Toc57376594" w:history="1">
             <w:r>
               <w:rPr>
                 <w:rStyle w:val="Hyperlink"/>
@@ -2557,7 +2559,7 @@
                 <w:noProof/>
                 <w:webHidden/>
               </w:rPr>
-              <w:instrText xml:space="preserve"> PAGEREF _Toc56601544 \h </w:instrText>
+              <w:instrText xml:space="preserve"> PAGEREF _Toc57376594 \h </w:instrText>
             </w:r>
             <w:r>
               <w:rPr>
@@ -2602,7 +2604,7 @@
               <w:lang w:eastAsia="en-IE"/>
             </w:rPr>
           </w:pPr>
-          <w:hyperlink w:anchor="_Toc56601545" w:history="1">
+          <w:hyperlink w:anchor="_Toc57376595" w:history="1">
             <w:r>
               <w:rPr>
                 <w:rStyle w:val="Hyperlink"/>
@@ -2616,7 +2618,6 @@
                 <w:webHidden/>
               </w:rPr>
               <w:tab/>
-              <w:t>1</w:t>
             </w:r>
             <w:r>
               <w:rPr>
@@ -2630,7 +2631,7 @@
                 <w:noProof/>
                 <w:webHidden/>
               </w:rPr>
-              <w:instrText xml:space="preserve"> PAGEREF _Toc56601545 \h </w:instrText>
+              <w:instrText xml:space="preserve"> PAGEREF _Toc57376595 \h </w:instrText>
             </w:r>
             <w:r>
               <w:rPr>
@@ -2650,7 +2651,7 @@
                 <w:noProof/>
                 <w:webHidden/>
               </w:rPr>
-              <w:t>0</w:t>
+              <w:t>10</w:t>
             </w:r>
             <w:r>
               <w:rPr>
@@ -2685,12 +2686,12 @@
       <w:pPr>
         <w:pStyle w:val="Heading1"/>
       </w:pPr>
-      <w:bookmarkStart w:id="0" w:name="_Toc56601517"/>
+      <w:bookmarkStart w:id="1" w:name="_Toc57376567"/>
       <w:r>
         <w:lastRenderedPageBreak/>
         <w:t>Annotations</w:t>
       </w:r>
-      <w:bookmarkEnd w:id="0"/>
+      <w:bookmarkEnd w:id="1"/>
     </w:p>
     <w:tbl>
       <w:tblPr>
@@ -2700,7 +2701,7 @@
           <w:top w:val="single" w:sz="4" w:space="0" w:color="F2F2F2" w:themeColor="background1" w:themeShade="F2"/>
           <w:left w:val="single" w:sz="4" w:space="0" w:color="F2F2F2" w:themeColor="background1" w:themeShade="F2"/>
           <w:bottom w:val="single" w:sz="4" w:space="0" w:color="F2F2F2" w:themeColor="background1" w:themeShade="F2"/>
-          <w:right w:val="none" w:sz="0" w:space="0" w:color="auto"/>
+          <w:right w:val="single" w:sz="4" w:space="0" w:color="F2F2F2" w:themeColor="background1" w:themeShade="F2"/>
           <w:insideH w:val="single" w:sz="4" w:space="0" w:color="F2F2F2" w:themeColor="background1" w:themeShade="F2"/>
           <w:insideV w:val="single" w:sz="4" w:space="0" w:color="F2F2F2" w:themeColor="background1" w:themeShade="F2"/>
         </w:tblBorders>
@@ -2712,7 +2713,7 @@
       </w:tblGrid>
       <w:tr>
         <w:trPr>
-          <w:trHeight w:val="258"/>
+          <w:trHeight w:val="249"/>
         </w:trPr>
         <w:tc>
           <w:tcPr>
@@ -2740,7 +2741,7 @@
       </w:tr>
       <w:tr>
         <w:trPr>
-          <w:trHeight w:val="258"/>
+          <w:trHeight w:val="249"/>
         </w:trPr>
         <w:tc>
           <w:tcPr>
@@ -2752,14 +2753,7 @@
                 <w:color w:val="222222"/>
                 <w:shd w:val="clear" w:color="auto" w:fill="FFFFFF"/>
               </w:rPr>
-              <w:t>R</w:t>
-            </w:r>
-            <w:r>
-              <w:rPr>
-                <w:color w:val="222222"/>
-                <w:shd w:val="clear" w:color="auto" w:fill="FFFFFF"/>
-              </w:rPr>
-              <w:t>etinopathy</w:t>
+              <w:t>Retinopathy</w:t>
             </w:r>
           </w:p>
         </w:tc>
@@ -2776,7 +2770,7 @@
       </w:tr>
       <w:tr>
         <w:trPr>
-          <w:trHeight w:val="258"/>
+          <w:trHeight w:val="249"/>
         </w:trPr>
         <w:tc>
           <w:tcPr>
@@ -2814,7 +2808,7 @@
       </w:tr>
       <w:tr>
         <w:trPr>
-          <w:trHeight w:val="258"/>
+          <w:trHeight w:val="249"/>
         </w:trPr>
         <w:tc>
           <w:tcPr>
@@ -2849,7 +2843,7 @@
       </w:tr>
       <w:tr>
         <w:trPr>
-          <w:trHeight w:val="258"/>
+          <w:trHeight w:val="249"/>
         </w:trPr>
         <w:tc>
           <w:tcPr>
@@ -2884,7 +2878,7 @@
       </w:tr>
       <w:tr>
         <w:trPr>
-          <w:trHeight w:val="258"/>
+          <w:trHeight w:val="271"/>
         </w:trPr>
         <w:tc>
           <w:tcPr>
@@ -2919,7 +2913,7 @@
       </w:tr>
       <w:tr>
         <w:trPr>
-          <w:trHeight w:val="258"/>
+          <w:trHeight w:val="249"/>
         </w:trPr>
         <w:tc>
           <w:tcPr>
@@ -2950,7 +2944,7 @@
       </w:tr>
       <w:tr>
         <w:trPr>
-          <w:trHeight w:val="693"/>
+          <w:trHeight w:val="669"/>
         </w:trPr>
         <w:tc>
           <w:tcPr>
@@ -2983,21 +2977,21 @@
           <w:numId w:val="7"/>
         </w:numPr>
       </w:pPr>
-      <w:bookmarkStart w:id="1" w:name="_Toc56601518"/>
+      <w:bookmarkStart w:id="2" w:name="_Toc57376568"/>
       <w:r>
         <w:t>Objectives</w:t>
       </w:r>
-      <w:bookmarkEnd w:id="1"/>
+      <w:bookmarkEnd w:id="2"/>
     </w:p>
     <w:p>
       <w:pPr>
         <w:pStyle w:val="Heading2"/>
       </w:pPr>
-      <w:bookmarkStart w:id="2" w:name="_Toc56601519"/>
+      <w:bookmarkStart w:id="3" w:name="_Toc57376569"/>
       <w:r>
         <w:t>General</w:t>
       </w:r>
-      <w:bookmarkEnd w:id="2"/>
+      <w:bookmarkEnd w:id="3"/>
     </w:p>
     <w:p>
       <w:pPr>
@@ -3014,529 +3008,466 @@
           <w:color w:val="222222"/>
           <w:shd w:val="clear" w:color="auto" w:fill="FFFFFF"/>
         </w:rPr>
-        <w:t>etinopathy</w:t>
+        <w:t>etinopathy.</w:t>
       </w:r>
       <w:r>
         <w:rPr>
           <w:color w:val="222222"/>
           <w:shd w:val="clear" w:color="auto" w:fill="FFFFFF"/>
         </w:rPr>
-        <w:t>.</w:t>
+        <w:t xml:space="preserve"> </w:t>
       </w:r>
       <w:r>
         <w:rPr>
           <w:color w:val="222222"/>
           <w:shd w:val="clear" w:color="auto" w:fill="FFFFFF"/>
         </w:rPr>
-        <w:t xml:space="preserve"> </w:t>
+        <w:t>This will be created as an Android application using Android Studio.</w:t>
+      </w:r>
+    </w:p>
+    <w:p>
+      <w:pPr>
+        <w:pStyle w:val="Heading2"/>
+      </w:pPr>
+      <w:bookmarkStart w:id="4" w:name="_Toc57376570"/>
+      <w:r>
+        <w:t xml:space="preserve">Checking </w:t>
+      </w:r>
+      <w:r>
+        <w:t>eye health</w:t>
+      </w:r>
+      <w:bookmarkEnd w:id="4"/>
+    </w:p>
+    <w:p>
+      <w:pPr>
+        <w:rPr>
+          <w:color w:val="FF0000"/>
+        </w:rPr>
+      </w:pPr>
+      <w:r>
+        <w:t xml:space="preserve">The user will be able to use </w:t>
+      </w:r>
+      <w:r>
+        <w:t>the in-built camera on their Android phone</w:t>
+      </w:r>
+      <w:r>
+        <w:t xml:space="preserve"> to scan their eyes</w:t>
+      </w:r>
+      <w:r>
+        <w:t xml:space="preserve"> to be able to detect r</w:t>
       </w:r>
       <w:r>
         <w:rPr>
           <w:color w:val="222222"/>
           <w:shd w:val="clear" w:color="auto" w:fill="FFFFFF"/>
         </w:rPr>
-        <w:t>This will be created as an Android application using Android Studio.</w:t>
-      </w:r>
-    </w:p>
-    <w:p>
-      <w:pPr>
-        <w:pStyle w:val="Heading2"/>
-      </w:pPr>
-      <w:bookmarkStart w:id="3" w:name="_Toc56601520"/>
-      <w:r>
-        <w:t xml:space="preserve">Checking </w:t>
-      </w:r>
-      <w:r>
-        <w:t>eye health</w:t>
-      </w:r>
-      <w:bookmarkEnd w:id="3"/>
-    </w:p>
-    <w:p>
-      <w:pPr>
-        <w:rPr>
-          <w:color w:val="FF0000"/>
-        </w:rPr>
-      </w:pPr>
-      <w:r>
-        <w:t xml:space="preserve">The user will be able to use </w:t>
-      </w:r>
-      <w:r>
-        <w:t>the in-built camera on their Android phone</w:t>
-      </w:r>
-      <w:r>
-        <w:t xml:space="preserve"> to scan their eyes</w:t>
-      </w:r>
-      <w:r>
-        <w:t xml:space="preserve"> to be able to detect r</w:t>
+        <w:t xml:space="preserve">etinopathy and to determine their health. </w:t>
       </w:r>
       <w:r>
         <w:rPr>
           <w:color w:val="222222"/>
           <w:shd w:val="clear" w:color="auto" w:fill="FFFFFF"/>
         </w:rPr>
-        <w:t>etinopathy</w:t>
+        <w:t xml:space="preserve">The scan will be completed using </w:t>
       </w:r>
       <w:r>
         <w:rPr>
           <w:color w:val="222222"/>
           <w:shd w:val="clear" w:color="auto" w:fill="FFFFFF"/>
         </w:rPr>
-        <w:t xml:space="preserve"> and to determine their health. </w:t>
+        <w:t>artificial intelligence and</w:t>
       </w:r>
       <w:r>
         <w:rPr>
           <w:color w:val="222222"/>
           <w:shd w:val="clear" w:color="auto" w:fill="FFFFFF"/>
         </w:rPr>
-        <w:t xml:space="preserve">The scan will be completed using </w:t>
+        <w:t xml:space="preserve"> </w:t>
       </w:r>
       <w:r>
         <w:rPr>
           <w:color w:val="222222"/>
           <w:shd w:val="clear" w:color="auto" w:fill="FFFFFF"/>
         </w:rPr>
-        <w:t>artificial intelligence and</w:t>
+        <w:t>image processing</w:t>
       </w:r>
       <w:r>
         <w:rPr>
           <w:color w:val="222222"/>
           <w:shd w:val="clear" w:color="auto" w:fill="FFFFFF"/>
         </w:rPr>
-        <w:t xml:space="preserve"> </w:t>
+        <w:t>.</w:t>
       </w:r>
       <w:r>
         <w:rPr>
           <w:color w:val="222222"/>
           <w:shd w:val="clear" w:color="auto" w:fill="FFFFFF"/>
         </w:rPr>
-        <w:t>image processing</w:t>
+        <w:t xml:space="preserve"> </w:t>
+      </w:r>
+      <w:r>
+        <w:t xml:space="preserve">It is expected that this </w:t>
+      </w:r>
+      <w:r>
+        <w:t xml:space="preserve">app will be </w:t>
+      </w:r>
+      <w:r>
+        <w:t>provided to me</w:t>
+      </w:r>
+      <w:r>
+        <w:t xml:space="preserve">dical professionals to assist in </w:t>
+      </w:r>
+      <w:r>
+        <w:t xml:space="preserve">their diagnosis of a patient. </w:t>
+      </w:r>
+    </w:p>
+    <w:p>
+      <w:pPr>
+        <w:pStyle w:val="Heading2"/>
+      </w:pPr>
+      <w:bookmarkStart w:id="5" w:name="_Toc57376571"/>
+      <w:r>
+        <w:t>Features</w:t>
+      </w:r>
+      <w:bookmarkEnd w:id="5"/>
+    </w:p>
+    <w:p>
+      <w:r>
+        <w:t xml:space="preserve">Apart from checking the </w:t>
+      </w:r>
+      <w:r>
+        <w:t>patient’s r</w:t>
       </w:r>
       <w:r>
         <w:rPr>
           <w:color w:val="222222"/>
           <w:shd w:val="clear" w:color="auto" w:fill="FFFFFF"/>
         </w:rPr>
-        <w:t>.</w:t>
+        <w:t xml:space="preserve">etinopathy, </w:t>
       </w:r>
       <w:r>
         <w:rPr>
           <w:color w:val="222222"/>
           <w:shd w:val="clear" w:color="auto" w:fill="FFFFFF"/>
         </w:rPr>
-        <w:t xml:space="preserve"> </w:t>
-      </w:r>
-      <w:r>
-        <w:t xml:space="preserve">It is expected that this </w:t>
-      </w:r>
-      <w:r>
-        <w:t xml:space="preserve">app will be </w:t>
-      </w:r>
-      <w:r>
-        <w:t>provided to me</w:t>
-      </w:r>
-      <w:r>
-        <w:t xml:space="preserve">dical professionals to assist in </w:t>
-      </w:r>
-      <w:r>
-        <w:t xml:space="preserve">their diagnosis of a patient. </w:t>
-      </w:r>
-    </w:p>
-    <w:p>
-      <w:pPr>
-        <w:pStyle w:val="Heading2"/>
-      </w:pPr>
-      <w:bookmarkStart w:id="4" w:name="_Toc56601521"/>
-      <w:r>
-        <w:t>Features</w:t>
-      </w:r>
-      <w:bookmarkEnd w:id="4"/>
-    </w:p>
-    <w:p>
-      <w:r>
-        <w:t xml:space="preserve">Apart from checking the </w:t>
-      </w:r>
-      <w:r>
-        <w:t>patient’s r</w:t>
+        <w:t xml:space="preserve">the app will be able to record </w:t>
       </w:r>
       <w:r>
         <w:rPr>
           <w:color w:val="222222"/>
           <w:shd w:val="clear" w:color="auto" w:fill="FFFFFF"/>
         </w:rPr>
-        <w:t>etinopathy</w:t>
+        <w:t xml:space="preserve">patient’s general </w:t>
       </w:r>
       <w:r>
         <w:rPr>
           <w:color w:val="222222"/>
           <w:shd w:val="clear" w:color="auto" w:fill="FFFFFF"/>
         </w:rPr>
-        <w:t xml:space="preserve">, </w:t>
+        <w:t>Health</w:t>
       </w:r>
       <w:r>
         <w:rPr>
           <w:color w:val="222222"/>
           <w:shd w:val="clear" w:color="auto" w:fill="FFFFFF"/>
         </w:rPr>
-        <w:t xml:space="preserve">the app will be able to record </w:t>
+        <w:t xml:space="preserve">, for example; blood sugars, blood </w:t>
       </w:r>
       <w:r>
         <w:rPr>
           <w:color w:val="222222"/>
           <w:shd w:val="clear" w:color="auto" w:fill="FFFFFF"/>
         </w:rPr>
-        <w:t xml:space="preserve">patient’s general </w:t>
+        <w:t>pressure, etc.</w:t>
       </w:r>
       <w:r>
         <w:rPr>
           <w:color w:val="222222"/>
           <w:shd w:val="clear" w:color="auto" w:fill="FFFFFF"/>
         </w:rPr>
-        <w:t>Health</w:t>
+        <w:t xml:space="preserve"> </w:t>
       </w:r>
       <w:r>
         <w:rPr>
           <w:color w:val="222222"/>
           <w:shd w:val="clear" w:color="auto" w:fill="FFFFFF"/>
         </w:rPr>
-        <w:t xml:space="preserve">, for example; blood sugars, blood </w:t>
+        <w:t>T</w:t>
       </w:r>
       <w:r>
         <w:rPr>
           <w:color w:val="222222"/>
           <w:shd w:val="clear" w:color="auto" w:fill="FFFFFF"/>
         </w:rPr>
-        <w:t>pressure, etc.</w:t>
+        <w:t>he medical professional</w:t>
       </w:r>
       <w:r>
         <w:rPr>
           <w:color w:val="222222"/>
           <w:shd w:val="clear" w:color="auto" w:fill="FFFFFF"/>
         </w:rPr>
-        <w:t xml:space="preserve"> </w:t>
+        <w:t xml:space="preserve"> will be able</w:t>
       </w:r>
       <w:r>
         <w:rPr>
           <w:color w:val="222222"/>
           <w:shd w:val="clear" w:color="auto" w:fill="FFFFFF"/>
         </w:rPr>
-        <w:t>T</w:t>
+        <w:t xml:space="preserve"> to monitor the</w:t>
       </w:r>
       <w:r>
         <w:rPr>
           <w:color w:val="222222"/>
           <w:shd w:val="clear" w:color="auto" w:fill="FFFFFF"/>
         </w:rPr>
-        <w:t>he medical professional</w:t>
+        <w:t xml:space="preserve"> patient’s </w:t>
       </w:r>
       <w:r>
         <w:rPr>
           <w:color w:val="222222"/>
           <w:shd w:val="clear" w:color="auto" w:fill="FFFFFF"/>
         </w:rPr>
-        <w:t xml:space="preserve"> will be able</w:t>
+        <w:t xml:space="preserve">health and determine if the </w:t>
+      </w:r>
+      <w:r>
+        <w:t>r</w:t>
       </w:r>
       <w:r>
         <w:rPr>
           <w:color w:val="222222"/>
           <w:shd w:val="clear" w:color="auto" w:fill="FFFFFF"/>
         </w:rPr>
-        <w:t xml:space="preserve"> to monitor the</w:t>
+        <w:t xml:space="preserve">etinopathy is improving or </w:t>
       </w:r>
       <w:r>
         <w:rPr>
           <w:color w:val="222222"/>
           <w:shd w:val="clear" w:color="auto" w:fill="FFFFFF"/>
         </w:rPr>
-        <w:t xml:space="preserve"> patient’s </w:t>
+        <w:t>worsening.</w:t>
+      </w:r>
+    </w:p>
+    <w:p>
+      <w:pPr>
+        <w:pStyle w:val="Heading2"/>
+      </w:pPr>
+      <w:bookmarkStart w:id="6" w:name="_Toc57376572"/>
+      <w:r>
+        <w:t>Database</w:t>
+      </w:r>
+      <w:bookmarkEnd w:id="6"/>
+    </w:p>
+    <w:p>
+      <w:r>
+        <w:t xml:space="preserve">The database will be implemented via </w:t>
+      </w:r>
+      <w:r>
+        <w:t>Google Firebase Realtime Database</w:t>
+      </w:r>
+      <w:r>
+        <w:t>.</w:t>
+      </w:r>
+      <w:r>
+        <w:t xml:space="preserve"> This is a No-SQL database</w:t>
+      </w:r>
+      <w:r>
+        <w:t xml:space="preserve"> that is generally used for Android apps. </w:t>
+      </w:r>
+    </w:p>
+    <w:p>
+      <w:r>
+        <w:t xml:space="preserve">The main tables in the database will be </w:t>
+      </w:r>
+      <w:r>
+        <w:t>Patients</w:t>
+      </w:r>
+      <w:r>
+        <w:t xml:space="preserve">, </w:t>
+      </w:r>
+      <w:r>
+        <w:t>Health</w:t>
+      </w:r>
+      <w:r>
+        <w:t xml:space="preserve"> </w:t>
+      </w:r>
+      <w:r>
+        <w:t>I</w:t>
+      </w:r>
+      <w:r>
+        <w:t xml:space="preserve">nformation and </w:t>
+      </w:r>
+      <w:r>
+        <w:t>R</w:t>
       </w:r>
       <w:r>
         <w:rPr>
           <w:color w:val="222222"/>
           <w:shd w:val="clear" w:color="auto" w:fill="FFFFFF"/>
         </w:rPr>
-        <w:t xml:space="preserve">health and determine if the </w:t>
-      </w:r>
-      <w:r>
-        <w:t>r</w:t>
+        <w:t xml:space="preserve">etinopathy </w:t>
       </w:r>
       <w:r>
         <w:rPr>
           <w:color w:val="222222"/>
           <w:shd w:val="clear" w:color="auto" w:fill="FFFFFF"/>
         </w:rPr>
-        <w:t>etinopathy</w:t>
+        <w:t>R</w:t>
       </w:r>
       <w:r>
         <w:rPr>
           <w:color w:val="222222"/>
           <w:shd w:val="clear" w:color="auto" w:fill="FFFFFF"/>
         </w:rPr>
-        <w:t xml:space="preserve"> is improving or </w:t>
+        <w:t>esults</w:t>
+      </w:r>
+      <w:r>
+        <w:t>.</w:t>
+      </w:r>
+    </w:p>
+    <w:p>
+      <w:r>
+        <w:t xml:space="preserve">The Patients table will </w:t>
+      </w:r>
+      <w:r>
+        <w:t xml:space="preserve">contain general information on the </w:t>
+      </w:r>
+      <w:r>
+        <w:t>patient such as their name, age,</w:t>
+      </w:r>
+      <w:r>
+        <w:t xml:space="preserve"> and</w:t>
+      </w:r>
+      <w:r>
+        <w:t xml:space="preserve"> medication they are on</w:t>
+      </w:r>
+      <w:r>
+        <w:t>.</w:t>
+      </w:r>
+      <w:r>
+        <w:t xml:space="preserve"> The Health Information table will contain the </w:t>
+      </w:r>
+      <w:r>
+        <w:t>patient’s</w:t>
+      </w:r>
+      <w:r>
+        <w:t xml:space="preserve"> </w:t>
+      </w:r>
+      <w:r>
+        <w:t>Health</w:t>
+      </w:r>
+      <w:r>
+        <w:t xml:space="preserve"> status </w:t>
+      </w:r>
+      <w:r>
+        <w:t xml:space="preserve">such as any illnesses, blood sugars, blood pressure, weight and height. </w:t>
+      </w:r>
+      <w:r>
+        <w:t xml:space="preserve">The </w:t>
+      </w:r>
+      <w:r>
+        <w:t>R</w:t>
       </w:r>
       <w:r>
         <w:rPr>
           <w:color w:val="222222"/>
           <w:shd w:val="clear" w:color="auto" w:fill="FFFFFF"/>
         </w:rPr>
-        <w:t>worsening.</w:t>
-      </w:r>
-    </w:p>
-    <w:p>
-      <w:pPr>
-        <w:pStyle w:val="Heading2"/>
-      </w:pPr>
-      <w:bookmarkStart w:id="5" w:name="_Toc56601522"/>
-      <w:r>
-        <w:t>Database</w:t>
-      </w:r>
-      <w:bookmarkEnd w:id="5"/>
-    </w:p>
-    <w:p>
-      <w:r>
-        <w:t xml:space="preserve">The database will be implemented via </w:t>
-      </w:r>
-      <w:r>
-        <w:t>Google Firebase Realtime Database</w:t>
-      </w:r>
-      <w:r>
-        <w:t>.</w:t>
-      </w:r>
-      <w:r>
-        <w:t xml:space="preserve"> This is a No-SQL database</w:t>
-      </w:r>
-      <w:r>
-        <w:t xml:space="preserve"> that is generally used for Android apps. </w:t>
-      </w:r>
-    </w:p>
-    <w:p>
-      <w:r>
-        <w:t xml:space="preserve">The main tables in the database will be </w:t>
-      </w:r>
-      <w:r>
-        <w:t>Patients</w:t>
-      </w:r>
-      <w:r>
-        <w:t xml:space="preserve">, </w:t>
-      </w:r>
-      <w:r>
-        <w:t>Health</w:t>
-      </w:r>
-      <w:r>
-        <w:t xml:space="preserve"> </w:t>
-      </w:r>
-      <w:r>
-        <w:t>I</w:t>
-      </w:r>
-      <w:r>
-        <w:t xml:space="preserve">nformation and </w:t>
-      </w:r>
-      <w:r>
-        <w:t>R</w:t>
+        <w:t xml:space="preserve">etinopathy Results table will contain the results of the </w:t>
       </w:r>
       <w:r>
         <w:rPr>
           <w:color w:val="222222"/>
           <w:shd w:val="clear" w:color="auto" w:fill="FFFFFF"/>
         </w:rPr>
-        <w:t>etinopathy</w:t>
+        <w:t>retinopathy scan</w:t>
       </w:r>
       <w:r>
         <w:rPr>
           <w:color w:val="222222"/>
           <w:shd w:val="clear" w:color="auto" w:fill="FFFFFF"/>
         </w:rPr>
-        <w:t xml:space="preserve"> </w:t>
+        <w:t>,</w:t>
       </w:r>
       <w:r>
         <w:rPr>
           <w:color w:val="222222"/>
           <w:shd w:val="clear" w:color="auto" w:fill="FFFFFF"/>
         </w:rPr>
-        <w:t>R</w:t>
+        <w:t xml:space="preserve"> the damage of the retina</w:t>
       </w:r>
       <w:r>
         <w:rPr>
           <w:color w:val="222222"/>
           <w:shd w:val="clear" w:color="auto" w:fill="FFFFFF"/>
         </w:rPr>
-        <w:t>esults</w:t>
-      </w:r>
-      <w:r>
-        <w:t>.</w:t>
-      </w:r>
-    </w:p>
-    <w:p>
-      <w:r>
-        <w:t xml:space="preserve">The Patients table will </w:t>
-      </w:r>
-      <w:r>
-        <w:t xml:space="preserve">contain general information on the </w:t>
-      </w:r>
-      <w:r>
-        <w:t>patient such as their name, age,</w:t>
-      </w:r>
-      <w:r>
-        <w:t xml:space="preserve"> and</w:t>
-      </w:r>
-      <w:r>
-        <w:t xml:space="preserve"> medication they are on</w:t>
-      </w:r>
-      <w:r>
-        <w:t>.</w:t>
-      </w:r>
-      <w:r>
-        <w:t xml:space="preserve"> The Health Information table will contain the </w:t>
-      </w:r>
-      <w:r>
-        <w:t>patient’s</w:t>
-      </w:r>
-      <w:r>
-        <w:t xml:space="preserve"> </w:t>
-      </w:r>
-      <w:r>
-        <w:t>Health</w:t>
-      </w:r>
-      <w:r>
-        <w:t xml:space="preserve"> status </w:t>
-      </w:r>
-      <w:r>
-        <w:t xml:space="preserve">such as any illnesses, blood sugars, blood pressure, weight and height. </w:t>
-      </w:r>
-      <w:r>
-        <w:t xml:space="preserve">The </w:t>
-      </w:r>
-      <w:r>
-        <w:t>R</w:t>
+        <w:t xml:space="preserve">, </w:t>
       </w:r>
       <w:r>
         <w:rPr>
           <w:color w:val="222222"/>
           <w:shd w:val="clear" w:color="auto" w:fill="FFFFFF"/>
         </w:rPr>
-        <w:t>etinopathy</w:t>
+        <w:t xml:space="preserve">the </w:t>
       </w:r>
       <w:r>
         <w:rPr>
           <w:color w:val="222222"/>
           <w:shd w:val="clear" w:color="auto" w:fill="FFFFFF"/>
         </w:rPr>
-        <w:t xml:space="preserve"> Results table will contain the results of the </w:t>
+        <w:t>white to yellow disco</w:t>
       </w:r>
       <w:r>
         <w:rPr>
           <w:color w:val="222222"/>
           <w:shd w:val="clear" w:color="auto" w:fill="FFFFFF"/>
         </w:rPr>
-        <w:t>r</w:t>
+        <w:t>lo</w:t>
       </w:r>
       <w:r>
         <w:rPr>
           <w:color w:val="222222"/>
           <w:shd w:val="clear" w:color="auto" w:fill="FFFFFF"/>
         </w:rPr>
-        <w:t>etinopathy</w:t>
+        <w:t>uration</w:t>
       </w:r>
       <w:r>
         <w:rPr>
           <w:color w:val="222222"/>
           <w:shd w:val="clear" w:color="auto" w:fill="FFFFFF"/>
         </w:rPr>
-        <w:t xml:space="preserve"> scan</w:t>
+        <w:t>,</w:t>
       </w:r>
       <w:r>
         <w:rPr>
           <w:color w:val="222222"/>
           <w:shd w:val="clear" w:color="auto" w:fill="FFFFFF"/>
         </w:rPr>
-        <w:t>,</w:t>
+        <w:t xml:space="preserve"> as well as the date and time the scan was taken. </w:t>
+      </w:r>
+    </w:p>
+    <w:p>
+      <w:pPr>
+        <w:pStyle w:val="Heading2"/>
+      </w:pPr>
+      <w:bookmarkStart w:id="7" w:name="_Toc57376573"/>
+      <w:r>
+        <w:t>Artificial Intelligence</w:t>
+      </w:r>
+      <w:bookmarkEnd w:id="7"/>
+    </w:p>
+    <w:p>
+      <w:r>
+        <w:t xml:space="preserve">Artificial intelligence and image processing will be used to scan the </w:t>
+      </w:r>
+      <w:r>
+        <w:t xml:space="preserve">patient’s eyes to detect </w:t>
       </w:r>
       <w:r>
         <w:rPr>
           <w:color w:val="222222"/>
           <w:shd w:val="clear" w:color="auto" w:fill="FFFFFF"/>
         </w:rPr>
-        <w:t xml:space="preserve"> the damage of the retina</w:t>
-      </w:r>
-      <w:r>
-        <w:rPr>
-          <w:color w:val="222222"/>
-          <w:shd w:val="clear" w:color="auto" w:fill="FFFFFF"/>
-        </w:rPr>
-        <w:t xml:space="preserve">, </w:t>
-      </w:r>
-      <w:r>
-        <w:rPr>
-          <w:color w:val="222222"/>
-          <w:shd w:val="clear" w:color="auto" w:fill="FFFFFF"/>
-        </w:rPr>
-        <w:t xml:space="preserve">the </w:t>
-      </w:r>
-      <w:r>
-        <w:rPr>
-          <w:color w:val="222222"/>
-          <w:shd w:val="clear" w:color="auto" w:fill="FFFFFF"/>
-        </w:rPr>
-        <w:t>white to yellow disco</w:t>
-      </w:r>
-      <w:r>
-        <w:rPr>
-          <w:color w:val="222222"/>
-          <w:shd w:val="clear" w:color="auto" w:fill="FFFFFF"/>
-        </w:rPr>
-        <w:t>lo</w:t>
-      </w:r>
-      <w:r>
-        <w:rPr>
-          <w:color w:val="222222"/>
-          <w:shd w:val="clear" w:color="auto" w:fill="FFFFFF"/>
-        </w:rPr>
-        <w:t>uration</w:t>
-      </w:r>
-      <w:r>
-        <w:rPr>
-          <w:color w:val="222222"/>
-          <w:shd w:val="clear" w:color="auto" w:fill="FFFFFF"/>
-        </w:rPr>
-        <w:t>,</w:t>
-      </w:r>
-      <w:r>
-        <w:rPr>
-          <w:color w:val="222222"/>
-          <w:shd w:val="clear" w:color="auto" w:fill="FFFFFF"/>
-        </w:rPr>
-        <w:t xml:space="preserve"> as well as the date and time the scan was taken. </w:t>
-      </w:r>
-    </w:p>
-    <w:p>
-      <w:pPr>
-        <w:pStyle w:val="Heading2"/>
-      </w:pPr>
-      <w:bookmarkStart w:id="6" w:name="_Toc56601523"/>
-      <w:r>
-        <w:t>Artificial Intelligence</w:t>
-      </w:r>
-      <w:bookmarkEnd w:id="6"/>
-    </w:p>
-    <w:p>
-      <w:r>
-        <w:t xml:space="preserve">Artificial intelligence and image processing will be used to scan the </w:t>
-      </w:r>
-      <w:r>
-        <w:t xml:space="preserve">patient’s eyes to detect </w:t>
-      </w:r>
-      <w:r>
-        <w:rPr>
-          <w:color w:val="222222"/>
-          <w:shd w:val="clear" w:color="auto" w:fill="FFFFFF"/>
-        </w:rPr>
-        <w:t>r</w:t>
-      </w:r>
-      <w:r>
-        <w:rPr>
-          <w:color w:val="222222"/>
-          <w:shd w:val="clear" w:color="auto" w:fill="FFFFFF"/>
-        </w:rPr>
-        <w:t>etinopathy</w:t>
+        <w:t>retinopathy</w:t>
       </w:r>
       <w:r>
         <w:rPr>
@@ -3564,11 +3495,11 @@
           <w:numId w:val="7"/>
         </w:numPr>
       </w:pPr>
-      <w:bookmarkStart w:id="7" w:name="_Toc56601524"/>
+      <w:bookmarkStart w:id="8" w:name="_Toc57376574"/>
       <w:r>
         <w:t>Background</w:t>
       </w:r>
-      <w:bookmarkEnd w:id="7"/>
+      <w:bookmarkEnd w:id="8"/>
     </w:p>
     <w:p>
       <w:r>
@@ -3805,21 +3736,7 @@
           <w:color w:val="222222"/>
           <w:shd w:val="clear" w:color="auto" w:fill="FFFFFF"/>
         </w:rPr>
-        <w:t>r</w:t>
-      </w:r>
-      <w:r>
-        <w:rPr>
-          <w:color w:val="222222"/>
-          <w:shd w:val="clear" w:color="auto" w:fill="FFFFFF"/>
-        </w:rPr>
-        <w:t>etinopathy</w:t>
-      </w:r>
-      <w:r>
-        <w:rPr>
-          <w:color w:val="222222"/>
-          <w:shd w:val="clear" w:color="auto" w:fill="FFFFFF"/>
-        </w:rPr>
-        <w:t xml:space="preserve"> in a patient’s eyes</w:t>
+        <w:t>retinopathy in a patient’s eyes</w:t>
       </w:r>
       <w:r>
         <w:rPr>
@@ -3845,11 +3762,11 @@
           <w:numId w:val="7"/>
         </w:numPr>
       </w:pPr>
-      <w:bookmarkStart w:id="8" w:name="_Toc56601525"/>
+      <w:bookmarkStart w:id="9" w:name="_Toc57376575"/>
       <w:r>
         <w:t>Research</w:t>
       </w:r>
-      <w:bookmarkEnd w:id="8"/>
+      <w:bookmarkEnd w:id="9"/>
     </w:p>
     <w:p>
       <w:pPr>
@@ -3858,7 +3775,7 @@
           <w:shd w:val="clear" w:color="auto" w:fill="FFFFFF"/>
         </w:rPr>
       </w:pPr>
-      <w:bookmarkStart w:id="9" w:name="_Toc56601526"/>
+      <w:bookmarkStart w:id="10" w:name="_Toc57376576"/>
       <w:r>
         <w:t>D</w:t>
       </w:r>
@@ -3869,15 +3786,9 @@
         <w:rPr>
           <w:shd w:val="clear" w:color="auto" w:fill="FFFFFF"/>
         </w:rPr>
-        <w:t>r</w:t>
-      </w:r>
-      <w:r>
-        <w:rPr>
-          <w:shd w:val="clear" w:color="auto" w:fill="FFFFFF"/>
-        </w:rPr>
-        <w:t>etinopathy</w:t>
-      </w:r>
-      <w:bookmarkEnd w:id="9"/>
+        <w:t>retinopathy</w:t>
+      </w:r>
+      <w:bookmarkEnd w:id="10"/>
     </w:p>
     <w:p>
       <w:r>
@@ -3942,13 +3853,7 @@
             <w:rPr>
               <w:noProof/>
             </w:rPr>
-            <w:t xml:space="preserve"> </w:t>
-          </w:r>
-          <w:r>
-            <w:rPr>
-              <w:noProof/>
-            </w:rPr>
-            <w:t>(Kirange, et al., 2019)</w:t>
+            <w:t xml:space="preserve"> (Kirange, et al., 2019)</w:t>
           </w:r>
           <w:r>
             <w:fldChar w:fldCharType="end"/>
@@ -4143,10 +4048,7 @@
         <w:t xml:space="preserve">Another issue </w:t>
       </w:r>
       <w:r>
-        <w:t xml:space="preserve">that can occur with </w:t>
-      </w:r>
-      <w:r>
-        <w:t>retinopathy</w:t>
+        <w:t>that can occur with retinopathy</w:t>
       </w:r>
       <w:r>
         <w:t xml:space="preserve"> is</w:t>
@@ -4183,13 +4085,7 @@
             <w:rPr>
               <w:noProof/>
             </w:rPr>
-            <w:t xml:space="preserve"> </w:t>
-          </w:r>
-          <w:r>
-            <w:rPr>
-              <w:noProof/>
-            </w:rPr>
-            <w:t>(National Eye Insitute, 2020)</w:t>
+            <w:t xml:space="preserve"> (National Eye Insitute, 2020)</w:t>
           </w:r>
           <w:r>
             <w:fldChar w:fldCharType="end"/>
@@ -4243,13 +4139,7 @@
             <w:rPr>
               <w:noProof/>
             </w:rPr>
-            <w:t xml:space="preserve"> </w:t>
-          </w:r>
-          <w:r>
-            <w:rPr>
-              <w:noProof/>
-            </w:rPr>
-            <w:t>(Kim, et al., 2019)</w:t>
+            <w:t xml:space="preserve"> (Kim, et al., 2019)</w:t>
           </w:r>
           <w:r>
             <w:fldChar w:fldCharType="end"/>
@@ -4261,24 +4151,24 @@
       <w:pPr>
         <w:pStyle w:val="Heading2"/>
       </w:pPr>
-      <w:bookmarkStart w:id="10" w:name="_Toc56601527"/>
+      <w:bookmarkStart w:id="11" w:name="_Toc57376577"/>
       <w:r>
         <w:t>Image processing</w:t>
       </w:r>
-      <w:bookmarkEnd w:id="10"/>
+      <w:bookmarkEnd w:id="11"/>
     </w:p>
     <w:p>
       <w:pPr>
         <w:pStyle w:val="Heading3"/>
       </w:pPr>
-      <w:bookmarkStart w:id="11" w:name="_Toc56601528"/>
+      <w:bookmarkStart w:id="12" w:name="_Toc57376578"/>
       <w:r>
         <w:t xml:space="preserve">Classification of </w:t>
       </w:r>
       <w:r>
         <w:t>DR stages:</w:t>
       </w:r>
-      <w:bookmarkEnd w:id="11"/>
+      <w:bookmarkEnd w:id="12"/>
     </w:p>
     <w:p>
       <w:r>
@@ -4465,11 +4355,11 @@
       <w:pPr>
         <w:pStyle w:val="Heading3"/>
       </w:pPr>
-      <w:bookmarkStart w:id="12" w:name="_Toc56601529"/>
+      <w:bookmarkStart w:id="13" w:name="_Toc57376579"/>
       <w:r>
         <w:t>Techniques</w:t>
       </w:r>
-      <w:bookmarkEnd w:id="12"/>
+      <w:bookmarkEnd w:id="13"/>
     </w:p>
     <w:p>
       <w:r>
@@ -4539,10 +4429,7 @@
       </w:r>
       <w:proofErr w:type="spellEnd"/>
       <w:r>
-        <w:t xml:space="preserve"> (now </w:t>
-      </w:r>
-      <w:r>
-        <w:t xml:space="preserve">Google’s </w:t>
+        <w:t xml:space="preserve"> (now Google’s </w:t>
       </w:r>
       <w:proofErr w:type="spellStart"/>
       <w:r>
@@ -4583,10 +4470,7 @@
       </w:r>
       <w:proofErr w:type="spellEnd"/>
       <w:r>
-        <w:t xml:space="preserve">, </w:t>
-      </w:r>
-      <w:r>
-        <w:t xml:space="preserve">Ilya </w:t>
+        <w:t xml:space="preserve">, Ilya </w:t>
       </w:r>
       <w:proofErr w:type="spellStart"/>
       <w:r>
@@ -4594,10 +4478,7 @@
       </w:r>
       <w:proofErr w:type="spellEnd"/>
       <w:r>
-        <w:t xml:space="preserve"> and Geoffrey Hinton</w:t>
-      </w:r>
-      <w:r>
-        <w:t xml:space="preserve">, with Hinton being </w:t>
+        <w:t xml:space="preserve"> and Geoffrey Hinton, with Hinton being </w:t>
       </w:r>
       <w:proofErr w:type="spellStart"/>
       <w:r>
@@ -4756,13 +4637,7 @@
             <w:rPr>
               <w:noProof/>
             </w:rPr>
-            <w:t xml:space="preserve"> </w:t>
-          </w:r>
-          <w:r>
-            <w:rPr>
-              <w:noProof/>
-            </w:rPr>
-            <w:t>(Rosebrock, 2018)</w:t>
+            <w:t xml:space="preserve"> (Rosebrock, 2018)</w:t>
           </w:r>
           <w:r>
             <w:fldChar w:fldCharType="end"/>
@@ -4770,10 +4645,7 @@
         </w:sdtContent>
       </w:sdt>
     </w:p>
-    <w:p>
-      <w:bookmarkStart w:id="13" w:name="_GoBack"/>
-      <w:bookmarkEnd w:id="13"/>
-    </w:p>
+    <w:p/>
     <w:p>
       <w:pPr>
         <w:pStyle w:val="Heading1"/>
@@ -4782,7 +4654,7 @@
           <w:numId w:val="7"/>
         </w:numPr>
       </w:pPr>
-      <w:bookmarkStart w:id="14" w:name="_Toc56601530"/>
+      <w:bookmarkStart w:id="14" w:name="_Toc57376580"/>
       <w:r>
         <w:t>Technical Approach</w:t>
       </w:r>
@@ -4864,7 +4736,6 @@
           <w:color w:val="FF0000"/>
           <w:sz w:val="16"/>
           <w:szCs w:val="16"/>
-          <w:highlight w:val="yellow"/>
         </w:rPr>
       </w:pPr>
     </w:p>
@@ -4878,7 +4749,7 @@
       <w:pPr>
         <w:pStyle w:val="Heading2"/>
       </w:pPr>
-      <w:bookmarkStart w:id="15" w:name="_Toc56601531"/>
+      <w:bookmarkStart w:id="15" w:name="_Toc57376581"/>
       <w:r>
         <w:t>Patient</w:t>
       </w:r>
@@ -4891,7 +4762,6 @@
       <w:pPr>
         <w:rPr>
           <w:color w:val="FF0000"/>
-          <w:highlight w:val="yellow"/>
         </w:rPr>
       </w:pPr>
       <w:r>
@@ -4965,7 +4835,6 @@
       <w:r>
         <w:rPr>
           <w:color w:val="FF0000"/>
-          <w:highlight w:val="yellow"/>
         </w:rPr>
         <w:br/>
       </w:r>
@@ -4974,7 +4843,7 @@
       <w:pPr>
         <w:pStyle w:val="Heading2"/>
       </w:pPr>
-      <w:bookmarkStart w:id="16" w:name="_Toc56601532"/>
+      <w:bookmarkStart w:id="16" w:name="_Toc57376582"/>
       <w:r>
         <w:t>Health</w:t>
       </w:r>
@@ -5021,12 +4890,11 @@
       <w:pPr>
         <w:rPr>
           <w:color w:val="FF0000"/>
-          <w:highlight w:val="yellow"/>
-        </w:rPr>
-      </w:pPr>
-    </w:p>
-    <w:p>
-      <w:bookmarkStart w:id="17" w:name="_Toc56601533"/>
+        </w:rPr>
+      </w:pPr>
+    </w:p>
+    <w:p>
+      <w:bookmarkStart w:id="17" w:name="_Toc57376583"/>
       <w:r>
         <w:rPr>
           <w:rStyle w:val="Heading2Char"/>
@@ -5069,7 +4937,6 @@
       <w:pPr>
         <w:rPr>
           <w:color w:val="FF0000"/>
-          <w:highlight w:val="yellow"/>
         </w:rPr>
       </w:pPr>
     </w:p>
@@ -5077,7 +4944,7 @@
       <w:pPr>
         <w:pStyle w:val="Heading2"/>
       </w:pPr>
-      <w:bookmarkStart w:id="18" w:name="_Toc56601534"/>
+      <w:bookmarkStart w:id="18" w:name="_Toc57376584"/>
       <w:r>
         <w:t xml:space="preserve">Version control and </w:t>
       </w:r>
@@ -5176,7 +5043,6 @@
       <w:pPr>
         <w:rPr>
           <w:color w:val="FF0000"/>
-          <w:highlight w:val="yellow"/>
         </w:rPr>
       </w:pPr>
     </w:p>
@@ -5188,7 +5054,7 @@
           <w:numId w:val="7"/>
         </w:numPr>
       </w:pPr>
-      <w:bookmarkStart w:id="19" w:name="_Toc56601535"/>
+      <w:bookmarkStart w:id="19" w:name="_Toc57376585"/>
       <w:r>
         <w:t>Special Resources Required</w:t>
       </w:r>
@@ -5264,7 +5130,7 @@
           <w:numId w:val="7"/>
         </w:numPr>
       </w:pPr>
-      <w:bookmarkStart w:id="20" w:name="_Toc56601536"/>
+      <w:bookmarkStart w:id="20" w:name="_Toc57376586"/>
       <w:r>
         <w:t>Project Plan</w:t>
       </w:r>
@@ -5274,14 +5140,12 @@
       <w:pPr>
         <w:rPr>
           <w:color w:val="FF0000"/>
-          <w:highlight w:val="yellow"/>
         </w:rPr>
       </w:pPr>
       <w:r>
         <w:rPr>
           <w:noProof/>
           <w:color w:val="FF0000"/>
-          <w:highlight w:val="yellow"/>
         </w:rPr>
         <w:drawing>
           <wp:inline distT="0" distB="0" distL="0" distR="0" wp14:anchorId="7DAC0DBC" wp14:editId="31A9EC05">
@@ -5337,14 +5201,12 @@
       <w:pPr>
         <w:rPr>
           <w:color w:val="FF0000"/>
-          <w:highlight w:val="yellow"/>
         </w:rPr>
       </w:pPr>
       <w:r>
         <w:rPr>
           <w:noProof/>
           <w:color w:val="FF0000"/>
-          <w:highlight w:val="yellow"/>
         </w:rPr>
         <w:drawing>
           <wp:inline distT="0" distB="0" distL="0" distR="0" wp14:anchorId="631BC28F" wp14:editId="6BB4C2EF">
@@ -5400,14 +5262,12 @@
       <w:pPr>
         <w:rPr>
           <w:color w:val="FF0000"/>
-          <w:highlight w:val="yellow"/>
         </w:rPr>
       </w:pPr>
       <w:r>
         <w:rPr>
           <w:noProof/>
           <w:color w:val="FF0000"/>
-          <w:highlight w:val="yellow"/>
         </w:rPr>
         <w:lastRenderedPageBreak/>
         <w:drawing>
@@ -5468,7 +5328,7 @@
           <w:numId w:val="7"/>
         </w:numPr>
       </w:pPr>
-      <w:bookmarkStart w:id="21" w:name="_Toc56601537"/>
+      <w:bookmarkStart w:id="21" w:name="_Toc57376587"/>
       <w:r>
         <w:t>Technical Details</w:t>
       </w:r>
@@ -5555,7 +5415,7 @@
           <w:numId w:val="7"/>
         </w:numPr>
       </w:pPr>
-      <w:bookmarkStart w:id="22" w:name="_Toc56601538"/>
+      <w:bookmarkStart w:id="22" w:name="_Toc57376588"/>
       <w:r>
         <w:t>E</w:t>
       </w:r>
@@ -5627,7 +5487,7 @@
           <w:color w:val="auto"/>
         </w:rPr>
       </w:pPr>
-      <w:bookmarkStart w:id="23" w:name="_Toc56601539"/>
+      <w:bookmarkStart w:id="23" w:name="_Toc57376589"/>
       <w:r>
         <w:rPr>
           <w:color w:val="auto"/>
@@ -5643,14 +5503,12 @@
       <w:r>
         <w:rPr>
           <w:color w:val="FF0000"/>
-          <w:highlight w:val="yellow"/>
         </w:rPr>
         <w:br/>
       </w:r>
       <w:r>
         <w:rPr>
           <w:color w:val="FF0000"/>
-          <w:highlight w:val="yellow"/>
         </w:rPr>
         <w:br/>
       </w:r>
@@ -5867,7 +5725,7 @@
       <w:pPr>
         <w:pStyle w:val="Heading2"/>
       </w:pPr>
-      <w:bookmarkStart w:id="24" w:name="_Toc56601540"/>
+      <w:bookmarkStart w:id="24" w:name="_Toc57376590"/>
       <w:r>
         <w:t>Integration testing</w:t>
       </w:r>
@@ -5888,7 +5746,7 @@
       <w:pPr>
         <w:pStyle w:val="Heading3"/>
       </w:pPr>
-      <w:bookmarkStart w:id="25" w:name="_Toc56601541"/>
+      <w:bookmarkStart w:id="25" w:name="_Toc57376591"/>
       <w:r>
         <w:t xml:space="preserve">Scenario 1: </w:t>
       </w:r>
@@ -6044,7 +5902,6 @@
         <w:ind w:left="1440"/>
         <w:rPr>
           <w:color w:val="FF0000"/>
-          <w:highlight w:val="yellow"/>
         </w:rPr>
       </w:pPr>
     </w:p>
@@ -6052,7 +5909,7 @@
       <w:pPr>
         <w:pStyle w:val="Heading2"/>
       </w:pPr>
-      <w:bookmarkStart w:id="26" w:name="_Toc56601542"/>
+      <w:bookmarkStart w:id="26" w:name="_Toc57376592"/>
       <w:r>
         <w:t>Performance Testing</w:t>
       </w:r>
@@ -6078,9 +5935,9 @@
       <w:pPr>
         <w:pStyle w:val="Heading3"/>
       </w:pPr>
-      <w:bookmarkStart w:id="27" w:name="_Toc56601543"/>
-      <w:r>
-        <w:t>Response time:</w:t>
+      <w:bookmarkStart w:id="27" w:name="_Toc57376593"/>
+      <w:r>
+        <w:t>Response time</w:t>
       </w:r>
       <w:bookmarkEnd w:id="27"/>
     </w:p>
@@ -6128,7 +5985,7 @@
       <w:pPr>
         <w:pStyle w:val="Heading3"/>
       </w:pPr>
-      <w:bookmarkStart w:id="28" w:name="_Toc56601544"/>
+      <w:bookmarkStart w:id="28" w:name="_Toc57376594"/>
       <w:r>
         <w:t>Users and database</w:t>
       </w:r>
@@ -6246,54 +6103,29 @@
       </w:sdt>
     </w:p>
     <w:p/>
+    <w:bookmarkStart w:id="29" w:name="_Toc57376595" w:displacedByCustomXml="next"/>
     <w:sdt>
       <w:sdtPr>
-        <w:rPr>
-          <w:rFonts w:ascii="Arial" w:eastAsiaTheme="minorHAnsi" w:hAnsi="Arial" w:cs="Arial"/>
-          <w:color w:val="auto"/>
-          <w:sz w:val="24"/>
-          <w:szCs w:val="24"/>
-        </w:rPr>
-        <w:id w:val="1803885241"/>
+        <w:id w:val="951988805"/>
         <w:docPartObj>
           <w:docPartGallery w:val="Bibliographies"/>
           <w:docPartUnique/>
         </w:docPartObj>
       </w:sdtPr>
-      <w:sdtEndPr/>
+      <w:sdtEndPr>
+        <w:rPr>
+          <w:rFonts w:ascii="Arial" w:eastAsiaTheme="minorHAnsi" w:hAnsi="Arial" w:cs="Arial"/>
+          <w:color w:val="auto"/>
+          <w:sz w:val="24"/>
+          <w:szCs w:val="24"/>
+        </w:rPr>
+      </w:sdtEndPr>
       <w:sdtContent>
         <w:p>
           <w:pPr>
             <w:pStyle w:val="Heading1"/>
-            <w:rPr>
-              <w:rFonts w:ascii="Arial" w:eastAsiaTheme="minorHAnsi" w:hAnsi="Arial" w:cs="Arial"/>
-              <w:color w:val="auto"/>
-              <w:sz w:val="24"/>
-              <w:szCs w:val="24"/>
-            </w:rPr>
-            <w:sectPr>
-              <w:headerReference w:type="even" r:id="rId17"/>
-              <w:headerReference w:type="default" r:id="rId18"/>
-              <w:footerReference w:type="even" r:id="rId19"/>
-              <w:footerReference w:type="default" r:id="rId20"/>
-              <w:headerReference w:type="first" r:id="rId21"/>
-              <w:footerReference w:type="first" r:id="rId22"/>
-              <w:pgSz w:w="11906" w:h="16838" w:code="9"/>
-              <w:pgMar w:top="1440" w:right="1440" w:bottom="1440" w:left="1440" w:header="709" w:footer="709" w:gutter="0"/>
-              <w:pgNumType w:start="0"/>
-              <w:cols w:space="708"/>
-              <w:titlePg/>
-              <w:docGrid w:linePitch="360"/>
-            </w:sectPr>
           </w:pPr>
-        </w:p>
-        <w:p>
-          <w:pPr>
-            <w:pStyle w:val="Heading1"/>
-          </w:pPr>
-          <w:bookmarkStart w:id="29" w:name="_Toc56601545"/>
           <w:r>
-            <w:lastRenderedPageBreak/>
             <w:t>References</w:t>
           </w:r>
           <w:bookmarkEnd w:id="29"/>
@@ -6303,7 +6135,6 @@
             <w:id w:val="-573587230"/>
             <w:bibliography/>
           </w:sdtPr>
-          <w:sdtEndPr/>
           <w:sdtContent>
             <w:p>
               <w:pPr>
@@ -6704,6 +6535,7 @@
                 <w:rPr>
                   <w:noProof/>
                 </w:rPr>
+                <w:lastRenderedPageBreak/>
                 <w:t xml:space="preserve">Wang, X., Lu, Y., Wang, Y. &amp; Chen, W.-B., 2019. </w:t>
               </w:r>
               <w:r>
@@ -6732,7 +6564,6 @@
                 <w:rPr>
                   <w:noProof/>
                 </w:rPr>
-                <w:lastRenderedPageBreak/>
                 <w:t xml:space="preserve">Wray, M., 2020. </w:t>
               </w:r>
               <w:r>
@@ -6786,7 +6617,14 @@
       </w:sdtContent>
     </w:sdt>
     <w:p/>
+    <w:p/>
     <w:sectPr>
+      <w:headerReference w:type="even" r:id="rId17"/>
+      <w:headerReference w:type="default" r:id="rId18"/>
+      <w:footerReference w:type="even" r:id="rId19"/>
+      <w:footerReference w:type="default" r:id="rId20"/>
+      <w:headerReference w:type="first" r:id="rId21"/>
+      <w:footerReference w:type="first" r:id="rId22"/>
       <w:pgSz w:w="11906" w:h="16838" w:code="9"/>
       <w:pgMar w:top="1440" w:right="1440" w:bottom="1440" w:left="1440" w:header="709" w:footer="709" w:gutter="0"/>
       <w:pgNumType w:start="0"/>
@@ -9028,9 +8866,12 @@
 </file>
 
 <file path=customXml/item1.xml><?xml version="1.0" encoding="utf-8"?>
-<p:properties xmlns:p="http://schemas.microsoft.com/office/2006/metadata/properties" xmlns:xsi="http://www.w3.org/2001/XMLSchema-instance" xmlns:pc="http://schemas.microsoft.com/office/infopath/2007/PartnerControls">
-  <documentManagement/>
-</p:properties>
+<?mso-contentType ?>
+<FormTemplates xmlns="http://schemas.microsoft.com/sharepoint/v3/contenttype/forms">
+  <Display>DocumentLibraryForm</Display>
+  <Edit>DocumentLibraryForm</Edit>
+  <New>DocumentLibraryForm</New>
+</FormTemplates>
 </file>
 
 <file path=customXml/item2.xml><?xml version="1.0" encoding="utf-8"?>
@@ -9257,12 +9098,9 @@
 </file>
 
 <file path=customXml/item3.xml><?xml version="1.0" encoding="utf-8"?>
-<?mso-contentType ?>
-<FormTemplates xmlns="http://schemas.microsoft.com/sharepoint/v3/contenttype/forms">
-  <Display>DocumentLibraryForm</Display>
-  <Edit>DocumentLibraryForm</Edit>
-  <New>DocumentLibraryForm</New>
-</FormTemplates>
+<p:properties xmlns:p="http://schemas.microsoft.com/office/2006/metadata/properties" xmlns:xsi="http://www.w3.org/2001/XMLSchema-instance" xmlns:pc="http://schemas.microsoft.com/office/infopath/2007/PartnerControls">
+  <documentManagement/>
+</p:properties>
 </file>
 
 <file path=customXml/item4.xml><?xml version="1.0" encoding="utf-8"?>
@@ -9602,10 +9440,9 @@
 </file>
 
 <file path=customXml/itemProps1.xml><?xml version="1.0" encoding="utf-8"?>
-<ds:datastoreItem xmlns:ds="http://schemas.openxmlformats.org/officeDocument/2006/customXml" ds:itemID="{5C51FF54-1CBD-43E8-9B2A-B56F20CDF09A}">
+<ds:datastoreItem xmlns:ds="http://schemas.openxmlformats.org/officeDocument/2006/customXml" ds:itemID="{9B975280-634C-49AE-9293-B75FDC4277EB}">
   <ds:schemaRefs>
-    <ds:schemaRef ds:uri="http://schemas.microsoft.com/office/2006/metadata/properties"/>
-    <ds:schemaRef ds:uri="http://schemas.microsoft.com/office/infopath/2007/PartnerControls"/>
+    <ds:schemaRef ds:uri="http://schemas.microsoft.com/sharepoint/v3/contenttype/forms"/>
   </ds:schemaRefs>
 </ds:datastoreItem>
 </file>
@@ -9630,15 +9467,16 @@
 </file>
 
 <file path=customXml/itemProps3.xml><?xml version="1.0" encoding="utf-8"?>
-<ds:datastoreItem xmlns:ds="http://schemas.openxmlformats.org/officeDocument/2006/customXml" ds:itemID="{9B975280-634C-49AE-9293-B75FDC4277EB}">
+<ds:datastoreItem xmlns:ds="http://schemas.openxmlformats.org/officeDocument/2006/customXml" ds:itemID="{5C51FF54-1CBD-43E8-9B2A-B56F20CDF09A}">
   <ds:schemaRefs>
-    <ds:schemaRef ds:uri="http://schemas.microsoft.com/sharepoint/v3/contenttype/forms"/>
+    <ds:schemaRef ds:uri="http://schemas.microsoft.com/office/2006/metadata/properties"/>
+    <ds:schemaRef ds:uri="http://schemas.microsoft.com/office/infopath/2007/PartnerControls"/>
   </ds:schemaRefs>
 </ds:datastoreItem>
 </file>
 
 <file path=customXml/itemProps4.xml><?xml version="1.0" encoding="utf-8"?>
-<ds:datastoreItem xmlns:ds="http://schemas.openxmlformats.org/officeDocument/2006/customXml" ds:itemID="{483F4AEE-7C3A-43F5-9419-D1D01C3F8EA4}">
+<ds:datastoreItem xmlns:ds="http://schemas.openxmlformats.org/officeDocument/2006/customXml" ds:itemID="{78171B51-2666-4BA8-AA1A-058B698663AA}">
   <ds:schemaRefs>
     <ds:schemaRef ds:uri="http://schemas.openxmlformats.org/officeDocument/2006/bibliography"/>
   </ds:schemaRefs>

</xml_diff>

<commit_message>
Updated Technical Report - Added Project Plan and Reflective Journals
</commit_message>
<xml_diff>
--- a/Documents/Project Proposal.docx
+++ b/Documents/Project Proposal.docx
@@ -6,6 +6,7 @@
       <w:pPr>
         <w:jc w:val="right"/>
       </w:pPr>
+      <w:bookmarkStart w:id="0" w:name="_Hlk58237833"/>
       <w:r>
         <w:rPr>
           <w:noProof/>
@@ -371,6 +372,8 @@
         <w:t>joey.tatu@student.ncirl.ie</w:t>
       </w:r>
     </w:p>
+    <w:bookmarkStart w:id="1" w:name="_GoBack" w:displacedByCustomXml="next"/>
+    <w:bookmarkStart w:id="2" w:name="_Hlk58238542" w:displacedByCustomXml="next"/>
     <w:sdt>
       <w:sdtPr>
         <w:rPr>
@@ -410,8 +413,6 @@
             </w:rPr>
             <w:t>Contents</w:t>
           </w:r>
-          <w:bookmarkStart w:id="0" w:name="_GoBack"/>
-          <w:bookmarkEnd w:id="0"/>
         </w:p>
         <w:p>
           <w:pPr>
@@ -2674,6 +2675,8 @@
         </w:p>
       </w:sdtContent>
     </w:sdt>
+    <w:bookmarkEnd w:id="1" w:displacedByCustomXml="prev"/>
+    <w:bookmarkEnd w:id="2" w:displacedByCustomXml="prev"/>
     <w:p>
       <w:pPr>
         <w:pStyle w:val="Heading1"/>
@@ -2686,12 +2689,12 @@
       <w:pPr>
         <w:pStyle w:val="Heading1"/>
       </w:pPr>
-      <w:bookmarkStart w:id="1" w:name="_Toc57376567"/>
+      <w:bookmarkStart w:id="3" w:name="_Toc57376567"/>
       <w:r>
         <w:lastRenderedPageBreak/>
         <w:t>Annotations</w:t>
       </w:r>
-      <w:bookmarkEnd w:id="1"/>
+      <w:bookmarkEnd w:id="3"/>
     </w:p>
     <w:tbl>
       <w:tblPr>
@@ -2977,21 +2980,21 @@
           <w:numId w:val="7"/>
         </w:numPr>
       </w:pPr>
-      <w:bookmarkStart w:id="2" w:name="_Toc57376568"/>
+      <w:bookmarkStart w:id="4" w:name="_Toc57376568"/>
       <w:r>
         <w:t>Objectives</w:t>
       </w:r>
-      <w:bookmarkEnd w:id="2"/>
+      <w:bookmarkEnd w:id="4"/>
     </w:p>
     <w:p>
       <w:pPr>
         <w:pStyle w:val="Heading2"/>
       </w:pPr>
-      <w:bookmarkStart w:id="3" w:name="_Toc57376569"/>
+      <w:bookmarkStart w:id="5" w:name="_Toc57376569"/>
       <w:r>
         <w:t>General</w:t>
       </w:r>
-      <w:bookmarkEnd w:id="3"/>
+      <w:bookmarkEnd w:id="5"/>
     </w:p>
     <w:p>
       <w:pPr>
@@ -3029,14 +3032,14 @@
       <w:pPr>
         <w:pStyle w:val="Heading2"/>
       </w:pPr>
-      <w:bookmarkStart w:id="4" w:name="_Toc57376570"/>
+      <w:bookmarkStart w:id="6" w:name="_Toc57376570"/>
       <w:r>
         <w:t xml:space="preserve">Checking </w:t>
       </w:r>
       <w:r>
         <w:t>eye health</w:t>
       </w:r>
-      <w:bookmarkEnd w:id="4"/>
+      <w:bookmarkEnd w:id="6"/>
     </w:p>
     <w:p>
       <w:pPr>
@@ -3125,11 +3128,11 @@
       <w:pPr>
         <w:pStyle w:val="Heading2"/>
       </w:pPr>
-      <w:bookmarkStart w:id="5" w:name="_Toc57376571"/>
+      <w:bookmarkStart w:id="7" w:name="_Toc57376571"/>
       <w:r>
         <w:t>Features</w:t>
       </w:r>
-      <w:bookmarkEnd w:id="5"/>
+      <w:bookmarkEnd w:id="7"/>
     </w:p>
     <w:p>
       <w:r>
@@ -3251,11 +3254,11 @@
       <w:pPr>
         <w:pStyle w:val="Heading2"/>
       </w:pPr>
-      <w:bookmarkStart w:id="6" w:name="_Toc57376572"/>
+      <w:bookmarkStart w:id="8" w:name="_Toc57376572"/>
       <w:r>
         <w:t>Database</w:t>
       </w:r>
-      <w:bookmarkEnd w:id="6"/>
+      <w:bookmarkEnd w:id="8"/>
     </w:p>
     <w:p>
       <w:r>
@@ -3449,11 +3452,11 @@
       <w:pPr>
         <w:pStyle w:val="Heading2"/>
       </w:pPr>
-      <w:bookmarkStart w:id="7" w:name="_Toc57376573"/>
+      <w:bookmarkStart w:id="9" w:name="_Toc57376573"/>
       <w:r>
         <w:t>Artificial Intelligence</w:t>
       </w:r>
-      <w:bookmarkEnd w:id="7"/>
+      <w:bookmarkEnd w:id="9"/>
     </w:p>
     <w:p>
       <w:r>
@@ -3495,11 +3498,11 @@
           <w:numId w:val="7"/>
         </w:numPr>
       </w:pPr>
-      <w:bookmarkStart w:id="8" w:name="_Toc57376574"/>
+      <w:bookmarkStart w:id="10" w:name="_Toc57376574"/>
       <w:r>
         <w:t>Background</w:t>
       </w:r>
-      <w:bookmarkEnd w:id="8"/>
+      <w:bookmarkEnd w:id="10"/>
     </w:p>
     <w:p>
       <w:r>
@@ -3762,11 +3765,11 @@
           <w:numId w:val="7"/>
         </w:numPr>
       </w:pPr>
-      <w:bookmarkStart w:id="9" w:name="_Toc57376575"/>
+      <w:bookmarkStart w:id="11" w:name="_Toc57376575"/>
       <w:r>
         <w:t>Research</w:t>
       </w:r>
-      <w:bookmarkEnd w:id="9"/>
+      <w:bookmarkEnd w:id="11"/>
     </w:p>
     <w:p>
       <w:pPr>
@@ -3775,7 +3778,7 @@
           <w:shd w:val="clear" w:color="auto" w:fill="FFFFFF"/>
         </w:rPr>
       </w:pPr>
-      <w:bookmarkStart w:id="10" w:name="_Toc57376576"/>
+      <w:bookmarkStart w:id="12" w:name="_Toc57376576"/>
       <w:r>
         <w:t>D</w:t>
       </w:r>
@@ -3788,7 +3791,7 @@
         </w:rPr>
         <w:t>retinopathy</w:t>
       </w:r>
-      <w:bookmarkEnd w:id="10"/>
+      <w:bookmarkEnd w:id="12"/>
     </w:p>
     <w:p>
       <w:r>
@@ -4151,24 +4154,24 @@
       <w:pPr>
         <w:pStyle w:val="Heading2"/>
       </w:pPr>
-      <w:bookmarkStart w:id="11" w:name="_Toc57376577"/>
+      <w:bookmarkStart w:id="13" w:name="_Toc57376577"/>
       <w:r>
         <w:t>Image processing</w:t>
       </w:r>
-      <w:bookmarkEnd w:id="11"/>
+      <w:bookmarkEnd w:id="13"/>
     </w:p>
     <w:p>
       <w:pPr>
         <w:pStyle w:val="Heading3"/>
       </w:pPr>
-      <w:bookmarkStart w:id="12" w:name="_Toc57376578"/>
+      <w:bookmarkStart w:id="14" w:name="_Toc57376578"/>
       <w:r>
         <w:t xml:space="preserve">Classification of </w:t>
       </w:r>
       <w:r>
         <w:t>DR stages:</w:t>
       </w:r>
-      <w:bookmarkEnd w:id="12"/>
+      <w:bookmarkEnd w:id="14"/>
     </w:p>
     <w:p>
       <w:r>
@@ -4355,11 +4358,11 @@
       <w:pPr>
         <w:pStyle w:val="Heading3"/>
       </w:pPr>
-      <w:bookmarkStart w:id="13" w:name="_Toc57376579"/>
+      <w:bookmarkStart w:id="15" w:name="_Toc57376579"/>
       <w:r>
         <w:t>Techniques</w:t>
       </w:r>
-      <w:bookmarkEnd w:id="13"/>
+      <w:bookmarkEnd w:id="15"/>
     </w:p>
     <w:p>
       <w:r>
@@ -4459,7 +4462,10 @@
       </w:r>
       <w:proofErr w:type="spellEnd"/>
       <w:r>
-        <w:t xml:space="preserve"> was </w:t>
+        <w:t xml:space="preserve"> is a model by</w:t>
+      </w:r>
+      <w:r>
+        <w:t xml:space="preserve"> </w:t>
       </w:r>
       <w:r>
         <w:t xml:space="preserve">Alex </w:t>
@@ -4503,7 +4509,13 @@
         <w:t xml:space="preserve"> </w:t>
       </w:r>
       <w:r>
-        <w:t xml:space="preserve">improved the error rate speed have </w:t>
+        <w:t>improved the error rate speed</w:t>
+      </w:r>
+      <w:r>
+        <w:t xml:space="preserve"> as older CNNs</w:t>
+      </w:r>
+      <w:r>
+        <w:t xml:space="preserve"> have </w:t>
       </w:r>
       <w:r>
         <w:t>significantly</w:t>
@@ -4512,6 +4524,9 @@
         <w:t xml:space="preserve"> increased</w:t>
       </w:r>
       <w:r>
+        <w:t xml:space="preserve"> error rates in comparison</w:t>
+      </w:r>
+      <w:r>
         <w:t xml:space="preserve">. </w:t>
       </w:r>
       <w:r>
@@ -4528,6 +4543,9 @@
       </w:r>
       <w:r>
         <w:br/>
+      </w:r>
+      <w:r>
+        <w:lastRenderedPageBreak/>
         <w:t>VGG16</w:t>
       </w:r>
       <w:r>
@@ -4560,7 +4578,6 @@
     <w:p>
       <w:proofErr w:type="spellStart"/>
       <w:r>
-        <w:lastRenderedPageBreak/>
         <w:t>Le</w:t>
       </w:r>
       <w:r>
@@ -4654,11 +4671,11 @@
           <w:numId w:val="7"/>
         </w:numPr>
       </w:pPr>
-      <w:bookmarkStart w:id="14" w:name="_Toc57376580"/>
+      <w:bookmarkStart w:id="16" w:name="_Toc57376580"/>
       <w:r>
         <w:t>Technical Approach</w:t>
       </w:r>
-      <w:bookmarkEnd w:id="14"/>
+      <w:bookmarkEnd w:id="16"/>
     </w:p>
     <w:p/>
     <w:p>
@@ -4673,6 +4690,7 @@
           <w:noProof/>
           <w:color w:val="FF0000"/>
         </w:rPr>
+        <w:lastRenderedPageBreak/>
         <w:drawing>
           <wp:inline distT="0" distB="0" distL="0" distR="0" wp14:anchorId="45AF0D30" wp14:editId="36A5BB08">
             <wp:extent cx="5724525" cy="6334125"/>
@@ -4741,7 +4759,6 @@
     </w:p>
     <w:p>
       <w:r>
-        <w:lastRenderedPageBreak/>
         <w:t>These are the main aspects of the app:</w:t>
       </w:r>
     </w:p>
@@ -4749,14 +4766,14 @@
       <w:pPr>
         <w:pStyle w:val="Heading2"/>
       </w:pPr>
-      <w:bookmarkStart w:id="15" w:name="_Toc57376581"/>
+      <w:bookmarkStart w:id="17" w:name="_Toc57376581"/>
       <w:r>
         <w:t>Patient</w:t>
       </w:r>
       <w:r>
         <w:t xml:space="preserve"> / Medical profiles</w:t>
       </w:r>
-      <w:bookmarkEnd w:id="15"/>
+      <w:bookmarkEnd w:id="17"/>
     </w:p>
     <w:p>
       <w:pPr>
@@ -4786,6 +4803,7 @@
     </w:p>
     <w:p>
       <w:r>
+        <w:lastRenderedPageBreak/>
         <w:t>Patient information</w:t>
       </w:r>
       <w:r>
@@ -4843,11 +4861,11 @@
       <w:pPr>
         <w:pStyle w:val="Heading2"/>
       </w:pPr>
-      <w:bookmarkStart w:id="16" w:name="_Toc57376582"/>
+      <w:bookmarkStart w:id="18" w:name="_Toc57376582"/>
       <w:r>
         <w:t>Health</w:t>
       </w:r>
-      <w:bookmarkEnd w:id="16"/>
+      <w:bookmarkEnd w:id="18"/>
     </w:p>
     <w:p>
       <w:r>
@@ -4894,7 +4912,7 @@
       </w:pPr>
     </w:p>
     <w:p>
-      <w:bookmarkStart w:id="17" w:name="_Toc57376583"/>
+      <w:bookmarkStart w:id="19" w:name="_Toc57376583"/>
       <w:r>
         <w:rPr>
           <w:rStyle w:val="Heading2Char"/>
@@ -4907,7 +4925,7 @@
         </w:rPr>
         <w:t>retina</w:t>
       </w:r>
-      <w:bookmarkEnd w:id="17"/>
+      <w:bookmarkEnd w:id="19"/>
       <w:r>
         <w:br/>
       </w:r>
@@ -4944,14 +4962,14 @@
       <w:pPr>
         <w:pStyle w:val="Heading2"/>
       </w:pPr>
-      <w:bookmarkStart w:id="18" w:name="_Toc57376584"/>
+      <w:bookmarkStart w:id="20" w:name="_Toc57376584"/>
       <w:r>
         <w:t xml:space="preserve">Version control and </w:t>
       </w:r>
       <w:r>
         <w:t>methodologies</w:t>
       </w:r>
-      <w:bookmarkEnd w:id="18"/>
+      <w:bookmarkEnd w:id="20"/>
     </w:p>
     <w:p>
       <w:r>
@@ -5054,11 +5072,11 @@
           <w:numId w:val="7"/>
         </w:numPr>
       </w:pPr>
-      <w:bookmarkStart w:id="19" w:name="_Toc57376585"/>
+      <w:bookmarkStart w:id="21" w:name="_Toc57376585"/>
       <w:r>
         <w:t>Special Resources Required</w:t>
       </w:r>
-      <w:bookmarkEnd w:id="19"/>
+      <w:bookmarkEnd w:id="21"/>
     </w:p>
     <w:p>
       <w:pPr>
@@ -5094,14 +5112,7 @@
         <w:rPr>
           <w:rFonts w:cstheme="minorHAnsi"/>
         </w:rPr>
-        <w:t xml:space="preserve">. An example of this </w:t>
-      </w:r>
-      <w:r>
-        <w:rPr>
-          <w:rFonts w:cstheme="minorHAnsi"/>
-        </w:rPr>
-        <w:lastRenderedPageBreak/>
-        <w:t xml:space="preserve">is using Picasso for </w:t>
+        <w:t xml:space="preserve">. An example of this is using Picasso for </w:t>
       </w:r>
       <w:r>
         <w:rPr>
@@ -5130,11 +5141,12 @@
           <w:numId w:val="7"/>
         </w:numPr>
       </w:pPr>
-      <w:bookmarkStart w:id="20" w:name="_Toc57376586"/>
-      <w:r>
+      <w:bookmarkStart w:id="22" w:name="_Toc57376586"/>
+      <w:r>
+        <w:lastRenderedPageBreak/>
         <w:t>Project Plan</w:t>
       </w:r>
-      <w:bookmarkEnd w:id="20"/>
+      <w:bookmarkEnd w:id="22"/>
     </w:p>
     <w:p>
       <w:pPr>
@@ -5328,11 +5340,11 @@
           <w:numId w:val="7"/>
         </w:numPr>
       </w:pPr>
-      <w:bookmarkStart w:id="21" w:name="_Toc57376587"/>
+      <w:bookmarkStart w:id="23" w:name="_Toc57376587"/>
       <w:r>
         <w:t>Technical Details</w:t>
       </w:r>
-      <w:bookmarkEnd w:id="21"/>
+      <w:bookmarkEnd w:id="23"/>
     </w:p>
     <w:p>
       <w:pPr>
@@ -5415,14 +5427,14 @@
           <w:numId w:val="7"/>
         </w:numPr>
       </w:pPr>
-      <w:bookmarkStart w:id="22" w:name="_Toc57376588"/>
+      <w:bookmarkStart w:id="24" w:name="_Toc57376588"/>
       <w:r>
         <w:t>E</w:t>
       </w:r>
       <w:r>
         <w:t>valuation</w:t>
       </w:r>
-      <w:bookmarkEnd w:id="22"/>
+      <w:bookmarkEnd w:id="24"/>
     </w:p>
     <w:p>
       <w:pPr>
@@ -5487,14 +5499,14 @@
           <w:color w:val="auto"/>
         </w:rPr>
       </w:pPr>
-      <w:bookmarkStart w:id="23" w:name="_Toc57376589"/>
+      <w:bookmarkStart w:id="25" w:name="_Toc57376589"/>
       <w:r>
         <w:rPr>
           <w:color w:val="auto"/>
         </w:rPr>
         <w:t>Unit Testing</w:t>
       </w:r>
-      <w:bookmarkEnd w:id="23"/>
+      <w:bookmarkEnd w:id="25"/>
     </w:p>
     <w:p>
       <w:r>
@@ -5725,11 +5737,11 @@
       <w:pPr>
         <w:pStyle w:val="Heading2"/>
       </w:pPr>
-      <w:bookmarkStart w:id="24" w:name="_Toc57376590"/>
+      <w:bookmarkStart w:id="26" w:name="_Toc57376590"/>
       <w:r>
         <w:t>Integration testing</w:t>
       </w:r>
-      <w:bookmarkEnd w:id="24"/>
+      <w:bookmarkEnd w:id="26"/>
     </w:p>
     <w:p>
       <w:r>
@@ -5746,7 +5758,7 @@
       <w:pPr>
         <w:pStyle w:val="Heading3"/>
       </w:pPr>
-      <w:bookmarkStart w:id="25" w:name="_Toc57376591"/>
+      <w:bookmarkStart w:id="27" w:name="_Toc57376591"/>
       <w:r>
         <w:t xml:space="preserve">Scenario 1: </w:t>
       </w:r>
@@ -5759,7 +5771,7 @@
       <w:r>
         <w:t>patient information</w:t>
       </w:r>
-      <w:bookmarkEnd w:id="25"/>
+      <w:bookmarkEnd w:id="27"/>
     </w:p>
     <w:p>
       <w:pPr>
@@ -5909,11 +5921,11 @@
       <w:pPr>
         <w:pStyle w:val="Heading2"/>
       </w:pPr>
-      <w:bookmarkStart w:id="26" w:name="_Toc57376592"/>
+      <w:bookmarkStart w:id="28" w:name="_Toc57376592"/>
       <w:r>
         <w:t>Performance Testing</w:t>
       </w:r>
-      <w:bookmarkEnd w:id="26"/>
+      <w:bookmarkEnd w:id="28"/>
     </w:p>
     <w:p>
       <w:r>
@@ -5935,11 +5947,11 @@
       <w:pPr>
         <w:pStyle w:val="Heading3"/>
       </w:pPr>
-      <w:bookmarkStart w:id="27" w:name="_Toc57376593"/>
+      <w:bookmarkStart w:id="29" w:name="_Toc57376593"/>
       <w:r>
         <w:t>Response time</w:t>
       </w:r>
-      <w:bookmarkEnd w:id="27"/>
+      <w:bookmarkEnd w:id="29"/>
     </w:p>
     <w:p>
       <w:pPr>
@@ -5985,11 +5997,11 @@
       <w:pPr>
         <w:pStyle w:val="Heading3"/>
       </w:pPr>
-      <w:bookmarkStart w:id="28" w:name="_Toc57376594"/>
+      <w:bookmarkStart w:id="30" w:name="_Toc57376594"/>
       <w:r>
         <w:t>Users and database</w:t>
       </w:r>
-      <w:bookmarkEnd w:id="28"/>
+      <w:bookmarkEnd w:id="30"/>
     </w:p>
     <w:p>
       <w:pPr>
@@ -6103,23 +6115,22 @@
       </w:sdt>
     </w:p>
     <w:p/>
-    <w:bookmarkStart w:id="29" w:name="_Toc57376595" w:displacedByCustomXml="next"/>
+    <w:bookmarkStart w:id="31" w:name="_Toc57376595" w:displacedByCustomXml="next"/>
     <w:sdt>
       <w:sdtPr>
+        <w:rPr>
+          <w:rFonts w:ascii="Arial" w:eastAsiaTheme="minorHAnsi" w:hAnsi="Arial" w:cs="Arial"/>
+          <w:color w:val="auto"/>
+          <w:sz w:val="24"/>
+          <w:szCs w:val="24"/>
+        </w:rPr>
         <w:id w:val="951988805"/>
         <w:docPartObj>
           <w:docPartGallery w:val="Bibliographies"/>
           <w:docPartUnique/>
         </w:docPartObj>
       </w:sdtPr>
-      <w:sdtEndPr>
-        <w:rPr>
-          <w:rFonts w:ascii="Arial" w:eastAsiaTheme="minorHAnsi" w:hAnsi="Arial" w:cs="Arial"/>
-          <w:color w:val="auto"/>
-          <w:sz w:val="24"/>
-          <w:szCs w:val="24"/>
-        </w:rPr>
-      </w:sdtEndPr>
+      <w:sdtEndPr/>
       <w:sdtContent>
         <w:p>
           <w:pPr>
@@ -6128,13 +6139,14 @@
           <w:r>
             <w:t>References</w:t>
           </w:r>
-          <w:bookmarkEnd w:id="29"/>
+          <w:bookmarkEnd w:id="31"/>
         </w:p>
         <w:sdt>
           <w:sdtPr>
             <w:id w:val="-573587230"/>
             <w:bibliography/>
           </w:sdtPr>
+          <w:sdtEndPr/>
           <w:sdtContent>
             <w:p>
               <w:pPr>
@@ -6535,7 +6547,6 @@
                 <w:rPr>
                   <w:noProof/>
                 </w:rPr>
-                <w:lastRenderedPageBreak/>
                 <w:t xml:space="preserve">Wang, X., Lu, Y., Wang, Y. &amp; Chen, W.-B., 2019. </w:t>
               </w:r>
               <w:r>
@@ -6564,6 +6575,7 @@
                 <w:rPr>
                   <w:noProof/>
                 </w:rPr>
+                <w:lastRenderedPageBreak/>
                 <w:t xml:space="preserve">Wray, M., 2020. </w:t>
               </w:r>
               <w:r>
@@ -6617,6 +6629,7 @@
       </w:sdtContent>
     </w:sdt>
     <w:p/>
+    <w:bookmarkEnd w:id="0"/>
     <w:p/>
     <w:sectPr>
       <w:headerReference w:type="even" r:id="rId17"/>
@@ -8866,12 +8879,9 @@
 </file>
 
 <file path=customXml/item1.xml><?xml version="1.0" encoding="utf-8"?>
-<?mso-contentType ?>
-<FormTemplates xmlns="http://schemas.microsoft.com/sharepoint/v3/contenttype/forms">
-  <Display>DocumentLibraryForm</Display>
-  <Edit>DocumentLibraryForm</Edit>
-  <New>DocumentLibraryForm</New>
-</FormTemplates>
+<p:properties xmlns:p="http://schemas.microsoft.com/office/2006/metadata/properties" xmlns:xsi="http://www.w3.org/2001/XMLSchema-instance" xmlns:pc="http://schemas.microsoft.com/office/infopath/2007/PartnerControls">
+  <documentManagement/>
+</p:properties>
 </file>
 
 <file path=customXml/item2.xml><?xml version="1.0" encoding="utf-8"?>
@@ -9098,9 +9108,12 @@
 </file>
 
 <file path=customXml/item3.xml><?xml version="1.0" encoding="utf-8"?>
-<p:properties xmlns:p="http://schemas.microsoft.com/office/2006/metadata/properties" xmlns:xsi="http://www.w3.org/2001/XMLSchema-instance" xmlns:pc="http://schemas.microsoft.com/office/infopath/2007/PartnerControls">
-  <documentManagement/>
-</p:properties>
+<?mso-contentType ?>
+<FormTemplates xmlns="http://schemas.microsoft.com/sharepoint/v3/contenttype/forms">
+  <Display>DocumentLibraryForm</Display>
+  <Edit>DocumentLibraryForm</Edit>
+  <New>DocumentLibraryForm</New>
+</FormTemplates>
 </file>
 
 <file path=customXml/item4.xml><?xml version="1.0" encoding="utf-8"?>
@@ -9440,9 +9453,10 @@
 </file>
 
 <file path=customXml/itemProps1.xml><?xml version="1.0" encoding="utf-8"?>
-<ds:datastoreItem xmlns:ds="http://schemas.openxmlformats.org/officeDocument/2006/customXml" ds:itemID="{9B975280-634C-49AE-9293-B75FDC4277EB}">
+<ds:datastoreItem xmlns:ds="http://schemas.openxmlformats.org/officeDocument/2006/customXml" ds:itemID="{5C51FF54-1CBD-43E8-9B2A-B56F20CDF09A}">
   <ds:schemaRefs>
-    <ds:schemaRef ds:uri="http://schemas.microsoft.com/sharepoint/v3/contenttype/forms"/>
+    <ds:schemaRef ds:uri="http://schemas.microsoft.com/office/2006/metadata/properties"/>
+    <ds:schemaRef ds:uri="http://schemas.microsoft.com/office/infopath/2007/PartnerControls"/>
   </ds:schemaRefs>
 </ds:datastoreItem>
 </file>
@@ -9467,16 +9481,15 @@
 </file>
 
 <file path=customXml/itemProps3.xml><?xml version="1.0" encoding="utf-8"?>
-<ds:datastoreItem xmlns:ds="http://schemas.openxmlformats.org/officeDocument/2006/customXml" ds:itemID="{5C51FF54-1CBD-43E8-9B2A-B56F20CDF09A}">
+<ds:datastoreItem xmlns:ds="http://schemas.openxmlformats.org/officeDocument/2006/customXml" ds:itemID="{9B975280-634C-49AE-9293-B75FDC4277EB}">
   <ds:schemaRefs>
-    <ds:schemaRef ds:uri="http://schemas.microsoft.com/office/2006/metadata/properties"/>
-    <ds:schemaRef ds:uri="http://schemas.microsoft.com/office/infopath/2007/PartnerControls"/>
+    <ds:schemaRef ds:uri="http://schemas.microsoft.com/sharepoint/v3/contenttype/forms"/>
   </ds:schemaRefs>
 </ds:datastoreItem>
 </file>
 
 <file path=customXml/itemProps4.xml><?xml version="1.0" encoding="utf-8"?>
-<ds:datastoreItem xmlns:ds="http://schemas.openxmlformats.org/officeDocument/2006/customXml" ds:itemID="{78171B51-2666-4BA8-AA1A-058B698663AA}">
+<ds:datastoreItem xmlns:ds="http://schemas.openxmlformats.org/officeDocument/2006/customXml" ds:itemID="{0FC1D659-A7A0-4B86-B55E-75FC0F1267B2}">
   <ds:schemaRefs>
     <ds:schemaRef ds:uri="http://schemas.openxmlformats.org/officeDocument/2006/bibliography"/>
   </ds:schemaRefs>

</xml_diff>